<commit_message>
added info on max age class
</commit_message>
<xml_diff>
--- a/writeUp/MS_2020.docx
+++ b/writeUp/MS_2020.docx
@@ -14126,6 +14126,55 @@
       <w:rFonts w:cs="Liberation Serif"/>
     </w:rPr>
   </w:style>
+  <w:style w:type="character" w:styleId="ListLabel44">
+    <w:name w:val="ListLabel 44"/>
+    <w:qFormat/>
+    <w:rPr>
+      <w:rFonts w:cs="Liberation Serif"/>
+    </w:rPr>
+  </w:style>
+  <w:style w:type="character" w:styleId="ListLabel45">
+    <w:name w:val="ListLabel 45"/>
+    <w:qFormat/>
+    <w:rPr>
+      <w:rFonts w:cs="Liberation Serif"/>
+    </w:rPr>
+  </w:style>
+  <w:style w:type="character" w:styleId="ListLabel46">
+    <w:name w:val="ListLabel 46"/>
+    <w:qFormat/>
+    <w:rPr>
+      <w:rFonts w:cs="Liberation Serif"/>
+    </w:rPr>
+  </w:style>
+  <w:style w:type="character" w:styleId="ListLabel47">
+    <w:name w:val="ListLabel 47"/>
+    <w:qFormat/>
+    <w:rPr>
+      <w:rFonts w:cs="Liberation Serif"/>
+    </w:rPr>
+  </w:style>
+  <w:style w:type="character" w:styleId="ListLabel48">
+    <w:name w:val="ListLabel 48"/>
+    <w:qFormat/>
+    <w:rPr>
+      <w:rFonts w:cs="Liberation Serif"/>
+    </w:rPr>
+  </w:style>
+  <w:style w:type="character" w:styleId="ListLabel49">
+    <w:name w:val="ListLabel 49"/>
+    <w:qFormat/>
+    <w:rPr>
+      <w:rFonts w:cs="Liberation Serif"/>
+    </w:rPr>
+  </w:style>
+  <w:style w:type="character" w:styleId="ListLabel50">
+    <w:name w:val="ListLabel 50"/>
+    <w:qFormat/>
+    <w:rPr>
+      <w:rFonts w:cs="Liberation Serif"/>
+    </w:rPr>
+  </w:style>
   <w:style w:type="paragraph" w:styleId="Heading" w:customStyle="1">
     <w:name w:val="Heading"/>
     <w:basedOn w:val="Normal"/>

</xml_diff>

<commit_message>
added detinova type section
</commit_message>
<xml_diff>
--- a/writeUp/MS_2020.docx
+++ b/writeUp/MS_2020.docx
@@ -3963,31 +3963,111 @@
           <w:sz w:val="19"/>
           <w:szCs w:val="19"/>
         </w:rPr>
-        <w:t xml:space="preserve">Dissection allows the number of completed gonotrophic cycles to be counted and from this the mean number of cycles before death was estimated. Across the 131 studies, 95% of the individual time series estimates were less than 3 gonotrophic cycles (Fig. S7) and, overall, the mean number of cycles completed in a lifetime was 1.3 (posterior mean; Fig. 4; Table S2). The estimated greatest number of cycles was for </w:t>
-      </w:r>
-      <w:r>
-        <w:rPr>
-          <w:rFonts w:eastAsia="Arial" w:ascii="Arial" w:hAnsi="Arial"/>
-          <w:i/>
-          <w:sz w:val="19"/>
-          <w:szCs w:val="19"/>
-        </w:rPr>
-        <w:t>Anopheles sergentii</w:t>
-      </w:r>
-      <w:r>
-        <w:rPr>
-          <w:rFonts w:eastAsia="Arial" w:ascii="Arial" w:hAnsi="Arial"/>
-          <w:sz w:val="19"/>
-          <w:szCs w:val="19"/>
-        </w:rPr>
-        <w:t xml:space="preserve"> (3.0 cycles; posterior mean) which is adapted to desert conditions (it is known as the “oasis vector” of malaria; Sinka et al., 2010) and may have evolved greater longevity. The major African malaria vector </w:t>
-      </w:r>
-      <w:r>
-        <w:rPr>
-          <w:rFonts w:eastAsia="Arial" w:ascii="Arial" w:hAnsi="Arial"/>
-          <w:i/>
-          <w:sz w:val="19"/>
-          <w:szCs w:val="19"/>
+        <w:t xml:space="preserve">Dissection allows the number of completed gonotrophic cycles to be counted and from this the mean number of cycles before death was estimated. Across the 131 studies, </w:t>
+      </w:r>
+      <w:r>
+        <w:rPr>
+          <w:rFonts w:eastAsia="Arial" w:ascii="Arial" w:hAnsi="Arial"/>
+          <w:sz w:val="19"/>
+          <w:szCs w:val="19"/>
+          <w:highlight w:val="yellow"/>
+        </w:rPr>
+        <w:t>95%</w:t>
+      </w:r>
+      <w:r>
+        <w:rPr>
+          <w:rFonts w:eastAsia="Arial" w:ascii="Arial" w:hAnsi="Arial"/>
+          <w:sz w:val="19"/>
+          <w:szCs w:val="19"/>
+        </w:rPr>
+        <w:t xml:space="preserve"> of the individual time series estimates were less than 3 gonotrophic cycles (Fig. S7) and, overall, the mean number of cycles completed in a lifetime was </w:t>
+      </w:r>
+      <w:r>
+        <w:rPr>
+          <w:rFonts w:eastAsia="Arial" w:ascii="Arial" w:hAnsi="Arial"/>
+          <w:sz w:val="19"/>
+          <w:szCs w:val="19"/>
+          <w:highlight w:val="yellow"/>
+        </w:rPr>
+        <w:t>1.</w:t>
+      </w:r>
+      <w:r>
+        <w:rPr>
+          <w:rFonts w:eastAsia="Arial" w:ascii="Arial" w:hAnsi="Arial"/>
+          <w:sz w:val="19"/>
+          <w:szCs w:val="19"/>
+          <w:highlight w:val="yellow"/>
+        </w:rPr>
+        <w:t>2</w:t>
+      </w:r>
+      <w:r>
+        <w:rPr>
+          <w:rFonts w:eastAsia="Arial" w:ascii="Arial" w:hAnsi="Arial"/>
+          <w:sz w:val="19"/>
+          <w:szCs w:val="19"/>
+        </w:rPr>
+        <w:t xml:space="preserve"> (Fig. 4; Table S2). The estimated greatest number of cycles was for </w:t>
+      </w:r>
+      <w:r>
+        <w:rPr>
+          <w:rFonts w:eastAsia="Arial" w:ascii="Arial" w:hAnsi="Arial"/>
+          <w:i/>
+          <w:sz w:val="19"/>
+          <w:szCs w:val="19"/>
+        </w:rPr>
+        <w:t xml:space="preserve">Anopheles </w:t>
+      </w:r>
+      <w:r>
+        <w:rPr>
+          <w:rFonts w:eastAsia="Arial" w:ascii="Arial" w:hAnsi="Arial"/>
+          <w:i/>
+          <w:sz w:val="19"/>
+          <w:szCs w:val="19"/>
+          <w:highlight w:val="yellow"/>
+        </w:rPr>
+        <w:t>sergentii</w:t>
+      </w:r>
+      <w:r>
+        <w:rPr>
+          <w:rFonts w:eastAsia="Arial" w:ascii="Arial" w:hAnsi="Arial"/>
+          <w:sz w:val="19"/>
+          <w:szCs w:val="19"/>
+          <w:highlight w:val="yellow"/>
+        </w:rPr>
+        <w:t xml:space="preserve"> </w:t>
+      </w:r>
+      <w:r>
+        <w:rPr>
+          <w:rFonts w:eastAsia="Arial" w:ascii="Arial" w:hAnsi="Arial"/>
+          <w:sz w:val="19"/>
+          <w:szCs w:val="19"/>
+        </w:rPr>
+        <w:t>(</w:t>
+      </w:r>
+      <w:r>
+        <w:rPr>
+          <w:rFonts w:eastAsia="Arial" w:ascii="Arial" w:hAnsi="Arial"/>
+          <w:sz w:val="19"/>
+          <w:szCs w:val="19"/>
+          <w:highlight w:val="yellow"/>
+        </w:rPr>
+        <w:t>2.5</w:t>
+      </w:r>
+      <w:r>
+        <w:rPr>
+          <w:rFonts w:eastAsia="Arial" w:ascii="Arial" w:hAnsi="Arial"/>
+          <w:sz w:val="19"/>
+          <w:szCs w:val="19"/>
+        </w:rPr>
+        <w:t xml:space="preserve"> cycles) which is adapted to desert conditions (it is known as the “oasis vector” of malaria; Sinka et al., 2010) and may have evolved greater longevity. The major African malaria vector </w:t>
+      </w:r>
+      <w:r>
+        <w:rPr>
+          <w:rFonts w:eastAsia="Arial" w:ascii="Arial" w:hAnsi="Arial"/>
+          <w:i/>
+          <w:sz w:val="19"/>
+          <w:szCs w:val="19"/>
+          <w:highlight w:val="yellow"/>
         </w:rPr>
         <w:t>An. gambiae</w:t>
       </w:r>
@@ -3996,6 +4076,7 @@
           <w:rFonts w:eastAsia="Arial" w:ascii="Arial" w:hAnsi="Arial"/>
           <w:sz w:val="19"/>
           <w:szCs w:val="19"/>
+          <w:highlight w:val="yellow"/>
         </w:rPr>
         <w:t xml:space="preserve"> </w:t>
       </w:r>
@@ -4005,16 +4086,9 @@
           <w:i/>
           <w:sz w:val="19"/>
           <w:szCs w:val="19"/>
-        </w:rPr>
-        <w:t xml:space="preserve">s.l. </w:t>
-      </w:r>
-      <w:r>
-        <w:rPr>
-          <w:rFonts w:eastAsia="Arial" w:ascii="Arial" w:hAnsi="Arial"/>
-          <w:sz w:val="19"/>
-          <w:szCs w:val="19"/>
-        </w:rPr>
-        <w:t>was estimated to be the second longest living (2.4 cycles; posterior mean).</w:t>
+          <w:highlight w:val="yellow"/>
+        </w:rPr>
+        <w:t>s.l.</w:t>
       </w:r>
       <w:r>
         <w:rPr>
@@ -4031,6 +4105,40 @@
           <w:sz w:val="19"/>
           <w:szCs w:val="19"/>
         </w:rPr>
+        <w:t>was estimated to be the second longest living (</w:t>
+      </w:r>
+      <w:r>
+        <w:rPr>
+          <w:rFonts w:eastAsia="Arial" w:ascii="Arial" w:hAnsi="Arial"/>
+          <w:sz w:val="19"/>
+          <w:szCs w:val="19"/>
+          <w:highlight w:val="yellow"/>
+        </w:rPr>
+        <w:t>1.9</w:t>
+      </w:r>
+      <w:r>
+        <w:rPr>
+          <w:rFonts w:eastAsia="Arial" w:ascii="Arial" w:hAnsi="Arial"/>
+          <w:sz w:val="19"/>
+          <w:szCs w:val="19"/>
+        </w:rPr>
+        <w:t xml:space="preserve"> cycles).</w:t>
+      </w:r>
+      <w:r>
+        <w:rPr>
+          <w:rFonts w:eastAsia="Arial" w:ascii="Arial" w:hAnsi="Arial"/>
+          <w:i/>
+          <w:sz w:val="19"/>
+          <w:szCs w:val="19"/>
+        </w:rPr>
+        <w:t xml:space="preserve"> </w:t>
+      </w:r>
+      <w:r>
+        <w:rPr>
+          <w:rFonts w:eastAsia="Arial" w:ascii="Arial" w:hAnsi="Arial"/>
+          <w:sz w:val="19"/>
+          <w:szCs w:val="19"/>
+        </w:rPr>
         <w:t xml:space="preserve">The smallest estimated mean number of gonotrophic cycles was for </w:t>
       </w:r>
       <w:r>
@@ -4039,6 +4147,7 @@
           <w:i/>
           <w:sz w:val="19"/>
           <w:szCs w:val="19"/>
+          <w:highlight w:val="yellow"/>
         </w:rPr>
         <w:t>Anopheles</w:t>
       </w:r>
@@ -4047,6 +4156,7 @@
           <w:rFonts w:eastAsia="Arial" w:ascii="Arial" w:hAnsi="Arial"/>
           <w:sz w:val="19"/>
           <w:szCs w:val="19"/>
+          <w:highlight w:val="yellow"/>
         </w:rPr>
         <w:t xml:space="preserve"> </w:t>
       </w:r>
@@ -4056,16 +4166,9 @@
           <w:i/>
           <w:sz w:val="19"/>
           <w:szCs w:val="19"/>
-        </w:rPr>
-        <w:t xml:space="preserve">bellator </w:t>
-      </w:r>
-      <w:r>
-        <w:rPr>
-          <w:rFonts w:eastAsia="Arial" w:ascii="Arial" w:hAnsi="Arial"/>
-          <w:sz w:val="19"/>
-          <w:szCs w:val="19"/>
-        </w:rPr>
-        <w:t>(0.6 cycles; posterior mean) which transmits malaria in Brazil’s Atlantic</w:t>
+          <w:highlight w:val="yellow"/>
+        </w:rPr>
+        <w:t>bellator</w:t>
       </w:r>
       <w:r>
         <w:rPr>
@@ -4082,13 +4185,82 @@
           <w:sz w:val="19"/>
           <w:szCs w:val="19"/>
         </w:rPr>
-        <w:t>Forest. There were significant diﬀerences in estimated lifetime gonotrophic cycles amongst species (ANOVA: F</w:t>
-      </w:r>
-      <w:r>
-        <w:rPr>
-          <w:rFonts w:eastAsia="Arial" w:ascii="Arial" w:hAnsi="Arial"/>
-          <w:sz w:val="19"/>
-          <w:szCs w:val="19"/>
+        <w:t>(</w:t>
+      </w:r>
+      <w:r>
+        <w:rPr>
+          <w:rFonts w:eastAsia="Arial" w:ascii="Arial" w:hAnsi="Arial"/>
+          <w:sz w:val="19"/>
+          <w:szCs w:val="19"/>
+          <w:highlight w:val="yellow"/>
+        </w:rPr>
+        <w:t>0.</w:t>
+      </w:r>
+      <w:r>
+        <w:rPr>
+          <w:rFonts w:eastAsia="Arial" w:ascii="Arial" w:hAnsi="Arial"/>
+          <w:sz w:val="19"/>
+          <w:szCs w:val="19"/>
+          <w:highlight w:val="yellow"/>
+        </w:rPr>
+        <w:t>5</w:t>
+      </w:r>
+      <w:r>
+        <w:rPr>
+          <w:rFonts w:eastAsia="Arial" w:ascii="Arial" w:hAnsi="Arial"/>
+          <w:sz w:val="19"/>
+          <w:szCs w:val="19"/>
+        </w:rPr>
+        <w:t xml:space="preserve"> cycles; posterior mean) which transmits malaria in Brazil’s Atlantic</w:t>
+      </w:r>
+      <w:r>
+        <w:rPr>
+          <w:rFonts w:eastAsia="Arial" w:ascii="Arial" w:hAnsi="Arial"/>
+          <w:i/>
+          <w:sz w:val="19"/>
+          <w:szCs w:val="19"/>
+        </w:rPr>
+        <w:t xml:space="preserve"> </w:t>
+      </w:r>
+      <w:r>
+        <w:rPr>
+          <w:rFonts w:eastAsia="Arial" w:ascii="Arial" w:hAnsi="Arial"/>
+          <w:sz w:val="19"/>
+          <w:szCs w:val="19"/>
+        </w:rPr>
+        <w:t xml:space="preserve">Forest. </w:t>
+      </w:r>
+      <w:r>
+        <w:rPr>
+          <w:rFonts w:eastAsia="Arial" w:ascii="Arial" w:hAnsi="Arial"/>
+          <w:sz w:val="19"/>
+          <w:szCs w:val="19"/>
+        </w:rPr>
+        <w:t>Using the posterior median point estimates, t</w:t>
+      </w:r>
+      <w:r>
+        <w:rPr>
+          <w:rFonts w:eastAsia="Arial" w:ascii="Arial" w:hAnsi="Arial"/>
+          <w:sz w:val="19"/>
+          <w:szCs w:val="19"/>
+        </w:rPr>
+        <w:t xml:space="preserve">here were significant diﬀerences in estimated lifetime gonotrophic cycles amongst species </w:t>
+      </w:r>
+      <w:r>
+        <w:rPr>
+          <w:rFonts w:eastAsia="Arial" w:ascii="Arial" w:hAnsi="Arial"/>
+          <w:sz w:val="19"/>
+          <w:szCs w:val="19"/>
+          <w:highlight w:val="yellow"/>
+        </w:rPr>
+        <w:t>(ANOVA: F</w:t>
+      </w:r>
+      <w:r>
+        <w:rPr>
+          <w:rFonts w:eastAsia="Arial" w:ascii="Arial" w:hAnsi="Arial"/>
+          <w:sz w:val="19"/>
+          <w:szCs w:val="19"/>
+          <w:highlight w:val="yellow"/>
           <w:vertAlign w:val="subscript"/>
         </w:rPr>
         <w:t>24,106</w:t>
@@ -4098,6 +4270,7 @@
           <w:rFonts w:eastAsia="Arial" w:ascii="Arial" w:hAnsi="Arial"/>
           <w:sz w:val="19"/>
           <w:szCs w:val="19"/>
+          <w:highlight w:val="yellow"/>
         </w:rPr>
         <w:t xml:space="preserve"> =2.2, </w:t>
       </w:r>
@@ -4107,6 +4280,7 @@
           <w:i/>
           <w:sz w:val="19"/>
           <w:szCs w:val="19"/>
+          <w:highlight w:val="yellow"/>
         </w:rPr>
         <w:t>p</w:t>
       </w:r>
@@ -4115,6 +4289,7 @@
           <w:rFonts w:eastAsia="Arial" w:ascii="Arial" w:hAnsi="Arial"/>
           <w:sz w:val="19"/>
           <w:szCs w:val="19"/>
+          <w:highlight w:val="yellow"/>
         </w:rPr>
         <w:t xml:space="preserve"> &lt;0.01; the non-parametric Kruskal</w:t>
       </w:r>
@@ -4123,6 +4298,7 @@
           <w:rFonts w:ascii="Arial" w:hAnsi="Arial"/>
           <w:sz w:val="19"/>
           <w:szCs w:val="19"/>
+          <w:highlight w:val="yellow"/>
         </w:rPr>
         <w:t>-</w:t>
       </w:r>
@@ -4131,6 +4307,7 @@
           <w:rFonts w:eastAsia="Arial" w:ascii="Arial" w:hAnsi="Arial"/>
           <w:sz w:val="19"/>
           <w:szCs w:val="19"/>
+          <w:highlight w:val="yellow"/>
         </w:rPr>
         <w:t xml:space="preserve">Wallace: </w:t>
       </w:r>
@@ -4139,6 +4316,7 @@
           <w:rFonts w:eastAsia="Arial" w:ascii="Arial" w:hAnsi="Arial"/>
           <w:sz w:val="19"/>
           <w:szCs w:val="19"/>
+          <w:highlight w:val="yellow"/>
         </w:rPr>
       </w:r>
       <m:oMath xmlns:m="http://schemas.openxmlformats.org/officeDocument/2006/math">
@@ -4190,6 +4368,7 @@
           <w:rFonts w:eastAsia="Arial" w:ascii="Arial" w:hAnsi="Arial"/>
           <w:sz w:val="19"/>
           <w:szCs w:val="19"/>
+          <w:highlight w:val="yellow"/>
         </w:rPr>
         <w:t xml:space="preserve">, </w:t>
       </w:r>
@@ -4199,6 +4378,7 @@
           <w:i/>
           <w:sz w:val="19"/>
           <w:szCs w:val="19"/>
+          <w:highlight w:val="yellow"/>
         </w:rPr>
         <w:t>p</w:t>
       </w:r>
@@ -4207,27 +4387,9 @@
           <w:rFonts w:eastAsia="Arial" w:ascii="Arial" w:hAnsi="Arial"/>
           <w:sz w:val="19"/>
           <w:szCs w:val="19"/>
+          <w:highlight w:val="yellow"/>
         </w:rPr>
         <w:t>&lt;0.01).</w:t>
-      </w:r>
-    </w:p>
-    <w:p>
-      <w:pPr>
-        <w:pStyle w:val="Normal"/>
-        <w:spacing w:lineRule="auto" w:line="276"/>
-        <w:ind w:right="-22" w:hanging="0"/>
-        <w:rPr>
-          <w:rFonts w:ascii="Arial" w:hAnsi="Arial" w:eastAsia="Times New Roman"/>
-          <w:sz w:val="19"/>
-          <w:szCs w:val="19"/>
-        </w:rPr>
-      </w:pPr>
-      <w:r>
-        <w:rPr>
-          <w:rFonts w:eastAsia="Times New Roman" w:ascii="Arial" w:hAnsi="Arial"/>
-          <w:sz w:val="19"/>
-          <w:szCs w:val="19"/>
-        </w:rPr>
       </w:r>
     </w:p>
     <w:p>
@@ -4260,7 +4422,33 @@
           <w:sz w:val="19"/>
           <w:szCs w:val="19"/>
         </w:rPr>
-        <w:t xml:space="preserve"> 1.6; </w:t>
+        <w:t xml:space="preserve"> </w:t>
+      </w:r>
+      <w:r>
+        <w:rPr>
+          <w:rFonts w:eastAsia="Arial" w:ascii="Arial" w:hAnsi="Arial"/>
+          <w:sz w:val="19"/>
+          <w:szCs w:val="19"/>
+          <w:highlight w:val="yellow"/>
+        </w:rPr>
+        <w:t>1.</w:t>
+      </w:r>
+      <w:r>
+        <w:rPr>
+          <w:rFonts w:eastAsia="Arial" w:ascii="Arial" w:hAnsi="Arial"/>
+          <w:sz w:val="19"/>
+          <w:szCs w:val="19"/>
+          <w:highlight w:val="yellow"/>
+        </w:rPr>
+        <w:t>4</w:t>
+      </w:r>
+      <w:r>
+        <w:rPr>
+          <w:rFonts w:eastAsia="Arial" w:ascii="Arial" w:hAnsi="Arial"/>
+          <w:sz w:val="19"/>
+          <w:szCs w:val="19"/>
+        </w:rPr>
+        <w:t xml:space="preserve">; </w:t>
       </w:r>
       <w:r>
         <w:rPr>
@@ -4277,7 +4465,33 @@
           <w:sz w:val="19"/>
           <w:szCs w:val="19"/>
         </w:rPr>
-        <w:t xml:space="preserve"> 1.2; </w:t>
+        <w:t xml:space="preserve"> </w:t>
+      </w:r>
+      <w:r>
+        <w:rPr>
+          <w:rFonts w:eastAsia="Arial" w:ascii="Arial" w:hAnsi="Arial"/>
+          <w:sz w:val="19"/>
+          <w:szCs w:val="19"/>
+          <w:highlight w:val="yellow"/>
+        </w:rPr>
+        <w:t>1.</w:t>
+      </w:r>
+      <w:r>
+        <w:rPr>
+          <w:rFonts w:eastAsia="Arial" w:ascii="Arial" w:hAnsi="Arial"/>
+          <w:sz w:val="19"/>
+          <w:szCs w:val="19"/>
+          <w:highlight w:val="yellow"/>
+        </w:rPr>
+        <w:t>0</w:t>
+      </w:r>
+      <w:r>
+        <w:rPr>
+          <w:rFonts w:eastAsia="Arial" w:ascii="Arial" w:hAnsi="Arial"/>
+          <w:sz w:val="19"/>
+          <w:szCs w:val="19"/>
+        </w:rPr>
+        <w:t xml:space="preserve">; </w:t>
       </w:r>
       <w:r>
         <w:rPr>
@@ -4294,7 +4508,24 @@
           <w:sz w:val="19"/>
           <w:szCs w:val="19"/>
         </w:rPr>
-        <w:t xml:space="preserve">, 1.1; and </w:t>
+        <w:t xml:space="preserve">, </w:t>
+      </w:r>
+      <w:r>
+        <w:rPr>
+          <w:rFonts w:eastAsia="Arial" w:ascii="Arial" w:hAnsi="Arial"/>
+          <w:sz w:val="19"/>
+          <w:szCs w:val="19"/>
+          <w:highlight w:val="yellow"/>
+        </w:rPr>
+        <w:t>1.1</w:t>
+      </w:r>
+      <w:r>
+        <w:rPr>
+          <w:rFonts w:eastAsia="Arial" w:ascii="Arial" w:hAnsi="Arial"/>
+          <w:sz w:val="19"/>
+          <w:szCs w:val="19"/>
+        </w:rPr>
+        <w:t xml:space="preserve">; and </w:t>
       </w:r>
       <w:r>
         <w:rPr>
@@ -4311,13 +4542,40 @@
           <w:sz w:val="19"/>
           <w:szCs w:val="19"/>
         </w:rPr>
-        <w:t xml:space="preserve"> 0.8 (Fig. 4; Table S2) and the diﬀerences between the genera were significant (ANOVA: F</w:t>
-      </w:r>
-      <w:r>
-        <w:rPr>
-          <w:rFonts w:eastAsia="Arial" w:ascii="Arial" w:hAnsi="Arial"/>
-          <w:sz w:val="19"/>
-          <w:szCs w:val="19"/>
+        <w:t xml:space="preserve"> </w:t>
+      </w:r>
+      <w:r>
+        <w:rPr>
+          <w:rFonts w:eastAsia="Arial" w:ascii="Arial" w:hAnsi="Arial"/>
+          <w:sz w:val="19"/>
+          <w:szCs w:val="19"/>
+          <w:highlight w:val="yellow"/>
+        </w:rPr>
+        <w:t>0.8</w:t>
+      </w:r>
+      <w:r>
+        <w:rPr>
+          <w:rFonts w:eastAsia="Arial" w:ascii="Arial" w:hAnsi="Arial"/>
+          <w:sz w:val="19"/>
+          <w:szCs w:val="19"/>
+        </w:rPr>
+        <w:t xml:space="preserve"> (Fig. 4; Table S2) and the diﬀerences between the genera were significant </w:t>
+      </w:r>
+      <w:r>
+        <w:rPr>
+          <w:rFonts w:eastAsia="Arial" w:ascii="Arial" w:hAnsi="Arial"/>
+          <w:sz w:val="19"/>
+          <w:szCs w:val="19"/>
+          <w:highlight w:val="yellow"/>
+        </w:rPr>
+        <w:t>(ANOVA: F</w:t>
+      </w:r>
+      <w:r>
+        <w:rPr>
+          <w:rFonts w:eastAsia="Arial" w:ascii="Arial" w:hAnsi="Arial"/>
+          <w:sz w:val="19"/>
+          <w:szCs w:val="19"/>
+          <w:highlight w:val="yellow"/>
           <w:vertAlign w:val="subscript"/>
         </w:rPr>
         <w:t>3,127</w:t>
@@ -4327,6 +4585,7 @@
           <w:rFonts w:eastAsia="Arial" w:ascii="Arial" w:hAnsi="Arial"/>
           <w:sz w:val="19"/>
           <w:szCs w:val="19"/>
+          <w:highlight w:val="yellow"/>
         </w:rPr>
         <w:t xml:space="preserve"> =3.4, </w:t>
       </w:r>
@@ -4336,6 +4595,7 @@
           <w:i/>
           <w:sz w:val="19"/>
           <w:szCs w:val="19"/>
+          <w:highlight w:val="yellow"/>
         </w:rPr>
         <w:t>p</w:t>
       </w:r>
@@ -4344,6 +4604,7 @@
           <w:rFonts w:eastAsia="Arial" w:ascii="Arial" w:hAnsi="Arial"/>
           <w:sz w:val="19"/>
           <w:szCs w:val="19"/>
+          <w:highlight w:val="yellow"/>
         </w:rPr>
         <w:t xml:space="preserve"> =0.02; the non-parametric Kruskal Wallace: </w:t>
       </w:r>
@@ -4352,6 +4613,7 @@
           <w:rFonts w:eastAsia="Arial" w:ascii="Arial" w:hAnsi="Arial"/>
           <w:sz w:val="19"/>
           <w:szCs w:val="19"/>
+          <w:highlight w:val="yellow"/>
         </w:rPr>
       </w:r>
       <m:oMath xmlns:m="http://schemas.openxmlformats.org/officeDocument/2006/math">
@@ -4403,6 +4665,7 @@
           <w:rFonts w:eastAsia="Arial" w:ascii="Arial" w:hAnsi="Arial"/>
           <w:sz w:val="19"/>
           <w:szCs w:val="19"/>
+          <w:highlight w:val="yellow"/>
         </w:rPr>
         <w:t xml:space="preserve">, </w:t>
       </w:r>
@@ -4412,6 +4675,7 @@
           <w:i/>
           <w:sz w:val="19"/>
           <w:szCs w:val="19"/>
+          <w:highlight w:val="yellow"/>
         </w:rPr>
         <w:t>p</w:t>
       </w:r>
@@ -4420,8 +4684,17 @@
           <w:rFonts w:eastAsia="Arial" w:ascii="Arial" w:hAnsi="Arial"/>
           <w:sz w:val="19"/>
           <w:szCs w:val="19"/>
-        </w:rPr>
-        <w:t>&lt;0.01).</w:t>
+          <w:highlight w:val="yellow"/>
+        </w:rPr>
+        <w:t>&lt;0.01)</w:t>
+      </w:r>
+      <w:r>
+        <w:rPr>
+          <w:rFonts w:eastAsia="Arial" w:ascii="Arial" w:hAnsi="Arial"/>
+          <w:sz w:val="19"/>
+          <w:szCs w:val="19"/>
+        </w:rPr>
+        <w:t>.</w:t>
       </w:r>
     </w:p>
     <w:p>
@@ -4459,16 +4732,8 @@
           <w:szCs w:val="19"/>
           <w:lang w:val="en-GB" w:eastAsia="en-GB" w:bidi="ar-SA"/>
         </w:rPr>
-        <w:t>Reproductive longevity estimated from Detinova’s dissection method</w:t>
-      </w:r>
-    </w:p>
-    <w:p>
-      <w:pPr>
-        <w:pStyle w:val="Normal"/>
-        <w:spacing w:lineRule="auto" w:line="276"/>
-        <w:ind w:right="-22" w:hanging="0"/>
-        <w:rPr/>
-      </w:pPr>
+        <w:t>Anopheline longevity</w:t>
+      </w:r>
       <w:r>
         <w:rPr>
           <w:rFonts w:eastAsia="Times New Roman" w:cs="Arial" w:ascii="Arial" w:hAnsi="Arial"/>
@@ -4478,7 +4743,7 @@
           <w:szCs w:val="19"/>
           <w:lang w:val="en-GB" w:eastAsia="en-GB" w:bidi="ar-SA"/>
         </w:rPr>
-        <w:t>Species-level and complex-level estimates</w:t>
+        <w:t xml:space="preserve"> estimated from Detinova’s dissection method</w:t>
       </w:r>
     </w:p>
     <w:p>
@@ -4486,11 +4751,7 @@
         <w:pStyle w:val="Normal"/>
         <w:spacing w:lineRule="auto" w:line="276"/>
         <w:ind w:right="-22" w:hanging="0"/>
-        <w:rPr>
-          <w:b w:val="false"/>
-          <w:b w:val="false"/>
-          <w:bCs w:val="false"/>
-        </w:rPr>
+        <w:rPr/>
       </w:pPr>
       <w:r>
         <w:rPr>
@@ -4502,7 +4763,688 @@
           <w:szCs w:val="19"/>
           <w:lang w:val="en-GB" w:eastAsia="en-GB" w:bidi="ar-SA"/>
         </w:rPr>
-        <w:t xml:space="preserve">The database of anopheline bionomic quantities of Massey et al. (2016) was </w:t>
+        <w:t xml:space="preserve">The database of anopheline bionomic quantities of Massey et al. (2016) contained </w:t>
+      </w:r>
+      <w:r>
+        <w:rPr>
+          <w:rFonts w:eastAsia="Times New Roman" w:cs="Arial" w:ascii="Arial" w:hAnsi="Arial"/>
+          <w:b w:val="false"/>
+          <w:bCs w:val="false"/>
+          <w:color w:val="00000A"/>
+          <w:sz w:val="19"/>
+          <w:szCs w:val="19"/>
+          <w:lang w:val="en-GB" w:eastAsia="en-GB" w:bidi="ar-SA"/>
+        </w:rPr>
+        <w:t xml:space="preserve">dichotomous parity </w:t>
+      </w:r>
+      <w:r>
+        <w:rPr>
+          <w:rFonts w:eastAsia="Times New Roman" w:cs="Arial" w:ascii="Arial" w:hAnsi="Arial"/>
+          <w:b w:val="false"/>
+          <w:bCs w:val="false"/>
+          <w:color w:val="00000A"/>
+          <w:sz w:val="19"/>
+          <w:szCs w:val="19"/>
+          <w:lang w:val="en-GB" w:eastAsia="en-GB" w:bidi="ar-SA"/>
+        </w:rPr>
+        <w:t xml:space="preserve">data for both species and species-complexes. To provide as much detail as possible, </w:t>
+      </w:r>
+      <w:r>
+        <w:rPr>
+          <w:rFonts w:eastAsia="Times New Roman" w:cs="Arial" w:ascii="Arial" w:hAnsi="Arial"/>
+          <w:b w:val="false"/>
+          <w:bCs w:val="false"/>
+          <w:color w:val="00000A"/>
+          <w:sz w:val="19"/>
+          <w:szCs w:val="19"/>
+          <w:lang w:val="en-GB" w:eastAsia="en-GB" w:bidi="ar-SA"/>
+        </w:rPr>
+        <w:t xml:space="preserve">we estimated lifespan at the species-level if species was given </w:t>
+      </w:r>
+      <w:r>
+        <w:rPr>
+          <w:rFonts w:eastAsia="Times New Roman" w:cs="Arial" w:ascii="Arial" w:hAnsi="Arial"/>
+          <w:b w:val="false"/>
+          <w:bCs w:val="false"/>
+          <w:color w:val="00000A"/>
+          <w:sz w:val="19"/>
+          <w:szCs w:val="19"/>
+          <w:lang w:val="en-GB" w:eastAsia="en-GB" w:bidi="ar-SA"/>
+        </w:rPr>
+        <w:t>(n=</w:t>
+      </w:r>
+      <w:r>
+        <w:rPr>
+          <w:rFonts w:eastAsia="Times New Roman" w:cs="Arial" w:ascii="Arial" w:hAnsi="Arial"/>
+          <w:b w:val="false"/>
+          <w:bCs w:val="false"/>
+          <w:color w:val="00000A"/>
+          <w:sz w:val="19"/>
+          <w:szCs w:val="19"/>
+          <w:highlight w:val="yellow"/>
+          <w:lang w:val="en-GB" w:eastAsia="en-GB" w:bidi="ar-SA"/>
+        </w:rPr>
+        <w:t>578 observations across 18 species</w:t>
+      </w:r>
+      <w:r>
+        <w:rPr>
+          <w:rFonts w:eastAsia="Times New Roman" w:cs="Arial" w:ascii="Arial" w:hAnsi="Arial"/>
+          <w:b w:val="false"/>
+          <w:bCs w:val="false"/>
+          <w:color w:val="00000A"/>
+          <w:sz w:val="19"/>
+          <w:szCs w:val="19"/>
+          <w:lang w:val="en-GB" w:eastAsia="en-GB" w:bidi="ar-SA"/>
+        </w:rPr>
+        <w:t xml:space="preserve">; for example, </w:t>
+      </w:r>
+      <w:r>
+        <w:rPr>
+          <w:rFonts w:eastAsia="Times New Roman" w:cs="Arial" w:ascii="Arial" w:hAnsi="Arial"/>
+          <w:b w:val="false"/>
+          <w:bCs w:val="false"/>
+          <w:i/>
+          <w:iCs/>
+          <w:color w:val="00000A"/>
+          <w:sz w:val="19"/>
+          <w:szCs w:val="19"/>
+          <w:lang w:val="en-GB" w:eastAsia="en-GB" w:bidi="ar-SA"/>
+        </w:rPr>
+        <w:t>An. arabiensis</w:t>
+      </w:r>
+      <w:r>
+        <w:rPr>
+          <w:rFonts w:eastAsia="Times New Roman" w:cs="Arial" w:ascii="Arial" w:hAnsi="Arial"/>
+          <w:b w:val="false"/>
+          <w:bCs w:val="false"/>
+          <w:i w:val="false"/>
+          <w:iCs w:val="false"/>
+          <w:color w:val="00000A"/>
+          <w:sz w:val="19"/>
+          <w:szCs w:val="19"/>
+          <w:lang w:val="en-GB" w:eastAsia="en-GB" w:bidi="ar-SA"/>
+        </w:rPr>
+        <w:t>)</w:t>
+      </w:r>
+      <w:r>
+        <w:rPr>
+          <w:rFonts w:eastAsia="Times New Roman" w:cs="Arial" w:ascii="Arial" w:hAnsi="Arial"/>
+          <w:b w:val="false"/>
+          <w:bCs w:val="false"/>
+          <w:color w:val="00000A"/>
+          <w:sz w:val="19"/>
+          <w:szCs w:val="19"/>
+          <w:lang w:val="en-GB" w:eastAsia="en-GB" w:bidi="ar-SA"/>
+        </w:rPr>
+        <w:t xml:space="preserve">; else, we provided estimates at the level of species-complex </w:t>
+      </w:r>
+      <w:r>
+        <w:rPr>
+          <w:rFonts w:eastAsia="Times New Roman" w:cs="Arial" w:ascii="Arial" w:hAnsi="Arial"/>
+          <w:b w:val="false"/>
+          <w:bCs w:val="false"/>
+          <w:color w:val="00000A"/>
+          <w:sz w:val="19"/>
+          <w:szCs w:val="19"/>
+          <w:lang w:val="en-GB" w:eastAsia="en-GB" w:bidi="ar-SA"/>
+        </w:rPr>
+        <w:t>(</w:t>
+      </w:r>
+      <w:r>
+        <w:rPr>
+          <w:rFonts w:eastAsia="Times New Roman" w:cs="Arial" w:ascii="Arial" w:hAnsi="Arial"/>
+          <w:b w:val="false"/>
+          <w:bCs w:val="false"/>
+          <w:color w:val="00000A"/>
+          <w:sz w:val="19"/>
+          <w:szCs w:val="19"/>
+          <w:highlight w:val="yellow"/>
+          <w:lang w:val="en-GB" w:eastAsia="en-GB" w:bidi="ar-SA"/>
+        </w:rPr>
+        <w:t>n=1289 observations across 17 species-complexes</w:t>
+      </w:r>
+      <w:r>
+        <w:rPr>
+          <w:rFonts w:eastAsia="Times New Roman" w:cs="Arial" w:ascii="Arial" w:hAnsi="Arial"/>
+          <w:b w:val="false"/>
+          <w:bCs w:val="false"/>
+          <w:color w:val="00000A"/>
+          <w:sz w:val="19"/>
+          <w:szCs w:val="19"/>
+          <w:lang w:val="en-GB" w:eastAsia="en-GB" w:bidi="ar-SA"/>
+        </w:rPr>
+        <w:t xml:space="preserve">; for example, </w:t>
+      </w:r>
+      <w:r>
+        <w:rPr>
+          <w:rFonts w:eastAsia="Times New Roman" w:cs="Arial" w:ascii="Arial" w:hAnsi="Arial"/>
+          <w:b w:val="false"/>
+          <w:bCs w:val="false"/>
+          <w:i/>
+          <w:iCs/>
+          <w:color w:val="00000A"/>
+          <w:sz w:val="19"/>
+          <w:szCs w:val="19"/>
+          <w:lang w:val="en-GB" w:eastAsia="en-GB" w:bidi="ar-SA"/>
+        </w:rPr>
+        <w:t>An. gambiae s.l.</w:t>
+      </w:r>
+      <w:r>
+        <w:rPr>
+          <w:rFonts w:eastAsia="Times New Roman" w:cs="Arial" w:ascii="Arial" w:hAnsi="Arial"/>
+          <w:b w:val="false"/>
+          <w:bCs w:val="false"/>
+          <w:i w:val="false"/>
+          <w:iCs w:val="false"/>
+          <w:color w:val="00000A"/>
+          <w:sz w:val="19"/>
+          <w:szCs w:val="19"/>
+          <w:lang w:val="en-GB" w:eastAsia="en-GB" w:bidi="ar-SA"/>
+        </w:rPr>
+        <w:t>)</w:t>
+      </w:r>
+      <w:r>
+        <w:rPr>
+          <w:rFonts w:eastAsia="Times New Roman" w:cs="Arial" w:ascii="Arial" w:hAnsi="Arial"/>
+          <w:b w:val="false"/>
+          <w:bCs w:val="false"/>
+          <w:color w:val="00000A"/>
+          <w:sz w:val="19"/>
+          <w:szCs w:val="19"/>
+          <w:lang w:val="en-GB" w:eastAsia="en-GB" w:bidi="ar-SA"/>
+        </w:rPr>
+        <w:t xml:space="preserve">. </w:t>
+      </w:r>
+      <w:r>
+        <w:rPr>
+          <w:rFonts w:eastAsia="Times New Roman" w:cs="Arial" w:ascii="Arial" w:hAnsi="Arial"/>
+          <w:b w:val="false"/>
+          <w:bCs w:val="false"/>
+          <w:color w:val="00000A"/>
+          <w:sz w:val="19"/>
+          <w:szCs w:val="19"/>
+          <w:lang w:val="en-GB" w:eastAsia="en-GB" w:bidi="ar-SA"/>
+        </w:rPr>
+        <w:t xml:space="preserve">The two shortest-lived species were estimated to belong to the </w:t>
+      </w:r>
+      <w:r>
+        <w:rPr>
+          <w:rFonts w:eastAsia="Times New Roman" w:cs="Arial" w:ascii="Arial" w:hAnsi="Arial"/>
+          <w:b w:val="false"/>
+          <w:bCs w:val="false"/>
+          <w:i/>
+          <w:iCs/>
+          <w:color w:val="00000A"/>
+          <w:sz w:val="19"/>
+          <w:szCs w:val="19"/>
+          <w:lang w:val="en-GB" w:eastAsia="en-GB" w:bidi="ar-SA"/>
+        </w:rPr>
+        <w:t>An. albitarsis</w:t>
+      </w:r>
+      <w:r>
+        <w:rPr>
+          <w:rFonts w:eastAsia="Times New Roman" w:cs="Arial" w:ascii="Arial" w:hAnsi="Arial"/>
+          <w:b w:val="false"/>
+          <w:bCs w:val="false"/>
+          <w:i w:val="false"/>
+          <w:iCs w:val="false"/>
+          <w:color w:val="00000A"/>
+          <w:sz w:val="19"/>
+          <w:szCs w:val="19"/>
+          <w:lang w:val="en-GB" w:eastAsia="en-GB" w:bidi="ar-SA"/>
+        </w:rPr>
+        <w:t xml:space="preserve"> species complex </w:t>
+      </w:r>
+      <w:r>
+        <w:rPr>
+          <w:rFonts w:eastAsia="Times New Roman" w:cs="Arial" w:ascii="Arial" w:hAnsi="Arial"/>
+          <w:b w:val="false"/>
+          <w:bCs w:val="false"/>
+          <w:i w:val="false"/>
+          <w:iCs w:val="false"/>
+          <w:color w:val="00000A"/>
+          <w:sz w:val="19"/>
+          <w:szCs w:val="19"/>
+          <w:lang w:val="en-GB" w:eastAsia="en-GB" w:bidi="ar-SA"/>
+        </w:rPr>
+        <w:t xml:space="preserve">– a malaria vector found throughout South America – </w:t>
+      </w:r>
+      <w:r>
+        <w:rPr>
+          <w:rFonts w:eastAsia="Times New Roman" w:cs="Arial" w:ascii="Arial" w:hAnsi="Arial"/>
+          <w:b w:val="false"/>
+          <w:bCs w:val="false"/>
+          <w:i w:val="false"/>
+          <w:iCs w:val="false"/>
+          <w:color w:val="00000A"/>
+          <w:sz w:val="19"/>
+          <w:szCs w:val="19"/>
+          <w:lang w:val="en-GB" w:eastAsia="en-GB" w:bidi="ar-SA"/>
+        </w:rPr>
+        <w:t>with</w:t>
+      </w:r>
+      <w:r>
+        <w:rPr>
+          <w:rFonts w:eastAsia="Times New Roman" w:cs="Arial" w:ascii="Arial" w:hAnsi="Arial"/>
+          <w:b w:val="false"/>
+          <w:bCs w:val="false"/>
+          <w:color w:val="00000A"/>
+          <w:sz w:val="19"/>
+          <w:szCs w:val="19"/>
+          <w:lang w:val="en-GB" w:eastAsia="en-GB" w:bidi="ar-SA"/>
+        </w:rPr>
+        <w:t xml:space="preserve"> </w:t>
+      </w:r>
+      <w:r>
+        <w:rPr>
+          <w:rFonts w:eastAsia="Times New Roman" w:cs="Arial" w:ascii="Arial" w:hAnsi="Arial"/>
+          <w:b w:val="false"/>
+          <w:bCs w:val="false"/>
+          <w:i/>
+          <w:iCs/>
+          <w:color w:val="00000A"/>
+          <w:sz w:val="19"/>
+          <w:szCs w:val="19"/>
+          <w:lang w:val="en-GB" w:eastAsia="en-GB" w:bidi="ar-SA"/>
+        </w:rPr>
+        <w:t xml:space="preserve">An. albitarsis (Sp. B) </w:t>
+      </w:r>
+      <w:r>
+        <w:rPr>
+          <w:rFonts w:eastAsia="Times New Roman" w:cs="Arial" w:ascii="Arial" w:hAnsi="Arial"/>
+          <w:b w:val="false"/>
+          <w:bCs w:val="false"/>
+          <w:i w:val="false"/>
+          <w:iCs w:val="false"/>
+          <w:color w:val="00000A"/>
+          <w:sz w:val="19"/>
+          <w:szCs w:val="19"/>
+          <w:lang w:val="en-GB" w:eastAsia="en-GB" w:bidi="ar-SA"/>
+        </w:rPr>
+        <w:t xml:space="preserve">estimated to live, on average, for </w:t>
+      </w:r>
+      <w:r>
+        <w:rPr>
+          <w:rFonts w:eastAsia="Times New Roman" w:cs="Arial" w:ascii="Arial" w:hAnsi="Arial"/>
+          <w:b w:val="false"/>
+          <w:bCs w:val="false"/>
+          <w:i w:val="false"/>
+          <w:iCs w:val="false"/>
+          <w:color w:val="00000A"/>
+          <w:sz w:val="19"/>
+          <w:szCs w:val="19"/>
+          <w:highlight w:val="yellow"/>
+          <w:lang w:val="en-GB" w:eastAsia="en-GB" w:bidi="ar-SA"/>
+        </w:rPr>
+        <w:t>4.1</w:t>
+      </w:r>
+      <w:r>
+        <w:rPr>
+          <w:rFonts w:eastAsia="Times New Roman" w:cs="Arial" w:ascii="Arial" w:hAnsi="Arial"/>
+          <w:b w:val="false"/>
+          <w:bCs w:val="false"/>
+          <w:i w:val="false"/>
+          <w:iCs w:val="false"/>
+          <w:color w:val="00000A"/>
+          <w:sz w:val="19"/>
+          <w:szCs w:val="19"/>
+          <w:lang w:val="en-GB" w:eastAsia="en-GB" w:bidi="ar-SA"/>
+        </w:rPr>
+        <w:t xml:space="preserve"> days and </w:t>
+      </w:r>
+      <w:r>
+        <w:rPr>
+          <w:rFonts w:eastAsia="Times New Roman" w:cs="Arial" w:ascii="Arial" w:hAnsi="Arial"/>
+          <w:b w:val="false"/>
+          <w:bCs w:val="false"/>
+          <w:i/>
+          <w:iCs/>
+          <w:color w:val="00000A"/>
+          <w:sz w:val="19"/>
+          <w:szCs w:val="19"/>
+          <w:lang w:val="en-GB" w:eastAsia="en-GB" w:bidi="ar-SA"/>
+        </w:rPr>
+        <w:t>An. albitarsis (</w:t>
+      </w:r>
+      <w:r>
+        <w:rPr>
+          <w:rFonts w:eastAsia="Times New Roman" w:cs="Arial" w:ascii="Arial" w:hAnsi="Arial"/>
+          <w:b w:val="false"/>
+          <w:bCs w:val="false"/>
+          <w:i w:val="false"/>
+          <w:iCs w:val="false"/>
+          <w:color w:val="00000A"/>
+          <w:sz w:val="19"/>
+          <w:szCs w:val="19"/>
+          <w:lang w:val="en-GB" w:eastAsia="en-GB" w:bidi="ar-SA"/>
+        </w:rPr>
+        <w:t>formerly</w:t>
+      </w:r>
+      <w:r>
+        <w:rPr>
+          <w:rFonts w:eastAsia="Times New Roman" w:cs="Arial" w:ascii="Arial" w:hAnsi="Arial"/>
+          <w:b w:val="false"/>
+          <w:bCs w:val="false"/>
+          <w:i/>
+          <w:iCs/>
+          <w:color w:val="00000A"/>
+          <w:sz w:val="19"/>
+          <w:szCs w:val="19"/>
+          <w:lang w:val="en-GB" w:eastAsia="en-GB" w:bidi="ar-SA"/>
+        </w:rPr>
+        <w:t xml:space="preserve"> Sp. A) </w:t>
+      </w:r>
+      <w:r>
+        <w:rPr>
+          <w:rFonts w:eastAsia="Times New Roman" w:cs="Arial" w:ascii="Arial" w:hAnsi="Arial"/>
+          <w:b w:val="false"/>
+          <w:bCs w:val="false"/>
+          <w:i w:val="false"/>
+          <w:iCs w:val="false"/>
+          <w:color w:val="00000A"/>
+          <w:sz w:val="19"/>
+          <w:szCs w:val="19"/>
+          <w:lang w:val="en-GB" w:eastAsia="en-GB" w:bidi="ar-SA"/>
+        </w:rPr>
+        <w:t xml:space="preserve">living for </w:t>
+      </w:r>
+      <w:r>
+        <w:rPr>
+          <w:rFonts w:eastAsia="Times New Roman" w:cs="Arial" w:ascii="Arial" w:hAnsi="Arial"/>
+          <w:b w:val="false"/>
+          <w:bCs w:val="false"/>
+          <w:i w:val="false"/>
+          <w:iCs w:val="false"/>
+          <w:color w:val="00000A"/>
+          <w:sz w:val="19"/>
+          <w:szCs w:val="19"/>
+          <w:highlight w:val="yellow"/>
+          <w:lang w:val="en-GB" w:eastAsia="en-GB" w:bidi="ar-SA"/>
+        </w:rPr>
+        <w:t>4.3</w:t>
+      </w:r>
+      <w:r>
+        <w:rPr>
+          <w:rFonts w:eastAsia="Times New Roman" w:cs="Arial" w:ascii="Arial" w:hAnsi="Arial"/>
+          <w:b w:val="false"/>
+          <w:bCs w:val="false"/>
+          <w:i w:val="false"/>
+          <w:iCs w:val="false"/>
+          <w:color w:val="00000A"/>
+          <w:sz w:val="19"/>
+          <w:szCs w:val="19"/>
+          <w:lang w:val="en-GB" w:eastAsia="en-GB" w:bidi="ar-SA"/>
+        </w:rPr>
+        <w:t xml:space="preserve"> days (Fig. X). The longest-lived species also belonged to the </w:t>
+      </w:r>
+      <w:r>
+        <w:rPr>
+          <w:rFonts w:eastAsia="Times New Roman" w:cs="Arial" w:ascii="Arial" w:hAnsi="Arial"/>
+          <w:b w:val="false"/>
+          <w:bCs w:val="false"/>
+          <w:i/>
+          <w:iCs/>
+          <w:color w:val="00000A"/>
+          <w:sz w:val="19"/>
+          <w:szCs w:val="19"/>
+          <w:lang w:val="en-GB" w:eastAsia="en-GB" w:bidi="ar-SA"/>
+        </w:rPr>
+        <w:t>An. albitarsis</w:t>
+      </w:r>
+      <w:r>
+        <w:rPr>
+          <w:rFonts w:eastAsia="Times New Roman" w:cs="Arial" w:ascii="Arial" w:hAnsi="Arial"/>
+          <w:b w:val="false"/>
+          <w:bCs w:val="false"/>
+          <w:i w:val="false"/>
+          <w:iCs w:val="false"/>
+          <w:color w:val="00000A"/>
+          <w:sz w:val="19"/>
+          <w:szCs w:val="19"/>
+          <w:lang w:val="en-GB" w:eastAsia="en-GB" w:bidi="ar-SA"/>
+        </w:rPr>
+        <w:t xml:space="preserve"> complex – </w:t>
+      </w:r>
+      <w:r>
+        <w:rPr>
+          <w:rFonts w:eastAsia="Times New Roman" w:cs="Arial" w:ascii="Arial" w:hAnsi="Arial"/>
+          <w:b w:val="false"/>
+          <w:bCs w:val="false"/>
+          <w:i/>
+          <w:iCs/>
+          <w:color w:val="00000A"/>
+          <w:sz w:val="19"/>
+          <w:szCs w:val="19"/>
+          <w:lang w:val="en-GB" w:eastAsia="en-GB" w:bidi="ar-SA"/>
+        </w:rPr>
+        <w:t>An. albitarsis marajoara</w:t>
+      </w:r>
+      <w:r>
+        <w:rPr>
+          <w:rFonts w:eastAsia="Times New Roman" w:cs="Arial" w:ascii="Arial" w:hAnsi="Arial"/>
+          <w:b w:val="false"/>
+          <w:bCs w:val="false"/>
+          <w:i w:val="false"/>
+          <w:iCs w:val="false"/>
+          <w:color w:val="00000A"/>
+          <w:sz w:val="19"/>
+          <w:szCs w:val="19"/>
+          <w:lang w:val="en-GB" w:eastAsia="en-GB" w:bidi="ar-SA"/>
+        </w:rPr>
+        <w:t xml:space="preserve"> (formerly </w:t>
+      </w:r>
+      <w:r>
+        <w:rPr>
+          <w:rFonts w:eastAsia="Times New Roman" w:cs="Arial" w:ascii="Arial" w:hAnsi="Arial"/>
+          <w:b w:val="false"/>
+          <w:bCs w:val="false"/>
+          <w:i/>
+          <w:iCs/>
+          <w:color w:val="00000A"/>
+          <w:sz w:val="19"/>
+          <w:szCs w:val="19"/>
+          <w:lang w:val="en-GB" w:eastAsia="en-GB" w:bidi="ar-SA"/>
+        </w:rPr>
+        <w:t>Sp. C</w:t>
+      </w:r>
+      <w:r>
+        <w:rPr>
+          <w:rFonts w:eastAsia="Times New Roman" w:cs="Arial" w:ascii="Arial" w:hAnsi="Arial"/>
+          <w:b w:val="false"/>
+          <w:bCs w:val="false"/>
+          <w:i w:val="false"/>
+          <w:iCs w:val="false"/>
+          <w:color w:val="00000A"/>
+          <w:sz w:val="19"/>
+          <w:szCs w:val="19"/>
+          <w:lang w:val="en-GB" w:eastAsia="en-GB" w:bidi="ar-SA"/>
+        </w:rPr>
+        <w:t xml:space="preserve">); </w:t>
+      </w:r>
+      <w:r>
+        <w:rPr>
+          <w:rFonts w:eastAsia="Times New Roman" w:cs="Arial" w:ascii="Arial" w:hAnsi="Arial"/>
+          <w:b w:val="false"/>
+          <w:bCs w:val="false"/>
+          <w:i w:val="false"/>
+          <w:iCs w:val="false"/>
+          <w:color w:val="00000A"/>
+          <w:sz w:val="19"/>
+          <w:szCs w:val="19"/>
+          <w:highlight w:val="yellow"/>
+          <w:lang w:val="en-GB" w:eastAsia="en-GB" w:bidi="ar-SA"/>
+        </w:rPr>
+        <w:t>16.4</w:t>
+      </w:r>
+      <w:r>
+        <w:rPr>
+          <w:rFonts w:eastAsia="Times New Roman" w:cs="Arial" w:ascii="Arial" w:hAnsi="Arial"/>
+          <w:b w:val="false"/>
+          <w:bCs w:val="false"/>
+          <w:i w:val="false"/>
+          <w:iCs w:val="false"/>
+          <w:color w:val="00000A"/>
+          <w:sz w:val="19"/>
+          <w:szCs w:val="19"/>
+          <w:lang w:val="en-GB" w:eastAsia="en-GB" w:bidi="ar-SA"/>
+        </w:rPr>
+        <w:t xml:space="preserve"> days – hinting to the extensive variation in this complex across the continent. Outside of the Americas, the longest-lived species were the major East-African vector </w:t>
+      </w:r>
+      <w:r>
+        <w:rPr>
+          <w:rFonts w:eastAsia="Times New Roman" w:cs="Arial" w:ascii="Arial" w:hAnsi="Arial"/>
+          <w:b w:val="false"/>
+          <w:bCs w:val="false"/>
+          <w:i/>
+          <w:iCs/>
+          <w:color w:val="00000A"/>
+          <w:sz w:val="19"/>
+          <w:szCs w:val="19"/>
+          <w:lang w:val="en-GB" w:eastAsia="en-GB" w:bidi="ar-SA"/>
+        </w:rPr>
+        <w:t>An. funestus</w:t>
+      </w:r>
+      <w:r>
+        <w:rPr>
+          <w:rFonts w:eastAsia="Times New Roman" w:cs="Arial" w:ascii="Arial" w:hAnsi="Arial"/>
+          <w:b w:val="false"/>
+          <w:bCs w:val="false"/>
+          <w:i w:val="false"/>
+          <w:iCs w:val="false"/>
+          <w:color w:val="00000A"/>
+          <w:sz w:val="19"/>
+          <w:szCs w:val="19"/>
+          <w:lang w:val="en-GB" w:eastAsia="en-GB" w:bidi="ar-SA"/>
+        </w:rPr>
+        <w:t xml:space="preserve">, estimated to live for </w:t>
+      </w:r>
+      <w:r>
+        <w:rPr>
+          <w:rFonts w:eastAsia="Times New Roman" w:cs="Arial" w:ascii="Arial" w:hAnsi="Arial"/>
+          <w:b w:val="false"/>
+          <w:bCs w:val="false"/>
+          <w:i w:val="false"/>
+          <w:iCs w:val="false"/>
+          <w:color w:val="00000A"/>
+          <w:sz w:val="19"/>
+          <w:szCs w:val="19"/>
+          <w:highlight w:val="yellow"/>
+          <w:lang w:val="en-GB" w:eastAsia="en-GB" w:bidi="ar-SA"/>
+        </w:rPr>
+        <w:t>11.9</w:t>
+      </w:r>
+      <w:r>
+        <w:rPr>
+          <w:rFonts w:eastAsia="Times New Roman" w:cs="Arial" w:ascii="Arial" w:hAnsi="Arial"/>
+          <w:b w:val="false"/>
+          <w:bCs w:val="false"/>
+          <w:i w:val="false"/>
+          <w:iCs w:val="false"/>
+          <w:color w:val="00000A"/>
+          <w:sz w:val="19"/>
+          <w:szCs w:val="19"/>
+          <w:lang w:val="en-GB" w:eastAsia="en-GB" w:bidi="ar-SA"/>
+        </w:rPr>
+        <w:t xml:space="preserve"> days, and, in Asia, </w:t>
+      </w:r>
+      <w:r>
+        <w:rPr>
+          <w:rFonts w:eastAsia="Times New Roman" w:cs="Arial" w:ascii="Arial" w:hAnsi="Arial"/>
+          <w:b w:val="false"/>
+          <w:bCs w:val="false"/>
+          <w:i/>
+          <w:iCs/>
+          <w:color w:val="00000A"/>
+          <w:sz w:val="19"/>
+          <w:szCs w:val="19"/>
+          <w:lang w:val="en-GB" w:eastAsia="en-GB" w:bidi="ar-SA"/>
+        </w:rPr>
+        <w:t>An. leucosphyrus</w:t>
+      </w:r>
+      <w:r>
+        <w:rPr>
+          <w:rFonts w:eastAsia="Times New Roman" w:cs="Arial" w:ascii="Arial" w:hAnsi="Arial"/>
+          <w:b w:val="false"/>
+          <w:bCs w:val="false"/>
+          <w:i w:val="false"/>
+          <w:iCs w:val="false"/>
+          <w:color w:val="00000A"/>
+          <w:sz w:val="19"/>
+          <w:szCs w:val="19"/>
+          <w:lang w:val="en-GB" w:eastAsia="en-GB" w:bidi="ar-SA"/>
+        </w:rPr>
+        <w:t xml:space="preserve">, living for </w:t>
+      </w:r>
+      <w:r>
+        <w:rPr>
+          <w:rFonts w:eastAsia="Times New Roman" w:cs="Arial" w:ascii="Arial" w:hAnsi="Arial"/>
+          <w:b w:val="false"/>
+          <w:bCs w:val="false"/>
+          <w:i w:val="false"/>
+          <w:iCs w:val="false"/>
+          <w:color w:val="00000A"/>
+          <w:sz w:val="19"/>
+          <w:szCs w:val="19"/>
+          <w:highlight w:val="yellow"/>
+          <w:lang w:val="en-GB" w:eastAsia="en-GB" w:bidi="ar-SA"/>
+        </w:rPr>
+        <w:t>11.0</w:t>
+      </w:r>
+      <w:r>
+        <w:rPr>
+          <w:rFonts w:eastAsia="Times New Roman" w:cs="Arial" w:ascii="Arial" w:hAnsi="Arial"/>
+          <w:b w:val="false"/>
+          <w:bCs w:val="false"/>
+          <w:i w:val="false"/>
+          <w:iCs w:val="false"/>
+          <w:color w:val="00000A"/>
+          <w:sz w:val="19"/>
+          <w:szCs w:val="19"/>
+          <w:lang w:val="en-GB" w:eastAsia="en-GB" w:bidi="ar-SA"/>
+        </w:rPr>
+        <w:t xml:space="preserve"> days. Across the complexes, the shortest-lived group was </w:t>
+      </w:r>
+      <w:r>
+        <w:rPr>
+          <w:rFonts w:eastAsia="Times New Roman" w:cs="Arial" w:ascii="Arial" w:hAnsi="Arial"/>
+          <w:b w:val="false"/>
+          <w:bCs w:val="false"/>
+          <w:i/>
+          <w:iCs/>
+          <w:color w:val="00000A"/>
+          <w:sz w:val="19"/>
+          <w:szCs w:val="19"/>
+          <w:lang w:val="en-GB" w:eastAsia="en-GB" w:bidi="ar-SA"/>
+        </w:rPr>
+        <w:t>An. nuneztovari s.l.</w:t>
+      </w:r>
+      <w:r>
+        <w:rPr>
+          <w:rFonts w:eastAsia="Times New Roman" w:cs="Arial" w:ascii="Arial" w:hAnsi="Arial"/>
+          <w:b w:val="false"/>
+          <w:bCs w:val="false"/>
+          <w:i w:val="false"/>
+          <w:iCs w:val="false"/>
+          <w:color w:val="00000A"/>
+          <w:sz w:val="19"/>
+          <w:szCs w:val="19"/>
+          <w:lang w:val="en-GB" w:eastAsia="en-GB" w:bidi="ar-SA"/>
+        </w:rPr>
+        <w:t xml:space="preserve"> – a primary vector species in areas of Colombia and Venezuela. The longest-lived complex was </w:t>
+      </w:r>
+      <w:r>
+        <w:rPr>
+          <w:rFonts w:eastAsia="Times New Roman" w:cs="Arial" w:ascii="Arial" w:hAnsi="Arial"/>
+          <w:b w:val="false"/>
+          <w:bCs w:val="false"/>
+          <w:i/>
+          <w:iCs/>
+          <w:color w:val="00000A"/>
+          <w:sz w:val="19"/>
+          <w:szCs w:val="19"/>
+          <w:lang w:val="en-GB" w:eastAsia="en-GB" w:bidi="ar-SA"/>
+        </w:rPr>
+        <w:t>An. funestus s.l.</w:t>
       </w:r>
     </w:p>
     <w:p>
@@ -4511,17 +5453,21 @@
         <w:spacing w:lineRule="auto" w:line="276"/>
         <w:ind w:right="-22" w:hanging="0"/>
         <w:rPr>
-          <w:rFonts w:ascii="Arial" w:hAnsi="Arial" w:eastAsia="Arial"/>
-          <w:sz w:val="19"/>
-          <w:szCs w:val="19"/>
-        </w:rPr>
-      </w:pPr>
-      <w:r>
-        <w:rPr>
-          <w:rFonts w:eastAsia="Arial" w:ascii="Arial" w:hAnsi="Arial"/>
-          <w:sz w:val="19"/>
-          <w:szCs w:val="19"/>
-        </w:rPr>
+          <w:rFonts w:ascii="Arial" w:hAnsi="Arial" w:eastAsia="Times New Roman" w:cs="Arial"/>
+          <w:b w:val="false"/>
+          <w:b w:val="false"/>
+          <w:bCs w:val="false"/>
+          <w:i w:val="false"/>
+          <w:i w:val="false"/>
+          <w:iCs w:val="false"/>
+          <w:color w:val="00000A"/>
+          <w:sz w:val="19"/>
+          <w:szCs w:val="19"/>
+          <w:lang w:val="en-GB" w:eastAsia="en-GB" w:bidi="ar-SA"/>
+        </w:rPr>
+      </w:pPr>
+      <w:r>
+        <w:rPr/>
       </w:r>
     </w:p>
     <w:p>
@@ -4529,24 +5475,151 @@
         <w:pStyle w:val="Normal"/>
         <w:spacing w:lineRule="auto" w:line="276"/>
         <w:ind w:right="-22" w:hanging="0"/>
-        <w:rPr>
-          <w:rFonts w:ascii="Arial" w:hAnsi="Arial" w:eastAsia="Arial"/>
-          <w:b/>
-          <w:b/>
-          <w:bCs/>
-          <w:sz w:val="19"/>
-          <w:szCs w:val="19"/>
-        </w:rPr>
-      </w:pPr>
-      <w:r>
-        <w:rPr>
-          <w:rFonts w:eastAsia="Arial" w:ascii="Arial" w:hAnsi="Arial"/>
-          <w:b/>
-          <w:bCs/>
-          <w:sz w:val="19"/>
-          <w:szCs w:val="19"/>
-        </w:rPr>
-        <w:t>K fold CV comparing species-level vs complex-level vs continent-level and for continent-vs-overall</w:t>
+        <w:rPr/>
+      </w:pPr>
+      <w:r>
+        <w:rPr>
+          <w:rFonts w:eastAsia="Times New Roman" w:cs="Arial" w:ascii="Arial" w:hAnsi="Arial"/>
+          <w:b w:val="false"/>
+          <w:bCs w:val="false"/>
+          <w:i w:val="false"/>
+          <w:iCs w:val="false"/>
+          <w:color w:val="00000A"/>
+          <w:sz w:val="19"/>
+          <w:szCs w:val="19"/>
+          <w:lang w:val="en-GB" w:eastAsia="en-GB" w:bidi="ar-SA"/>
+        </w:rPr>
+        <w:t>I</w:t>
+      </w:r>
+      <w:r>
+        <w:rPr>
+          <w:rFonts w:eastAsia="Times New Roman" w:cs="Arial" w:ascii="Arial" w:hAnsi="Arial"/>
+          <w:b w:val="false"/>
+          <w:bCs w:val="false"/>
+          <w:i w:val="false"/>
+          <w:iCs w:val="false"/>
+          <w:color w:val="00000A"/>
+          <w:sz w:val="19"/>
+          <w:szCs w:val="19"/>
+          <w:lang w:val="en-GB" w:eastAsia="en-GB" w:bidi="ar-SA"/>
+        </w:rPr>
+        <w:t>n addition to species and species-complex estimates, we also pooled all data to produce continent level lifespan estimates. The anopheline species in Africa were estimated to live longest (</w:t>
+      </w:r>
+      <w:r>
+        <w:rPr>
+          <w:rFonts w:eastAsia="Times New Roman" w:cs="Arial" w:ascii="Arial" w:hAnsi="Arial"/>
+          <w:b w:val="false"/>
+          <w:bCs w:val="false"/>
+          <w:i w:val="false"/>
+          <w:iCs w:val="false"/>
+          <w:color w:val="00000A"/>
+          <w:sz w:val="19"/>
+          <w:szCs w:val="19"/>
+          <w:highlight w:val="yellow"/>
+          <w:lang w:val="en-GB" w:eastAsia="en-GB" w:bidi="ar-SA"/>
+        </w:rPr>
+        <w:t>9.8</w:t>
+      </w:r>
+      <w:r>
+        <w:rPr>
+          <w:rFonts w:eastAsia="Times New Roman" w:cs="Arial" w:ascii="Arial" w:hAnsi="Arial"/>
+          <w:b w:val="false"/>
+          <w:bCs w:val="false"/>
+          <w:i w:val="false"/>
+          <w:iCs w:val="false"/>
+          <w:color w:val="00000A"/>
+          <w:sz w:val="19"/>
+          <w:szCs w:val="19"/>
+          <w:lang w:val="en-GB" w:eastAsia="en-GB" w:bidi="ar-SA"/>
+        </w:rPr>
+        <w:t xml:space="preserve"> days; Fig. X), followed by Asian species (</w:t>
+      </w:r>
+      <w:r>
+        <w:rPr>
+          <w:rFonts w:eastAsia="Times New Roman" w:cs="Arial" w:ascii="Arial" w:hAnsi="Arial"/>
+          <w:b w:val="false"/>
+          <w:bCs w:val="false"/>
+          <w:i w:val="false"/>
+          <w:iCs w:val="false"/>
+          <w:color w:val="00000A"/>
+          <w:sz w:val="19"/>
+          <w:szCs w:val="19"/>
+          <w:highlight w:val="yellow"/>
+          <w:lang w:val="en-GB" w:eastAsia="en-GB" w:bidi="ar-SA"/>
+        </w:rPr>
+        <w:t>7.1</w:t>
+      </w:r>
+      <w:r>
+        <w:rPr>
+          <w:rFonts w:eastAsia="Times New Roman" w:cs="Arial" w:ascii="Arial" w:hAnsi="Arial"/>
+          <w:b w:val="false"/>
+          <w:bCs w:val="false"/>
+          <w:i w:val="false"/>
+          <w:iCs w:val="false"/>
+          <w:color w:val="00000A"/>
+          <w:sz w:val="19"/>
+          <w:szCs w:val="19"/>
+          <w:lang w:val="en-GB" w:eastAsia="en-GB" w:bidi="ar-SA"/>
+        </w:rPr>
+        <w:t xml:space="preserve"> days) then the Americas (</w:t>
+      </w:r>
+      <w:r>
+        <w:rPr>
+          <w:rFonts w:eastAsia="Times New Roman" w:cs="Arial" w:ascii="Arial" w:hAnsi="Arial"/>
+          <w:b w:val="false"/>
+          <w:bCs w:val="false"/>
+          <w:i w:val="false"/>
+          <w:iCs w:val="false"/>
+          <w:color w:val="00000A"/>
+          <w:sz w:val="19"/>
+          <w:szCs w:val="19"/>
+          <w:highlight w:val="yellow"/>
+          <w:lang w:val="en-GB" w:eastAsia="en-GB" w:bidi="ar-SA"/>
+        </w:rPr>
+        <w:t>5.9</w:t>
+      </w:r>
+      <w:r>
+        <w:rPr>
+          <w:rFonts w:eastAsia="Times New Roman" w:cs="Arial" w:ascii="Arial" w:hAnsi="Arial"/>
+          <w:b w:val="false"/>
+          <w:bCs w:val="false"/>
+          <w:i w:val="false"/>
+          <w:iCs w:val="false"/>
+          <w:color w:val="00000A"/>
+          <w:sz w:val="19"/>
+          <w:szCs w:val="19"/>
+          <w:lang w:val="en-GB" w:eastAsia="en-GB" w:bidi="ar-SA"/>
+        </w:rPr>
+        <w:t xml:space="preserve"> days). Pooling all data, we estimated that overall average anopheline lifespan was </w:t>
+      </w:r>
+      <w:r>
+        <w:rPr>
+          <w:rFonts w:eastAsia="Times New Roman" w:cs="Arial" w:ascii="Arial" w:hAnsi="Arial"/>
+          <w:b w:val="false"/>
+          <w:bCs w:val="false"/>
+          <w:i w:val="false"/>
+          <w:iCs w:val="false"/>
+          <w:color w:val="00000A"/>
+          <w:sz w:val="19"/>
+          <w:szCs w:val="19"/>
+          <w:highlight w:val="yellow"/>
+          <w:lang w:val="en-GB" w:eastAsia="en-GB" w:bidi="ar-SA"/>
+        </w:rPr>
+        <w:t>8.1</w:t>
+      </w:r>
+      <w:r>
+        <w:rPr>
+          <w:rFonts w:eastAsia="Times New Roman" w:cs="Arial" w:ascii="Arial" w:hAnsi="Arial"/>
+          <w:b w:val="false"/>
+          <w:bCs w:val="false"/>
+          <w:i w:val="false"/>
+          <w:iCs w:val="false"/>
+          <w:color w:val="00000A"/>
+          <w:sz w:val="19"/>
+          <w:szCs w:val="19"/>
+          <w:lang w:val="en-GB" w:eastAsia="en-GB" w:bidi="ar-SA"/>
+        </w:rPr>
+        <w:t xml:space="preserve"> days.</w:t>
       </w:r>
     </w:p>
     <w:p>
@@ -4555,18 +5628,18 @@
         <w:spacing w:lineRule="auto" w:line="276"/>
         <w:ind w:right="-22" w:hanging="0"/>
         <w:rPr>
-          <w:rFonts w:ascii="Arial" w:hAnsi="Arial" w:eastAsia="Arial"/>
-          <w:sz w:val="19"/>
-          <w:szCs w:val="19"/>
-        </w:rPr>
-      </w:pPr>
-      <w:r>
-        <w:rPr>
-          <w:rFonts w:eastAsia="Arial" w:ascii="Arial" w:hAnsi="Arial"/>
-          <w:sz w:val="19"/>
-          <w:szCs w:val="19"/>
-        </w:rPr>
-        <w:t>These have been rerun with the higher kappa model – think the same as before.</w:t>
+          <w:rFonts w:ascii="Arial" w:hAnsi="Arial" w:eastAsia="Times New Roman" w:cs="Arial"/>
+          <w:b w:val="false"/>
+          <w:b w:val="false"/>
+          <w:bCs w:val="false"/>
+          <w:color w:val="00000A"/>
+          <w:sz w:val="19"/>
+          <w:szCs w:val="19"/>
+          <w:lang w:val="en-GB" w:eastAsia="en-GB" w:bidi="ar-SA"/>
+        </w:rPr>
+      </w:pPr>
+      <w:r>
+        <w:rPr/>
       </w:r>
     </w:p>
     <w:p>
@@ -4574,18 +5647,181 @@
         <w:pStyle w:val="Normal"/>
         <w:spacing w:lineRule="auto" w:line="276"/>
         <w:ind w:right="-22" w:hanging="0"/>
-        <w:rPr>
-          <w:rFonts w:ascii="Arial" w:hAnsi="Arial" w:eastAsia="Arial"/>
-          <w:sz w:val="19"/>
-          <w:szCs w:val="19"/>
-        </w:rPr>
-      </w:pPr>
-      <w:r>
-        <w:rPr>
-          <w:rFonts w:eastAsia="Arial" w:ascii="Arial" w:hAnsi="Arial"/>
-          <w:sz w:val="19"/>
-          <w:szCs w:val="19"/>
-        </w:rPr>
+        <w:rPr/>
+      </w:pPr>
+      <w:r>
+        <w:rPr>
+          <w:rFonts w:eastAsia="Times New Roman" w:cs="Arial" w:ascii="Arial" w:hAnsi="Arial"/>
+          <w:b w:val="false"/>
+          <w:bCs w:val="false"/>
+          <w:color w:val="00000A"/>
+          <w:sz w:val="19"/>
+          <w:szCs w:val="19"/>
+          <w:lang w:val="en-GB" w:eastAsia="en-GB" w:bidi="ar-SA"/>
+        </w:rPr>
+        <w:t xml:space="preserve">To determine whether the differences in lifespan were meaningful, we performed cross-validation (see SOM) to compare the fit of the model at the species, species-complex and continent-level. </w:t>
+      </w:r>
+      <w:r>
+        <w:rPr>
+          <w:rFonts w:eastAsia="Times New Roman" w:cs="Arial" w:ascii="Arial" w:hAnsi="Arial"/>
+          <w:b w:val="false"/>
+          <w:bCs w:val="false"/>
+          <w:color w:val="00000A"/>
+          <w:sz w:val="19"/>
+          <w:szCs w:val="19"/>
+          <w:lang w:val="en-GB" w:eastAsia="en-GB" w:bidi="ar-SA"/>
+        </w:rPr>
+        <w:t>Across all continents, t</w:t>
+      </w:r>
+      <w:r>
+        <w:rPr>
+          <w:rFonts w:eastAsia="Times New Roman" w:cs="Arial" w:ascii="Arial" w:hAnsi="Arial"/>
+          <w:b w:val="false"/>
+          <w:bCs w:val="false"/>
+          <w:color w:val="00000A"/>
+          <w:sz w:val="19"/>
+          <w:szCs w:val="19"/>
+          <w:lang w:val="en-GB" w:eastAsia="en-GB" w:bidi="ar-SA"/>
+        </w:rPr>
+        <w:t>he species-level model had the highest predictive power on the hold-out dataset (log-likelihood=</w:t>
+      </w:r>
+      <w:r>
+        <w:rPr>
+          <w:rFonts w:eastAsia="Times New Roman" w:cs="Arial" w:ascii="Arial" w:hAnsi="Arial"/>
+          <w:b w:val="false"/>
+          <w:bCs w:val="false"/>
+          <w:color w:val="00000A"/>
+          <w:sz w:val="19"/>
+          <w:szCs w:val="19"/>
+          <w:highlight w:val="yellow"/>
+          <w:lang w:val="en-GB" w:eastAsia="en-GB" w:bidi="ar-SA"/>
+        </w:rPr>
+        <w:t>-</w:t>
+      </w:r>
+      <w:r>
+        <w:rPr>
+          <w:rFonts w:eastAsia="Times New Roman" w:cs="Arial" w:ascii="Arial" w:hAnsi="Arial"/>
+          <w:b w:val="false"/>
+          <w:bCs w:val="false"/>
+          <w:color w:val="00000A"/>
+          <w:sz w:val="19"/>
+          <w:szCs w:val="19"/>
+          <w:highlight w:val="yellow"/>
+          <w:lang w:val="en-GB" w:eastAsia="en-GB" w:bidi="ar-SA"/>
+        </w:rPr>
+        <w:t>18,132</w:t>
+      </w:r>
+      <w:r>
+        <w:rPr>
+          <w:rFonts w:eastAsia="Times New Roman" w:cs="Arial" w:ascii="Arial" w:hAnsi="Arial"/>
+          <w:b w:val="false"/>
+          <w:bCs w:val="false"/>
+          <w:color w:val="00000A"/>
+          <w:sz w:val="19"/>
+          <w:szCs w:val="19"/>
+          <w:lang w:val="en-GB" w:eastAsia="en-GB" w:bidi="ar-SA"/>
+        </w:rPr>
+        <w:t>) followed by the complex level model (log-likelihood=</w:t>
+      </w:r>
+      <w:r>
+        <w:rPr>
+          <w:rFonts w:eastAsia="Times New Roman" w:cs="Arial" w:ascii="Arial" w:hAnsi="Arial"/>
+          <w:b w:val="false"/>
+          <w:bCs w:val="false"/>
+          <w:color w:val="00000A"/>
+          <w:sz w:val="19"/>
+          <w:szCs w:val="19"/>
+          <w:highlight w:val="yellow"/>
+          <w:lang w:val="en-GB" w:eastAsia="en-GB" w:bidi="ar-SA"/>
+        </w:rPr>
+        <w:t>-1</w:t>
+      </w:r>
+      <w:r>
+        <w:rPr>
+          <w:rFonts w:eastAsia="Times New Roman" w:cs="Arial" w:ascii="Arial" w:hAnsi="Arial"/>
+          <w:b w:val="false"/>
+          <w:bCs w:val="false"/>
+          <w:color w:val="00000A"/>
+          <w:sz w:val="19"/>
+          <w:szCs w:val="19"/>
+          <w:highlight w:val="yellow"/>
+          <w:lang w:val="en-GB" w:eastAsia="en-GB" w:bidi="ar-SA"/>
+        </w:rPr>
+        <w:t>9,220; p&lt;0.01 compared with species-level model</w:t>
+      </w:r>
+      <w:r>
+        <w:rPr>
+          <w:rFonts w:eastAsia="Times New Roman" w:cs="Arial" w:ascii="Arial" w:hAnsi="Arial"/>
+          <w:b w:val="false"/>
+          <w:bCs w:val="false"/>
+          <w:color w:val="00000A"/>
+          <w:sz w:val="19"/>
+          <w:szCs w:val="19"/>
+          <w:lang w:val="en-GB" w:eastAsia="en-GB" w:bidi="ar-SA"/>
+        </w:rPr>
+        <w:t xml:space="preserve">) then the </w:t>
+      </w:r>
+      <w:r>
+        <w:rPr>
+          <w:rFonts w:eastAsia="Times New Roman" w:cs="Arial" w:ascii="Arial" w:hAnsi="Arial"/>
+          <w:b w:val="false"/>
+          <w:bCs w:val="false"/>
+          <w:color w:val="00000A"/>
+          <w:sz w:val="19"/>
+          <w:szCs w:val="19"/>
+          <w:lang w:val="en-GB" w:eastAsia="en-GB" w:bidi="ar-SA"/>
+        </w:rPr>
+        <w:t>continent-level model (log-likelihood=</w:t>
+      </w:r>
+      <w:r>
+        <w:rPr>
+          <w:rFonts w:eastAsia="Times New Roman" w:cs="Arial" w:ascii="Arial" w:hAnsi="Arial"/>
+          <w:b w:val="false"/>
+          <w:bCs w:val="false"/>
+          <w:color w:val="00000A"/>
+          <w:sz w:val="19"/>
+          <w:szCs w:val="19"/>
+          <w:highlight w:val="yellow"/>
+          <w:lang w:val="en-GB" w:eastAsia="en-GB" w:bidi="ar-SA"/>
+        </w:rPr>
+        <w:t>-</w:t>
+      </w:r>
+      <w:r>
+        <w:rPr>
+          <w:rFonts w:eastAsia="Times New Roman" w:cs="Arial" w:ascii="Arial" w:hAnsi="Arial"/>
+          <w:b w:val="false"/>
+          <w:bCs w:val="false"/>
+          <w:color w:val="00000A"/>
+          <w:sz w:val="19"/>
+          <w:szCs w:val="19"/>
+          <w:highlight w:val="yellow"/>
+          <w:lang w:val="en-GB" w:eastAsia="en-GB" w:bidi="ar-SA"/>
+        </w:rPr>
+        <w:t>21,348; p=0.23 compared with complex-level model</w:t>
+      </w:r>
+      <w:r>
+        <w:rPr>
+          <w:rFonts w:eastAsia="Times New Roman" w:cs="Arial" w:ascii="Arial" w:hAnsi="Arial"/>
+          <w:b w:val="false"/>
+          <w:bCs w:val="false"/>
+          <w:color w:val="00000A"/>
+          <w:sz w:val="19"/>
+          <w:szCs w:val="19"/>
+          <w:lang w:val="en-GB" w:eastAsia="en-GB" w:bidi="ar-SA"/>
+        </w:rPr>
+        <w:t xml:space="preserve">). </w:t>
+      </w:r>
+      <w:r>
+        <w:rPr>
+          <w:rFonts w:eastAsia="Times New Roman" w:cs="Arial" w:ascii="Arial" w:hAnsi="Arial"/>
+          <w:b w:val="false"/>
+          <w:bCs w:val="false"/>
+          <w:color w:val="00000A"/>
+          <w:sz w:val="19"/>
+          <w:szCs w:val="19"/>
+          <w:lang w:val="en-GB" w:eastAsia="en-GB" w:bidi="ar-SA"/>
+        </w:rPr>
+        <w:t>These patterns were repeated with each continent, with the species model having a higher predictive accuracy than the complex model, which, in turn, better fit the data than the continent model. Therefore, in each case, there is evidence that lifespan varies by species and species-complex.</w:t>
       </w:r>
     </w:p>
     <w:p>
@@ -4594,23 +5830,18 @@
         <w:spacing w:lineRule="auto" w:line="276"/>
         <w:ind w:right="-22" w:hanging="0"/>
         <w:rPr>
-          <w:rFonts w:ascii="Arial" w:hAnsi="Arial" w:eastAsia="Arial"/>
-          <w:b/>
-          <w:b/>
-          <w:bCs/>
-          <w:sz w:val="19"/>
-          <w:szCs w:val="19"/>
-        </w:rPr>
-      </w:pPr>
-      <w:r>
-        <w:rPr>
-          <w:rFonts w:eastAsia="Arial" w:ascii="Arial" w:hAnsi="Arial"/>
-          <w:b/>
-          <w:bCs/>
-          <w:sz w:val="19"/>
-          <w:szCs w:val="19"/>
-        </w:rPr>
-        <w:t>Gambiae sl only – country-specific estimates</w:t>
+          <w:rFonts w:ascii="Arial" w:hAnsi="Arial" w:eastAsia="Times New Roman" w:cs="Arial"/>
+          <w:b w:val="false"/>
+          <w:b w:val="false"/>
+          <w:bCs w:val="false"/>
+          <w:color w:val="00000A"/>
+          <w:sz w:val="19"/>
+          <w:szCs w:val="19"/>
+          <w:lang w:val="en-GB" w:eastAsia="en-GB" w:bidi="ar-SA"/>
+        </w:rPr>
+      </w:pPr>
+      <w:r>
+        <w:rPr/>
       </w:r>
     </w:p>
     <w:p>
@@ -4618,6 +5849,113 @@
         <w:pStyle w:val="Normal"/>
         <w:spacing w:lineRule="auto" w:line="276"/>
         <w:ind w:right="-22" w:hanging="0"/>
+        <w:rPr/>
+      </w:pPr>
+      <w:r>
+        <w:rPr>
+          <w:rFonts w:eastAsia="Times New Roman" w:cs="Arial" w:ascii="Arial" w:hAnsi="Arial"/>
+          <w:b w:val="false"/>
+          <w:bCs w:val="false"/>
+          <w:i/>
+          <w:iCs/>
+          <w:color w:val="00000A"/>
+          <w:sz w:val="19"/>
+          <w:szCs w:val="19"/>
+          <w:lang w:val="en-GB" w:eastAsia="en-GB" w:bidi="ar-SA"/>
+        </w:rPr>
+        <w:t>A</w:t>
+      </w:r>
+      <w:r>
+        <w:rPr>
+          <w:rFonts w:eastAsia="Times New Roman" w:cs="Arial" w:ascii="Arial" w:hAnsi="Arial"/>
+          <w:b w:val="false"/>
+          <w:bCs w:val="false"/>
+          <w:i/>
+          <w:iCs/>
+          <w:color w:val="00000A"/>
+          <w:sz w:val="19"/>
+          <w:szCs w:val="19"/>
+          <w:lang w:val="en-GB" w:eastAsia="en-GB" w:bidi="ar-SA"/>
+        </w:rPr>
+        <w:t xml:space="preserve">n. gambiae </w:t>
+      </w:r>
+      <w:r>
+        <w:rPr>
+          <w:rFonts w:eastAsia="Times New Roman" w:cs="Arial" w:ascii="Arial" w:hAnsi="Arial"/>
+          <w:b w:val="false"/>
+          <w:bCs w:val="false"/>
+          <w:i w:val="false"/>
+          <w:iCs w:val="false"/>
+          <w:color w:val="00000A"/>
+          <w:sz w:val="19"/>
+          <w:szCs w:val="19"/>
+          <w:lang w:val="en-GB" w:eastAsia="en-GB" w:bidi="ar-SA"/>
+        </w:rPr>
+        <w:t xml:space="preserve">is the most important vector of malaria, </w:t>
+      </w:r>
+      <w:r>
+        <w:rPr>
+          <w:rFonts w:eastAsia="Times New Roman" w:cs="Arial" w:ascii="Arial" w:hAnsi="Arial"/>
+          <w:b w:val="false"/>
+          <w:bCs w:val="false"/>
+          <w:i w:val="false"/>
+          <w:iCs w:val="false"/>
+          <w:color w:val="00000A"/>
+          <w:sz w:val="19"/>
+          <w:szCs w:val="19"/>
+          <w:lang w:val="en-GB" w:eastAsia="en-GB" w:bidi="ar-SA"/>
+        </w:rPr>
+        <w:t>and, since the Massey et al. (2016) dataset has a large number of parity observations for this species-complex (</w:t>
+      </w:r>
+      <w:r>
+        <w:rPr>
+          <w:rFonts w:eastAsia="Times New Roman" w:cs="Arial" w:ascii="Arial" w:hAnsi="Arial"/>
+          <w:b w:val="false"/>
+          <w:bCs w:val="false"/>
+          <w:i w:val="false"/>
+          <w:iCs w:val="false"/>
+          <w:color w:val="00000A"/>
+          <w:sz w:val="19"/>
+          <w:szCs w:val="19"/>
+          <w:highlight w:val="yellow"/>
+          <w:lang w:val="en-GB" w:eastAsia="en-GB" w:bidi="ar-SA"/>
+        </w:rPr>
+        <w:t>n=546</w:t>
+      </w:r>
+      <w:r>
+        <w:rPr>
+          <w:rFonts w:eastAsia="Times New Roman" w:cs="Arial" w:ascii="Arial" w:hAnsi="Arial"/>
+          <w:b w:val="false"/>
+          <w:bCs w:val="false"/>
+          <w:i w:val="false"/>
+          <w:iCs w:val="false"/>
+          <w:color w:val="00000A"/>
+          <w:sz w:val="19"/>
+          <w:szCs w:val="19"/>
+          <w:lang w:val="en-GB" w:eastAsia="en-GB" w:bidi="ar-SA"/>
+        </w:rPr>
+        <w:t xml:space="preserve">), we decided to analyse these data in greater detail. First, we estimated </w:t>
+      </w:r>
+      <w:r>
+        <w:rPr>
+          <w:rFonts w:eastAsia="Times New Roman" w:cs="Arial" w:ascii="Arial" w:hAnsi="Arial"/>
+          <w:b w:val="false"/>
+          <w:bCs w:val="false"/>
+          <w:i w:val="false"/>
+          <w:iCs w:val="false"/>
+          <w:color w:val="00000A"/>
+          <w:sz w:val="19"/>
+          <w:szCs w:val="19"/>
+          <w:lang w:val="en-GB" w:eastAsia="en-GB" w:bidi="ar-SA"/>
+        </w:rPr>
+        <w:t>NEED TO RERUN COUNTRY-LEVEL ESTIMATES AND K-FOLD.</w:t>
+      </w:r>
+    </w:p>
+    <w:p>
+      <w:pPr>
+        <w:pStyle w:val="Normal"/>
+        <w:spacing w:lineRule="auto" w:line="276"/>
+        <w:ind w:right="-22" w:hanging="0"/>
         <w:rPr>
           <w:rFonts w:ascii="Arial" w:hAnsi="Arial" w:eastAsia="Times New Roman"/>
           <w:sz w:val="19"/>
@@ -4637,14 +5975,7 @@
         <w:pStyle w:val="Normal"/>
         <w:spacing w:lineRule="auto" w:line="276"/>
         <w:ind w:right="-22" w:hanging="0"/>
-        <w:rPr>
-          <w:rFonts w:ascii="Arial" w:hAnsi="Arial" w:eastAsia="Times New Roman"/>
-          <w:b/>
-          <w:b/>
-          <w:bCs/>
-          <w:sz w:val="19"/>
-          <w:szCs w:val="19"/>
-        </w:rPr>
+        <w:rPr/>
       </w:pPr>
       <w:r>
         <w:rPr>
@@ -4654,7 +5985,17 @@
           <w:sz w:val="19"/>
           <w:szCs w:val="19"/>
         </w:rPr>
-        <w:t>Correlates of gambiae s.l.</w:t>
+        <w:t xml:space="preserve">Correlates of gambiae s.l.: </w:t>
+      </w:r>
+      <w:r>
+        <w:rPr>
+          <w:rFonts w:eastAsia="Times New Roman" w:ascii="Arial" w:hAnsi="Arial"/>
+          <w:b/>
+          <w:bCs/>
+          <w:sz w:val="19"/>
+          <w:szCs w:val="19"/>
+        </w:rPr>
+        <w:t>weather variables</w:t>
       </w:r>
     </w:p>
     <w:p>
@@ -5833,81 +7174,143 @@
         <w:pStyle w:val="Normal"/>
         <w:spacing w:lineRule="auto" w:line="276"/>
         <w:ind w:right="-22" w:hanging="0"/>
-        <w:rPr>
-          <w:rFonts w:ascii="Arial" w:hAnsi="Arial"/>
-          <w:sz w:val="19"/>
-          <w:szCs w:val="19"/>
-        </w:rPr>
-      </w:pPr>
-      <w:r>
-        <w:rPr>
-          <w:rFonts w:eastAsia="Arial" w:ascii="Arial" w:hAnsi="Arial"/>
-          <w:sz w:val="19"/>
-          <w:szCs w:val="19"/>
-        </w:rPr>
-        <w:t xml:space="preserve">In this study, we applied a Bayesian hierarchical framework to the analysis of a database of mark-release- recapture experiments and another for mosquito dissection studies to estimate mosquito lifespan. By applying a single framework, this allows us to eﬀectively synthesise information from the disparate experiments which, individually, estimate lifespan with considerable uncertainty. Due to the assumptions required to analyse the field data, our estimates represent lower bounds on lifespan (lifespan). Across both meta-analyses, the estimated lifespans were mostly less than 10 days, hinting that only a small proportion of mosquitoes may live long enough to transmit disease. We determined that lifespan varies across species and genera, although most variance is explained by genus. The MRR analysis includes experiments conducted on each sex individually, and we estimate that, on average, males live shorter lives than females. Pre-release feeding with sugar also lengthens lifespan across all three genera, although this eﬀect is less marked than the sex diﬀerences. In contrast to a number of lab-based experiments (Yang et al., </w:t>
-      </w:r>
-      <w:r>
-        <w:rPr>
-          <w:rStyle w:val="InternetLink"/>
-          <w:rFonts w:eastAsia="Arial" w:ascii="Arial" w:hAnsi="Arial"/>
-          <w:sz w:val="19"/>
-          <w:szCs w:val="19"/>
-        </w:rPr>
-        <w:t xml:space="preserve">2009; </w:t>
-      </w:r>
-      <w:r>
-        <w:rPr>
-          <w:rFonts w:eastAsia="Arial" w:ascii="Arial" w:hAnsi="Arial"/>
-          <w:sz w:val="19"/>
-          <w:szCs w:val="19"/>
-        </w:rPr>
-        <w:t xml:space="preserve">Brady et al., </w:t>
-      </w:r>
-      <w:r>
-        <w:rPr>
-          <w:rStyle w:val="InternetLink"/>
-          <w:rFonts w:eastAsia="Arial" w:ascii="Arial" w:hAnsi="Arial"/>
-          <w:sz w:val="19"/>
-          <w:szCs w:val="19"/>
-        </w:rPr>
-        <w:t xml:space="preserve">2013), </w:t>
-      </w:r>
-      <w:r>
-        <w:rPr>
-          <w:rFonts w:eastAsia="Arial" w:ascii="Arial" w:hAnsi="Arial"/>
-          <w:sz w:val="19"/>
-          <w:szCs w:val="19"/>
-        </w:rPr>
-        <w:t xml:space="preserve">temperature was not determined to significantly impact lifespan. By fitting a range of survival models to the data in both meta-analyses, we could assess evidence for age-dependent mortality. Overall, we conclude that the evidence is mixed: in the MRR experiments, in 8 of 33 species we found evidence for mosquito senescence, whereas in only 2 of 25 species included in the dissection analysis were better fit by a model incorporating an increasing risk of mortality with </w:t>
-      </w:r>
-      <w:commentRangeStart w:id="5"/>
-      <w:r>
-        <w:rPr>
-          <w:rFonts w:eastAsia="Arial" w:ascii="Arial" w:hAnsi="Arial"/>
-          <w:sz w:val="19"/>
-          <w:szCs w:val="19"/>
-        </w:rPr>
-        <w:t>age</w:t>
-      </w:r>
-      <w:r>
-        <w:rPr>
-          <w:rFonts w:eastAsia="Arial" w:ascii="Arial" w:hAnsi="Arial"/>
-          <w:sz w:val="19"/>
-          <w:szCs w:val="19"/>
-        </w:rPr>
-      </w:r>
-      <w:commentRangeEnd w:id="5"/>
-      <w:r>
-        <w:commentReference w:id="5"/>
-      </w:r>
-      <w:r>
-        <w:rPr>
-          <w:rFonts w:eastAsia="Arial" w:ascii="Arial" w:hAnsi="Arial"/>
-          <w:sz w:val="19"/>
-          <w:szCs w:val="19"/>
-        </w:rPr>
-        <w:t>.</w:t>
+        <w:rPr/>
+      </w:pPr>
+      <w:r>
+        <w:rPr>
+          <w:rFonts w:eastAsia="Arial" w:ascii="Arial" w:hAnsi="Arial"/>
+          <w:sz w:val="19"/>
+          <w:szCs w:val="19"/>
+        </w:rPr>
+        <w:t xml:space="preserve">In this study, we applied a Bayesian hierarchical framework to the analysis of a database of mark-release- recapture experiments and </w:t>
+      </w:r>
+      <w:r>
+        <w:rPr>
+          <w:rFonts w:eastAsia="Arial" w:ascii="Arial" w:hAnsi="Arial"/>
+          <w:sz w:val="19"/>
+          <w:szCs w:val="19"/>
+        </w:rPr>
+        <w:t>two other databases of female mosquito dissection experiments</w:t>
+      </w:r>
+      <w:r>
+        <w:rPr>
+          <w:rFonts w:eastAsia="Arial" w:ascii="Arial" w:hAnsi="Arial"/>
+          <w:sz w:val="19"/>
+          <w:szCs w:val="19"/>
+        </w:rPr>
+        <w:t xml:space="preserve">. By applying a single framework, this allows us to eﬀectively synthesise information from the disparate experiments which, individually, estimate lifespan with considerable uncertainty. Across </w:t>
+      </w:r>
+      <w:r>
+        <w:rPr>
+          <w:rFonts w:eastAsia="Arial" w:ascii="Arial" w:hAnsi="Arial"/>
+          <w:sz w:val="19"/>
+          <w:szCs w:val="19"/>
+        </w:rPr>
+        <w:t>all</w:t>
+      </w:r>
+      <w:r>
+        <w:rPr>
+          <w:rFonts w:eastAsia="Arial" w:ascii="Arial" w:hAnsi="Arial"/>
+          <w:sz w:val="19"/>
+          <w:szCs w:val="19"/>
+        </w:rPr>
+        <w:t xml:space="preserve"> meta-analyses, </w:t>
+      </w:r>
+      <w:r>
+        <w:rPr>
+          <w:rFonts w:eastAsia="Arial" w:ascii="Arial" w:hAnsi="Arial"/>
+          <w:sz w:val="19"/>
+          <w:szCs w:val="19"/>
+        </w:rPr>
+        <w:t>most</w:t>
+      </w:r>
+      <w:r>
+        <w:rPr>
+          <w:rFonts w:eastAsia="Arial" w:ascii="Arial" w:hAnsi="Arial"/>
+          <w:sz w:val="19"/>
+          <w:szCs w:val="19"/>
+        </w:rPr>
+        <w:t xml:space="preserve"> estimated lifespans were less than 10 days, hinting that only a small proportion of mosquitoes may live long enough to transmit disease. We determined that lifespan varies across species and genera, although most variance is explained by genus. The MRR analysis includes experiments conducted on each sex individually, and we estimate that, on average, males live shorter lives than females. Pre-release feeding with sugar also lengthens lifespan across all three genera, although this eﬀect is less marked than the sex diﬀerences. By fitting a range of survival models to the data in </w:t>
+      </w:r>
+      <w:r>
+        <w:rPr>
+          <w:rFonts w:eastAsia="Arial" w:ascii="Arial" w:hAnsi="Arial"/>
+          <w:sz w:val="19"/>
+          <w:szCs w:val="19"/>
+        </w:rPr>
+        <w:t>two</w:t>
+      </w:r>
+      <w:r>
+        <w:rPr>
+          <w:rFonts w:eastAsia="Arial" w:ascii="Arial" w:hAnsi="Arial"/>
+          <w:sz w:val="19"/>
+          <w:szCs w:val="19"/>
+        </w:rPr>
+        <w:t xml:space="preserve"> meta-analyses, we assess</w:t>
+      </w:r>
+      <w:r>
+        <w:rPr>
+          <w:rFonts w:eastAsia="Arial" w:ascii="Arial" w:hAnsi="Arial"/>
+          <w:sz w:val="19"/>
+          <w:szCs w:val="19"/>
+        </w:rPr>
+        <w:t>ed</w:t>
+      </w:r>
+      <w:r>
+        <w:rPr>
+          <w:rFonts w:eastAsia="Arial" w:ascii="Arial" w:hAnsi="Arial"/>
+          <w:sz w:val="19"/>
+          <w:szCs w:val="19"/>
+        </w:rPr>
+        <w:t xml:space="preserve"> evidence for age-dependent mortality: </w:t>
+      </w:r>
+      <w:r>
+        <w:rPr>
+          <w:rFonts w:eastAsia="Arial" w:ascii="Arial" w:hAnsi="Arial"/>
+          <w:sz w:val="19"/>
+          <w:szCs w:val="19"/>
+        </w:rPr>
+        <w:t>o</w:t>
+      </w:r>
+      <w:r>
+        <w:rPr>
+          <w:rFonts w:eastAsia="Arial" w:ascii="Arial" w:hAnsi="Arial"/>
+          <w:sz w:val="19"/>
+          <w:szCs w:val="19"/>
+        </w:rPr>
+        <w:t xml:space="preserve">verall, we conclude that the evidence is mixed: in the MRR experiments, in 8 of 33 species we found evidence for mosquito senescence, whereas in only 2 of 25 species included in the </w:t>
+      </w:r>
+      <w:r>
+        <w:rPr>
+          <w:rFonts w:eastAsia="Arial" w:ascii="Arial" w:hAnsi="Arial"/>
+          <w:sz w:val="19"/>
+          <w:szCs w:val="19"/>
+        </w:rPr>
+        <w:t xml:space="preserve">Polovodova-type </w:t>
+      </w:r>
+      <w:r>
+        <w:rPr>
+          <w:rFonts w:eastAsia="Arial" w:ascii="Arial" w:hAnsi="Arial"/>
+          <w:sz w:val="19"/>
+          <w:szCs w:val="19"/>
+        </w:rPr>
+        <w:t xml:space="preserve">dissection analysis were better fit by a model </w:t>
+      </w:r>
+      <w:r>
+        <w:rPr>
+          <w:rFonts w:eastAsia="Arial" w:ascii="Arial" w:hAnsi="Arial"/>
+          <w:sz w:val="19"/>
+          <w:szCs w:val="19"/>
+        </w:rPr>
+        <w:t>allowing an</w:t>
+      </w:r>
+      <w:r>
+        <w:rPr>
+          <w:rFonts w:eastAsia="Arial" w:ascii="Arial" w:hAnsi="Arial"/>
+          <w:sz w:val="19"/>
+          <w:szCs w:val="19"/>
+        </w:rPr>
+        <w:t xml:space="preserve"> increasing risk of mortality with age.</w:t>
       </w:r>
     </w:p>
     <w:p>
@@ -6039,6 +7442,413 @@
         </w:rPr>
         <w:t xml:space="preserve"> Monte Carlo study to determine how accurately we could estimate mosquito lifespan given study parameters in an ideal MRR experiment, where the assumptions of no emigration and harmless marking are fully satisfied (see SOM for full details). This work indicated that for many of the experiments, the short study lengths or typical numbers of mosquitoes released, results in considerable uncertainty in lifespan estimates (Fig. S12). This indicates that statistical power can be substantially increased by pooling data across experiments as we did using a Bayesian hierarchical </w:t>
       </w:r>
+      <w:commentRangeStart w:id="5"/>
+      <w:r>
+        <w:rPr>
+          <w:rFonts w:eastAsia="Arial" w:ascii="Arial" w:hAnsi="Arial"/>
+          <w:sz w:val="19"/>
+          <w:szCs w:val="19"/>
+        </w:rPr>
+        <w:t>model</w:t>
+      </w:r>
+      <w:r>
+        <w:rPr>
+          <w:rFonts w:eastAsia="Arial" w:ascii="Arial" w:hAnsi="Arial"/>
+          <w:sz w:val="19"/>
+          <w:szCs w:val="19"/>
+        </w:rPr>
+      </w:r>
+      <w:commentRangeEnd w:id="5"/>
+      <w:r>
+        <w:commentReference w:id="5"/>
+      </w:r>
+      <w:r>
+        <w:rPr>
+          <w:rFonts w:eastAsia="Arial" w:ascii="Arial" w:hAnsi="Arial"/>
+          <w:sz w:val="19"/>
+          <w:szCs w:val="19"/>
+        </w:rPr>
+        <w:t>.</w:t>
+      </w:r>
+    </w:p>
+    <w:p>
+      <w:pPr>
+        <w:pStyle w:val="Normal"/>
+        <w:spacing w:lineRule="auto" w:line="276"/>
+        <w:ind w:right="-22" w:hanging="0"/>
+        <w:rPr>
+          <w:rFonts w:ascii="Arial" w:hAnsi="Arial" w:eastAsia="Times New Roman"/>
+          <w:sz w:val="19"/>
+          <w:szCs w:val="19"/>
+        </w:rPr>
+      </w:pPr>
+      <w:r>
+        <w:rPr>
+          <w:rFonts w:eastAsia="Times New Roman" w:ascii="Arial" w:hAnsi="Arial"/>
+          <w:sz w:val="19"/>
+          <w:szCs w:val="19"/>
+        </w:rPr>
+      </w:r>
+    </w:p>
+    <w:p>
+      <w:pPr>
+        <w:pStyle w:val="Normal"/>
+        <w:spacing w:lineRule="auto" w:line="276"/>
+        <w:ind w:right="-22" w:hanging="0"/>
+        <w:rPr>
+          <w:rFonts w:ascii="Arial" w:hAnsi="Arial"/>
+          <w:sz w:val="19"/>
+          <w:szCs w:val="19"/>
+        </w:rPr>
+      </w:pPr>
+      <w:r>
+        <w:rPr>
+          <w:rFonts w:eastAsia="Arial" w:ascii="Arial" w:hAnsi="Arial"/>
+          <w:sz w:val="19"/>
+          <w:szCs w:val="19"/>
+        </w:rPr>
+        <w:t xml:space="preserve">The key assumptions of dissection based methods to determine chronological age are: (i) physiological age can be accurately determined by dissection of female specimens (unlike MRR, this method can only be applied to one sex), (ii) the relationship between physiological and chronological age is known, (iii) the population being sampled is in equilibrium (recruitment matches mortality) and (iv) individual mosquitoes can be randomly sampled from the population. The reliability and accuracy of dissection has been questioned. The objections include the impracticality of dissecting more than a small proportion of ovarioles (Hoc and Wilkes, </w:t>
+      </w:r>
+      <w:r>
+        <w:rPr>
+          <w:rStyle w:val="InternetLink"/>
+          <w:rFonts w:eastAsia="Arial" w:ascii="Arial" w:hAnsi="Arial"/>
+          <w:sz w:val="19"/>
+          <w:szCs w:val="19"/>
+        </w:rPr>
+        <w:t xml:space="preserve">1995), </w:t>
+      </w:r>
+      <w:r>
+        <w:rPr>
+          <w:rFonts w:eastAsia="Arial" w:ascii="Arial" w:hAnsi="Arial"/>
+          <w:sz w:val="19"/>
+          <w:szCs w:val="19"/>
+        </w:rPr>
+        <w:t xml:space="preserve">particularly in African vector species (Gillies and Wilkes, </w:t>
+      </w:r>
+      <w:r>
+        <w:rPr>
+          <w:rStyle w:val="InternetLink"/>
+          <w:rFonts w:eastAsia="Arial" w:ascii="Arial" w:hAnsi="Arial"/>
+          <w:sz w:val="19"/>
+          <w:szCs w:val="19"/>
+        </w:rPr>
+        <w:t>1965)</w:t>
+      </w:r>
+      <w:r>
+        <w:rPr>
+          <w:rFonts w:eastAsia="Arial" w:ascii="Arial" w:hAnsi="Arial"/>
+          <w:sz w:val="19"/>
+          <w:szCs w:val="19"/>
+        </w:rPr>
+        <w:t xml:space="preserve">, the related issue of locating ovarioles whose count of dilations represents true physiological age (Fox and Brust, </w:t>
+      </w:r>
+      <w:r>
+        <w:rPr>
+          <w:rStyle w:val="InternetLink"/>
+          <w:rFonts w:eastAsia="Arial" w:ascii="Arial" w:hAnsi="Arial"/>
+          <w:sz w:val="19"/>
+          <w:szCs w:val="19"/>
+        </w:rPr>
+        <w:t xml:space="preserve">1994), </w:t>
+      </w:r>
+      <w:r>
+        <w:rPr>
+          <w:rFonts w:eastAsia="Arial" w:ascii="Arial" w:hAnsi="Arial"/>
+          <w:sz w:val="19"/>
+          <w:szCs w:val="19"/>
+        </w:rPr>
+        <w:t xml:space="preserve">and the variation in numbers of ovariolar dilations for mosquitoes of the same, known, physiological age (Kay, </w:t>
+      </w:r>
+      <w:r>
+        <w:rPr>
+          <w:rStyle w:val="InternetLink"/>
+          <w:rFonts w:eastAsia="Arial" w:ascii="Arial" w:hAnsi="Arial"/>
+          <w:sz w:val="19"/>
+          <w:szCs w:val="19"/>
+        </w:rPr>
+        <w:t xml:space="preserve">1979; </w:t>
+      </w:r>
+      <w:r>
+        <w:rPr>
+          <w:rFonts w:eastAsia="Arial" w:ascii="Arial" w:hAnsi="Arial"/>
+          <w:sz w:val="19"/>
+          <w:szCs w:val="19"/>
+        </w:rPr>
+        <w:t xml:space="preserve">Russell, </w:t>
+      </w:r>
+      <w:r>
+        <w:rPr>
+          <w:rStyle w:val="InternetLink"/>
+          <w:rFonts w:eastAsia="Arial" w:ascii="Arial" w:hAnsi="Arial"/>
+          <w:sz w:val="19"/>
+          <w:szCs w:val="19"/>
+        </w:rPr>
+        <w:t xml:space="preserve">1986; </w:t>
+      </w:r>
+      <w:r>
+        <w:rPr>
+          <w:rFonts w:eastAsia="Arial" w:ascii="Arial" w:hAnsi="Arial"/>
+          <w:sz w:val="19"/>
+          <w:szCs w:val="19"/>
+        </w:rPr>
+        <w:t xml:space="preserve">Hugo et al., </w:t>
+      </w:r>
+      <w:r>
+        <w:rPr>
+          <w:rStyle w:val="InternetLink"/>
+          <w:rFonts w:eastAsia="Arial" w:ascii="Arial" w:hAnsi="Arial"/>
+          <w:sz w:val="19"/>
+          <w:szCs w:val="19"/>
+        </w:rPr>
+        <w:t>2008)</w:t>
+      </w:r>
+      <w:r>
+        <w:rPr>
+          <w:rFonts w:eastAsia="Arial" w:ascii="Arial" w:hAnsi="Arial"/>
+          <w:sz w:val="19"/>
+          <w:szCs w:val="19"/>
+        </w:rPr>
+        <w:t xml:space="preserve">. Indeed there is considerable uncertainty concerning the fundamental question of how dilations in ovarioles form in the first place. Whilst the ‘Old School’ of thought (a term coined by Fox and Brust, 1994) headed by Polovodana (Polovodova, </w:t>
+      </w:r>
+      <w:r>
+        <w:rPr>
+          <w:rStyle w:val="InternetLink"/>
+          <w:rFonts w:eastAsia="Arial" w:ascii="Arial" w:hAnsi="Arial"/>
+          <w:sz w:val="19"/>
+          <w:szCs w:val="19"/>
+        </w:rPr>
+        <w:t xml:space="preserve">1949) </w:t>
+      </w:r>
+      <w:r>
+        <w:rPr>
+          <w:rFonts w:eastAsia="Arial" w:ascii="Arial" w:hAnsi="Arial"/>
+          <w:sz w:val="19"/>
+          <w:szCs w:val="19"/>
+        </w:rPr>
+        <w:t xml:space="preserve">and Detinova (Detinova, </w:t>
+      </w:r>
+      <w:r>
+        <w:rPr>
+          <w:rStyle w:val="InternetLink"/>
+          <w:rFonts w:eastAsia="Arial" w:ascii="Arial" w:hAnsi="Arial"/>
+          <w:sz w:val="19"/>
+          <w:szCs w:val="19"/>
+        </w:rPr>
+        <w:t>1962)</w:t>
+      </w:r>
+      <w:r>
+        <w:rPr>
+          <w:rFonts w:eastAsia="Arial" w:ascii="Arial" w:hAnsi="Arial"/>
+          <w:sz w:val="19"/>
+          <w:szCs w:val="19"/>
+        </w:rPr>
+        <w:t xml:space="preserve"> considers dilations to result from normal oogenesis, a ‘New School’ headed by Lange and Hoc (Lange and Hoc, </w:t>
+      </w:r>
+      <w:r>
+        <w:rPr>
+          <w:rStyle w:val="InternetLink"/>
+          <w:rFonts w:eastAsia="Arial" w:ascii="Arial" w:hAnsi="Arial"/>
+          <w:sz w:val="19"/>
+          <w:szCs w:val="19"/>
+        </w:rPr>
+        <w:t xml:space="preserve">1981) </w:t>
+      </w:r>
+      <w:r>
+        <w:rPr>
+          <w:rFonts w:eastAsia="Arial" w:ascii="Arial" w:hAnsi="Arial"/>
+          <w:sz w:val="19"/>
+          <w:szCs w:val="19"/>
+        </w:rPr>
+        <w:t xml:space="preserve">has challenged this assertion. The New School believe that only abortive oogenesis results in follicular dilations because normal oogenesis destroys the sack-like structures (Fox and Brust, </w:t>
+      </w:r>
+      <w:r>
+        <w:rPr>
+          <w:rStyle w:val="InternetLink"/>
+          <w:rFonts w:eastAsia="Arial" w:ascii="Arial" w:hAnsi="Arial"/>
+          <w:sz w:val="19"/>
+          <w:szCs w:val="19"/>
+        </w:rPr>
+        <w:t>1994)</w:t>
+      </w:r>
+      <w:r>
+        <w:rPr>
+          <w:rFonts w:eastAsia="Arial" w:ascii="Arial" w:hAnsi="Arial"/>
+          <w:sz w:val="19"/>
+          <w:szCs w:val="19"/>
+        </w:rPr>
+        <w:t xml:space="preserve">. This means that Polovodana’s method requires dissecting large numbers of ovarioles to uncover those with the most dilations, where abortive oogenesis has occurred in each gonotrophic cycle. They deem these ovarioles ‘diagnostic’ since only in these cases the number of dilations equals the number of gonotrophic cycles that have occurred. As a mosquito ages, the number of diagnostic ovarioles diminishes, since the random occurrence of normal oogenesis in a particular ovariole means its dilation count does not equal the number of gonotrophic cycles undertaken. This increased diﬃculty of finding diagnostic ovarioles as a mosquito ages would elevate the chance of age ‘hypodiagnosis’ for older specimens (Fox and Brust, </w:t>
+      </w:r>
+      <w:r>
+        <w:rPr>
+          <w:rStyle w:val="InternetLink"/>
+          <w:rFonts w:eastAsia="Arial" w:ascii="Arial" w:hAnsi="Arial"/>
+          <w:sz w:val="19"/>
+          <w:szCs w:val="19"/>
+        </w:rPr>
+        <w:t xml:space="preserve">1994), </w:t>
+      </w:r>
+      <w:r>
+        <w:rPr>
+          <w:rFonts w:eastAsia="Arial" w:ascii="Arial" w:hAnsi="Arial"/>
+          <w:sz w:val="19"/>
+          <w:szCs w:val="19"/>
+        </w:rPr>
+        <w:t xml:space="preserve">and likely biases lifespan estimates downwards. The diﬃculty of locating diagnostic ovarioles has been investigated using lab populations of </w:t>
+      </w:r>
+      <w:r>
+        <w:rPr>
+          <w:rFonts w:eastAsia="Arial" w:ascii="Arial" w:hAnsi="Arial"/>
+          <w:i/>
+          <w:sz w:val="19"/>
+          <w:szCs w:val="19"/>
+        </w:rPr>
+        <w:t xml:space="preserve">Culex </w:t>
+      </w:r>
+      <w:r>
+        <w:rPr>
+          <w:rFonts w:eastAsia="Arial" w:ascii="Arial" w:hAnsi="Arial"/>
+          <w:sz w:val="19"/>
+          <w:szCs w:val="19"/>
+        </w:rPr>
+        <w:t xml:space="preserve">and </w:t>
+      </w:r>
+      <w:r>
+        <w:rPr>
+          <w:rFonts w:eastAsia="Arial" w:ascii="Arial" w:hAnsi="Arial"/>
+          <w:i/>
+          <w:sz w:val="19"/>
+          <w:szCs w:val="19"/>
+        </w:rPr>
+        <w:t>Aedes</w:t>
+      </w:r>
+      <w:r>
+        <w:rPr>
+          <w:rFonts w:eastAsia="Arial" w:ascii="Arial" w:hAnsi="Arial"/>
+          <w:sz w:val="19"/>
+          <w:szCs w:val="19"/>
+        </w:rPr>
+        <w:t xml:space="preserve"> mosquitoes by Hugo et al. (2008), who conclude that only a small percentage of ovarioles are diagnostic. The exchange rate between physiological age and chronological age is the duration of gonotrophic cycles. Two methods are commonly used to estimate the duration of gonotrophic cycles: MRR studies (see, for example, Gillies and Wilkes, </w:t>
+      </w:r>
+      <w:r>
+        <w:rPr>
+          <w:rStyle w:val="InternetLink"/>
+          <w:rFonts w:eastAsia="Arial" w:ascii="Arial" w:hAnsi="Arial"/>
+          <w:sz w:val="19"/>
+          <w:szCs w:val="19"/>
+        </w:rPr>
+        <w:t xml:space="preserve">1965), </w:t>
+      </w:r>
+      <w:r>
+        <w:rPr>
+          <w:rFonts w:eastAsia="Arial" w:ascii="Arial" w:hAnsi="Arial"/>
+          <w:sz w:val="19"/>
+          <w:szCs w:val="19"/>
+        </w:rPr>
+        <w:t xml:space="preserve">where marked mosquitoes are recaptured and dissected to determine the number of gonotrophic cycles occurring since release; and laboratory-based observations of colonies of (typically) wild-caught females, or their progeny (see, for example, Afrane et al., </w:t>
+      </w:r>
+      <w:r>
+        <w:rPr>
+          <w:rStyle w:val="InternetLink"/>
+          <w:rFonts w:eastAsia="Arial" w:ascii="Arial" w:hAnsi="Arial"/>
+          <w:sz w:val="19"/>
+          <w:szCs w:val="19"/>
+        </w:rPr>
+        <w:t>2005)</w:t>
+      </w:r>
+      <w:r>
+        <w:rPr>
+          <w:rFonts w:eastAsia="Arial" w:ascii="Arial" w:hAnsi="Arial"/>
+          <w:sz w:val="19"/>
+          <w:szCs w:val="19"/>
+        </w:rPr>
+        <w:t xml:space="preserve">. Whilst it is unclear how each method could bias estimated gonotrophic cycle duration, in our analysis, laboratory-based studies indicated a longer gonotrophic cycle (Fig. S9). The distributions we used to convert physiological age into calendar age were calculated by pooling data across both approaches, to incorporate uncertainty from both experimental procedures. It is possible, however, that this aggregate approach may induce biases in estimates and an approach more entrenched in experimental knowledge would fare better. If a population of mosquitoes is shrinking, this leads to a relative under-abundance of young mosquitoes, and a flattening of the survival curve, resulting in over-estimates of lifespan. For stable populations, periods when shrinking occurs must result in equal changes in the population size compared to those when it expands. If mosquito collections occur with equal frequency in each of these two modes, then aggregating the data across all sampling times and estimating a single model, as we do here, should yield an approximately unbiased estimate of lifespan. The additional uncertainty of a fluctuating population size, however, could lead us to understate the uncertainty in estimates. Field entomologists have challenged the assumption of random sampling the mosquito population, although there are conflicting opinions as to whether this results in a relative paucity (Gillies and Wilkes, </w:t>
+      </w:r>
+      <w:r>
+        <w:rPr>
+          <w:rStyle w:val="InternetLink"/>
+          <w:rFonts w:eastAsia="Arial" w:ascii="Arial" w:hAnsi="Arial"/>
+          <w:sz w:val="19"/>
+          <w:szCs w:val="19"/>
+        </w:rPr>
+        <w:t xml:space="preserve">1965) </w:t>
+      </w:r>
+      <w:r>
+        <w:rPr>
+          <w:rFonts w:eastAsia="Arial" w:ascii="Arial" w:hAnsi="Arial"/>
+          <w:sz w:val="19"/>
+          <w:szCs w:val="19"/>
+        </w:rPr>
+        <w:t xml:space="preserve">or abundance (Clements and Paterson, </w:t>
+      </w:r>
+      <w:r>
+        <w:rPr>
+          <w:rStyle w:val="InternetLink"/>
+          <w:rFonts w:eastAsia="Arial" w:ascii="Arial" w:hAnsi="Arial"/>
+          <w:sz w:val="19"/>
+          <w:szCs w:val="19"/>
+        </w:rPr>
+        <w:t xml:space="preserve">1981) </w:t>
+      </w:r>
+      <w:r>
+        <w:rPr>
+          <w:rFonts w:eastAsia="Arial" w:ascii="Arial" w:hAnsi="Arial"/>
+          <w:sz w:val="19"/>
+          <w:szCs w:val="19"/>
+        </w:rPr>
+        <w:t xml:space="preserve">of nulliparous individuals. In our database, there are cases where there was an obvious deficit of nulliparous individuals, which has previously been ascribed to the diﬀering distribution of resting females between indoor and outdoor traps (Detinova, </w:t>
+      </w:r>
+      <w:r>
+        <w:rPr>
+          <w:rStyle w:val="InternetLink"/>
+          <w:rFonts w:eastAsia="Arial" w:ascii="Arial" w:hAnsi="Arial"/>
+          <w:sz w:val="19"/>
+          <w:szCs w:val="19"/>
+        </w:rPr>
+        <w:t xml:space="preserve">1962; </w:t>
+      </w:r>
+      <w:r>
+        <w:rPr>
+          <w:rFonts w:eastAsia="Arial" w:ascii="Arial" w:hAnsi="Arial"/>
+          <w:sz w:val="19"/>
+          <w:szCs w:val="19"/>
+        </w:rPr>
+        <w:t xml:space="preserve">Clements and Paterson, </w:t>
+      </w:r>
+      <w:r>
+        <w:rPr>
+          <w:rStyle w:val="InternetLink"/>
+          <w:rFonts w:eastAsia="Arial" w:ascii="Arial" w:hAnsi="Arial"/>
+          <w:sz w:val="19"/>
+          <w:szCs w:val="19"/>
+        </w:rPr>
+        <w:t>1981)</w:t>
+      </w:r>
+      <w:r>
+        <w:rPr>
+          <w:rFonts w:eastAsia="Arial" w:ascii="Arial" w:hAnsi="Arial"/>
+          <w:sz w:val="19"/>
+          <w:szCs w:val="19"/>
+        </w:rPr>
+        <w:t xml:space="preserve">. We chose to not include those counts of nulliparous individuals in our analysis where their number was less than 90% of the uniparous. Whilst we see no obvious diﬀerences in lifespan according to collection method (data not shown) or location, it is possible that the assumption of random sampling is violated, although the directionality of the bias induced by this is unclear. Overall, the assumptions underpinning estimates from dissection studies indicate that our estimates represent lower bounds on lifespan. The alternative dissection-based approach of Detinova Detinova, </w:t>
+      </w:r>
+      <w:r>
+        <w:rPr>
+          <w:rStyle w:val="InternetLink"/>
+          <w:rFonts w:eastAsia="Arial" w:ascii="Arial" w:hAnsi="Arial"/>
+          <w:sz w:val="19"/>
+          <w:szCs w:val="19"/>
+        </w:rPr>
+        <w:t xml:space="preserve">1962, </w:t>
+      </w:r>
+      <w:r>
+        <w:rPr>
+          <w:rFonts w:eastAsia="Arial" w:ascii="Arial" w:hAnsi="Arial"/>
+          <w:sz w:val="19"/>
+          <w:szCs w:val="19"/>
+        </w:rPr>
+        <w:t xml:space="preserve">based on dichotomous categorisation of female mosquito specimens as ‘parous’ or ‘unparous’ relies on fewer assumptions, and is widely used. Further work examining parity rates in field specimens may be fruitful although, in principle, it oﬀers less information on the age structure of a population than Polovodova’s </w:t>
+      </w:r>
       <w:commentRangeStart w:id="6"/>
       <w:r>
         <w:rPr>
@@ -6046,7 +7856,7 @@
           <w:sz w:val="19"/>
           <w:szCs w:val="19"/>
         </w:rPr>
-        <w:t>model</w:t>
+        <w:t>approach</w:t>
       </w:r>
       <w:r>
         <w:rPr>
@@ -6074,6 +7884,25 @@
         <w:spacing w:lineRule="auto" w:line="276"/>
         <w:ind w:right="-22" w:hanging="0"/>
         <w:rPr>
+          <w:rFonts w:ascii="Arial" w:hAnsi="Arial" w:eastAsia="Arial"/>
+          <w:sz w:val="19"/>
+          <w:szCs w:val="19"/>
+        </w:rPr>
+      </w:pPr>
+      <w:r>
+        <w:rPr>
+          <w:rFonts w:eastAsia="Arial" w:ascii="Arial" w:hAnsi="Arial"/>
+          <w:sz w:val="19"/>
+          <w:szCs w:val="19"/>
+        </w:rPr>
+      </w:r>
+    </w:p>
+    <w:p>
+      <w:pPr>
+        <w:pStyle w:val="Normal"/>
+        <w:spacing w:lineRule="auto" w:line="276"/>
+        <w:ind w:right="-22" w:hanging="0"/>
+        <w:rPr>
           <w:rFonts w:ascii="Arial" w:hAnsi="Arial" w:eastAsia="Times New Roman"/>
           <w:sz w:val="19"/>
           <w:szCs w:val="19"/>
@@ -6081,10 +7910,100 @@
       </w:pPr>
       <w:r>
         <w:rPr>
+          <w:rFonts w:eastAsia="Arial" w:ascii="Arial" w:hAnsi="Arial"/>
+          <w:sz w:val="19"/>
+          <w:szCs w:val="19"/>
+        </w:rPr>
+        <w:t xml:space="preserve">By applying a common method to analysing all studies in our databases, it is possible that we may have missed patterns of mortality that would have been evident from using a more </w:t>
+      </w:r>
+      <w:commentRangeStart w:id="7"/>
+      <w:r>
+        <w:rPr>
+          <w:rFonts w:eastAsia="Arial" w:ascii="Arial" w:hAnsi="Arial"/>
+          <w:sz w:val="19"/>
+          <w:szCs w:val="19"/>
+        </w:rPr>
+        <w:t xml:space="preserve">bespoke </w:t>
+      </w:r>
+      <w:r>
+        <w:rPr>
+          <w:rFonts w:eastAsia="Arial" w:ascii="Arial" w:hAnsi="Arial"/>
+          <w:sz w:val="19"/>
+          <w:szCs w:val="19"/>
+        </w:rPr>
+      </w:r>
+      <w:commentRangeEnd w:id="7"/>
+      <w:r>
+        <w:commentReference w:id="7"/>
+      </w:r>
+      <w:r>
+        <w:rPr>
+          <w:rFonts w:eastAsia="Arial" w:ascii="Arial" w:hAnsi="Arial"/>
+          <w:sz w:val="19"/>
+          <w:szCs w:val="19"/>
+        </w:rPr>
+        <w:t xml:space="preserve">approach. As our </w:t>
+      </w:r>
+      <w:r>
+        <w:rPr>
+          <w:rFonts w:eastAsia="Arial" w:ascii="Arial" w:hAnsi="Arial"/>
+          <w:i/>
+          <w:sz w:val="19"/>
+          <w:szCs w:val="19"/>
+        </w:rPr>
+        <w:t>in silico</w:t>
+      </w:r>
+      <w:r>
+        <w:rPr>
+          <w:rFonts w:eastAsia="Arial" w:ascii="Arial" w:hAnsi="Arial"/>
+          <w:sz w:val="19"/>
+          <w:szCs w:val="19"/>
+        </w:rPr>
+        <w:t xml:space="preserve"> analysis of MRR</w:t>
+      </w:r>
+      <w:r>
+        <w:rPr>
           <w:rFonts w:eastAsia="Times New Roman" w:ascii="Arial" w:hAnsi="Arial"/>
           <w:sz w:val="19"/>
           <w:szCs w:val="19"/>
         </w:rPr>
+        <w:t xml:space="preserve"> </w:t>
+      </w:r>
+      <w:r>
+        <w:rPr>
+          <w:rFonts w:eastAsia="Arial" w:ascii="Arial" w:hAnsi="Arial"/>
+          <w:sz w:val="19"/>
+          <w:szCs w:val="19"/>
+        </w:rPr>
+        <w:t xml:space="preserve">experiments indicates, however, the overdispersed data from single experiments results in high measurement error (Fig. S12). By applying diﬀerent methods to each study, this could lead us to falsely detect patterns when none are present, and we prefer a pooled </w:t>
+      </w:r>
+      <w:commentRangeStart w:id="8"/>
+      <w:r>
+        <w:rPr>
+          <w:rFonts w:eastAsia="Arial" w:ascii="Arial" w:hAnsi="Arial"/>
+          <w:sz w:val="19"/>
+          <w:szCs w:val="19"/>
+        </w:rPr>
+        <w:t>approach</w:t>
+      </w:r>
+      <w:r>
+        <w:rPr>
+          <w:rFonts w:eastAsia="Arial" w:ascii="Arial" w:hAnsi="Arial"/>
+          <w:sz w:val="19"/>
+          <w:szCs w:val="19"/>
+        </w:rPr>
+      </w:r>
+      <w:commentRangeEnd w:id="8"/>
+      <w:r>
+        <w:commentReference w:id="8"/>
+      </w:r>
+      <w:r>
+        <w:rPr>
+          <w:rFonts w:eastAsia="Arial" w:ascii="Arial" w:hAnsi="Arial"/>
+          <w:sz w:val="19"/>
+          <w:szCs w:val="19"/>
+        </w:rPr>
+        <w:t>.</w:t>
       </w:r>
     </w:p>
     <w:p>
@@ -6093,6 +8012,25 @@
         <w:spacing w:lineRule="auto" w:line="276"/>
         <w:ind w:right="-22" w:hanging="0"/>
         <w:rPr>
+          <w:rFonts w:ascii="Arial" w:hAnsi="Arial" w:eastAsia="Times New Roman"/>
+          <w:sz w:val="19"/>
+          <w:szCs w:val="19"/>
+        </w:rPr>
+      </w:pPr>
+      <w:r>
+        <w:rPr>
+          <w:rFonts w:eastAsia="Times New Roman" w:ascii="Arial" w:hAnsi="Arial"/>
+          <w:sz w:val="19"/>
+          <w:szCs w:val="19"/>
+        </w:rPr>
+      </w:r>
+    </w:p>
+    <w:p>
+      <w:pPr>
+        <w:pStyle w:val="Normal"/>
+        <w:spacing w:lineRule="auto" w:line="276"/>
+        <w:ind w:right="-22" w:hanging="0"/>
+        <w:rPr>
           <w:rFonts w:ascii="Arial" w:hAnsi="Arial"/>
           <w:sz w:val="19"/>
           <w:szCs w:val="19"/>
@@ -6104,475 +8042,7 @@
           <w:sz w:val="19"/>
           <w:szCs w:val="19"/>
         </w:rPr>
-        <w:t xml:space="preserve">The key assumptions of dissection based methods to determine chronological age are: (i) physiological age can be accurately determined by dissection of female specimens (unlike MRR, this method can only be applied to one sex), (ii) the relationship between physiological and chronological age is known, (iii) the population being sampled is in equilibrium (recruitment matches mortality) and (iv) individual mosquitoes can be randomly sampled from the population. The reliability and accuracy of dissection has been questioned. The objections include the impracticality of dissecting more than a small proportion of ovarioles (Hoc and Wilkes, </w:t>
-      </w:r>
-      <w:r>
-        <w:rPr>
-          <w:rStyle w:val="InternetLink"/>
-          <w:rFonts w:eastAsia="Arial" w:ascii="Arial" w:hAnsi="Arial"/>
-          <w:sz w:val="19"/>
-          <w:szCs w:val="19"/>
-        </w:rPr>
-        <w:t xml:space="preserve">1995), </w:t>
-      </w:r>
-      <w:r>
-        <w:rPr>
-          <w:rFonts w:eastAsia="Arial" w:ascii="Arial" w:hAnsi="Arial"/>
-          <w:sz w:val="19"/>
-          <w:szCs w:val="19"/>
-        </w:rPr>
-        <w:t xml:space="preserve">particularly in African vector species (Gillies and Wilkes, </w:t>
-      </w:r>
-      <w:r>
-        <w:rPr>
-          <w:rStyle w:val="InternetLink"/>
-          <w:rFonts w:eastAsia="Arial" w:ascii="Arial" w:hAnsi="Arial"/>
-          <w:sz w:val="19"/>
-          <w:szCs w:val="19"/>
-        </w:rPr>
-        <w:t>1965)</w:t>
-      </w:r>
-      <w:r>
-        <w:rPr>
-          <w:rFonts w:eastAsia="Arial" w:ascii="Arial" w:hAnsi="Arial"/>
-          <w:sz w:val="19"/>
-          <w:szCs w:val="19"/>
-        </w:rPr>
-        <w:t xml:space="preserve">, the related issue of locating ovarioles whose count of dilations represents true physiological age (Fox and Brust, </w:t>
-      </w:r>
-      <w:r>
-        <w:rPr>
-          <w:rStyle w:val="InternetLink"/>
-          <w:rFonts w:eastAsia="Arial" w:ascii="Arial" w:hAnsi="Arial"/>
-          <w:sz w:val="19"/>
-          <w:szCs w:val="19"/>
-        </w:rPr>
-        <w:t xml:space="preserve">1994), </w:t>
-      </w:r>
-      <w:r>
-        <w:rPr>
-          <w:rFonts w:eastAsia="Arial" w:ascii="Arial" w:hAnsi="Arial"/>
-          <w:sz w:val="19"/>
-          <w:szCs w:val="19"/>
-        </w:rPr>
-        <w:t xml:space="preserve">and the variation in numbers of ovariolar dilations for mosquitoes of the same, known, physiological age (Kay, </w:t>
-      </w:r>
-      <w:r>
-        <w:rPr>
-          <w:rStyle w:val="InternetLink"/>
-          <w:rFonts w:eastAsia="Arial" w:ascii="Arial" w:hAnsi="Arial"/>
-          <w:sz w:val="19"/>
-          <w:szCs w:val="19"/>
-        </w:rPr>
-        <w:t xml:space="preserve">1979; </w:t>
-      </w:r>
-      <w:r>
-        <w:rPr>
-          <w:rFonts w:eastAsia="Arial" w:ascii="Arial" w:hAnsi="Arial"/>
-          <w:sz w:val="19"/>
-          <w:szCs w:val="19"/>
-        </w:rPr>
-        <w:t xml:space="preserve">Russell, </w:t>
-      </w:r>
-      <w:r>
-        <w:rPr>
-          <w:rStyle w:val="InternetLink"/>
-          <w:rFonts w:eastAsia="Arial" w:ascii="Arial" w:hAnsi="Arial"/>
-          <w:sz w:val="19"/>
-          <w:szCs w:val="19"/>
-        </w:rPr>
-        <w:t xml:space="preserve">1986; </w:t>
-      </w:r>
-      <w:r>
-        <w:rPr>
-          <w:rFonts w:eastAsia="Arial" w:ascii="Arial" w:hAnsi="Arial"/>
-          <w:sz w:val="19"/>
-          <w:szCs w:val="19"/>
-        </w:rPr>
-        <w:t xml:space="preserve">Hugo et al., </w:t>
-      </w:r>
-      <w:r>
-        <w:rPr>
-          <w:rStyle w:val="InternetLink"/>
-          <w:rFonts w:eastAsia="Arial" w:ascii="Arial" w:hAnsi="Arial"/>
-          <w:sz w:val="19"/>
-          <w:szCs w:val="19"/>
-        </w:rPr>
-        <w:t>2008)</w:t>
-      </w:r>
-      <w:r>
-        <w:rPr>
-          <w:rFonts w:eastAsia="Arial" w:ascii="Arial" w:hAnsi="Arial"/>
-          <w:sz w:val="19"/>
-          <w:szCs w:val="19"/>
-        </w:rPr>
-        <w:t xml:space="preserve">. Indeed there is considerable uncertainty concerning the fundamental question of how dilations in ovarioles form in the first place. Whilst the ‘Old School’ of thought (a term coined by Fox and Brust, 1994) headed by Polovodana (Polovodova, </w:t>
-      </w:r>
-      <w:r>
-        <w:rPr>
-          <w:rStyle w:val="InternetLink"/>
-          <w:rFonts w:eastAsia="Arial" w:ascii="Arial" w:hAnsi="Arial"/>
-          <w:sz w:val="19"/>
-          <w:szCs w:val="19"/>
-        </w:rPr>
-        <w:t xml:space="preserve">1949) </w:t>
-      </w:r>
-      <w:r>
-        <w:rPr>
-          <w:rFonts w:eastAsia="Arial" w:ascii="Arial" w:hAnsi="Arial"/>
-          <w:sz w:val="19"/>
-          <w:szCs w:val="19"/>
-        </w:rPr>
-        <w:t xml:space="preserve">and Detinova (Detinova, </w:t>
-      </w:r>
-      <w:r>
-        <w:rPr>
-          <w:rStyle w:val="InternetLink"/>
-          <w:rFonts w:eastAsia="Arial" w:ascii="Arial" w:hAnsi="Arial"/>
-          <w:sz w:val="19"/>
-          <w:szCs w:val="19"/>
-        </w:rPr>
-        <w:t>1962)</w:t>
-      </w:r>
-      <w:r>
-        <w:rPr>
-          <w:rFonts w:eastAsia="Arial" w:ascii="Arial" w:hAnsi="Arial"/>
-          <w:sz w:val="19"/>
-          <w:szCs w:val="19"/>
-        </w:rPr>
-        <w:t xml:space="preserve"> considers dilations to result from normal oogenesis, a ‘New School’ headed by Lange and Hoc (Lange and Hoc, </w:t>
-      </w:r>
-      <w:r>
-        <w:rPr>
-          <w:rStyle w:val="InternetLink"/>
-          <w:rFonts w:eastAsia="Arial" w:ascii="Arial" w:hAnsi="Arial"/>
-          <w:sz w:val="19"/>
-          <w:szCs w:val="19"/>
-        </w:rPr>
-        <w:t xml:space="preserve">1981) </w:t>
-      </w:r>
-      <w:r>
-        <w:rPr>
-          <w:rFonts w:eastAsia="Arial" w:ascii="Arial" w:hAnsi="Arial"/>
-          <w:sz w:val="19"/>
-          <w:szCs w:val="19"/>
-        </w:rPr>
-        <w:t xml:space="preserve">has challenged this assertion. The New School believe that only abortive oogenesis results in follicular dilations because normal oogenesis destroys the sack-like structures (Fox and Brust, </w:t>
-      </w:r>
-      <w:r>
-        <w:rPr>
-          <w:rStyle w:val="InternetLink"/>
-          <w:rFonts w:eastAsia="Arial" w:ascii="Arial" w:hAnsi="Arial"/>
-          <w:sz w:val="19"/>
-          <w:szCs w:val="19"/>
-        </w:rPr>
-        <w:t>1994)</w:t>
-      </w:r>
-      <w:r>
-        <w:rPr>
-          <w:rFonts w:eastAsia="Arial" w:ascii="Arial" w:hAnsi="Arial"/>
-          <w:sz w:val="19"/>
-          <w:szCs w:val="19"/>
-        </w:rPr>
-        <w:t xml:space="preserve">. This means that Polovodana’s method requires dissecting large numbers of ovarioles to uncover those with the most dilations, where abortive oogenesis has occurred in each gonotrophic cycle. They deem these ovarioles ‘diagnostic’ since only in these cases the number of dilations equals the number of gonotrophic cycles that have occurred. As a mosquito ages, the number of diagnostic ovarioles diminishes, since the random occurrence of normal oogenesis in a particular ovariole means its dilation count does not equal the number of gonotrophic cycles undertaken. This increased diﬃculty of finding diagnostic ovarioles as a mosquito ages would elevate the chance of age ‘hypodiagnosis’ for older specimens (Fox and Brust, </w:t>
-      </w:r>
-      <w:r>
-        <w:rPr>
-          <w:rStyle w:val="InternetLink"/>
-          <w:rFonts w:eastAsia="Arial" w:ascii="Arial" w:hAnsi="Arial"/>
-          <w:sz w:val="19"/>
-          <w:szCs w:val="19"/>
-        </w:rPr>
-        <w:t xml:space="preserve">1994), </w:t>
-      </w:r>
-      <w:r>
-        <w:rPr>
-          <w:rFonts w:eastAsia="Arial" w:ascii="Arial" w:hAnsi="Arial"/>
-          <w:sz w:val="19"/>
-          <w:szCs w:val="19"/>
-        </w:rPr>
-        <w:t xml:space="preserve">and likely biases lifespan estimates downwards. The diﬃculty of locating diagnostic ovarioles has been investigated using lab populations of </w:t>
-      </w:r>
-      <w:r>
-        <w:rPr>
-          <w:rFonts w:eastAsia="Arial" w:ascii="Arial" w:hAnsi="Arial"/>
-          <w:i/>
-          <w:sz w:val="19"/>
-          <w:szCs w:val="19"/>
-        </w:rPr>
-        <w:t xml:space="preserve">Culex </w:t>
-      </w:r>
-      <w:r>
-        <w:rPr>
-          <w:rFonts w:eastAsia="Arial" w:ascii="Arial" w:hAnsi="Arial"/>
-          <w:sz w:val="19"/>
-          <w:szCs w:val="19"/>
-        </w:rPr>
-        <w:t xml:space="preserve">and </w:t>
-      </w:r>
-      <w:r>
-        <w:rPr>
-          <w:rFonts w:eastAsia="Arial" w:ascii="Arial" w:hAnsi="Arial"/>
-          <w:i/>
-          <w:sz w:val="19"/>
-          <w:szCs w:val="19"/>
-        </w:rPr>
-        <w:t>Aedes</w:t>
-      </w:r>
-      <w:r>
-        <w:rPr>
-          <w:rFonts w:eastAsia="Arial" w:ascii="Arial" w:hAnsi="Arial"/>
-          <w:sz w:val="19"/>
-          <w:szCs w:val="19"/>
-        </w:rPr>
-        <w:t xml:space="preserve"> mosquitoes by Hugo et al. (2008), who conclude that only a small percentage of ovarioles are diagnostic. The exchange rate between physiological age and chronological age is the duration of gonotrophic cycles. Two methods are commonly used to estimate the duration of gonotrophic cycles: MRR studies (see, for example, Gillies and Wilkes, </w:t>
-      </w:r>
-      <w:r>
-        <w:rPr>
-          <w:rStyle w:val="InternetLink"/>
-          <w:rFonts w:eastAsia="Arial" w:ascii="Arial" w:hAnsi="Arial"/>
-          <w:sz w:val="19"/>
-          <w:szCs w:val="19"/>
-        </w:rPr>
-        <w:t xml:space="preserve">1965), </w:t>
-      </w:r>
-      <w:r>
-        <w:rPr>
-          <w:rFonts w:eastAsia="Arial" w:ascii="Arial" w:hAnsi="Arial"/>
-          <w:sz w:val="19"/>
-          <w:szCs w:val="19"/>
-        </w:rPr>
-        <w:t xml:space="preserve">where marked mosquitoes are recaptured and dissected to determine the number of gonotrophic cycles occurring since release; and laboratory-based observations of colonies of (typically) wild-caught females, or their progeny (see, for example, Afrane et al., </w:t>
-      </w:r>
-      <w:r>
-        <w:rPr>
-          <w:rStyle w:val="InternetLink"/>
-          <w:rFonts w:eastAsia="Arial" w:ascii="Arial" w:hAnsi="Arial"/>
-          <w:sz w:val="19"/>
-          <w:szCs w:val="19"/>
-        </w:rPr>
-        <w:t>2005)</w:t>
-      </w:r>
-      <w:r>
-        <w:rPr>
-          <w:rFonts w:eastAsia="Arial" w:ascii="Arial" w:hAnsi="Arial"/>
-          <w:sz w:val="19"/>
-          <w:szCs w:val="19"/>
-        </w:rPr>
-        <w:t xml:space="preserve">. Whilst it is unclear how each method could bias estimated gonotrophic cycle duration, in our analysis, laboratory-based studies indicated a longer gonotrophic cycle (Fig. S9). The distributions we used to convert physiological age into calendar age were calculated by pooling data across both approaches, to incorporate uncertainty from both experimental procedures. It is possible, however, that this aggregate approach may induce biases in estimates and an approach more entrenched in experimental knowledge would fare better. If a population of mosquitoes is shrinking, this leads to a relative under-abundance of young mosquitoes, and a flattening of the survival curve, resulting in over-estimates of lifespan. For stable populations, periods when shrinking occurs must result in equal changes in the population size compared to those when it expands. If mosquito collections occur with equal frequency in each of these two modes, then aggregating the data across all sampling times and estimating a single model, as we do here, should yield an approximately unbiased estimate of lifespan. The additional uncertainty of a fluctuating population size, however, could lead us to understate the uncertainty in estimates. Field entomologists have challenged the assumption of random sampling the mosquito population, although there are conflicting opinions as to whether this results in a relative paucity (Gillies and Wilkes, </w:t>
-      </w:r>
-      <w:r>
-        <w:rPr>
-          <w:rStyle w:val="InternetLink"/>
-          <w:rFonts w:eastAsia="Arial" w:ascii="Arial" w:hAnsi="Arial"/>
-          <w:sz w:val="19"/>
-          <w:szCs w:val="19"/>
-        </w:rPr>
-        <w:t xml:space="preserve">1965) </w:t>
-      </w:r>
-      <w:r>
-        <w:rPr>
-          <w:rFonts w:eastAsia="Arial" w:ascii="Arial" w:hAnsi="Arial"/>
-          <w:sz w:val="19"/>
-          <w:szCs w:val="19"/>
-        </w:rPr>
-        <w:t xml:space="preserve">or abundance (Clements and Paterson, </w:t>
-      </w:r>
-      <w:r>
-        <w:rPr>
-          <w:rStyle w:val="InternetLink"/>
-          <w:rFonts w:eastAsia="Arial" w:ascii="Arial" w:hAnsi="Arial"/>
-          <w:sz w:val="19"/>
-          <w:szCs w:val="19"/>
-        </w:rPr>
-        <w:t xml:space="preserve">1981) </w:t>
-      </w:r>
-      <w:r>
-        <w:rPr>
-          <w:rFonts w:eastAsia="Arial" w:ascii="Arial" w:hAnsi="Arial"/>
-          <w:sz w:val="19"/>
-          <w:szCs w:val="19"/>
-        </w:rPr>
-        <w:t xml:space="preserve">of nulliparous individuals. In our database, there are cases where there was an obvious deficit of nulliparous individuals, which has previously been ascribed to the diﬀering distribution of resting females between indoor and outdoor traps (Detinova, </w:t>
-      </w:r>
-      <w:r>
-        <w:rPr>
-          <w:rStyle w:val="InternetLink"/>
-          <w:rFonts w:eastAsia="Arial" w:ascii="Arial" w:hAnsi="Arial"/>
-          <w:sz w:val="19"/>
-          <w:szCs w:val="19"/>
-        </w:rPr>
-        <w:t xml:space="preserve">1962; </w:t>
-      </w:r>
-      <w:r>
-        <w:rPr>
-          <w:rFonts w:eastAsia="Arial" w:ascii="Arial" w:hAnsi="Arial"/>
-          <w:sz w:val="19"/>
-          <w:szCs w:val="19"/>
-        </w:rPr>
-        <w:t xml:space="preserve">Clements and Paterson, </w:t>
-      </w:r>
-      <w:r>
-        <w:rPr>
-          <w:rStyle w:val="InternetLink"/>
-          <w:rFonts w:eastAsia="Arial" w:ascii="Arial" w:hAnsi="Arial"/>
-          <w:sz w:val="19"/>
-          <w:szCs w:val="19"/>
-        </w:rPr>
-        <w:t>1981)</w:t>
-      </w:r>
-      <w:r>
-        <w:rPr>
-          <w:rFonts w:eastAsia="Arial" w:ascii="Arial" w:hAnsi="Arial"/>
-          <w:sz w:val="19"/>
-          <w:szCs w:val="19"/>
-        </w:rPr>
-        <w:t xml:space="preserve">. We chose to not include those counts of nulliparous individuals in our analysis where their number was less than 90% of the uniparous. Whilst we see no obvious diﬀerences in lifespan according to collection method (data not shown) or location, it is possible that the assumption of random sampling is violated, although the directionality of the bias induced by this is unclear. Overall, the assumptions underpinning estimates from dissection studies indicate that our estimates represent lower bounds on lifespan. The alternative dissection-based approach of Detinova Detinova, </w:t>
-      </w:r>
-      <w:r>
-        <w:rPr>
-          <w:rStyle w:val="InternetLink"/>
-          <w:rFonts w:eastAsia="Arial" w:ascii="Arial" w:hAnsi="Arial"/>
-          <w:sz w:val="19"/>
-          <w:szCs w:val="19"/>
-        </w:rPr>
-        <w:t xml:space="preserve">1962, </w:t>
-      </w:r>
-      <w:r>
-        <w:rPr>
-          <w:rFonts w:eastAsia="Arial" w:ascii="Arial" w:hAnsi="Arial"/>
-          <w:sz w:val="19"/>
-          <w:szCs w:val="19"/>
-        </w:rPr>
-        <w:t xml:space="preserve">based on dichotomous categorisation of female mosquito specimens as ‘parous’ or ‘unparous’ relies on fewer assumptions, and is widely used. Further work examining parity rates in field specimens may be fruitful although, in principle, it oﬀers less information on the age structure of a population than Polovodova’s </w:t>
-      </w:r>
-      <w:commentRangeStart w:id="7"/>
-      <w:r>
-        <w:rPr>
-          <w:rFonts w:eastAsia="Arial" w:ascii="Arial" w:hAnsi="Arial"/>
-          <w:sz w:val="19"/>
-          <w:szCs w:val="19"/>
-        </w:rPr>
-        <w:t>approach</w:t>
-      </w:r>
-      <w:r>
-        <w:rPr>
-          <w:rFonts w:eastAsia="Arial" w:ascii="Arial" w:hAnsi="Arial"/>
-          <w:sz w:val="19"/>
-          <w:szCs w:val="19"/>
-        </w:rPr>
-      </w:r>
-      <w:commentRangeEnd w:id="7"/>
-      <w:r>
-        <w:commentReference w:id="7"/>
-      </w:r>
-      <w:r>
-        <w:rPr>
-          <w:rFonts w:eastAsia="Arial" w:ascii="Arial" w:hAnsi="Arial"/>
-          <w:sz w:val="19"/>
-          <w:szCs w:val="19"/>
-        </w:rPr>
-        <w:t>.</w:t>
-      </w:r>
-    </w:p>
-    <w:p>
-      <w:pPr>
-        <w:pStyle w:val="Normal"/>
-        <w:spacing w:lineRule="auto" w:line="276"/>
-        <w:ind w:right="-22" w:hanging="0"/>
-        <w:rPr>
-          <w:rFonts w:ascii="Arial" w:hAnsi="Arial" w:eastAsia="Arial"/>
-          <w:sz w:val="19"/>
-          <w:szCs w:val="19"/>
-        </w:rPr>
-      </w:pPr>
-      <w:r>
-        <w:rPr>
-          <w:rFonts w:eastAsia="Arial" w:ascii="Arial" w:hAnsi="Arial"/>
-          <w:sz w:val="19"/>
-          <w:szCs w:val="19"/>
-        </w:rPr>
-      </w:r>
-    </w:p>
-    <w:p>
-      <w:pPr>
-        <w:pStyle w:val="Normal"/>
-        <w:spacing w:lineRule="auto" w:line="276"/>
-        <w:ind w:right="-22" w:hanging="0"/>
-        <w:rPr>
-          <w:rFonts w:ascii="Arial" w:hAnsi="Arial" w:eastAsia="Times New Roman"/>
-          <w:sz w:val="19"/>
-          <w:szCs w:val="19"/>
-        </w:rPr>
-      </w:pPr>
-      <w:r>
-        <w:rPr>
-          <w:rFonts w:eastAsia="Arial" w:ascii="Arial" w:hAnsi="Arial"/>
-          <w:sz w:val="19"/>
-          <w:szCs w:val="19"/>
-        </w:rPr>
-        <w:t xml:space="preserve">By applying a common method to analysing all studies in our databases, it is possible that we may have missed patterns of mortality that would have been evident from using a more </w:t>
-      </w:r>
-      <w:commentRangeStart w:id="8"/>
-      <w:r>
-        <w:rPr>
-          <w:rFonts w:eastAsia="Arial" w:ascii="Arial" w:hAnsi="Arial"/>
-          <w:sz w:val="19"/>
-          <w:szCs w:val="19"/>
-        </w:rPr>
-        <w:t xml:space="preserve">bespoke </w:t>
-      </w:r>
-      <w:r>
-        <w:rPr>
-          <w:rFonts w:eastAsia="Arial" w:ascii="Arial" w:hAnsi="Arial"/>
-          <w:sz w:val="19"/>
-          <w:szCs w:val="19"/>
-        </w:rPr>
-      </w:r>
-      <w:commentRangeEnd w:id="8"/>
-      <w:r>
-        <w:commentReference w:id="8"/>
-      </w:r>
-      <w:r>
-        <w:rPr>
-          <w:rFonts w:eastAsia="Arial" w:ascii="Arial" w:hAnsi="Arial"/>
-          <w:sz w:val="19"/>
-          <w:szCs w:val="19"/>
-        </w:rPr>
-        <w:t xml:space="preserve">approach. As our </w:t>
-      </w:r>
-      <w:r>
-        <w:rPr>
-          <w:rFonts w:eastAsia="Arial" w:ascii="Arial" w:hAnsi="Arial"/>
-          <w:i/>
-          <w:sz w:val="19"/>
-          <w:szCs w:val="19"/>
-        </w:rPr>
-        <w:t>in silico</w:t>
-      </w:r>
-      <w:r>
-        <w:rPr>
-          <w:rFonts w:eastAsia="Arial" w:ascii="Arial" w:hAnsi="Arial"/>
-          <w:sz w:val="19"/>
-          <w:szCs w:val="19"/>
-        </w:rPr>
-        <w:t xml:space="preserve"> analysis of MRR</w:t>
-      </w:r>
-      <w:r>
-        <w:rPr>
-          <w:rFonts w:eastAsia="Times New Roman" w:ascii="Arial" w:hAnsi="Arial"/>
-          <w:sz w:val="19"/>
-          <w:szCs w:val="19"/>
-        </w:rPr>
-        <w:t xml:space="preserve"> </w:t>
-      </w:r>
-      <w:r>
-        <w:rPr>
-          <w:rFonts w:eastAsia="Arial" w:ascii="Arial" w:hAnsi="Arial"/>
-          <w:sz w:val="19"/>
-          <w:szCs w:val="19"/>
-        </w:rPr>
-        <w:t xml:space="preserve">experiments indicates, however, the overdispersed data from single experiments results in high measurement error (Fig. S12). By applying diﬀerent methods to each study, this could lead us to falsely detect patterns when none are present, and we prefer a pooled </w:t>
+        <w:t xml:space="preserve">The diﬀerent nature of the assumptions of each of the two methods means they oﬀer complimentary information on mosquito survival. We also note that Polovodova’s dissection-based studies require specialised expertise which will often be unavailable, whereas MRR methods can more readily be used. Furthermore, most if not all dissection methods that have been used previously are only applicable to female mosquitoes, whereas MRR can be applied to either sex and can additionally be used to determine other ecological parameters (for example, population size and dispersal). Although dissection data gives detailed of age-structure, we thus foresee a continued reliance on MRR experiments in field entomological experiments. Eﬀorts to use both approaches concurrently will be particularly useful and will allow quantification of the biases induced by the assumptions of each. Similarly, MRR experiments releasing large numbers of marked mosquitoes and recording spatiotemporally-disaggregated captures of wild and re-caught marked mosquitoes will continue be useful in estimating lifespan and </w:t>
       </w:r>
       <w:commentRangeStart w:id="9"/>
       <w:r>
@@ -6581,7 +8051,7 @@
           <w:sz w:val="19"/>
           <w:szCs w:val="19"/>
         </w:rPr>
-        <w:t>approach</w:t>
+        <w:t>dispersal</w:t>
       </w:r>
       <w:r>
         <w:rPr>
@@ -6593,73 +8063,6 @@
       <w:commentRangeEnd w:id="9"/>
       <w:r>
         <w:commentReference w:id="9"/>
-      </w:r>
-      <w:r>
-        <w:rPr>
-          <w:rFonts w:eastAsia="Arial" w:ascii="Arial" w:hAnsi="Arial"/>
-          <w:sz w:val="19"/>
-          <w:szCs w:val="19"/>
-        </w:rPr>
-        <w:t>.</w:t>
-      </w:r>
-    </w:p>
-    <w:p>
-      <w:pPr>
-        <w:pStyle w:val="Normal"/>
-        <w:spacing w:lineRule="auto" w:line="276"/>
-        <w:ind w:right="-22" w:hanging="0"/>
-        <w:rPr>
-          <w:rFonts w:ascii="Arial" w:hAnsi="Arial" w:eastAsia="Times New Roman"/>
-          <w:sz w:val="19"/>
-          <w:szCs w:val="19"/>
-        </w:rPr>
-      </w:pPr>
-      <w:r>
-        <w:rPr>
-          <w:rFonts w:eastAsia="Times New Roman" w:ascii="Arial" w:hAnsi="Arial"/>
-          <w:sz w:val="19"/>
-          <w:szCs w:val="19"/>
-        </w:rPr>
-      </w:r>
-    </w:p>
-    <w:p>
-      <w:pPr>
-        <w:pStyle w:val="Normal"/>
-        <w:spacing w:lineRule="auto" w:line="276"/>
-        <w:ind w:right="-22" w:hanging="0"/>
-        <w:rPr>
-          <w:rFonts w:ascii="Arial" w:hAnsi="Arial"/>
-          <w:sz w:val="19"/>
-          <w:szCs w:val="19"/>
-        </w:rPr>
-      </w:pPr>
-      <w:r>
-        <w:rPr>
-          <w:rFonts w:eastAsia="Arial" w:ascii="Arial" w:hAnsi="Arial"/>
-          <w:sz w:val="19"/>
-          <w:szCs w:val="19"/>
-        </w:rPr>
-        <w:t xml:space="preserve">The diﬀerent nature of the assumptions of each of the two methods means they oﬀer complimentary information on mosquito survival. We also note that Polovodova’s dissection-based studies require specialised expertise which will often be unavailable, whereas MRR methods can more readily be used. Furthermore, most if not all dissection methods that have been used previously are only applicable to female mosquitoes, whereas MRR can be applied to either sex and can additionally be used to determine other ecological parameters (for example, population size and dispersal). Although dissection data gives detailed of age-structure, we thus foresee a continued reliance on MRR experiments in field entomological experiments. Eﬀorts to use both approaches concurrently will be particularly useful and will allow quantification of the biases induced by the assumptions of each. Similarly, MRR experiments releasing large numbers of marked mosquitoes and recording spatiotemporally-disaggregated captures of wild and re-caught marked mosquitoes will continue be useful in estimating lifespan and </w:t>
-      </w:r>
-      <w:commentRangeStart w:id="10"/>
-      <w:r>
-        <w:rPr>
-          <w:rFonts w:eastAsia="Arial" w:ascii="Arial" w:hAnsi="Arial"/>
-          <w:sz w:val="19"/>
-          <w:szCs w:val="19"/>
-        </w:rPr>
-        <w:t>dispersal</w:t>
-      </w:r>
-      <w:r>
-        <w:rPr>
-          <w:rFonts w:eastAsia="Arial" w:ascii="Arial" w:hAnsi="Arial"/>
-          <w:sz w:val="19"/>
-          <w:szCs w:val="19"/>
-        </w:rPr>
-      </w:r>
-      <w:commentRangeEnd w:id="10"/>
-      <w:r>
-        <w:commentReference w:id="10"/>
       </w:r>
       <w:r>
         <w:rPr>
@@ -6910,18 +8313,82 @@
         </w:rPr>
         <w:t xml:space="preserve"> [</w:t>
       </w:r>
+      <w:commentRangeStart w:id="10"/>
+      <w:r>
+        <w:rPr>
+          <w:rFonts w:eastAsia="Arial" w:ascii="Arial" w:hAnsi="Arial"/>
+          <w:sz w:val="19"/>
+          <w:szCs w:val="19"/>
+        </w:rPr>
+        <w:t>Charles</w:t>
+      </w:r>
+      <w:r>
+        <w:rPr>
+          <w:rFonts w:eastAsia="Arial" w:ascii="Arial" w:hAnsi="Arial"/>
+          <w:sz w:val="19"/>
+          <w:szCs w:val="19"/>
+        </w:rPr>
+      </w:r>
+      <w:commentRangeEnd w:id="10"/>
+      <w:r>
+        <w:commentReference w:id="10"/>
+      </w:r>
+      <w:r>
+        <w:rPr>
+          <w:rFonts w:eastAsia="Arial" w:ascii="Arial" w:hAnsi="Arial"/>
+          <w:sz w:val="19"/>
+          <w:szCs w:val="19"/>
+        </w:rPr>
+        <w:t xml:space="preserve">, do you have a reference here?], meaning that the estimates from MRR-based approaches will be most downwardly-biased for these genera. This is supported by our results since the dissection-based estimates (themselves not reliant on assumptions about dispersal) are similar or exceed the MRR estimates for </w:t>
+      </w:r>
+      <w:r>
+        <w:rPr>
+          <w:rFonts w:eastAsia="Arial" w:ascii="Arial" w:hAnsi="Arial"/>
+          <w:i/>
+          <w:sz w:val="19"/>
+          <w:szCs w:val="19"/>
+        </w:rPr>
+        <w:t>Anopheles</w:t>
+      </w:r>
+      <w:r>
+        <w:rPr>
+          <w:rFonts w:eastAsia="Arial" w:ascii="Arial" w:hAnsi="Arial"/>
+          <w:sz w:val="19"/>
+          <w:szCs w:val="19"/>
+        </w:rPr>
+        <w:t xml:space="preserve"> and </w:t>
+      </w:r>
+      <w:r>
+        <w:rPr>
+          <w:rFonts w:eastAsia="Arial" w:ascii="Arial" w:hAnsi="Arial"/>
+          <w:i/>
+          <w:sz w:val="19"/>
+          <w:szCs w:val="19"/>
+        </w:rPr>
+        <w:t>Culex</w:t>
+      </w:r>
+      <w:r>
+        <w:rPr>
+          <w:rFonts w:eastAsia="Arial" w:ascii="Arial" w:hAnsi="Arial"/>
+          <w:sz w:val="19"/>
+          <w:szCs w:val="19"/>
+        </w:rPr>
+        <w:t xml:space="preserve"> mosquitoes, but not for </w:t>
+      </w:r>
       <w:commentRangeStart w:id="11"/>
       <w:r>
         <w:rPr>
           <w:rFonts w:eastAsia="Arial" w:ascii="Arial" w:hAnsi="Arial"/>
-          <w:sz w:val="19"/>
-          <w:szCs w:val="19"/>
-        </w:rPr>
-        <w:t>Charles</w:t>
-      </w:r>
-      <w:r>
-        <w:rPr>
-          <w:rFonts w:eastAsia="Arial" w:ascii="Arial" w:hAnsi="Arial"/>
+          <w:i/>
+          <w:sz w:val="19"/>
+          <w:szCs w:val="19"/>
+        </w:rPr>
+        <w:t>Aedes</w:t>
+      </w:r>
+      <w:r>
+        <w:rPr>
+          <w:rFonts w:eastAsia="Arial" w:ascii="Arial" w:hAnsi="Arial"/>
+          <w:i/>
           <w:sz w:val="19"/>
           <w:szCs w:val="19"/>
         </w:rPr>
@@ -6936,56 +8403,178 @@
           <w:sz w:val="19"/>
           <w:szCs w:val="19"/>
         </w:rPr>
-        <w:t xml:space="preserve">, do you have a reference here?], meaning that the estimates from MRR-based approaches will be most downwardly-biased for these genera. This is supported by our results since the dissection-based estimates (themselves not reliant on assumptions about dispersal) are similar or exceed the MRR estimates for </w:t>
-      </w:r>
-      <w:r>
-        <w:rPr>
-          <w:rFonts w:eastAsia="Arial" w:ascii="Arial" w:hAnsi="Arial"/>
-          <w:i/>
-          <w:sz w:val="19"/>
-          <w:szCs w:val="19"/>
-        </w:rPr>
-        <w:t>Anopheles</w:t>
-      </w:r>
-      <w:r>
-        <w:rPr>
-          <w:rFonts w:eastAsia="Arial" w:ascii="Arial" w:hAnsi="Arial"/>
-          <w:sz w:val="19"/>
-          <w:szCs w:val="19"/>
-        </w:rPr>
-        <w:t xml:space="preserve"> and </w:t>
-      </w:r>
-      <w:r>
-        <w:rPr>
-          <w:rFonts w:eastAsia="Arial" w:ascii="Arial" w:hAnsi="Arial"/>
-          <w:i/>
-          <w:sz w:val="19"/>
-          <w:szCs w:val="19"/>
-        </w:rPr>
-        <w:t>Culex</w:t>
-      </w:r>
-      <w:r>
-        <w:rPr>
-          <w:rFonts w:eastAsia="Arial" w:ascii="Arial" w:hAnsi="Arial"/>
-          <w:sz w:val="19"/>
-          <w:szCs w:val="19"/>
-        </w:rPr>
-        <w:t xml:space="preserve"> mosquitoes, but not for </w:t>
+        <w:t>.</w:t>
+      </w:r>
+    </w:p>
+    <w:p>
+      <w:pPr>
+        <w:pStyle w:val="Normal"/>
+        <w:spacing w:lineRule="auto" w:line="276"/>
+        <w:ind w:right="-22" w:hanging="0"/>
+        <w:rPr>
+          <w:rFonts w:ascii="Arial" w:hAnsi="Arial" w:eastAsia="Times New Roman"/>
+          <w:sz w:val="19"/>
+          <w:szCs w:val="19"/>
+        </w:rPr>
+      </w:pPr>
+      <w:r>
+        <w:rPr>
+          <w:rFonts w:eastAsia="Times New Roman" w:ascii="Arial" w:hAnsi="Arial"/>
+          <w:sz w:val="19"/>
+          <w:szCs w:val="19"/>
+        </w:rPr>
+      </w:r>
+    </w:p>
+    <w:p>
+      <w:pPr>
+        <w:pStyle w:val="Normal"/>
+        <w:spacing w:lineRule="auto" w:line="276"/>
+        <w:ind w:right="-22" w:hanging="0"/>
+        <w:rPr>
+          <w:rFonts w:ascii="Arial" w:hAnsi="Arial"/>
+          <w:sz w:val="19"/>
+          <w:szCs w:val="19"/>
+        </w:rPr>
+      </w:pPr>
+      <w:r>
+        <w:rPr>
+          <w:rFonts w:eastAsia="Arial" w:ascii="Arial" w:hAnsi="Arial"/>
+          <w:sz w:val="19"/>
+          <w:szCs w:val="19"/>
+        </w:rPr>
+        <w:t xml:space="preserve">It is widely believed mosquitoes live artificially long under the benign conditions of the laboratory. We find it informative to consider estimates of lifespan derived from observations of such populations as they constitute an upper bound on the lifespan of wild populations. Also, since the numbers of mosquitoes involved in large cage experiments often numbers in the thousands, these estimates have lower uncertainty than those from field experiments although are typically conducted on highly inbred mosquito strains. Styer et al., </w:t>
+      </w:r>
+      <w:r>
+        <w:rPr>
+          <w:rStyle w:val="InternetLink"/>
+          <w:rFonts w:eastAsia="Arial" w:ascii="Arial" w:hAnsi="Arial"/>
+          <w:sz w:val="19"/>
+          <w:szCs w:val="19"/>
+        </w:rPr>
+        <w:t xml:space="preserve">2007, </w:t>
+      </w:r>
+      <w:r>
+        <w:rPr>
+          <w:rFonts w:eastAsia="Arial" w:ascii="Arial" w:hAnsi="Arial"/>
+          <w:sz w:val="19"/>
+          <w:szCs w:val="19"/>
+        </w:rPr>
+        <w:t xml:space="preserve">using colonies of 45,054 female and 55,997 male </w:t>
+      </w:r>
+      <w:r>
+        <w:rPr>
+          <w:rFonts w:eastAsia="Arial" w:ascii="Arial" w:hAnsi="Arial"/>
+          <w:i/>
+          <w:sz w:val="19"/>
+          <w:szCs w:val="19"/>
+        </w:rPr>
+        <w:t>Ae. aegypti</w:t>
+      </w:r>
+      <w:r>
+        <w:rPr>
+          <w:rFonts w:eastAsia="Arial" w:ascii="Arial" w:hAnsi="Arial"/>
+          <w:sz w:val="19"/>
+          <w:szCs w:val="19"/>
+        </w:rPr>
+        <w:t xml:space="preserve">, determined that females lived nearly twice as long as males; the median lifespan was estimated as 31.69 ± 0.06 days for females and 16.39 ± 0.03 days for males. A similar study by Dawes et al., </w:t>
+      </w:r>
+      <w:r>
+        <w:rPr>
+          <w:rStyle w:val="InternetLink"/>
+          <w:rFonts w:eastAsia="Arial" w:ascii="Arial" w:hAnsi="Arial"/>
+          <w:sz w:val="19"/>
+          <w:szCs w:val="19"/>
+        </w:rPr>
+        <w:t>2009</w:t>
+      </w:r>
+      <w:r>
+        <w:rPr>
+          <w:rFonts w:eastAsia="Arial" w:ascii="Arial" w:hAnsi="Arial"/>
+          <w:sz w:val="19"/>
+          <w:szCs w:val="19"/>
+        </w:rPr>
+        <w:t xml:space="preserve"> with a lab colony of over 1000 female </w:t>
+      </w:r>
+      <w:r>
+        <w:rPr>
+          <w:rFonts w:eastAsia="Arial" w:ascii="Arial" w:hAnsi="Arial"/>
+          <w:i/>
+          <w:sz w:val="19"/>
+          <w:szCs w:val="19"/>
+        </w:rPr>
+        <w:t>An. stephensi</w:t>
+      </w:r>
+      <w:r>
+        <w:rPr>
+          <w:rFonts w:eastAsia="Arial" w:ascii="Arial" w:hAnsi="Arial"/>
+          <w:sz w:val="19"/>
+          <w:szCs w:val="19"/>
+        </w:rPr>
+        <w:t xml:space="preserve"> found similar estimates for median lifespan (31-42 days). These estimates are many multiples of the average estimates that result from our analysis of field data which, as discussed, represent lower bound estimates. Without an unbiased method to measure mosquito lifespan, however, it is diﬃcult to quantify and explain the gap that exists between field and laboratory lifespans. The development of additional methods to estimate mosquito age, such as ‘Near-Infrared Spectroscopy’ (Mayagaya et al., </w:t>
+      </w:r>
+      <w:r>
+        <w:rPr>
+          <w:rStyle w:val="InternetLink"/>
+          <w:rFonts w:eastAsia="Arial" w:ascii="Arial" w:hAnsi="Arial"/>
+          <w:sz w:val="19"/>
+          <w:szCs w:val="19"/>
+        </w:rPr>
+        <w:t xml:space="preserve">2009; </w:t>
+      </w:r>
+      <w:r>
+        <w:rPr>
+          <w:rFonts w:eastAsia="Arial" w:ascii="Arial" w:hAnsi="Arial"/>
+          <w:sz w:val="19"/>
+          <w:szCs w:val="19"/>
+        </w:rPr>
+        <w:t xml:space="preserve">Sikulu et al., </w:t>
+      </w:r>
+      <w:r>
+        <w:rPr>
+          <w:rStyle w:val="InternetLink"/>
+          <w:rFonts w:eastAsia="Arial" w:ascii="Arial" w:hAnsi="Arial"/>
+          <w:sz w:val="19"/>
+          <w:szCs w:val="19"/>
+        </w:rPr>
+        <w:t xml:space="preserve">2011; </w:t>
+      </w:r>
+      <w:r>
+        <w:rPr>
+          <w:rFonts w:eastAsia="Arial" w:ascii="Arial" w:hAnsi="Arial"/>
+          <w:sz w:val="19"/>
+          <w:szCs w:val="19"/>
+        </w:rPr>
+        <w:t xml:space="preserve">Lambert et al., </w:t>
+      </w:r>
+      <w:r>
+        <w:rPr>
+          <w:rStyle w:val="InternetLink"/>
+          <w:rFonts w:eastAsia="Arial" w:ascii="Arial" w:hAnsi="Arial"/>
+          <w:sz w:val="19"/>
+          <w:szCs w:val="19"/>
+        </w:rPr>
+        <w:t xml:space="preserve">2018) </w:t>
+      </w:r>
+      <w:r>
+        <w:rPr>
+          <w:rFonts w:eastAsia="Arial" w:ascii="Arial" w:hAnsi="Arial"/>
+          <w:sz w:val="19"/>
+          <w:szCs w:val="19"/>
+        </w:rPr>
+        <w:t xml:space="preserve">if they are proven to work in the field, may be of considerable worth </w:t>
       </w:r>
       <w:commentRangeStart w:id="12"/>
       <w:r>
         <w:rPr>
           <w:rFonts w:eastAsia="Arial" w:ascii="Arial" w:hAnsi="Arial"/>
-          <w:i/>
-          <w:sz w:val="19"/>
-          <w:szCs w:val="19"/>
-        </w:rPr>
-        <w:t>Aedes</w:t>
-      </w:r>
-      <w:r>
-        <w:rPr>
-          <w:rFonts w:eastAsia="Arial" w:ascii="Arial" w:hAnsi="Arial"/>
-          <w:i/>
+          <w:sz w:val="19"/>
+          <w:szCs w:val="19"/>
+        </w:rPr>
+        <w:t>here</w:t>
+      </w:r>
+      <w:r>
+        <w:rPr>
+          <w:rFonts w:eastAsia="Arial" w:ascii="Arial" w:hAnsi="Arial"/>
           <w:sz w:val="19"/>
           <w:szCs w:val="19"/>
         </w:rPr>
@@ -6993,192 +8582,6 @@
       <w:commentRangeEnd w:id="12"/>
       <w:r>
         <w:commentReference w:id="12"/>
-      </w:r>
-      <w:r>
-        <w:rPr>
-          <w:rFonts w:eastAsia="Arial" w:ascii="Arial" w:hAnsi="Arial"/>
-          <w:sz w:val="19"/>
-          <w:szCs w:val="19"/>
-        </w:rPr>
-        <w:t>.</w:t>
-      </w:r>
-    </w:p>
-    <w:p>
-      <w:pPr>
-        <w:pStyle w:val="Normal"/>
-        <w:spacing w:lineRule="auto" w:line="276"/>
-        <w:ind w:right="-22" w:hanging="0"/>
-        <w:rPr>
-          <w:rFonts w:ascii="Arial" w:hAnsi="Arial" w:eastAsia="Times New Roman"/>
-          <w:sz w:val="19"/>
-          <w:szCs w:val="19"/>
-        </w:rPr>
-      </w:pPr>
-      <w:r>
-        <w:rPr>
-          <w:rFonts w:eastAsia="Times New Roman" w:ascii="Arial" w:hAnsi="Arial"/>
-          <w:sz w:val="19"/>
-          <w:szCs w:val="19"/>
-        </w:rPr>
-      </w:r>
-    </w:p>
-    <w:p>
-      <w:pPr>
-        <w:pStyle w:val="Normal"/>
-        <w:spacing w:lineRule="auto" w:line="276"/>
-        <w:ind w:right="-22" w:hanging="0"/>
-        <w:rPr>
-          <w:rFonts w:ascii="Arial" w:hAnsi="Arial"/>
-          <w:sz w:val="19"/>
-          <w:szCs w:val="19"/>
-        </w:rPr>
-      </w:pPr>
-      <w:r>
-        <w:rPr>
-          <w:rFonts w:eastAsia="Arial" w:ascii="Arial" w:hAnsi="Arial"/>
-          <w:sz w:val="19"/>
-          <w:szCs w:val="19"/>
-        </w:rPr>
-        <w:t xml:space="preserve">It is widely believed mosquitoes live artificially long under the benign conditions of the laboratory. We find it informative to consider estimates of lifespan derived from observations of such populations as they constitute an upper bound on the lifespan of wild populations. Also, since the numbers of mosquitoes involved in large cage experiments often numbers in the thousands, these estimates have lower uncertainty than those from field experiments although are typically conducted on highly inbred mosquito strains. Styer et al., </w:t>
-      </w:r>
-      <w:r>
-        <w:rPr>
-          <w:rStyle w:val="InternetLink"/>
-          <w:rFonts w:eastAsia="Arial" w:ascii="Arial" w:hAnsi="Arial"/>
-          <w:sz w:val="19"/>
-          <w:szCs w:val="19"/>
-        </w:rPr>
-        <w:t xml:space="preserve">2007, </w:t>
-      </w:r>
-      <w:r>
-        <w:rPr>
-          <w:rFonts w:eastAsia="Arial" w:ascii="Arial" w:hAnsi="Arial"/>
-          <w:sz w:val="19"/>
-          <w:szCs w:val="19"/>
-        </w:rPr>
-        <w:t xml:space="preserve">using colonies of 45,054 female and 55,997 male </w:t>
-      </w:r>
-      <w:r>
-        <w:rPr>
-          <w:rFonts w:eastAsia="Arial" w:ascii="Arial" w:hAnsi="Arial"/>
-          <w:i/>
-          <w:sz w:val="19"/>
-          <w:szCs w:val="19"/>
-        </w:rPr>
-        <w:t>Ae. aegypti</w:t>
-      </w:r>
-      <w:r>
-        <w:rPr>
-          <w:rFonts w:eastAsia="Arial" w:ascii="Arial" w:hAnsi="Arial"/>
-          <w:sz w:val="19"/>
-          <w:szCs w:val="19"/>
-        </w:rPr>
-        <w:t xml:space="preserve">, determined that females lived nearly twice as long as males; the median lifespan was estimated as 31.69 ± 0.06 days for females and 16.39 ± 0.03 days for males. A similar study by Dawes et al., </w:t>
-      </w:r>
-      <w:r>
-        <w:rPr>
-          <w:rStyle w:val="InternetLink"/>
-          <w:rFonts w:eastAsia="Arial" w:ascii="Arial" w:hAnsi="Arial"/>
-          <w:sz w:val="19"/>
-          <w:szCs w:val="19"/>
-        </w:rPr>
-        <w:t>2009</w:t>
-      </w:r>
-      <w:r>
-        <w:rPr>
-          <w:rFonts w:eastAsia="Arial" w:ascii="Arial" w:hAnsi="Arial"/>
-          <w:sz w:val="19"/>
-          <w:szCs w:val="19"/>
-        </w:rPr>
-        <w:t xml:space="preserve"> with a lab colony of over 1000 female </w:t>
-      </w:r>
-      <w:r>
-        <w:rPr>
-          <w:rFonts w:eastAsia="Arial" w:ascii="Arial" w:hAnsi="Arial"/>
-          <w:i/>
-          <w:sz w:val="19"/>
-          <w:szCs w:val="19"/>
-        </w:rPr>
-        <w:t>An. stephensi</w:t>
-      </w:r>
-      <w:r>
-        <w:rPr>
-          <w:rFonts w:eastAsia="Arial" w:ascii="Arial" w:hAnsi="Arial"/>
-          <w:sz w:val="19"/>
-          <w:szCs w:val="19"/>
-        </w:rPr>
-        <w:t xml:space="preserve"> found similar estimates for median lifespan (31-42 days). These estimates are many multiples of the average estimates that result from our analysis of field data which, as discussed, represent lower bound estimates. Without an unbiased method to measure mosquito lifespan, however, it is diﬃcult to quantify and explain the gap that exists between field and laboratory lifespans. The development of additional methods to estimate mosquito age, such as ‘Near-Infrared Spectroscopy’ (Mayagaya et al., </w:t>
-      </w:r>
-      <w:r>
-        <w:rPr>
-          <w:rStyle w:val="InternetLink"/>
-          <w:rFonts w:eastAsia="Arial" w:ascii="Arial" w:hAnsi="Arial"/>
-          <w:sz w:val="19"/>
-          <w:szCs w:val="19"/>
-        </w:rPr>
-        <w:t xml:space="preserve">2009; </w:t>
-      </w:r>
-      <w:r>
-        <w:rPr>
-          <w:rFonts w:eastAsia="Arial" w:ascii="Arial" w:hAnsi="Arial"/>
-          <w:sz w:val="19"/>
-          <w:szCs w:val="19"/>
-        </w:rPr>
-        <w:t xml:space="preserve">Sikulu et al., </w:t>
-      </w:r>
-      <w:r>
-        <w:rPr>
-          <w:rStyle w:val="InternetLink"/>
-          <w:rFonts w:eastAsia="Arial" w:ascii="Arial" w:hAnsi="Arial"/>
-          <w:sz w:val="19"/>
-          <w:szCs w:val="19"/>
-        </w:rPr>
-        <w:t xml:space="preserve">2011; </w:t>
-      </w:r>
-      <w:r>
-        <w:rPr>
-          <w:rFonts w:eastAsia="Arial" w:ascii="Arial" w:hAnsi="Arial"/>
-          <w:sz w:val="19"/>
-          <w:szCs w:val="19"/>
-        </w:rPr>
-        <w:t xml:space="preserve">Lambert et al., </w:t>
-      </w:r>
-      <w:r>
-        <w:rPr>
-          <w:rStyle w:val="InternetLink"/>
-          <w:rFonts w:eastAsia="Arial" w:ascii="Arial" w:hAnsi="Arial"/>
-          <w:sz w:val="19"/>
-          <w:szCs w:val="19"/>
-        </w:rPr>
-        <w:t xml:space="preserve">2018) </w:t>
-      </w:r>
-      <w:r>
-        <w:rPr>
-          <w:rFonts w:eastAsia="Arial" w:ascii="Arial" w:hAnsi="Arial"/>
-          <w:sz w:val="19"/>
-          <w:szCs w:val="19"/>
-        </w:rPr>
-        <w:t xml:space="preserve">if they are proven to work in the field, may be of considerable worth </w:t>
-      </w:r>
-      <w:commentRangeStart w:id="13"/>
-      <w:r>
-        <w:rPr>
-          <w:rFonts w:eastAsia="Arial" w:ascii="Arial" w:hAnsi="Arial"/>
-          <w:sz w:val="19"/>
-          <w:szCs w:val="19"/>
-        </w:rPr>
-        <w:t>here</w:t>
-      </w:r>
-      <w:r>
-        <w:rPr>
-          <w:rFonts w:eastAsia="Arial" w:ascii="Arial" w:hAnsi="Arial"/>
-          <w:sz w:val="19"/>
-          <w:szCs w:val="19"/>
-        </w:rPr>
-      </w:r>
-      <w:commentRangeEnd w:id="13"/>
-      <w:r>
-        <w:commentReference w:id="13"/>
       </w:r>
       <w:r>
         <w:rPr>
@@ -7310,6 +8713,65 @@
         </w:rPr>
         <w:t xml:space="preserve">factors, before the eﬀects of physiological decline have had time to manifest. Field experiments have also found evidence for age-dependent mortality. Harrington et al. (2008) conducted a field experiment where mosquitoes reared under laboratory conditions were marked and released at diﬀerent ages. Analysis of the resultant MRR time-series indicated that mosquito mortality increases with age at release. It is possible, however, that this field experiment suﬀers from the same biases as laboratory-based approaches, because the released mosquitoes were often of ages considerably higher (up to 20 days) than typical estimates of wild mosquito </w:t>
       </w:r>
+      <w:commentRangeStart w:id="13"/>
+      <w:r>
+        <w:rPr>
+          <w:rFonts w:eastAsia="Arial" w:ascii="Arial" w:hAnsi="Arial"/>
+          <w:sz w:val="19"/>
+          <w:szCs w:val="19"/>
+        </w:rPr>
+        <w:t>lifespan</w:t>
+      </w:r>
+      <w:r>
+        <w:rPr>
+          <w:rFonts w:eastAsia="Arial" w:ascii="Arial" w:hAnsi="Arial"/>
+          <w:sz w:val="19"/>
+          <w:szCs w:val="19"/>
+        </w:rPr>
+      </w:r>
+      <w:commentRangeEnd w:id="13"/>
+      <w:r>
+        <w:commentReference w:id="13"/>
+      </w:r>
+      <w:r>
+        <w:rPr>
+          <w:rFonts w:eastAsia="Arial" w:ascii="Arial" w:hAnsi="Arial"/>
+          <w:sz w:val="19"/>
+          <w:szCs w:val="19"/>
+        </w:rPr>
+        <w:t>.</w:t>
+      </w:r>
+    </w:p>
+    <w:p>
+      <w:pPr>
+        <w:pStyle w:val="Normal"/>
+        <w:spacing w:lineRule="auto" w:line="276"/>
+        <w:ind w:right="-22" w:hanging="0"/>
+        <w:rPr>
+          <w:rFonts w:ascii="Arial" w:hAnsi="Arial" w:eastAsia="Times New Roman"/>
+          <w:sz w:val="19"/>
+          <w:szCs w:val="19"/>
+        </w:rPr>
+      </w:pPr>
+      <w:r>
+        <w:rPr>
+          <w:rFonts w:eastAsia="Times New Roman" w:ascii="Arial" w:hAnsi="Arial"/>
+          <w:sz w:val="19"/>
+          <w:szCs w:val="19"/>
+        </w:rPr>
+      </w:r>
+    </w:p>
+    <w:p>
+      <w:pPr>
+        <w:pStyle w:val="Normal"/>
+        <w:spacing w:lineRule="auto" w:line="276"/>
+        <w:ind w:right="-22" w:hanging="0"/>
+        <w:rPr>
+          <w:rFonts w:ascii="Arial" w:hAnsi="Arial" w:eastAsia="Arial"/>
+          <w:sz w:val="19"/>
+          <w:szCs w:val="19"/>
+        </w:rPr>
+      </w:pPr>
       <w:commentRangeStart w:id="14"/>
       <w:r>
         <w:rPr>
@@ -7317,7 +8779,7 @@
           <w:sz w:val="19"/>
           <w:szCs w:val="19"/>
         </w:rPr>
-        <w:t>lifespan</w:t>
+        <w:t xml:space="preserve">As </w:t>
       </w:r>
       <w:r>
         <w:rPr>
@@ -7336,7 +8798,7 @@
           <w:sz w:val="19"/>
           <w:szCs w:val="19"/>
         </w:rPr>
-        <w:t>.</w:t>
+        <w:t>ethical concerns of contributing to disease burden are more often considered, it is now less common for MRR experiments to release female mosquitoes versus males than historically (Fig. SM2). Our analysis indicates that females outlive male mosquitoes by approximately 1.2 days (Fig. 3), meaning that diﬀerences between the sexes may exist for other ecological parameters determinable by MRR. This suggests that continued field entomological work on contained releases of mosquitoes in semi-field sites or large microcosms may be a valuable source of information on female mosquito ecology.</w:t>
       </w:r>
     </w:p>
     <w:p>
@@ -7364,11 +8826,261 @@
         <w:spacing w:lineRule="auto" w:line="276"/>
         <w:ind w:right="-22" w:hanging="0"/>
         <w:rPr>
+          <w:rFonts w:ascii="Arial" w:hAnsi="Arial"/>
+          <w:sz w:val="19"/>
+          <w:szCs w:val="19"/>
+        </w:rPr>
+      </w:pPr>
+      <w:r>
+        <w:rPr>
+          <w:rFonts w:eastAsia="Arial" w:ascii="Arial" w:hAnsi="Arial"/>
+          <w:sz w:val="19"/>
+          <w:szCs w:val="19"/>
+        </w:rPr>
+        <w:t xml:space="preserve">Our estimates of lifespan indicate that mosquitoes that were sugar-fed prior to release lived on average 0.7 days longer than those that were unfed (Fig. S4) suggesting the potential value of this underappreciated aspect of the mosquito ecology to the insects. It may also partly explain the recent successes in the use of Attractive Toxic Sugar Baits as a vector control intervention (Müller, Kravchenko, and Schlein, </w:t>
+      </w:r>
+      <w:r>
+        <w:rPr>
+          <w:rStyle w:val="InternetLink"/>
+          <w:rFonts w:eastAsia="Arial" w:ascii="Arial" w:hAnsi="Arial"/>
+          <w:sz w:val="19"/>
+          <w:szCs w:val="19"/>
+        </w:rPr>
+        <w:t xml:space="preserve">2008; </w:t>
+      </w:r>
+      <w:r>
+        <w:rPr>
+          <w:rFonts w:eastAsia="Arial" w:ascii="Arial" w:hAnsi="Arial"/>
+          <w:sz w:val="19"/>
+          <w:szCs w:val="19"/>
+        </w:rPr>
+        <w:t xml:space="preserve">Müller, Junnila, and Schlein, </w:t>
+      </w:r>
+      <w:r>
+        <w:rPr>
+          <w:rStyle w:val="InternetLink"/>
+          <w:rFonts w:eastAsia="Arial" w:ascii="Arial" w:hAnsi="Arial"/>
+          <w:sz w:val="19"/>
+          <w:szCs w:val="19"/>
+        </w:rPr>
+        <w:t xml:space="preserve">2010; </w:t>
+      </w:r>
+      <w:r>
+        <w:rPr>
+          <w:rFonts w:eastAsia="Arial" w:ascii="Arial" w:hAnsi="Arial"/>
+          <w:sz w:val="19"/>
+          <w:szCs w:val="19"/>
+        </w:rPr>
+        <w:t xml:space="preserve">Müller et al., </w:t>
+      </w:r>
+      <w:r>
+        <w:rPr>
+          <w:rStyle w:val="InternetLink"/>
+          <w:rFonts w:eastAsia="Arial" w:ascii="Arial" w:hAnsi="Arial"/>
+          <w:sz w:val="19"/>
+          <w:szCs w:val="19"/>
+        </w:rPr>
+        <w:t xml:space="preserve">2010a; </w:t>
+      </w:r>
+      <w:r>
+        <w:rPr>
+          <w:rFonts w:eastAsia="Arial" w:ascii="Arial" w:hAnsi="Arial"/>
+          <w:sz w:val="19"/>
+          <w:szCs w:val="19"/>
+        </w:rPr>
+        <w:t xml:space="preserve">Müller et al., </w:t>
+      </w:r>
+      <w:r>
+        <w:rPr>
+          <w:rStyle w:val="InternetLink"/>
+          <w:rFonts w:eastAsia="Arial" w:ascii="Arial" w:hAnsi="Arial"/>
+          <w:sz w:val="19"/>
+          <w:szCs w:val="19"/>
+        </w:rPr>
+        <w:t xml:space="preserve">2010b; </w:t>
+      </w:r>
+      <w:r>
+        <w:rPr>
+          <w:rFonts w:eastAsia="Arial" w:ascii="Arial" w:hAnsi="Arial"/>
+          <w:sz w:val="19"/>
+          <w:szCs w:val="19"/>
+        </w:rPr>
+        <w:t xml:space="preserve">Beier et al., </w:t>
+      </w:r>
+      <w:r>
+        <w:rPr>
+          <w:rStyle w:val="InternetLink"/>
+          <w:rFonts w:eastAsia="Arial" w:ascii="Arial" w:hAnsi="Arial"/>
+          <w:sz w:val="19"/>
+          <w:szCs w:val="19"/>
+        </w:rPr>
+        <w:t>2012)</w:t>
+      </w:r>
+      <w:r>
+        <w:rPr>
+          <w:rFonts w:eastAsia="Arial" w:ascii="Arial" w:hAnsi="Arial"/>
+          <w:sz w:val="19"/>
+          <w:szCs w:val="19"/>
+        </w:rPr>
+        <w:t>. More research is needed, however, to identify the sugar-feeding frequency and food sources for wild populations.</w:t>
+      </w:r>
+    </w:p>
+    <w:p>
+      <w:pPr>
+        <w:pStyle w:val="Normal"/>
+        <w:spacing w:lineRule="auto" w:line="276"/>
+        <w:ind w:right="-22" w:hanging="0"/>
+        <w:rPr>
           <w:rFonts w:ascii="Arial" w:hAnsi="Arial" w:eastAsia="Arial"/>
           <w:sz w:val="19"/>
           <w:szCs w:val="19"/>
         </w:rPr>
       </w:pPr>
+      <w:r>
+        <w:rPr>
+          <w:rFonts w:eastAsia="Arial" w:ascii="Arial" w:hAnsi="Arial"/>
+          <w:sz w:val="19"/>
+          <w:szCs w:val="19"/>
+        </w:rPr>
+      </w:r>
+    </w:p>
+    <w:p>
+      <w:pPr>
+        <w:pStyle w:val="Normal"/>
+        <w:spacing w:lineRule="auto" w:line="276"/>
+        <w:ind w:right="-22" w:hanging="0"/>
+        <w:rPr>
+          <w:rFonts w:ascii="Arial" w:hAnsi="Arial"/>
+          <w:sz w:val="19"/>
+          <w:szCs w:val="19"/>
+        </w:rPr>
+      </w:pPr>
+      <w:r>
+        <w:rPr>
+          <w:rFonts w:eastAsia="Arial" w:ascii="Arial" w:hAnsi="Arial"/>
+          <w:sz w:val="19"/>
+          <w:szCs w:val="19"/>
+        </w:rPr>
+        <w:t xml:space="preserve">There is evidence mainly from laboratory studies that temperature modulates mosquito ecology and behaviour (Yang et al., </w:t>
+      </w:r>
+      <w:r>
+        <w:rPr>
+          <w:rStyle w:val="InternetLink"/>
+          <w:rFonts w:eastAsia="Arial" w:ascii="Arial" w:hAnsi="Arial"/>
+          <w:sz w:val="19"/>
+          <w:szCs w:val="19"/>
+        </w:rPr>
+        <w:t xml:space="preserve">2009; </w:t>
+      </w:r>
+      <w:r>
+        <w:rPr>
+          <w:rFonts w:eastAsia="Arial" w:ascii="Arial" w:hAnsi="Arial"/>
+          <w:sz w:val="19"/>
+          <w:szCs w:val="19"/>
+        </w:rPr>
+        <w:t xml:space="preserve">Brady et al., </w:t>
+      </w:r>
+      <w:r>
+        <w:rPr>
+          <w:rStyle w:val="InternetLink"/>
+          <w:rFonts w:eastAsia="Arial" w:ascii="Arial" w:hAnsi="Arial"/>
+          <w:sz w:val="19"/>
+          <w:szCs w:val="19"/>
+        </w:rPr>
+        <w:t xml:space="preserve">2013; </w:t>
+      </w:r>
+      <w:r>
+        <w:rPr>
+          <w:rFonts w:eastAsia="Arial" w:ascii="Arial" w:hAnsi="Arial"/>
+          <w:sz w:val="19"/>
+          <w:szCs w:val="19"/>
+        </w:rPr>
+        <w:t xml:space="preserve">Murdock et al., </w:t>
+      </w:r>
+      <w:r>
+        <w:rPr>
+          <w:rStyle w:val="InternetLink"/>
+          <w:rFonts w:eastAsia="Arial" w:ascii="Arial" w:hAnsi="Arial"/>
+          <w:sz w:val="19"/>
+          <w:szCs w:val="19"/>
+        </w:rPr>
+        <w:t xml:space="preserve">2012; </w:t>
+      </w:r>
+      <w:r>
+        <w:rPr>
+          <w:rFonts w:eastAsia="Arial" w:ascii="Arial" w:hAnsi="Arial"/>
+          <w:sz w:val="19"/>
+          <w:szCs w:val="19"/>
+        </w:rPr>
+        <w:t xml:space="preserve">Beck-Johnson et al., </w:t>
+      </w:r>
+      <w:r>
+        <w:rPr>
+          <w:rStyle w:val="InternetLink"/>
+          <w:rFonts w:eastAsia="Arial" w:ascii="Arial" w:hAnsi="Arial"/>
+          <w:sz w:val="19"/>
+          <w:szCs w:val="19"/>
+        </w:rPr>
+        <w:t>2013)</w:t>
+      </w:r>
+      <w:r>
+        <w:rPr>
+          <w:rFonts w:eastAsia="Arial" w:ascii="Arial" w:hAnsi="Arial"/>
+          <w:sz w:val="19"/>
+          <w:szCs w:val="19"/>
+        </w:rPr>
+        <w:t>. The locations and times of year over which the MRR studies were conducted encompassed a large range of average air temperatures, from approximately 10 oC to 35 oC and, within this, we determined no relationship between lifespan and temperature across all time series (Fig. S5) or, for any of the species with the most data (Fig. S6). It is possible that by considering a raw average of air temperature across the month, this ignored, more complex, interactions between temperature and lifespan. It is also possible that by ignoring the eﬀects of rainfall (the historical data on rainfall is less likely to be reliable for a given location), that this masked a more complex interaction between longevity and temperature. The observed laboratory relationship between lifespan and temperature, however, may not be as robust in the field if mosquitoes adjust their behaviours (such as, by seeking shade) in reaction to changes in temperature. More work exploring the relationship between mosquito ecology and temperature in semi-field experiments may be useful in probing these interactions further.</w:t>
+      </w:r>
+      <w:r>
+        <w:rPr>
+          <w:rFonts w:ascii="Arial" w:hAnsi="Arial"/>
+          <w:sz w:val="19"/>
+          <w:szCs w:val="19"/>
+        </w:rPr>
+        <w:t xml:space="preserve"> </w:t>
+      </w:r>
+      <w:r>
+        <w:rPr>
+          <w:rFonts w:eastAsia="Arial" w:ascii="Arial" w:hAnsi="Arial"/>
+          <w:sz w:val="19"/>
+          <w:szCs w:val="19"/>
+        </w:rPr>
+        <w:t xml:space="preserve">In this work, we have used modern statistical methods to synthesise precious field data conducted by entomologists past and present, to produce lower bound estimates of mosquito lifespan. The importance of vector mortality for disease transmission has long been recognised, however, since even before 1957, when George Macdonald formulated the now famous Ross-Macdonald equation of R0 for malaria. Indeed, the recent declines in malaria prevalence in Sub-Saharan Africa were likely due to upscaling of interventions (insecticide-treated bednets and indoor residual spraying) that aim to reduce mosquito lifespan (Bhatt et al., </w:t>
+      </w:r>
+      <w:r>
+        <w:rPr>
+          <w:rStyle w:val="InternetLink"/>
+          <w:rFonts w:eastAsia="Arial" w:ascii="Arial" w:hAnsi="Arial"/>
+          <w:sz w:val="19"/>
+          <w:szCs w:val="19"/>
+        </w:rPr>
+        <w:t>2015)</w:t>
+      </w:r>
+      <w:r>
+        <w:rPr>
+          <w:rFonts w:eastAsia="Arial" w:ascii="Arial" w:hAnsi="Arial"/>
+          <w:sz w:val="19"/>
+          <w:szCs w:val="19"/>
+        </w:rPr>
+        <w:t xml:space="preserve">. Worryingly, resistance to pyrethroids, the only class of insecticide used in current insecticide-treated bednets and likely the only product to come to market in the near future, has been determined to be widespread and increasing in intensity across Sub-Saharan Africa (World Health Organization, </w:t>
+      </w:r>
+      <w:r>
+        <w:rPr>
+          <w:rStyle w:val="InternetLink"/>
+          <w:rFonts w:eastAsia="Arial" w:ascii="Arial" w:hAnsi="Arial"/>
+          <w:sz w:val="19"/>
+          <w:szCs w:val="19"/>
+        </w:rPr>
+        <w:t>2018)</w:t>
+      </w:r>
+      <w:r>
+        <w:rPr>
+          <w:rFonts w:eastAsia="Arial" w:ascii="Arial" w:hAnsi="Arial"/>
+          <w:sz w:val="19"/>
+          <w:szCs w:val="19"/>
+        </w:rPr>
+        <w:t xml:space="preserve">. This alarming trend highlights the need for continued MRR and dissection-based studies to monitor the eﬀectiveness of bednets and determine whether more expensive alternatives, such as nets incorporating piperonyl butoxide be deployed. It also emphasises the need for investment in new tools for real time monitoring of mosquito populations. In recent years, considerable funding has been allocated to molecular and genomic research into mosquitoes that strengthens existing interventions and suggest novel control strategies. Without commensurate funding allocated to applied vector ecology, our lack of knowledge in this area threatens our opportunity to capitalise on molecular advances and potentially hinders our ability to control of mosquito-borne </w:t>
+      </w:r>
       <w:commentRangeStart w:id="15"/>
       <w:r>
         <w:rPr>
@@ -7376,7 +9088,7 @@
           <w:sz w:val="19"/>
           <w:szCs w:val="19"/>
         </w:rPr>
-        <w:t xml:space="preserve">As </w:t>
+        <w:t>disease</w:t>
       </w:r>
       <w:r>
         <w:rPr>
@@ -7388,315 +9100,6 @@
       <w:commentRangeEnd w:id="15"/>
       <w:r>
         <w:commentReference w:id="15"/>
-      </w:r>
-      <w:r>
-        <w:rPr>
-          <w:rFonts w:eastAsia="Arial" w:ascii="Arial" w:hAnsi="Arial"/>
-          <w:sz w:val="19"/>
-          <w:szCs w:val="19"/>
-        </w:rPr>
-        <w:t>ethical concerns of contributing to disease burden are more often considered, it is now less common for MRR experiments to release female mosquitoes versus males than historically (Fig. SM2). Our analysis indicates that females outlive male mosquitoes by approximately 1.2 days (Fig. 3), meaning that diﬀerences between the sexes may exist for other ecological parameters determinable by MRR. This suggests that continued field entomological work on contained releases of mosquitoes in semi-field sites or large microcosms may be a valuable source of information on female mosquito ecology.</w:t>
-      </w:r>
-    </w:p>
-    <w:p>
-      <w:pPr>
-        <w:pStyle w:val="Normal"/>
-        <w:spacing w:lineRule="auto" w:line="276"/>
-        <w:ind w:right="-22" w:hanging="0"/>
-        <w:rPr>
-          <w:rFonts w:ascii="Arial" w:hAnsi="Arial" w:eastAsia="Times New Roman"/>
-          <w:sz w:val="19"/>
-          <w:szCs w:val="19"/>
-        </w:rPr>
-      </w:pPr>
-      <w:r>
-        <w:rPr>
-          <w:rFonts w:eastAsia="Times New Roman" w:ascii="Arial" w:hAnsi="Arial"/>
-          <w:sz w:val="19"/>
-          <w:szCs w:val="19"/>
-        </w:rPr>
-      </w:r>
-    </w:p>
-    <w:p>
-      <w:pPr>
-        <w:pStyle w:val="Normal"/>
-        <w:spacing w:lineRule="auto" w:line="276"/>
-        <w:ind w:right="-22" w:hanging="0"/>
-        <w:rPr>
-          <w:rFonts w:ascii="Arial" w:hAnsi="Arial"/>
-          <w:sz w:val="19"/>
-          <w:szCs w:val="19"/>
-        </w:rPr>
-      </w:pPr>
-      <w:r>
-        <w:rPr>
-          <w:rFonts w:eastAsia="Arial" w:ascii="Arial" w:hAnsi="Arial"/>
-          <w:sz w:val="19"/>
-          <w:szCs w:val="19"/>
-        </w:rPr>
-        <w:t xml:space="preserve">Our estimates of lifespan indicate that mosquitoes that were sugar-fed prior to release lived on average 0.7 days longer than those that were unfed (Fig. S4) suggesting the potential value of this underappreciated aspect of the mosquito ecology to the insects. It may also partly explain the recent successes in the use of Attractive Toxic Sugar Baits as a vector control intervention (Müller, Kravchenko, and Schlein, </w:t>
-      </w:r>
-      <w:r>
-        <w:rPr>
-          <w:rStyle w:val="InternetLink"/>
-          <w:rFonts w:eastAsia="Arial" w:ascii="Arial" w:hAnsi="Arial"/>
-          <w:sz w:val="19"/>
-          <w:szCs w:val="19"/>
-        </w:rPr>
-        <w:t xml:space="preserve">2008; </w:t>
-      </w:r>
-      <w:r>
-        <w:rPr>
-          <w:rFonts w:eastAsia="Arial" w:ascii="Arial" w:hAnsi="Arial"/>
-          <w:sz w:val="19"/>
-          <w:szCs w:val="19"/>
-        </w:rPr>
-        <w:t xml:space="preserve">Müller, Junnila, and Schlein, </w:t>
-      </w:r>
-      <w:r>
-        <w:rPr>
-          <w:rStyle w:val="InternetLink"/>
-          <w:rFonts w:eastAsia="Arial" w:ascii="Arial" w:hAnsi="Arial"/>
-          <w:sz w:val="19"/>
-          <w:szCs w:val="19"/>
-        </w:rPr>
-        <w:t xml:space="preserve">2010; </w:t>
-      </w:r>
-      <w:r>
-        <w:rPr>
-          <w:rFonts w:eastAsia="Arial" w:ascii="Arial" w:hAnsi="Arial"/>
-          <w:sz w:val="19"/>
-          <w:szCs w:val="19"/>
-        </w:rPr>
-        <w:t xml:space="preserve">Müller et al., </w:t>
-      </w:r>
-      <w:r>
-        <w:rPr>
-          <w:rStyle w:val="InternetLink"/>
-          <w:rFonts w:eastAsia="Arial" w:ascii="Arial" w:hAnsi="Arial"/>
-          <w:sz w:val="19"/>
-          <w:szCs w:val="19"/>
-        </w:rPr>
-        <w:t xml:space="preserve">2010a; </w:t>
-      </w:r>
-      <w:r>
-        <w:rPr>
-          <w:rFonts w:eastAsia="Arial" w:ascii="Arial" w:hAnsi="Arial"/>
-          <w:sz w:val="19"/>
-          <w:szCs w:val="19"/>
-        </w:rPr>
-        <w:t xml:space="preserve">Müller et al., </w:t>
-      </w:r>
-      <w:r>
-        <w:rPr>
-          <w:rStyle w:val="InternetLink"/>
-          <w:rFonts w:eastAsia="Arial" w:ascii="Arial" w:hAnsi="Arial"/>
-          <w:sz w:val="19"/>
-          <w:szCs w:val="19"/>
-        </w:rPr>
-        <w:t xml:space="preserve">2010b; </w:t>
-      </w:r>
-      <w:r>
-        <w:rPr>
-          <w:rFonts w:eastAsia="Arial" w:ascii="Arial" w:hAnsi="Arial"/>
-          <w:sz w:val="19"/>
-          <w:szCs w:val="19"/>
-        </w:rPr>
-        <w:t xml:space="preserve">Beier et al., </w:t>
-      </w:r>
-      <w:r>
-        <w:rPr>
-          <w:rStyle w:val="InternetLink"/>
-          <w:rFonts w:eastAsia="Arial" w:ascii="Arial" w:hAnsi="Arial"/>
-          <w:sz w:val="19"/>
-          <w:szCs w:val="19"/>
-        </w:rPr>
-        <w:t>2012)</w:t>
-      </w:r>
-      <w:r>
-        <w:rPr>
-          <w:rFonts w:eastAsia="Arial" w:ascii="Arial" w:hAnsi="Arial"/>
-          <w:sz w:val="19"/>
-          <w:szCs w:val="19"/>
-        </w:rPr>
-        <w:t>. More research is needed, however, to identify the sugar-feeding frequency and food sources for wild populations.</w:t>
-      </w:r>
-    </w:p>
-    <w:p>
-      <w:pPr>
-        <w:pStyle w:val="Normal"/>
-        <w:spacing w:lineRule="auto" w:line="276"/>
-        <w:ind w:right="-22" w:hanging="0"/>
-        <w:rPr>
-          <w:rFonts w:ascii="Arial" w:hAnsi="Arial" w:eastAsia="Arial"/>
-          <w:sz w:val="19"/>
-          <w:szCs w:val="19"/>
-        </w:rPr>
-      </w:pPr>
-      <w:r>
-        <w:rPr>
-          <w:rFonts w:eastAsia="Arial" w:ascii="Arial" w:hAnsi="Arial"/>
-          <w:sz w:val="19"/>
-          <w:szCs w:val="19"/>
-        </w:rPr>
-      </w:r>
-    </w:p>
-    <w:p>
-      <w:pPr>
-        <w:pStyle w:val="Normal"/>
-        <w:spacing w:lineRule="auto" w:line="276"/>
-        <w:ind w:right="-22" w:hanging="0"/>
-        <w:rPr>
-          <w:rFonts w:ascii="Arial" w:hAnsi="Arial"/>
-          <w:sz w:val="19"/>
-          <w:szCs w:val="19"/>
-        </w:rPr>
-      </w:pPr>
-      <w:r>
-        <w:rPr>
-          <w:rFonts w:eastAsia="Arial" w:ascii="Arial" w:hAnsi="Arial"/>
-          <w:sz w:val="19"/>
-          <w:szCs w:val="19"/>
-        </w:rPr>
-        <w:t xml:space="preserve">There is evidence mainly from laboratory studies that temperature modulates mosquito ecology and behaviour (Yang et al., </w:t>
-      </w:r>
-      <w:r>
-        <w:rPr>
-          <w:rStyle w:val="InternetLink"/>
-          <w:rFonts w:eastAsia="Arial" w:ascii="Arial" w:hAnsi="Arial"/>
-          <w:sz w:val="19"/>
-          <w:szCs w:val="19"/>
-        </w:rPr>
-        <w:t xml:space="preserve">2009; </w:t>
-      </w:r>
-      <w:r>
-        <w:rPr>
-          <w:rFonts w:eastAsia="Arial" w:ascii="Arial" w:hAnsi="Arial"/>
-          <w:sz w:val="19"/>
-          <w:szCs w:val="19"/>
-        </w:rPr>
-        <w:t xml:space="preserve">Brady et al., </w:t>
-      </w:r>
-      <w:r>
-        <w:rPr>
-          <w:rStyle w:val="InternetLink"/>
-          <w:rFonts w:eastAsia="Arial" w:ascii="Arial" w:hAnsi="Arial"/>
-          <w:sz w:val="19"/>
-          <w:szCs w:val="19"/>
-        </w:rPr>
-        <w:t xml:space="preserve">2013; </w:t>
-      </w:r>
-      <w:r>
-        <w:rPr>
-          <w:rFonts w:eastAsia="Arial" w:ascii="Arial" w:hAnsi="Arial"/>
-          <w:sz w:val="19"/>
-          <w:szCs w:val="19"/>
-        </w:rPr>
-        <w:t xml:space="preserve">Murdock et al., </w:t>
-      </w:r>
-      <w:r>
-        <w:rPr>
-          <w:rStyle w:val="InternetLink"/>
-          <w:rFonts w:eastAsia="Arial" w:ascii="Arial" w:hAnsi="Arial"/>
-          <w:sz w:val="19"/>
-          <w:szCs w:val="19"/>
-        </w:rPr>
-        <w:t xml:space="preserve">2012; </w:t>
-      </w:r>
-      <w:r>
-        <w:rPr>
-          <w:rFonts w:eastAsia="Arial" w:ascii="Arial" w:hAnsi="Arial"/>
-          <w:sz w:val="19"/>
-          <w:szCs w:val="19"/>
-        </w:rPr>
-        <w:t xml:space="preserve">Beck-Johnson et al., </w:t>
-      </w:r>
-      <w:r>
-        <w:rPr>
-          <w:rStyle w:val="InternetLink"/>
-          <w:rFonts w:eastAsia="Arial" w:ascii="Arial" w:hAnsi="Arial"/>
-          <w:sz w:val="19"/>
-          <w:szCs w:val="19"/>
-        </w:rPr>
-        <w:t>2013)</w:t>
-      </w:r>
-      <w:r>
-        <w:rPr>
-          <w:rFonts w:eastAsia="Arial" w:ascii="Arial" w:hAnsi="Arial"/>
-          <w:sz w:val="19"/>
-          <w:szCs w:val="19"/>
-        </w:rPr>
-        <w:t>. The locations and times of year over which the MRR studies were conducted encompassed a large range of average air temperatures, from approximately 10 oC to 35 oC and, within this, we determined no relationship between lifespan and temperature across all time series (Fig. S5) or, for any of the species with the most data (Fig. S6). It is possible that by considering a raw average of air temperature across the month, this ignored, more complex, interactions between temperature and lifespan. It is also possible that by ignoring the eﬀects of rainfall (the historical data on rainfall is less likely to be reliable for a given location), that this masked a more complex interaction between longevity and temperature. The observed laboratory relationship between lifespan and temperature, however, may not be as robust in the field if mosquitoes adjust their behaviours (such as, by seeking shade) in reaction to changes in temperature. More work exploring the relationship between mosquito ecology and temperature in semi-field experiments may be useful in probing these interactions further.</w:t>
-      </w:r>
-      <w:r>
-        <w:rPr>
-          <w:rFonts w:ascii="Arial" w:hAnsi="Arial"/>
-          <w:sz w:val="19"/>
-          <w:szCs w:val="19"/>
-        </w:rPr>
-        <w:t xml:space="preserve"> </w:t>
-      </w:r>
-      <w:r>
-        <w:rPr>
-          <w:rFonts w:eastAsia="Arial" w:ascii="Arial" w:hAnsi="Arial"/>
-          <w:sz w:val="19"/>
-          <w:szCs w:val="19"/>
-        </w:rPr>
-        <w:t xml:space="preserve">In this work, we have used modern statistical methods to synthesise precious field data conducted by entomologists past and present, to produce lower bound estimates of mosquito lifespan. The importance of vector mortality for disease transmission has long been recognised, however, since even before 1957, when George Macdonald formulated the now famous Ross-Macdonald equation of R0 for malaria. Indeed, the recent declines in malaria prevalence in Sub-Saharan Africa were likely due to upscaling of interventions (insecticide-treated bednets and indoor residual spraying) that aim to reduce mosquito lifespan (Bhatt et al., </w:t>
-      </w:r>
-      <w:r>
-        <w:rPr>
-          <w:rStyle w:val="InternetLink"/>
-          <w:rFonts w:eastAsia="Arial" w:ascii="Arial" w:hAnsi="Arial"/>
-          <w:sz w:val="19"/>
-          <w:szCs w:val="19"/>
-        </w:rPr>
-        <w:t>2015)</w:t>
-      </w:r>
-      <w:r>
-        <w:rPr>
-          <w:rFonts w:eastAsia="Arial" w:ascii="Arial" w:hAnsi="Arial"/>
-          <w:sz w:val="19"/>
-          <w:szCs w:val="19"/>
-        </w:rPr>
-        <w:t xml:space="preserve">. Worryingly, resistance to pyrethroids, the only class of insecticide used in current insecticide-treated bednets and likely the only product to come to market in the near future, has been determined to be widespread and increasing in intensity across Sub-Saharan Africa (World Health Organization, </w:t>
-      </w:r>
-      <w:r>
-        <w:rPr>
-          <w:rStyle w:val="InternetLink"/>
-          <w:rFonts w:eastAsia="Arial" w:ascii="Arial" w:hAnsi="Arial"/>
-          <w:sz w:val="19"/>
-          <w:szCs w:val="19"/>
-        </w:rPr>
-        <w:t>2018)</w:t>
-      </w:r>
-      <w:r>
-        <w:rPr>
-          <w:rFonts w:eastAsia="Arial" w:ascii="Arial" w:hAnsi="Arial"/>
-          <w:sz w:val="19"/>
-          <w:szCs w:val="19"/>
-        </w:rPr>
-        <w:t xml:space="preserve">. This alarming trend highlights the need for continued MRR and dissection-based studies to monitor the eﬀectiveness of bednets and determine whether more expensive alternatives, such as nets incorporating piperonyl butoxide be deployed. It also emphasises the need for investment in new tools for real time monitoring of mosquito populations. In recent years, considerable funding has been allocated to molecular and genomic research into mosquitoes that strengthens existing interventions and suggest novel control strategies. Without commensurate funding allocated to applied vector ecology, our lack of knowledge in this area threatens our opportunity to capitalise on molecular advances and potentially hinders our ability to control of mosquito-borne </w:t>
-      </w:r>
-      <w:commentRangeStart w:id="16"/>
-      <w:r>
-        <w:rPr>
-          <w:rFonts w:eastAsia="Arial" w:ascii="Arial" w:hAnsi="Arial"/>
-          <w:sz w:val="19"/>
-          <w:szCs w:val="19"/>
-        </w:rPr>
-        <w:t>disease</w:t>
-      </w:r>
-      <w:r>
-        <w:rPr>
-          <w:rFonts w:eastAsia="Arial" w:ascii="Arial" w:hAnsi="Arial"/>
-          <w:sz w:val="19"/>
-          <w:szCs w:val="19"/>
-        </w:rPr>
-      </w:r>
-      <w:commentRangeEnd w:id="16"/>
-      <w:r>
-        <w:commentReference w:id="16"/>
       </w:r>
       <w:r>
         <w:rPr>
@@ -12123,7 +13526,7 @@
       </w:r>
     </w:p>
   </w:comment>
-  <w:comment w:id="5" w:author="Charles Godfray" w:date="2018-12-17T12:07:00Z" w:initials="CG">
+  <w:comment w:id="5" w:author="Charles Godfray" w:date="2018-12-17T12:09:00Z" w:initials="CG">
     <w:p>
       <w:r>
         <w:rPr>
@@ -12133,11 +13536,11 @@
           <w:szCs w:val="24"/>
           <w:lang w:val="en-US" w:eastAsia="en-US" w:bidi="en-US"/>
         </w:rPr>
-        <w:t>OK as summary of findings but could be sharpened up.</w:t>
+        <w:t>Though pooling assumes homogeneity.</w:t>
       </w:r>
     </w:p>
   </w:comment>
-  <w:comment w:id="6" w:author="Charles Godfray" w:date="2018-12-17T12:09:00Z" w:initials="CG">
+  <w:comment w:id="6" w:author="Charles Godfray" w:date="2018-12-17T12:10:00Z" w:initials="CG">
     <w:p>
       <w:r>
         <w:rPr>
@@ -12147,11 +13550,11 @@
           <w:szCs w:val="24"/>
           <w:lang w:val="en-US" w:eastAsia="en-US" w:bidi="en-US"/>
         </w:rPr>
-        <w:t>Though pooling assumes homogeneity.</w:t>
+        <w:t>This paragraph is 846 words!  I think this is way too much detail and it needs to be trimmed down to about the length of the last paragraph.  If you don’t want to lose some of the (fascinating) detail it could go in the SOM.</w:t>
       </w:r>
     </w:p>
   </w:comment>
-  <w:comment w:id="7" w:author="Charles Godfray" w:date="2018-12-17T12:10:00Z" w:initials="CG">
+  <w:comment w:id="7" w:author="Charles Godfray" w:date="2018-12-17T12:12:00Z" w:initials="CG">
     <w:p>
       <w:r>
         <w:rPr>
@@ -12161,11 +13564,11 @@
           <w:szCs w:val="24"/>
           <w:lang w:val="en-US" w:eastAsia="en-US" w:bidi="en-US"/>
         </w:rPr>
-        <w:t>This paragraph is 846 words!  I think this is way too much detail and it needs to be trimmed down to about the length of the last paragraph.  If you don’t want to lose some of the (fascinating) detail it could go in the SOM.</w:t>
+        <w:t>Can we give an example?</w:t>
       </w:r>
     </w:p>
   </w:comment>
-  <w:comment w:id="8" w:author="Charles Godfray" w:date="2018-12-17T12:12:00Z" w:initials="CG">
+  <w:comment w:id="8" w:author="Charles Godfray" w:date="2018-12-17T12:13:00Z" w:initials="CG">
     <w:p>
       <w:r>
         <w:rPr>
@@ -12175,11 +13578,11 @@
           <w:szCs w:val="24"/>
           <w:lang w:val="en-US" w:eastAsia="en-US" w:bidi="en-US"/>
         </w:rPr>
-        <w:t>Can we give an example?</w:t>
+        <w:t>This para not completely clear to me.</w:t>
       </w:r>
     </w:p>
   </w:comment>
-  <w:comment w:id="9" w:author="Charles Godfray" w:date="2018-12-17T12:13:00Z" w:initials="CG">
+  <w:comment w:id="9" w:author="Charles Godfray" w:date="2018-12-17T12:14:00Z" w:initials="CG">
     <w:p>
       <w:r>
         <w:rPr>
@@ -12189,11 +13592,11 @@
           <w:szCs w:val="24"/>
           <w:lang w:val="en-US" w:eastAsia="en-US" w:bidi="en-US"/>
         </w:rPr>
-        <w:t>This para not completely clear to me.</w:t>
+        <w:t>I’d omit this para; core could be in final summing up para</w:t>
       </w:r>
     </w:p>
   </w:comment>
-  <w:comment w:id="10" w:author="Charles Godfray" w:date="2018-12-17T12:14:00Z" w:initials="CG">
+  <w:comment w:id="10" w:author="Charles Godfray" w:date="2018-12-17T12:15:00Z" w:initials="CG">
     <w:p>
       <w:r>
         <w:rPr>
@@ -12203,11 +13606,11 @@
           <w:szCs w:val="24"/>
           <w:lang w:val="en-US" w:eastAsia="en-US" w:bidi="en-US"/>
         </w:rPr>
-        <w:t>I’d omit this para; core could be in final summing up para</w:t>
+        <w:t>Will think, prob Tom Scott’s work.</w:t>
       </w:r>
     </w:p>
   </w:comment>
-  <w:comment w:id="11" w:author="Charles Godfray" w:date="2018-12-17T12:15:00Z" w:initials="CG">
+  <w:comment w:id="11" w:author="Charles Godfray" w:date="2018-12-17T12:16:00Z" w:initials="CG">
     <w:p>
       <w:r>
         <w:rPr>
@@ -12217,11 +13620,11 @@
           <w:szCs w:val="24"/>
           <w:lang w:val="en-US" w:eastAsia="en-US" w:bidi="en-US"/>
         </w:rPr>
-        <w:t>Will think, prob Tom Scott’s work.</w:t>
+        <w:t>I think there is too much detail here, and some material that is more results than Discussion.  I’d extract key points</w:t>
       </w:r>
     </w:p>
   </w:comment>
-  <w:comment w:id="12" w:author="Charles Godfray" w:date="2018-12-17T12:16:00Z" w:initials="CG">
+  <w:comment w:id="12" w:author="Charles Godfray" w:date="2018-12-17T12:17:00Z" w:initials="CG">
     <w:p>
       <w:r>
         <w:rPr>
@@ -12231,11 +13634,11 @@
           <w:szCs w:val="24"/>
           <w:lang w:val="en-US" w:eastAsia="en-US" w:bidi="en-US"/>
         </w:rPr>
-        <w:t>I think there is too much detail here, and some material that is more results than Discussion.  I’d extract key points</w:t>
+        <w:t>I wonder if it would be better to have a succinct para discussing MRR v dissection and bringing in lab.</w:t>
       </w:r>
     </w:p>
   </w:comment>
-  <w:comment w:id="13" w:author="Charles Godfray" w:date="2018-12-17T12:17:00Z" w:initials="CG">
+  <w:comment w:id="13" w:author="Charles Godfray" w:date="2018-12-17T12:20:00Z" w:initials="CG">
     <w:p>
       <w:r>
         <w:rPr>
@@ -12245,11 +13648,11 @@
           <w:szCs w:val="24"/>
           <w:lang w:val="en-US" w:eastAsia="en-US" w:bidi="en-US"/>
         </w:rPr>
-        <w:t>I wonder if it would be better to have a succinct para discussing MRR v dissection and bringing in lab.</w:t>
+        <w:t>We need a discussion of senescence but I think it needs sharpening and perhaps using the PA to support the discussion rather than leading with it.</w:t>
       </w:r>
     </w:p>
   </w:comment>
-  <w:comment w:id="14" w:author="Charles Godfray" w:date="2018-12-17T12:20:00Z" w:initials="CG">
+  <w:comment w:id="14" w:author="Charles Godfray" w:date="2018-12-17T12:22:00Z" w:initials="CG">
     <w:p>
       <w:r>
         <w:rPr>
@@ -12259,25 +13662,11 @@
           <w:szCs w:val="24"/>
           <w:lang w:val="en-US" w:eastAsia="en-US" w:bidi="en-US"/>
         </w:rPr>
-        <w:t>We need a discussion of senescence but I think it needs sharpening and perhaps using the PA to support the discussion rather than leading with it.</w:t>
+        <w:t>Next three paras on the three things we analysed could be condensed and brought together.  Felt some of the discussion was not relevant enough to go in.</w:t>
       </w:r>
     </w:p>
   </w:comment>
-  <w:comment w:id="15" w:author="Charles Godfray" w:date="2018-12-17T12:22:00Z" w:initials="CG">
-    <w:p>
-      <w:r>
-        <w:rPr>
-          <w:rFonts w:ascii="Liberation Serif" w:hAnsi="Liberation Serif" w:eastAsia="Tahoma" w:cs="Tahoma"/>
-          <w:color w:val="00000A"/>
-          <w:sz w:val="24"/>
-          <w:szCs w:val="24"/>
-          <w:lang w:val="en-US" w:eastAsia="en-US" w:bidi="en-US"/>
-        </w:rPr>
-        <w:t>Next three paras on the three things we analysed could be condensed and brought together.  Felt some of the discussion was not relevant enough to go in.</w:t>
-      </w:r>
-    </w:p>
-  </w:comment>
-  <w:comment w:id="16" w:author="Charles Godfray" w:date="2018-12-17T12:23:00Z" w:initials="CG">
+  <w:comment w:id="15" w:author="Charles Godfray" w:date="2018-12-17T12:23:00Z" w:initials="CG">
     <w:p>
       <w:r>
         <w:rPr>
@@ -14175,6 +15564,55 @@
       <w:rFonts w:cs="Liberation Serif"/>
     </w:rPr>
   </w:style>
+  <w:style w:type="character" w:styleId="ListLabel51">
+    <w:name w:val="ListLabel 51"/>
+    <w:qFormat/>
+    <w:rPr>
+      <w:rFonts w:cs="Liberation Serif"/>
+    </w:rPr>
+  </w:style>
+  <w:style w:type="character" w:styleId="ListLabel52">
+    <w:name w:val="ListLabel 52"/>
+    <w:qFormat/>
+    <w:rPr>
+      <w:rFonts w:cs="Liberation Serif"/>
+    </w:rPr>
+  </w:style>
+  <w:style w:type="character" w:styleId="ListLabel53">
+    <w:name w:val="ListLabel 53"/>
+    <w:qFormat/>
+    <w:rPr>
+      <w:rFonts w:cs="Liberation Serif"/>
+    </w:rPr>
+  </w:style>
+  <w:style w:type="character" w:styleId="ListLabel54">
+    <w:name w:val="ListLabel 54"/>
+    <w:qFormat/>
+    <w:rPr>
+      <w:rFonts w:cs="Liberation Serif"/>
+    </w:rPr>
+  </w:style>
+  <w:style w:type="character" w:styleId="ListLabel55">
+    <w:name w:val="ListLabel 55"/>
+    <w:qFormat/>
+    <w:rPr>
+      <w:rFonts w:cs="Liberation Serif"/>
+    </w:rPr>
+  </w:style>
+  <w:style w:type="character" w:styleId="ListLabel56">
+    <w:name w:val="ListLabel 56"/>
+    <w:qFormat/>
+    <w:rPr>
+      <w:rFonts w:cs="Liberation Serif"/>
+    </w:rPr>
+  </w:style>
+  <w:style w:type="character" w:styleId="ListLabel57">
+    <w:name w:val="ListLabel 57"/>
+    <w:qFormat/>
+    <w:rPr>
+      <w:rFonts w:cs="Liberation Serif"/>
+    </w:rPr>
+  </w:style>
   <w:style w:type="paragraph" w:styleId="Heading" w:customStyle="1">
     <w:name w:val="Heading"/>
     <w:basedOn w:val="Normal"/>

</xml_diff>

<commit_message>
draft of discussion (needs updating really) ready
</commit_message>
<xml_diff>
--- a/writeUp/MS_2020.docx
+++ b/writeUp/MS_2020.docx
@@ -1084,23 +1084,7 @@
           <w:sz w:val="19"/>
           <w:szCs w:val="19"/>
         </w:rPr>
-        <w:t xml:space="preserve">HCJG, AN and BL </w:t>
-      </w:r>
-      <w:r>
-        <w:rPr>
-          <w:rFonts w:eastAsia="Arial" w:ascii="Arial" w:hAnsi="Arial"/>
-          <w:sz w:val="19"/>
-          <w:szCs w:val="19"/>
-        </w:rPr>
-        <w:t>designed</w:t>
-      </w:r>
-      <w:r>
-        <w:rPr>
-          <w:rFonts w:eastAsia="Arial" w:ascii="Arial" w:hAnsi="Arial"/>
-          <w:sz w:val="19"/>
-          <w:szCs w:val="19"/>
-        </w:rPr>
-        <w:t xml:space="preserve"> this study. BL was responsible for data curation and the formal analysis of the data. BL and AN developed the statistical methodology and conducted the investigation. All authors were involved in drafting the original manuscript and revising it.</w:t>
+        <w:t>HCJG, AN and BL designed this study. BL was responsible for data curation and the formal analysis of the data. BL and AN developed the statistical methodology and conducted the investigation. All authors were involved in drafting the original manuscript and revising it.</w:t>
       </w:r>
     </w:p>
     <w:p>
@@ -2260,23 +2244,7 @@
           <w:sz w:val="19"/>
           <w:szCs w:val="19"/>
         </w:rPr>
-        <w:t xml:space="preserve">methods is that they require logistically </w:t>
-      </w:r>
-      <w:r>
-        <w:rPr>
-          <w:rFonts w:eastAsia="Arial" w:ascii="Arial" w:hAnsi="Arial"/>
-          <w:sz w:val="19"/>
-          <w:szCs w:val="19"/>
-        </w:rPr>
-        <w:t>difficult</w:t>
-      </w:r>
-      <w:r>
-        <w:rPr>
-          <w:rFonts w:eastAsia="Arial" w:ascii="Arial" w:hAnsi="Arial"/>
-          <w:sz w:val="19"/>
-          <w:szCs w:val="19"/>
-        </w:rPr>
-        <w:t xml:space="preserve"> and expensive field campaigns. There is thus value in conducting a meta-analysis of existing data to explore consistency across studies, </w:t>
+        <w:t xml:space="preserve">methods is that they require logistically difficult and expensive field campaigns. There is thus value in conducting a meta-analysis of existing data to explore consistency across studies, </w:t>
       </w:r>
       <w:ins w:id="128" w:author="Benjamin Lambert" w:date="2019-08-28T15:40:00Z">
         <w:r>
@@ -2639,7 +2607,11 @@
         </w:rPr>
       </w:pPr>
       <w:r>
-        <w:rPr/>
+        <w:rPr>
+          <w:rFonts w:eastAsia="Arial" w:ascii="Arial" w:hAnsi="Arial"/>
+          <w:sz w:val="19"/>
+          <w:szCs w:val="19"/>
+        </w:rPr>
       </w:r>
     </w:p>
     <w:p>
@@ -2808,7 +2780,27 @@
           <w:sz w:val="19"/>
           <w:szCs w:val="19"/>
         </w:rPr>
-        <w:t>Physiological age / time – the number of gonotrophic cycles a female has undergone throughout their life / over a period of time.</w:t>
+        <w:t xml:space="preserve">Physiological </w:t>
+      </w:r>
+      <w:r>
+        <w:rPr>
+          <w:rFonts w:eastAsia="Arial" w:ascii="Arial" w:hAnsi="Arial"/>
+          <w:b w:val="false"/>
+          <w:bCs w:val="false"/>
+          <w:sz w:val="19"/>
+          <w:szCs w:val="19"/>
+        </w:rPr>
+        <w:t xml:space="preserve">or reproductive </w:t>
+      </w:r>
+      <w:r>
+        <w:rPr>
+          <w:rFonts w:eastAsia="Arial" w:ascii="Arial" w:hAnsi="Arial"/>
+          <w:b w:val="false"/>
+          <w:bCs w:val="false"/>
+          <w:sz w:val="19"/>
+          <w:szCs w:val="19"/>
+        </w:rPr>
+        <w:t>age / time – the number of gonotrophic cycles a female has undergone throughout their life / over a period of time.</w:t>
       </w:r>
     </w:p>
     <w:p>
@@ -2890,8 +2882,11 @@
       </w:pPr>
       <w:r>
         <w:rPr>
-          <w:b/>
-          <w:bCs/>
+          <w:rFonts w:eastAsia="Arial" w:ascii="Arial" w:hAnsi="Arial"/>
+          <w:b w:val="false"/>
+          <w:bCs w:val="false"/>
+          <w:sz w:val="19"/>
+          <w:szCs w:val="19"/>
         </w:rPr>
       </w:r>
     </w:p>
@@ -7166,207 +7161,39 @@
           <w:sz w:val="19"/>
           <w:szCs w:val="19"/>
         </w:rPr>
-        <w:t xml:space="preserve">In this study, we </w:t>
-      </w:r>
-      <w:r>
-        <w:rPr>
-          <w:rFonts w:eastAsia="Arial" w:ascii="Arial" w:hAnsi="Arial"/>
-          <w:sz w:val="19"/>
-          <w:szCs w:val="19"/>
-        </w:rPr>
-        <w:t>used</w:t>
-      </w:r>
-      <w:r>
-        <w:rPr>
-          <w:rFonts w:eastAsia="Arial" w:ascii="Arial" w:hAnsi="Arial"/>
-          <w:sz w:val="19"/>
-          <w:szCs w:val="19"/>
-        </w:rPr>
-        <w:t xml:space="preserve"> a Bayesian hierarchical framework to </w:t>
-      </w:r>
-      <w:r>
-        <w:rPr>
-          <w:rFonts w:eastAsia="Arial" w:ascii="Arial" w:hAnsi="Arial"/>
-          <w:sz w:val="19"/>
-          <w:szCs w:val="19"/>
-        </w:rPr>
-        <w:t>analyse</w:t>
-      </w:r>
-      <w:r>
-        <w:rPr>
-          <w:rFonts w:eastAsia="Arial" w:ascii="Arial" w:hAnsi="Arial"/>
-          <w:sz w:val="19"/>
-          <w:szCs w:val="19"/>
-        </w:rPr>
-        <w:t xml:space="preserve"> a database of mark-release-recapture experiments and two other databases of female mosquito dissection experiments. By applying a single framework, </w:t>
-      </w:r>
-      <w:r>
-        <w:rPr>
-          <w:rFonts w:eastAsia="Arial" w:ascii="Arial" w:hAnsi="Arial"/>
-          <w:sz w:val="19"/>
-          <w:szCs w:val="19"/>
-        </w:rPr>
-        <w:t>we pooled</w:t>
-      </w:r>
-      <w:r>
-        <w:rPr>
-          <w:rFonts w:eastAsia="Arial" w:ascii="Arial" w:hAnsi="Arial"/>
-          <w:sz w:val="19"/>
-          <w:szCs w:val="19"/>
-        </w:rPr>
-        <w:t xml:space="preserve"> information from disparate experiments which, individually, estimate lifespan with considerable uncertainty. Across all meta-analyses, most estimated lifespans were less than 10 days, hinting that </w:t>
-      </w:r>
-      <w:r>
-        <w:rPr>
-          <w:rFonts w:eastAsia="Arial" w:ascii="Arial" w:hAnsi="Arial"/>
-          <w:sz w:val="19"/>
-          <w:szCs w:val="19"/>
-        </w:rPr>
-        <w:t>relatively few</w:t>
-      </w:r>
-      <w:r>
-        <w:rPr>
-          <w:rFonts w:eastAsia="Arial" w:ascii="Arial" w:hAnsi="Arial"/>
-          <w:sz w:val="19"/>
-          <w:szCs w:val="19"/>
-        </w:rPr>
-        <w:t xml:space="preserve"> mosquitoes live long enough to transmit disease. We determined that lifespan varies across species and genera, although most variance is explained by genus. The MRR analysis includes experiments conducted on each sex individually, and we estimate that, on average, </w:t>
-      </w:r>
-      <w:r>
-        <w:rPr>
-          <w:rFonts w:eastAsia="Arial" w:ascii="Arial" w:hAnsi="Arial"/>
-          <w:sz w:val="19"/>
-          <w:szCs w:val="19"/>
-        </w:rPr>
-        <w:t>females outlive males</w:t>
-      </w:r>
-      <w:r>
-        <w:rPr>
-          <w:rFonts w:eastAsia="Arial" w:ascii="Arial" w:hAnsi="Arial"/>
-          <w:sz w:val="19"/>
-          <w:szCs w:val="19"/>
-        </w:rPr>
-        <w:t xml:space="preserve">. Pre-release feeding with sugar also lengthens lifespan across </w:t>
-      </w:r>
-      <w:r>
-        <w:rPr>
-          <w:rFonts w:eastAsia="Arial" w:ascii="Arial" w:hAnsi="Arial"/>
-          <w:sz w:val="19"/>
-          <w:szCs w:val="19"/>
-        </w:rPr>
-        <w:t xml:space="preserve">the </w:t>
-      </w:r>
-      <w:r>
-        <w:rPr>
-          <w:rFonts w:eastAsia="Arial" w:ascii="Arial" w:hAnsi="Arial"/>
-          <w:sz w:val="19"/>
-          <w:szCs w:val="19"/>
-        </w:rPr>
-        <w:t xml:space="preserve">three </w:t>
-      </w:r>
-      <w:r>
-        <w:rPr>
-          <w:rFonts w:eastAsia="Arial" w:ascii="Arial" w:hAnsi="Arial"/>
-          <w:sz w:val="19"/>
-          <w:szCs w:val="19"/>
-        </w:rPr>
-        <w:t>main</w:t>
-      </w:r>
-      <w:r>
-        <w:rPr>
-          <w:rFonts w:eastAsia="Arial" w:ascii="Arial" w:hAnsi="Arial"/>
-          <w:sz w:val="19"/>
-          <w:szCs w:val="19"/>
-        </w:rPr>
-        <w:t xml:space="preserve"> genera, although this eﬀect is less marked than the sex diﬀerences. By fitting a range of survival models to the data in two meta-analyses, we </w:t>
-      </w:r>
-      <w:r>
-        <w:rPr>
-          <w:rFonts w:eastAsia="Arial" w:ascii="Arial" w:hAnsi="Arial"/>
-          <w:sz w:val="19"/>
-          <w:szCs w:val="19"/>
-        </w:rPr>
-        <w:t>tested for</w:t>
-      </w:r>
-      <w:r>
-        <w:rPr>
-          <w:rFonts w:eastAsia="Arial" w:ascii="Arial" w:hAnsi="Arial"/>
-          <w:sz w:val="19"/>
-          <w:szCs w:val="19"/>
-        </w:rPr>
-        <w:t xml:space="preserve"> age-dependent mortality </w:t>
-      </w:r>
-      <w:r>
-        <w:rPr>
-          <w:rFonts w:eastAsia="Arial" w:ascii="Arial" w:hAnsi="Arial"/>
-          <w:sz w:val="19"/>
-          <w:szCs w:val="19"/>
-        </w:rPr>
-        <w:t>and</w:t>
-      </w:r>
-      <w:r>
-        <w:rPr>
-          <w:rFonts w:eastAsia="Arial" w:ascii="Arial" w:hAnsi="Arial"/>
-          <w:sz w:val="19"/>
-          <w:szCs w:val="19"/>
-        </w:rPr>
-        <w:t xml:space="preserve"> </w:t>
-      </w:r>
-      <w:r>
-        <w:rPr>
-          <w:rFonts w:eastAsia="Arial" w:ascii="Arial" w:hAnsi="Arial"/>
-          <w:sz w:val="19"/>
-          <w:szCs w:val="19"/>
-        </w:rPr>
-        <w:t xml:space="preserve">find </w:t>
-      </w:r>
-      <w:r>
-        <w:rPr>
-          <w:rFonts w:eastAsia="Arial" w:ascii="Arial" w:hAnsi="Arial"/>
-          <w:sz w:val="19"/>
-          <w:szCs w:val="19"/>
-        </w:rPr>
-        <w:t xml:space="preserve">mixed </w:t>
-      </w:r>
-      <w:r>
-        <w:rPr>
-          <w:rFonts w:eastAsia="Arial" w:ascii="Arial" w:hAnsi="Arial"/>
-          <w:sz w:val="19"/>
-          <w:szCs w:val="19"/>
-        </w:rPr>
-        <w:t>evidence for it</w:t>
-      </w:r>
-      <w:r>
-        <w:rPr>
-          <w:rFonts w:eastAsia="Arial" w:ascii="Arial" w:hAnsi="Arial"/>
-          <w:sz w:val="19"/>
-          <w:szCs w:val="19"/>
-        </w:rPr>
-        <w:t xml:space="preserve">: in the MRR experiments, </w:t>
-      </w:r>
-      <w:r>
-        <w:rPr>
-          <w:rFonts w:eastAsia="Arial" w:ascii="Arial" w:hAnsi="Arial"/>
-          <w:sz w:val="19"/>
-          <w:szCs w:val="19"/>
-        </w:rPr>
-        <w:t>data were better fit by models allowing senescence in 8 of 33 species</w:t>
-      </w:r>
-      <w:r>
-        <w:rPr>
-          <w:rFonts w:eastAsia="Arial" w:ascii="Arial" w:hAnsi="Arial"/>
-          <w:sz w:val="19"/>
-          <w:szCs w:val="19"/>
-        </w:rPr>
-        <w:t xml:space="preserve">; </w:t>
-      </w:r>
-      <w:r>
-        <w:rPr>
-          <w:rFonts w:eastAsia="Arial" w:ascii="Arial" w:hAnsi="Arial"/>
-          <w:sz w:val="19"/>
-          <w:szCs w:val="19"/>
-        </w:rPr>
-        <w:t>in the Polovodova-type dissection analysis, we detected senescence in only 2 of 25 species.</w:t>
+        <w:t xml:space="preserve">In this study, we used a Bayesian hierarchical framework to analyse a database of mark-release-recapture experiments and two other databases of female mosquito dissection experiments. By applying a single framework, we pooled information from disparate experiments which, individually, estimate lifespan with considerable uncertainty. Across all meta-analyses, most estimated lifespans were less than 10 days, hinting that relatively few mosquitoes live long enough to transmit disease. We determined that lifespan varies across species and genera, although most variance is explained by genus. The MRR analysis includes experiments conducted on each sex individually, and we estimate that, on average, females outlive males. Pre-release feeding with sugar also lengthens lifespan across the three main genera, although this eﬀect is less marked than the sex diﬀerences. By fitting a range of survival models to the data in two meta-analyses, we tested for age-dependent mortality and find mixed evidence for it: in the MRR experiments, data were better fit by models allowing senescence in 8 of 33 species; in the </w:t>
+      </w:r>
+      <w:r>
+        <w:rPr>
+          <w:rFonts w:eastAsia="Arial" w:ascii="Arial" w:hAnsi="Arial"/>
+          <w:sz w:val="19"/>
+          <w:szCs w:val="19"/>
+        </w:rPr>
+        <w:t xml:space="preserve">analysis of </w:t>
+      </w:r>
+      <w:r>
+        <w:rPr>
+          <w:rFonts w:eastAsia="Arial" w:ascii="Arial" w:hAnsi="Arial"/>
+          <w:sz w:val="19"/>
+          <w:szCs w:val="19"/>
+        </w:rPr>
+        <w:t xml:space="preserve">Polovodova-type dissection </w:t>
+      </w:r>
+      <w:r>
+        <w:rPr>
+          <w:rFonts w:eastAsia="Arial" w:ascii="Arial" w:hAnsi="Arial"/>
+          <w:sz w:val="19"/>
+          <w:szCs w:val="19"/>
+        </w:rPr>
+        <w:t>experiments</w:t>
+      </w:r>
+      <w:r>
+        <w:rPr>
+          <w:rFonts w:eastAsia="Arial" w:ascii="Arial" w:hAnsi="Arial"/>
+          <w:sz w:val="19"/>
+          <w:szCs w:val="19"/>
+        </w:rPr>
+        <w:t>, we detected senescence in only 2 of 25 species.</w:t>
       </w:r>
     </w:p>
     <w:p>
@@ -7401,15 +7228,15 @@
           <w:sz w:val="19"/>
           <w:szCs w:val="19"/>
         </w:rPr>
-        <w:t xml:space="preserve">MRR experiments, </w:t>
-      </w:r>
-      <w:r>
-        <w:rPr>
-          <w:rFonts w:eastAsia="Arial" w:ascii="Arial" w:hAnsi="Arial"/>
-          <w:sz w:val="19"/>
-          <w:szCs w:val="19"/>
-        </w:rPr>
-        <w:t>in general,</w:t>
+        <w:t xml:space="preserve">MRR experiments, in general, underestimate lifespan </w:t>
+      </w:r>
+      <w:r>
+        <w:rPr>
+          <w:rFonts w:eastAsia="Arial" w:ascii="Arial" w:hAnsi="Arial"/>
+          <w:sz w:val="19"/>
+          <w:szCs w:val="19"/>
+        </w:rPr>
+        <w:t>for two reasons.</w:t>
       </w:r>
       <w:r>
         <w:rPr>
@@ -7425,23 +7252,41 @@
           <w:sz w:val="19"/>
           <w:szCs w:val="19"/>
         </w:rPr>
-        <w:t>underestimate</w:t>
-      </w:r>
-      <w:r>
-        <w:rPr>
-          <w:rFonts w:eastAsia="Arial" w:ascii="Arial" w:hAnsi="Arial"/>
-          <w:sz w:val="19"/>
-          <w:szCs w:val="19"/>
-        </w:rPr>
-        <w:t xml:space="preserve"> lifespan. Lab experiments have demonstrated that marking can </w:t>
-      </w:r>
-      <w:r>
-        <w:rPr>
-          <w:rFonts w:eastAsia="Arial" w:ascii="Arial" w:hAnsi="Arial"/>
-          <w:sz w:val="19"/>
-          <w:szCs w:val="19"/>
-        </w:rPr>
-        <w:t>reduce survival</w:t>
+        <w:t>First, l</w:t>
+      </w:r>
+      <w:r>
+        <w:rPr>
+          <w:rFonts w:eastAsia="Arial" w:ascii="Arial" w:hAnsi="Arial"/>
+          <w:sz w:val="19"/>
+          <w:szCs w:val="19"/>
+        </w:rPr>
+        <w:t>ab</w:t>
+      </w:r>
+      <w:r>
+        <w:rPr>
+          <w:rFonts w:eastAsia="Arial" w:ascii="Arial" w:hAnsi="Arial"/>
+          <w:sz w:val="19"/>
+          <w:szCs w:val="19"/>
+        </w:rPr>
+        <w:t>oratory</w:t>
+      </w:r>
+      <w:r>
+        <w:rPr>
+          <w:rFonts w:eastAsia="Arial" w:ascii="Arial" w:hAnsi="Arial"/>
+          <w:sz w:val="19"/>
+          <w:szCs w:val="19"/>
+        </w:rPr>
+        <w:t xml:space="preserve"> experiments have demonstrated that mar</w:t>
+      </w:r>
+      <w:r>
+        <w:rPr>
+          <w:rFonts w:eastAsia="Arial" w:cs="Arial" w:ascii="Arial" w:hAnsi="Arial"/>
+          <w:color w:val="00000A"/>
+          <w:sz w:val="19"/>
+          <w:szCs w:val="19"/>
+          <w:lang w:val="en-US" w:eastAsia="zh-CN" w:bidi="hi-IN"/>
+        </w:rPr>
+        <w:t>king can reduce survival</w:t>
       </w:r>
     </w:p>
     <w:p>
@@ -7465,85 +7310,125 @@
       </w:pPr>
       <w:r>
         <w:rPr>
-          <w:rFonts w:eastAsia="Arial" w:ascii="Arial" w:hAnsi="Arial"/>
-          <w:sz w:val="19"/>
-          <w:szCs w:val="19"/>
+          <w:rFonts w:eastAsia="Arial" w:cs="Arial" w:ascii="Arial" w:hAnsi="Arial"/>
+          <w:color w:val="00000A"/>
+          <w:sz w:val="19"/>
+          <w:szCs w:val="19"/>
+          <w:lang w:val="en-US" w:eastAsia="zh-CN" w:bidi="hi-IN"/>
         </w:rPr>
         <w:t xml:space="preserve"> </w:t>
       </w:r>
       <w:r>
         <w:rPr>
-          <w:rFonts w:eastAsia="Arial" w:ascii="Arial" w:hAnsi="Arial"/>
-          <w:sz w:val="19"/>
-          <w:szCs w:val="19"/>
+          <w:rFonts w:eastAsia="Arial" w:cs="Arial" w:ascii="Arial" w:hAnsi="Arial"/>
+          <w:color w:val="00000A"/>
+          <w:sz w:val="19"/>
+          <w:szCs w:val="19"/>
+          <w:lang w:val="en-US" w:eastAsia="zh-CN" w:bidi="hi-IN"/>
         </w:rPr>
         <w:t xml:space="preserve">(Verhulst, Loonen, and Takken, </w:t>
       </w:r>
       <w:r>
         <w:rPr>
           <w:rStyle w:val="InternetLink"/>
-          <w:rFonts w:eastAsia="Arial" w:ascii="Arial" w:hAnsi="Arial"/>
-          <w:sz w:val="19"/>
-          <w:szCs w:val="19"/>
+          <w:rFonts w:eastAsia="Arial" w:cs="Arial" w:ascii="Arial" w:hAnsi="Arial"/>
+          <w:color w:val="00000A"/>
+          <w:sz w:val="19"/>
+          <w:szCs w:val="19"/>
+          <w:u w:val="none"/>
+          <w:lang w:val="en-US" w:eastAsia="zh-CN" w:bidi="hi-IN"/>
         </w:rPr>
         <w:t xml:space="preserve">2013; </w:t>
       </w:r>
       <w:r>
         <w:rPr>
-          <w:rFonts w:eastAsia="Arial" w:ascii="Arial" w:hAnsi="Arial"/>
-          <w:sz w:val="19"/>
-          <w:szCs w:val="19"/>
+          <w:rFonts w:eastAsia="Arial" w:cs="Arial" w:ascii="Arial" w:hAnsi="Arial"/>
+          <w:color w:val="00000A"/>
+          <w:sz w:val="19"/>
+          <w:szCs w:val="19"/>
+          <w:lang w:val="en-US" w:eastAsia="zh-CN" w:bidi="hi-IN"/>
         </w:rPr>
         <w:t xml:space="preserve">Dickens and Brant, </w:t>
       </w:r>
       <w:r>
         <w:rPr>
           <w:rStyle w:val="InternetLink"/>
-          <w:rFonts w:eastAsia="Arial" w:ascii="Arial" w:hAnsi="Arial"/>
-          <w:sz w:val="19"/>
-          <w:szCs w:val="19"/>
-        </w:rPr>
-        <w:t>2014)</w:t>
-      </w:r>
-      <w:r>
-        <w:rPr>
-          <w:rFonts w:eastAsia="Arial" w:ascii="Arial" w:hAnsi="Arial"/>
-          <w:sz w:val="19"/>
-          <w:szCs w:val="19"/>
-        </w:rPr>
-        <w:t xml:space="preserve">. </w:t>
-      </w:r>
-      <w:r>
-        <w:rPr>
-          <w:rFonts w:eastAsia="Arial" w:ascii="Arial" w:hAnsi="Arial"/>
-          <w:sz w:val="19"/>
-          <w:szCs w:val="19"/>
-        </w:rPr>
-        <w:t xml:space="preserve">Additionally, a marked mosquito that dies and another that disperses out of the study area are both not recaptured, meaning that lifespan will be underestimated by analysis of spatially-pooled data. </w:t>
-      </w:r>
-      <w:r>
-        <w:rPr>
-          <w:rFonts w:eastAsia="Arial" w:ascii="Arial" w:hAnsi="Arial"/>
-          <w:sz w:val="19"/>
-          <w:szCs w:val="19"/>
-        </w:rPr>
-        <w:t xml:space="preserve">In this study, we </w:t>
-      </w:r>
-      <w:r>
-        <w:rPr>
-          <w:rFonts w:eastAsia="Arial" w:ascii="Arial" w:hAnsi="Arial"/>
-          <w:sz w:val="19"/>
-          <w:szCs w:val="19"/>
-        </w:rPr>
-        <w:t xml:space="preserve">did not find a significant association between trapping range of density, however, that hints that this bias may be relatively minor. </w:t>
-      </w:r>
-      <w:r>
-        <w:rPr>
-          <w:rFonts w:eastAsia="Arial" w:ascii="Arial" w:hAnsi="Arial"/>
-          <w:sz w:val="19"/>
-          <w:szCs w:val="19"/>
-        </w:rPr>
-        <w:t xml:space="preserve">We conducted an </w:t>
+          <w:rFonts w:eastAsia="Arial" w:cs="Arial" w:ascii="Arial" w:hAnsi="Arial"/>
+          <w:color w:val="00000A"/>
+          <w:sz w:val="19"/>
+          <w:szCs w:val="19"/>
+          <w:u w:val="none"/>
+          <w:lang w:val="en-US" w:eastAsia="zh-CN" w:bidi="hi-IN"/>
+        </w:rPr>
+        <w:t>2014), and unfortunately we lacked the information to determine the significance of this effect.</w:t>
+      </w:r>
+      <w:r>
+        <w:rPr>
+          <w:rFonts w:eastAsia="Arial" w:cs="Arial" w:ascii="Arial" w:hAnsi="Arial"/>
+          <w:color w:val="00000A"/>
+          <w:sz w:val="19"/>
+          <w:szCs w:val="19"/>
+          <w:lang w:val="en-US" w:eastAsia="zh-CN" w:bidi="hi-IN"/>
+        </w:rPr>
+        <w:t xml:space="preserve"> </w:t>
+      </w:r>
+      <w:r>
+        <w:rPr>
+          <w:rFonts w:eastAsia="Arial" w:cs="Arial" w:ascii="Arial" w:hAnsi="Arial"/>
+          <w:color w:val="00000A"/>
+          <w:sz w:val="19"/>
+          <w:szCs w:val="19"/>
+          <w:lang w:val="en-US" w:eastAsia="zh-CN" w:bidi="hi-IN"/>
+        </w:rPr>
+        <w:t>Se</w:t>
+      </w:r>
+      <w:r>
+        <w:rPr>
+          <w:rFonts w:eastAsia="Arial" w:ascii="Arial" w:hAnsi="Arial"/>
+          <w:sz w:val="19"/>
+          <w:szCs w:val="19"/>
+        </w:rPr>
+        <w:t>cond</w:t>
+      </w:r>
+      <w:r>
+        <w:rPr>
+          <w:rFonts w:eastAsia="Arial" w:ascii="Arial" w:hAnsi="Arial"/>
+          <w:sz w:val="19"/>
+          <w:szCs w:val="19"/>
+        </w:rPr>
+        <w:t>, a marked mosquito that dies and another that disperses out of the study area are both not recaptured, meaning that lifespan will be underestimated by analysis of spatially-pooled data. In this study, we did not find a significant association between trap range o</w:t>
+      </w:r>
+      <w:r>
+        <w:rPr>
+          <w:rFonts w:eastAsia="Arial" w:ascii="Arial" w:hAnsi="Arial"/>
+          <w:sz w:val="19"/>
+          <w:szCs w:val="19"/>
+        </w:rPr>
+        <w:t>r trap</w:t>
+      </w:r>
+      <w:r>
+        <w:rPr>
+          <w:rFonts w:eastAsia="Arial" w:ascii="Arial" w:hAnsi="Arial"/>
+          <w:sz w:val="19"/>
+          <w:szCs w:val="19"/>
+        </w:rPr>
+        <w:t xml:space="preserve"> density, however, hint</w:t>
+      </w:r>
+      <w:r>
+        <w:rPr>
+          <w:rFonts w:eastAsia="Arial" w:ascii="Arial" w:hAnsi="Arial"/>
+          <w:sz w:val="19"/>
+          <w:szCs w:val="19"/>
+        </w:rPr>
+        <w:t>ing</w:t>
+      </w:r>
+      <w:r>
+        <w:rPr>
+          <w:rFonts w:eastAsia="Arial" w:ascii="Arial" w:hAnsi="Arial"/>
+          <w:sz w:val="19"/>
+          <w:szCs w:val="19"/>
+        </w:rPr>
+        <w:t xml:space="preserve"> that this bias may be relatively minor. We conducted an </w:t>
       </w:r>
       <w:r>
         <w:rPr>
@@ -7560,63 +7445,7 @@
           <w:sz w:val="19"/>
           <w:szCs w:val="19"/>
         </w:rPr>
-        <w:t xml:space="preserve"> Monte Carlo study to determine how accurately mosquito lifespan </w:t>
-      </w:r>
-      <w:r>
-        <w:rPr>
-          <w:rFonts w:eastAsia="Arial" w:ascii="Arial" w:hAnsi="Arial"/>
-          <w:sz w:val="19"/>
-          <w:szCs w:val="19"/>
-        </w:rPr>
-        <w:t>could be estimated</w:t>
-      </w:r>
-      <w:r>
-        <w:rPr>
-          <w:rFonts w:eastAsia="Arial" w:ascii="Arial" w:hAnsi="Arial"/>
-          <w:sz w:val="19"/>
-          <w:szCs w:val="19"/>
-        </w:rPr>
-        <w:t xml:space="preserve"> in an </w:t>
-      </w:r>
-      <w:r>
-        <w:rPr>
-          <w:rFonts w:eastAsia="Arial" w:ascii="Arial" w:hAnsi="Arial"/>
-          <w:sz w:val="19"/>
-          <w:szCs w:val="19"/>
-        </w:rPr>
-        <w:t>``</w:t>
-      </w:r>
-      <w:r>
-        <w:rPr>
-          <w:rFonts w:eastAsia="Arial" w:ascii="Arial" w:hAnsi="Arial"/>
-          <w:sz w:val="19"/>
-          <w:szCs w:val="19"/>
-        </w:rPr>
-        <w:t xml:space="preserve">ideal’’ MRR experiment, where </w:t>
-      </w:r>
-      <w:r>
-        <w:rPr>
-          <w:rFonts w:eastAsia="Arial" w:ascii="Arial" w:hAnsi="Arial"/>
-          <w:sz w:val="19"/>
-          <w:szCs w:val="19"/>
-        </w:rPr>
-        <w:t xml:space="preserve">mosquitoes are not affected by marking nor do they emigrate out of the study area (see SOM for full details). This analysis showed that many experiments included in the database had such short study durations or released so few marked mosquitoes that lifespan would be inaccurately estimated (Fig. S12). In light of this result, statistical power can be </w:t>
-      </w:r>
-      <w:r>
-        <w:rPr>
-          <w:rFonts w:eastAsia="Arial" w:ascii="Arial" w:hAnsi="Arial"/>
-          <w:sz w:val="19"/>
-          <w:szCs w:val="19"/>
-        </w:rPr>
-        <w:t xml:space="preserve">increased substantially by pooling data across experiments as we did using a Bayesian hierarchical model, </w:t>
-      </w:r>
-      <w:r>
-        <w:rPr>
-          <w:rFonts w:eastAsia="Arial" w:ascii="Arial" w:hAnsi="Arial"/>
-          <w:sz w:val="19"/>
-          <w:szCs w:val="19"/>
-        </w:rPr>
-        <w:t>although this does assume a degree of homogeneity between studies.</w:t>
+        <w:t xml:space="preserve"> Monte Carlo study to determine how accurately mosquito lifespan could be estimated in an ``ideal’’ MRR experiment, where mosquitoes are not affected by marking nor do they emigrate out of the study area (see SOM for full details). This analysis showed that many experiments included in the database had such short study durations or released so few marked mosquitoes that lifespan would be inaccurately estimated (Fig. S12). In light of this result, statistical power can be increased substantially by pooling data across experiments as we did using a Bayesian hierarchical model, although this does assume a degree of homogeneity between studies.</w:t>
       </w:r>
     </w:p>
     <w:p>
@@ -7631,7 +7460,11 @@
         </w:rPr>
       </w:pPr>
       <w:r>
-        <w:rPr/>
+        <w:rPr>
+          <w:rFonts w:eastAsia="Arial" w:ascii="Arial" w:hAnsi="Arial"/>
+          <w:sz w:val="19"/>
+          <w:szCs w:val="19"/>
+        </w:rPr>
       </w:r>
     </w:p>
     <w:p>
@@ -7647,24 +7480,187 @@
           <w:sz w:val="19"/>
           <w:szCs w:val="19"/>
         </w:rPr>
-        <w:t xml:space="preserve">The two dissection methods assume reproductive age can be reliably determined by dissection. Polodova’s dissection method, in principle, offers more detailed information on the reproductive age of a mosquito (i.e. nulliparous, uniparous, biparous and so on) compared to Detinova’s approach that determines a simpler dichotomous measure (i.e. nulliparous and parous). This additional richness is a double-edged sword, however: Polovodova’s method requires much more skilled dissection to find ovarioles termed ``diagnostic’’ of true reproductive age (Hugo et al. (2008)), and there remains considerable debate concerning the interpretation of these parity estimates (Fox and Brust, </w:t>
+        <w:t xml:space="preserve">The two dissection methods assume reproductive age can be reliably determined by dissection. Polodova’s dissection method, in principle, offers more detailed information on the reproductive age of a mosquito (i.e. nulliparous, uniparous, biparous and so on) compared to Detinova’s approach that determines a simpler dichotomous measure (i.e. nulliparous and parous). This additional richness is a double-edged sword, however: there remains considerable debate concerning the interpretation of </w:t>
+      </w:r>
+      <w:r>
+        <w:rPr>
+          <w:rFonts w:eastAsia="Arial" w:ascii="Arial" w:hAnsi="Arial"/>
+          <w:sz w:val="19"/>
+          <w:szCs w:val="19"/>
+        </w:rPr>
+        <w:t>reproductive age</w:t>
+      </w:r>
+      <w:r>
+        <w:rPr>
+          <w:rFonts w:eastAsia="Arial" w:ascii="Arial" w:hAnsi="Arial"/>
+          <w:sz w:val="19"/>
+          <w:szCs w:val="19"/>
+        </w:rPr>
+        <w:t xml:space="preserve"> estimate</w:t>
+      </w:r>
+      <w:r>
+        <w:rPr>
+          <w:rFonts w:eastAsia="Arial" w:ascii="Arial" w:hAnsi="Arial"/>
+          <w:sz w:val="19"/>
+          <w:szCs w:val="19"/>
+        </w:rPr>
+        <w:t>d by this method</w:t>
+      </w:r>
+      <w:r>
+        <w:rPr>
+          <w:rFonts w:eastAsia="Arial" w:ascii="Arial" w:hAnsi="Arial"/>
+          <w:sz w:val="19"/>
+          <w:szCs w:val="19"/>
+        </w:rPr>
+        <w:t xml:space="preserve"> (Fox and B</w:t>
+      </w:r>
+      <w:r>
+        <w:rPr>
+          <w:rFonts w:eastAsia="Arial" w:cs="Arial" w:ascii="Arial" w:hAnsi="Arial"/>
+          <w:color w:val="00000A"/>
+          <w:sz w:val="19"/>
+          <w:szCs w:val="19"/>
+          <w:lang w:val="en-US" w:eastAsia="zh-CN" w:bidi="hi-IN"/>
+        </w:rPr>
+        <w:t xml:space="preserve">rust, </w:t>
       </w:r>
       <w:r>
         <w:rPr>
           <w:rStyle w:val="InternetLink"/>
-          <w:rFonts w:eastAsia="Arial" w:ascii="Arial" w:hAnsi="Arial"/>
-          <w:sz w:val="19"/>
-          <w:szCs w:val="19"/>
+          <w:rFonts w:eastAsia="Arial" w:cs="Arial" w:ascii="Arial" w:hAnsi="Arial"/>
+          <w:color w:val="00000A"/>
+          <w:sz w:val="19"/>
+          <w:szCs w:val="19"/>
+          <w:u w:val="none"/>
+          <w:lang w:val="en-US" w:eastAsia="zh-CN" w:bidi="hi-IN"/>
         </w:rPr>
         <w:t>1994)</w:t>
       </w:r>
       <w:r>
         <w:rPr>
-          <w:rFonts w:eastAsia="Arial" w:ascii="Arial" w:hAnsi="Arial"/>
-          <w:sz w:val="19"/>
-          <w:szCs w:val="19"/>
-        </w:rPr>
-        <w:t>. Indeed, it is believed that, as a mosquito ages, it is harder for a dissector to locate representative ovarioles, likely biasing estimates of lifespan downwards. Detinova’s method is simpler, so dissections can be carried out reliably by more entomologists, which partly explains its popularity. It is possible that parity may be biased upwards due to the methods used to trap mosquitoes – typically, these aim to catch mosquitoes when they attempt to blood-feed – but, to our knowledge, there are fewer concerns with Detinova’s method. This may explain why the estimates of lifespan derived from Detinova’s method typically exceed those from Polovodova’s.</w:t>
+          <w:rStyle w:val="InternetLink"/>
+          <w:rFonts w:eastAsia="Arial" w:cs="Arial" w:ascii="Arial" w:hAnsi="Arial"/>
+          <w:color w:val="00000A"/>
+          <w:sz w:val="19"/>
+          <w:szCs w:val="19"/>
+          <w:u w:val="none"/>
+          <w:lang w:val="en-US" w:eastAsia="zh-CN" w:bidi="hi-IN"/>
+        </w:rPr>
+        <w:t xml:space="preserve">; additionally, </w:t>
+      </w:r>
+      <w:r>
+        <w:rPr>
+          <w:rFonts w:eastAsia="Arial" w:cs="Arial" w:ascii="Arial" w:hAnsi="Arial"/>
+          <w:color w:val="00000A"/>
+          <w:sz w:val="19"/>
+          <w:szCs w:val="19"/>
+          <w:lang w:val="en-US" w:eastAsia="zh-CN" w:bidi="hi-IN"/>
+        </w:rPr>
+        <w:t>Polovodova’s method requires much more skilled dissection to find ovarioles termed `</w:t>
+      </w:r>
+      <w:r>
+        <w:rPr>
+          <w:rFonts w:eastAsia="Arial" w:ascii="Arial" w:hAnsi="Arial"/>
+          <w:sz w:val="19"/>
+          <w:szCs w:val="19"/>
+        </w:rPr>
+        <w:t xml:space="preserve">`diagnostic’’ of true reproductive age (Hugo et al., 2008). </w:t>
+      </w:r>
+      <w:r>
+        <w:rPr>
+          <w:rFonts w:eastAsia="Arial" w:ascii="Arial" w:hAnsi="Arial"/>
+          <w:sz w:val="19"/>
+          <w:szCs w:val="19"/>
+        </w:rPr>
+        <w:t>Indeed, i</w:t>
+      </w:r>
+      <w:r>
+        <w:rPr>
+          <w:rFonts w:eastAsia="Arial" w:ascii="Arial" w:hAnsi="Arial"/>
+          <w:sz w:val="19"/>
+          <w:szCs w:val="19"/>
+        </w:rPr>
+        <w:t xml:space="preserve">t is believed that, as a mosquito ages, it is harder for a dissector to locate representative ovarioles, likely biasing estimates of lifespan downwards. Detinova’s method is simpler, so dissections can be carried out reliably </w:t>
+      </w:r>
+      <w:r>
+        <w:rPr>
+          <w:rFonts w:eastAsia="Arial" w:ascii="Arial" w:hAnsi="Arial"/>
+          <w:sz w:val="19"/>
+          <w:szCs w:val="19"/>
+        </w:rPr>
+        <w:t>and routinely</w:t>
+      </w:r>
+      <w:r>
+        <w:rPr>
+          <w:rFonts w:eastAsia="Arial" w:ascii="Arial" w:hAnsi="Arial"/>
+          <w:sz w:val="19"/>
+          <w:szCs w:val="19"/>
+        </w:rPr>
+        <w:t xml:space="preserve"> by </w:t>
+      </w:r>
+      <w:r>
+        <w:rPr>
+          <w:rFonts w:eastAsia="Arial" w:ascii="Arial" w:hAnsi="Arial"/>
+          <w:sz w:val="19"/>
+          <w:szCs w:val="19"/>
+        </w:rPr>
+        <w:t>most field</w:t>
+      </w:r>
+      <w:r>
+        <w:rPr>
+          <w:rFonts w:eastAsia="Arial" w:ascii="Arial" w:hAnsi="Arial"/>
+          <w:sz w:val="19"/>
+          <w:szCs w:val="19"/>
+        </w:rPr>
+        <w:t xml:space="preserve"> entomologists, which partly explains its popularity. It is possible that </w:t>
+      </w:r>
+      <w:r>
+        <w:rPr>
+          <w:rFonts w:eastAsia="Arial" w:ascii="Arial" w:hAnsi="Arial"/>
+          <w:sz w:val="19"/>
+          <w:szCs w:val="19"/>
+        </w:rPr>
+        <w:t xml:space="preserve">Detinova’s </w:t>
+      </w:r>
+      <w:r>
+        <w:rPr>
+          <w:rFonts w:eastAsia="Arial" w:ascii="Arial" w:hAnsi="Arial"/>
+          <w:sz w:val="19"/>
+          <w:szCs w:val="19"/>
+        </w:rPr>
+        <w:t xml:space="preserve">parity </w:t>
+      </w:r>
+      <w:r>
+        <w:rPr>
+          <w:rFonts w:eastAsia="Arial" w:ascii="Arial" w:hAnsi="Arial"/>
+          <w:sz w:val="19"/>
+          <w:szCs w:val="19"/>
+        </w:rPr>
+        <w:t>estimate</w:t>
+      </w:r>
+      <w:r>
+        <w:rPr>
+          <w:rFonts w:eastAsia="Arial" w:ascii="Arial" w:hAnsi="Arial"/>
+          <w:sz w:val="19"/>
+          <w:szCs w:val="19"/>
+        </w:rPr>
+        <w:t xml:space="preserve"> may be biased upwards due to the methods used to trap mosquitoes – typically, these aim to catch mosquitoes when they attempt to blood-feed – but, to our knowledge, there are fewer concerns </w:t>
+      </w:r>
+      <w:r>
+        <w:rPr>
+          <w:rFonts w:eastAsia="Arial" w:ascii="Arial" w:hAnsi="Arial"/>
+          <w:sz w:val="19"/>
+          <w:szCs w:val="19"/>
+        </w:rPr>
+        <w:t>than with Polovodova’s</w:t>
+      </w:r>
+      <w:r>
+        <w:rPr>
+          <w:rFonts w:eastAsia="Arial" w:ascii="Arial" w:hAnsi="Arial"/>
+          <w:sz w:val="19"/>
+          <w:szCs w:val="19"/>
+        </w:rPr>
+        <w:t xml:space="preserve"> method. This may explain why the estimates of lifespan derived from Detinova’s method typically exceed those from Polovodova’s.</w:t>
       </w:r>
     </w:p>
     <w:p>
@@ -7679,7 +7675,11 @@
         </w:rPr>
       </w:pPr>
       <w:r>
-        <w:rPr/>
+        <w:rPr>
+          <w:rFonts w:eastAsia="Arial" w:ascii="Arial" w:hAnsi="Arial"/>
+          <w:sz w:val="19"/>
+          <w:szCs w:val="19"/>
+        </w:rPr>
       </w:r>
     </w:p>
     <w:p>
@@ -7695,7 +7695,55 @@
           <w:sz w:val="19"/>
           <w:szCs w:val="19"/>
         </w:rPr>
-        <w:t xml:space="preserve">The dissection methods also make further assumptions to estimate mosquito lifespan. They assume: (i) the relationship between physiological and chronological age is known; (ii) the population being sampled is in equilibrium (recruitment matches mortality); and, (iii) individual mosquitoes can be randomly sampled from the population. The exchange rate between physiological age and chronological age is the duration of gonotrophic cycles. Here, we carried out a literature search for published estimates of this duration, which was complemented by anopheline data collected by the Massey et al. (2016) study. A range of methods are used to estimate gonotrophic cycle duration, including MRR studies and laboratory observation of field-caught specimens and their progeny. In our somewhat limited analysis of our literature-derived estimates, we found evidence of variation in duration according to the experimental method used and suggest further study of this aspect of mosquito ecology may be fruitful. Without clear literature as to which of the experimental approaches is most reliable, we decided to pool all data in our analysis. From this, we were surprised to find that this duration appeared to differ substantially between genera, with </w:t>
+        <w:t xml:space="preserve">The dissection methods also make further assumptions to estimate mosquito lifespan. They assume: (i) the relationship between physiological and chronological age is known; (ii) the population being sampled is in equilibrium (recruitment matches mortality); and, (iii) individual mosquitoes can be randomly sampled from the population. The exchange rate between physiological age and chronological age is the duration of gonotrophic cycles. Here, we carried out a literature search for published estimates of this duration, which was </w:t>
+      </w:r>
+      <w:r>
+        <w:rPr>
+          <w:rFonts w:eastAsia="Arial" w:ascii="Arial" w:hAnsi="Arial"/>
+          <w:sz w:val="19"/>
+          <w:szCs w:val="19"/>
+        </w:rPr>
+        <w:t>supplemented</w:t>
+      </w:r>
+      <w:r>
+        <w:rPr>
+          <w:rFonts w:eastAsia="Arial" w:ascii="Arial" w:hAnsi="Arial"/>
+          <w:sz w:val="19"/>
+          <w:szCs w:val="19"/>
+        </w:rPr>
+        <w:t xml:space="preserve"> by anopheline data collected by the Massey et al. (2016) study. A range of methods are used to estimate gonotrophic cycle duration, including MRR studies and laboratory observation of field-caught specimens and their progeny. In our somewhat limited analysis of our literature-derived estimates, we found evidence of variation in duration according to the experimental method used and suggest further study of this aspect of mosquito ecology may be fruitful. Without clear </w:t>
+      </w:r>
+      <w:r>
+        <w:rPr>
+          <w:rFonts w:eastAsia="Arial" w:ascii="Arial" w:hAnsi="Arial"/>
+          <w:sz w:val="19"/>
+          <w:szCs w:val="19"/>
+        </w:rPr>
+        <w:t xml:space="preserve">consensus in the </w:t>
+      </w:r>
+      <w:r>
+        <w:rPr>
+          <w:rFonts w:eastAsia="Arial" w:ascii="Arial" w:hAnsi="Arial"/>
+          <w:sz w:val="19"/>
+          <w:szCs w:val="19"/>
+        </w:rPr>
+        <w:t xml:space="preserve">literature as to which of the experimental approaches is most reliable, we decided to pool all data in our analysis. From this, we were surprised to find that </w:t>
+      </w:r>
+      <w:r>
+        <w:rPr>
+          <w:rFonts w:eastAsia="Arial" w:ascii="Arial" w:hAnsi="Arial"/>
+          <w:sz w:val="19"/>
+          <w:szCs w:val="19"/>
+        </w:rPr>
+        <w:t xml:space="preserve">gonotrophic cycle </w:t>
+      </w:r>
+      <w:r>
+        <w:rPr>
+          <w:rFonts w:eastAsia="Arial" w:ascii="Arial" w:hAnsi="Arial"/>
+          <w:sz w:val="19"/>
+          <w:szCs w:val="19"/>
+        </w:rPr>
+        <w:t xml:space="preserve">duration appeared to differ substantially between genera, with </w:t>
       </w:r>
       <w:r>
         <w:rPr>
@@ -7705,7 +7753,7 @@
           <w:sz w:val="19"/>
           <w:szCs w:val="19"/>
         </w:rPr>
-        <w:t xml:space="preserve">culecine mosquitoes estimated to have longer cycles than aedines which, in turn, had longer cycles than anophelines. To our knowledge, this has not been reported elsewhere, and we used these gonotrophic cycle estimates to determine chronological age of mosquitoes. In respect to assumption (ii), any </w:t>
+        <w:t xml:space="preserve">culecine mosquitoes estimated to have longer cycles than aedines which, in turn, had longer cycles than anophelines. To our knowledge, this has not been reported elsewhere, and we used these gonotrophic cycle </w:t>
       </w:r>
       <w:r>
         <w:rPr>
@@ -7715,7 +7763,79 @@
           <w:sz w:val="19"/>
           <w:szCs w:val="19"/>
         </w:rPr>
-        <w:t>deviation from population equilibrium would can result in an over- or under-abundance of young mosquitoes being sampled. To mitigate against this risk, we pooled data across time at each collection location (sometimes with multiple collection locations per study site) but recognise that more bespoke analysis examining those sites with collections at many time-points could produce more accurate, inter-annual, lifespan estimates.</w:t>
+        <w:t xml:space="preserve">duration </w:t>
+      </w:r>
+      <w:r>
+        <w:rPr>
+          <w:rFonts w:eastAsia="Arial" w:ascii="Arial" w:hAnsi="Arial"/>
+          <w:i w:val="false"/>
+          <w:iCs w:val="false"/>
+          <w:sz w:val="19"/>
+          <w:szCs w:val="19"/>
+        </w:rPr>
+        <w:t xml:space="preserve">estimates to determine chronological age of mosquitoes. In respect to assumption (ii), any deviation from population equilibrium </w:t>
+      </w:r>
+      <w:r>
+        <w:rPr>
+          <w:rFonts w:eastAsia="Arial" w:ascii="Arial" w:hAnsi="Arial"/>
+          <w:i w:val="false"/>
+          <w:iCs w:val="false"/>
+          <w:sz w:val="19"/>
+          <w:szCs w:val="19"/>
+        </w:rPr>
+        <w:t>c</w:t>
+      </w:r>
+      <w:r>
+        <w:rPr>
+          <w:rFonts w:eastAsia="Arial" w:ascii="Arial" w:hAnsi="Arial"/>
+          <w:i w:val="false"/>
+          <w:iCs w:val="false"/>
+          <w:sz w:val="19"/>
+          <w:szCs w:val="19"/>
+        </w:rPr>
+        <w:t xml:space="preserve">ould result in an over- or under-abundance of young mosquitoes being sampled. To mitigate against this risk, we pooled data across time at each collection location (sometimes with multiple collection locations per study site) but recognise that more bespoke analysis examining those sites with collections at many time-points could produce more accurate, inter-annual, lifespan estimates. </w:t>
+      </w:r>
+      <w:r>
+        <w:rPr>
+          <w:rFonts w:eastAsia="Arial" w:ascii="Arial" w:hAnsi="Arial"/>
+          <w:sz w:val="19"/>
+          <w:szCs w:val="19"/>
+        </w:rPr>
+        <w:t xml:space="preserve">Field entomologists have challenged assumption (iii) – that collection methods produce random samples from the mosquito population, although there are conflicting opinions as to whether this results in a relative paucity (Gillies and Wilkes, </w:t>
+      </w:r>
+      <w:r>
+        <w:rPr>
+          <w:rStyle w:val="InternetLink"/>
+          <w:rFonts w:eastAsia="Arial" w:ascii="Arial" w:hAnsi="Arial"/>
+          <w:sz w:val="19"/>
+          <w:szCs w:val="19"/>
+        </w:rPr>
+        <w:t xml:space="preserve">1965) </w:t>
+      </w:r>
+      <w:r>
+        <w:rPr>
+          <w:rFonts w:eastAsia="Arial" w:ascii="Arial" w:hAnsi="Arial"/>
+          <w:sz w:val="19"/>
+          <w:szCs w:val="19"/>
+        </w:rPr>
+        <w:t xml:space="preserve">or abundance (Clements and Paterson, </w:t>
+      </w:r>
+      <w:r>
+        <w:rPr>
+          <w:rStyle w:val="InternetLink"/>
+          <w:rFonts w:eastAsia="Arial" w:ascii="Arial" w:hAnsi="Arial"/>
+          <w:sz w:val="19"/>
+          <w:szCs w:val="19"/>
+        </w:rPr>
+        <w:t xml:space="preserve">1981) </w:t>
+      </w:r>
+      <w:r>
+        <w:rPr>
+          <w:rFonts w:eastAsia="Arial" w:ascii="Arial" w:hAnsi="Arial"/>
+          <w:sz w:val="19"/>
+          <w:szCs w:val="19"/>
+        </w:rPr>
+        <w:t>of nulliparous individuals. In our analysis, we chose to remove those nulliparous counts where there was an obvious under-abundance relative to the uniparous count. However, it is possible that an analysis that accounted for different collection methods could produce more reliable estimates.</w:t>
       </w:r>
     </w:p>
     <w:p>
@@ -7745,88 +7865,36 @@
           <w:rFonts w:eastAsia="Arial" w:ascii="Arial" w:hAnsi="Arial"/>
           <w:sz w:val="19"/>
           <w:szCs w:val="19"/>
-        </w:rPr>
-        <w:t xml:space="preserve">Field entomologists have challenged the assumption </w:t>
-      </w:r>
-      <w:r>
-        <w:rPr>
-          <w:rFonts w:eastAsia="Arial" w:ascii="Arial" w:hAnsi="Arial"/>
-          <w:sz w:val="19"/>
-          <w:szCs w:val="19"/>
-        </w:rPr>
-        <w:t>(iii) – that collection methods produce</w:t>
-      </w:r>
-      <w:r>
-        <w:rPr>
-          <w:rFonts w:eastAsia="Arial" w:ascii="Arial" w:hAnsi="Arial"/>
-          <w:sz w:val="19"/>
-          <w:szCs w:val="19"/>
-        </w:rPr>
-        <w:t xml:space="preserve"> random sampl</w:t>
-      </w:r>
-      <w:r>
-        <w:rPr>
-          <w:rFonts w:eastAsia="Arial" w:ascii="Arial" w:hAnsi="Arial"/>
-          <w:sz w:val="19"/>
-          <w:szCs w:val="19"/>
-        </w:rPr>
-        <w:t>es from</w:t>
-      </w:r>
-      <w:r>
-        <w:rPr>
-          <w:rFonts w:eastAsia="Arial" w:ascii="Arial" w:hAnsi="Arial"/>
-          <w:sz w:val="19"/>
-          <w:szCs w:val="19"/>
-        </w:rPr>
-        <w:t xml:space="preserve"> the mosquito population, although there are conflicting opinions as to whether this results in a relative paucity (Gillies and Wilkes, </w:t>
-      </w:r>
-      <w:r>
-        <w:rPr>
-          <w:rStyle w:val="InternetLink"/>
-          <w:rFonts w:eastAsia="Arial" w:ascii="Arial" w:hAnsi="Arial"/>
-          <w:sz w:val="19"/>
-          <w:szCs w:val="19"/>
-        </w:rPr>
-        <w:t xml:space="preserve">1965) </w:t>
-      </w:r>
-      <w:r>
-        <w:rPr>
-          <w:rFonts w:eastAsia="Arial" w:ascii="Arial" w:hAnsi="Arial"/>
-          <w:sz w:val="19"/>
-          <w:szCs w:val="19"/>
-        </w:rPr>
-        <w:t xml:space="preserve">or abundance (Clements and Paterson, </w:t>
-      </w:r>
-      <w:r>
-        <w:rPr>
-          <w:rStyle w:val="InternetLink"/>
-          <w:rFonts w:eastAsia="Arial" w:ascii="Arial" w:hAnsi="Arial"/>
-          <w:sz w:val="19"/>
-          <w:szCs w:val="19"/>
-        </w:rPr>
-        <w:t xml:space="preserve">1981) </w:t>
-      </w:r>
-      <w:r>
-        <w:rPr>
-          <w:rFonts w:eastAsia="Arial" w:ascii="Arial" w:hAnsi="Arial"/>
-          <w:sz w:val="19"/>
-          <w:szCs w:val="19"/>
-        </w:rPr>
-        <w:t xml:space="preserve">of nulliparous individuals. In our </w:t>
-      </w:r>
-      <w:r>
-        <w:rPr>
-          <w:rFonts w:eastAsia="Arial" w:ascii="Arial" w:hAnsi="Arial"/>
-          <w:sz w:val="19"/>
-          <w:szCs w:val="19"/>
-        </w:rPr>
-        <w:t>analysis,</w:t>
-      </w:r>
-      <w:r>
-        <w:rPr>
-          <w:rFonts w:eastAsia="Arial" w:ascii="Arial" w:hAnsi="Arial"/>
-          <w:sz w:val="19"/>
-          <w:szCs w:val="19"/>
+          <w:lang w:val="en-US"/>
+        </w:rPr>
+        <w:t xml:space="preserve">In benign laboratory conditions, mosquitoes are expected to live longer than in wild populations, and  laboratory lifespans can thus be considered upper bounds on lifespanIt is widely believed mosquitoes live artificially long under the benign conditions of the laboratory and their lifespans likely constitute an upper bound on wild populations. A large cage experiment of </w:t>
+      </w:r>
+      <w:r>
+        <w:rPr>
+          <w:rFonts w:eastAsia="Arial" w:ascii="Arial" w:hAnsi="Arial"/>
+          <w:i/>
+          <w:sz w:val="19"/>
+          <w:szCs w:val="19"/>
+          <w:lang w:val="en-US"/>
+        </w:rPr>
+        <w:t xml:space="preserve">Ae. aegypti </w:t>
+      </w:r>
+      <w:r>
+        <w:rPr>
+          <w:rFonts w:eastAsia="Arial" w:ascii="Arial" w:hAnsi="Arial"/>
+          <w:sz w:val="19"/>
+          <w:szCs w:val="19"/>
+          <w:lang w:val="en-US"/>
+        </w:rPr>
+        <w:t>mosquitoes</w:t>
+      </w:r>
+      <w:r>
+        <w:rPr>
+          <w:rFonts w:eastAsia="Arial" w:ascii="Arial" w:hAnsi="Arial"/>
+          <w:i/>
+          <w:sz w:val="19"/>
+          <w:szCs w:val="19"/>
+          <w:lang w:val="en-US"/>
         </w:rPr>
         <w:t xml:space="preserve"> </w:t>
       </w:r>
@@ -7835,8 +7903,85 @@
           <w:rFonts w:eastAsia="Arial" w:ascii="Arial" w:hAnsi="Arial"/>
           <w:sz w:val="19"/>
           <w:szCs w:val="19"/>
-        </w:rPr>
-        <w:t>we chose to remove those nulliparous counts where there was an obvious under-abundance relative to the uniparous count. However, it is possible that an analysis that accounted for different collection methods could produce more reliable estimates.</w:t>
+          <w:lang w:val="en-US"/>
+        </w:rPr>
+        <w:t xml:space="preserve">determined that females lived 32 days on average  (Styer et al., 2007), and a similar study with female </w:t>
+      </w:r>
+      <w:r>
+        <w:rPr>
+          <w:rFonts w:eastAsia="Arial" w:ascii="Arial" w:hAnsi="Arial"/>
+          <w:i/>
+          <w:sz w:val="19"/>
+          <w:szCs w:val="19"/>
+          <w:lang w:val="en-US"/>
+        </w:rPr>
+        <w:t>A. stephensi</w:t>
+      </w:r>
+      <w:r>
+        <w:rPr>
+          <w:rFonts w:eastAsia="Arial" w:ascii="Arial" w:hAnsi="Arial"/>
+          <w:sz w:val="19"/>
+          <w:szCs w:val="19"/>
+          <w:lang w:val="en-US"/>
+        </w:rPr>
+        <w:t xml:space="preserve"> determined a median lifespan between 31 and 42 days (Dawes et al., 2009). These estimates are several multiples of the modal estimates from either of our analyses but without a gold standard method to measure mosquito lifespan in the field, it is diﬃcult to quantify the gap that exists between field and laboratory populations. The development of additional methods to estimate mosquito age such as ‘Near-Infrared Spectroscopy’ (Mayagaya et al., </w:t>
+      </w:r>
+      <w:r>
+        <w:rPr>
+          <w:rFonts w:eastAsia="Arial" w:ascii="Arial" w:hAnsi="Arial"/>
+          <w:sz w:val="19"/>
+          <w:szCs w:val="19"/>
+          <w:u w:val="single"/>
+          <w:lang w:val="en-US"/>
+        </w:rPr>
+        <w:t xml:space="preserve">2009; </w:t>
+      </w:r>
+      <w:r>
+        <w:rPr>
+          <w:rFonts w:eastAsia="Arial" w:ascii="Arial" w:hAnsi="Arial"/>
+          <w:sz w:val="19"/>
+          <w:szCs w:val="19"/>
+          <w:lang w:val="en-US"/>
+        </w:rPr>
+        <w:t xml:space="preserve">Sikulu et al., </w:t>
+      </w:r>
+      <w:r>
+        <w:rPr>
+          <w:rFonts w:eastAsia="Arial" w:ascii="Arial" w:hAnsi="Arial"/>
+          <w:sz w:val="19"/>
+          <w:szCs w:val="19"/>
+          <w:u w:val="single"/>
+          <w:lang w:val="en-US"/>
+        </w:rPr>
+        <w:t xml:space="preserve">2011; </w:t>
+      </w:r>
+      <w:r>
+        <w:rPr>
+          <w:rFonts w:eastAsia="Arial" w:ascii="Arial" w:hAnsi="Arial"/>
+          <w:sz w:val="19"/>
+          <w:szCs w:val="19"/>
+          <w:lang w:val="en-US"/>
+        </w:rPr>
+        <w:t xml:space="preserve">Lambert et al., </w:t>
+      </w:r>
+      <w:r>
+        <w:rPr>
+          <w:rFonts w:eastAsia="Arial" w:ascii="Arial" w:hAnsi="Arial"/>
+          <w:sz w:val="19"/>
+          <w:szCs w:val="19"/>
+          <w:u w:val="single"/>
+          <w:lang w:val="en-US"/>
+        </w:rPr>
+        <w:t xml:space="preserve">2018) </w:t>
+      </w:r>
+      <w:r>
+        <w:rPr>
+          <w:rFonts w:eastAsia="Arial" w:ascii="Arial" w:hAnsi="Arial"/>
+          <w:sz w:val="19"/>
+          <w:szCs w:val="19"/>
+          <w:lang w:val="en-US"/>
+        </w:rPr>
+        <w:t>if they are proven to work in the field, may be of considerable worth here.</w:t>
       </w:r>
     </w:p>
     <w:p>
@@ -7848,6 +7993,7 @@
           <w:rFonts w:ascii="Arial" w:hAnsi="Arial" w:eastAsia="Arial"/>
           <w:sz w:val="19"/>
           <w:szCs w:val="19"/>
+          <w:lang w:val="en-US"/>
         </w:rPr>
       </w:pPr>
       <w:r>
@@ -7866,34 +8012,178 @@
           <w:rFonts w:eastAsia="Arial" w:ascii="Arial" w:hAnsi="Arial"/>
           <w:sz w:val="19"/>
           <w:szCs w:val="19"/>
-        </w:rPr>
-        <w:t xml:space="preserve">The diﬀerent nature of the assumptions of each of the two methods means they oﬀer complimentary information on mosquito survival. We also note that Polovodova’s dissection-based studies require specialised expertise which will often be unavailable, whereas MRR methods can more readily be used. Furthermore, most if not all dissection methods that have been used previously are only applicable to female mosquitoes, whereas MRR can be applied to either sex and can additionally be used to determine other ecological parameters (for example, population size and dispersal). Although dissection data gives detailed of age-structure, we thus foresee a continued reliance on MRR experiments in field entomological experiments. Eﬀorts to use both approaches concurrently will be particularly useful and will allow quantification of the biases induced by the assumptions of each. Similarly, MRR experiments releasing large numbers of marked mosquitoes and recording spatiotemporally-disaggregated captures of wild and re-caught marked mosquitoes will continue be useful in estimating lifespan and </w:t>
-      </w:r>
-      <w:commentRangeStart w:id="5"/>
-      <w:r>
-        <w:rPr>
-          <w:rFonts w:eastAsia="Arial" w:ascii="Arial" w:hAnsi="Arial"/>
-          <w:sz w:val="19"/>
-          <w:szCs w:val="19"/>
-        </w:rPr>
-        <w:t>dispersal</w:t>
-      </w:r>
-      <w:r>
-        <w:rPr>
-          <w:rFonts w:eastAsia="Arial" w:ascii="Arial" w:hAnsi="Arial"/>
-          <w:sz w:val="19"/>
-          <w:szCs w:val="19"/>
-        </w:rPr>
-      </w:r>
-      <w:commentRangeEnd w:id="5"/>
-      <w:r>
-        <w:commentReference w:id="5"/>
-      </w:r>
-      <w:r>
-        <w:rPr>
-          <w:rFonts w:eastAsia="Arial" w:ascii="Arial" w:hAnsi="Arial"/>
-          <w:sz w:val="19"/>
-          <w:szCs w:val="19"/>
+          <w:lang w:val="en-US"/>
+        </w:rPr>
+        <w:t xml:space="preserve">In our analysis of the MRR data, we considered the effect of air temperature, sex and pre-release feeding status on lifespan. There is evidence mainly from laboratory studies that temperature modulates mosquito ecology and behaviour (Yang et al., </w:t>
+      </w:r>
+      <w:r>
+        <w:rPr>
+          <w:rFonts w:eastAsia="Arial" w:ascii="Arial" w:hAnsi="Arial"/>
+          <w:sz w:val="19"/>
+          <w:szCs w:val="19"/>
+          <w:u w:val="single"/>
+          <w:lang w:val="en-US"/>
+        </w:rPr>
+        <w:t xml:space="preserve">2009; </w:t>
+      </w:r>
+      <w:r>
+        <w:rPr>
+          <w:rFonts w:eastAsia="Arial" w:ascii="Arial" w:hAnsi="Arial"/>
+          <w:sz w:val="19"/>
+          <w:szCs w:val="19"/>
+          <w:lang w:val="en-US"/>
+        </w:rPr>
+        <w:t xml:space="preserve">Brady et al., </w:t>
+      </w:r>
+      <w:r>
+        <w:rPr>
+          <w:rFonts w:eastAsia="Arial" w:ascii="Arial" w:hAnsi="Arial"/>
+          <w:sz w:val="19"/>
+          <w:szCs w:val="19"/>
+          <w:u w:val="single"/>
+          <w:lang w:val="en-US"/>
+        </w:rPr>
+        <w:t xml:space="preserve">2013; </w:t>
+      </w:r>
+      <w:r>
+        <w:rPr>
+          <w:rFonts w:eastAsia="Arial" w:ascii="Arial" w:hAnsi="Arial"/>
+          <w:sz w:val="19"/>
+          <w:szCs w:val="19"/>
+          <w:lang w:val="en-US"/>
+        </w:rPr>
+        <w:t xml:space="preserve">Murdock et al., </w:t>
+      </w:r>
+      <w:r>
+        <w:rPr>
+          <w:rFonts w:eastAsia="Arial" w:ascii="Arial" w:hAnsi="Arial"/>
+          <w:sz w:val="19"/>
+          <w:szCs w:val="19"/>
+          <w:u w:val="single"/>
+          <w:lang w:val="en-US"/>
+        </w:rPr>
+        <w:t xml:space="preserve">2012; </w:t>
+      </w:r>
+      <w:r>
+        <w:rPr>
+          <w:rFonts w:eastAsia="Arial" w:ascii="Arial" w:hAnsi="Arial"/>
+          <w:sz w:val="19"/>
+          <w:szCs w:val="19"/>
+          <w:lang w:val="en-US"/>
+        </w:rPr>
+        <w:t xml:space="preserve">Beck-Johnson et al., </w:t>
+      </w:r>
+      <w:r>
+        <w:rPr>
+          <w:rFonts w:eastAsia="Arial" w:ascii="Arial" w:hAnsi="Arial"/>
+          <w:sz w:val="19"/>
+          <w:szCs w:val="19"/>
+          <w:u w:val="single"/>
+          <w:lang w:val="en-US"/>
+        </w:rPr>
+        <w:t>2013)</w:t>
+      </w:r>
+      <w:r>
+        <w:rPr>
+          <w:rFonts w:eastAsia="Arial" w:ascii="Arial" w:hAnsi="Arial"/>
+          <w:sz w:val="19"/>
+          <w:szCs w:val="19"/>
+          <w:lang w:val="en-US"/>
+        </w:rPr>
+        <w:t xml:space="preserve">. The locations and times of year when the MRR studies were conducted encompassed a large range of average air temperatures, from approximately 10 oC to 35 oC yet we found no relationship between lifespan and temperature when pooling all series (Fig. S5) or for those individual species with the most data (Fig. S6). It is possible that by considering a raw average of air temperatures across the month and ignoring rainfall (whose historical data is likely less reliable for a given location), we obscured more complex interactions between temperature and lifespan. The observed laboratory relationship between lifespan and temperature, however, may not be as robust in the field if mosquitoes adjust their behaviour in reaction to changes in temperature (for example by seeking shade). As with laboratory studies (Styer et al., 2007; Dawes et al., 2009) our analysis indicates that females outlive male mosquitoes, although the magnitude of this difference is not as large in absolute or percentage terms. Ethical concerns mean it is now more common than historically for MRR experiments to release males opposed to females (Fig. SM2). Since differences in lifespan exist between the sexes, it is possible that other ecological parameters that can be determined by MRRs also differ, highlighting the need for field methods that directly measure these characteristics of wild females. Our estimates of lifespan indicate that mosquitoes sugar-fed prior to release lived longer than unfed individuals (Fig. S4) which may partly explain recent successes of vector control methods reducing access of the insects to sugar or using toxic sugar baits (Müller, Kravchenko, and Schlein, </w:t>
+      </w:r>
+      <w:r>
+        <w:rPr>
+          <w:rFonts w:eastAsia="Arial" w:ascii="Arial" w:hAnsi="Arial"/>
+          <w:sz w:val="19"/>
+          <w:szCs w:val="19"/>
+          <w:u w:val="single"/>
+          <w:lang w:val="en-US"/>
+        </w:rPr>
+        <w:t xml:space="preserve">2008; </w:t>
+      </w:r>
+      <w:r>
+        <w:rPr>
+          <w:rFonts w:eastAsia="Arial" w:ascii="Arial" w:hAnsi="Arial"/>
+          <w:sz w:val="19"/>
+          <w:szCs w:val="19"/>
+          <w:lang w:val="en-US"/>
+        </w:rPr>
+        <w:t xml:space="preserve">Müller, Junnila, and Schlein, </w:t>
+      </w:r>
+      <w:r>
+        <w:rPr>
+          <w:rFonts w:eastAsia="Arial" w:ascii="Arial" w:hAnsi="Arial"/>
+          <w:sz w:val="19"/>
+          <w:szCs w:val="19"/>
+          <w:u w:val="single"/>
+          <w:lang w:val="en-US"/>
+        </w:rPr>
+        <w:t xml:space="preserve">2010; </w:t>
+      </w:r>
+      <w:r>
+        <w:rPr>
+          <w:rFonts w:eastAsia="Arial" w:ascii="Arial" w:hAnsi="Arial"/>
+          <w:sz w:val="19"/>
+          <w:szCs w:val="19"/>
+          <w:lang w:val="en-US"/>
+        </w:rPr>
+        <w:t xml:space="preserve">Müller et al., </w:t>
+      </w:r>
+      <w:r>
+        <w:rPr>
+          <w:rFonts w:eastAsia="Arial" w:ascii="Arial" w:hAnsi="Arial"/>
+          <w:sz w:val="19"/>
+          <w:szCs w:val="19"/>
+          <w:u w:val="single"/>
+          <w:lang w:val="en-US"/>
+        </w:rPr>
+        <w:t xml:space="preserve">2010a; </w:t>
+      </w:r>
+      <w:r>
+        <w:rPr>
+          <w:rFonts w:eastAsia="Arial" w:ascii="Arial" w:hAnsi="Arial"/>
+          <w:sz w:val="19"/>
+          <w:szCs w:val="19"/>
+          <w:lang w:val="en-US"/>
+        </w:rPr>
+        <w:t xml:space="preserve">Müller et al., </w:t>
+      </w:r>
+      <w:r>
+        <w:rPr>
+          <w:rFonts w:eastAsia="Arial" w:ascii="Arial" w:hAnsi="Arial"/>
+          <w:sz w:val="19"/>
+          <w:szCs w:val="19"/>
+          <w:u w:val="single"/>
+          <w:lang w:val="en-US"/>
+        </w:rPr>
+        <w:t xml:space="preserve">2010b; </w:t>
+      </w:r>
+      <w:r>
+        <w:rPr>
+          <w:rFonts w:eastAsia="Arial" w:ascii="Arial" w:hAnsi="Arial"/>
+          <w:sz w:val="19"/>
+          <w:szCs w:val="19"/>
+          <w:lang w:val="en-US"/>
+        </w:rPr>
+        <w:t xml:space="preserve">Beier et al., </w:t>
+      </w:r>
+      <w:r>
+        <w:rPr>
+          <w:rFonts w:eastAsia="Arial" w:ascii="Arial" w:hAnsi="Arial"/>
+          <w:sz w:val="19"/>
+          <w:szCs w:val="19"/>
+          <w:u w:val="single"/>
+          <w:lang w:val="en-US"/>
+        </w:rPr>
+        <w:t>2012)</w:t>
+      </w:r>
+      <w:r>
+        <w:rPr>
+          <w:rFonts w:eastAsia="Arial" w:ascii="Arial" w:hAnsi="Arial"/>
+          <w:sz w:val="19"/>
+          <w:szCs w:val="19"/>
+          <w:lang w:val="en-US"/>
         </w:rPr>
         <w:t>.</w:t>
       </w:r>
@@ -7915,141 +8205,6 @@
           <w:sz w:val="19"/>
           <w:szCs w:val="19"/>
         </w:rPr>
-      </w:r>
-    </w:p>
-    <w:p>
-      <w:pPr>
-        <w:pStyle w:val="Normal"/>
-        <w:spacing w:lineRule="auto" w:line="276"/>
-        <w:ind w:right="-22" w:hanging="0"/>
-        <w:rPr/>
-      </w:pPr>
-      <w:r>
-        <w:rPr>
-          <w:rFonts w:eastAsia="Arial" w:ascii="Arial" w:hAnsi="Arial"/>
-          <w:sz w:val="19"/>
-          <w:szCs w:val="19"/>
-        </w:rPr>
-        <w:t xml:space="preserve">To compare estimates of lifespan derived from MRR with those from dissection-based methods, we display the estimates of lifespan from those ten species occurring in both databases in a single plot (Fig. 5). In is reassuring that there is correlation between estimates from both approaches, although the small sample size likely hindered our ability to determine statistical significance. In both cases, we estimate that </w:t>
-      </w:r>
-      <w:r>
-        <w:rPr>
-          <w:rFonts w:eastAsia="Arial" w:ascii="Arial" w:hAnsi="Arial"/>
-          <w:i/>
-          <w:sz w:val="19"/>
-          <w:szCs w:val="19"/>
-        </w:rPr>
-        <w:t>An. sergentii</w:t>
-      </w:r>
-      <w:r>
-        <w:rPr>
-          <w:rFonts w:eastAsia="Arial" w:ascii="Arial" w:hAnsi="Arial"/>
-          <w:sz w:val="19"/>
-          <w:szCs w:val="19"/>
-        </w:rPr>
-        <w:t xml:space="preserve"> was amongst the longest lived of the anopheline species with an lifespan of 12.4 days (mean estimate; 25%-75% CI: 5.9-13.8 days) from the MRR analysis and 11.9 days (mean estimate; 25%-50% CI: 7.6-14.0 days) from the analysis of dissection studies. This species is a vector of malaria in the Sahara (Sinka et al., </w:t>
-      </w:r>
-      <w:r>
-        <w:rPr>
-          <w:rStyle w:val="InternetLink"/>
-          <w:rFonts w:eastAsia="Arial" w:ascii="Arial" w:hAnsi="Arial"/>
-          <w:sz w:val="19"/>
-          <w:szCs w:val="19"/>
-        </w:rPr>
-        <w:t xml:space="preserve">2010), </w:t>
-      </w:r>
-      <w:r>
-        <w:rPr>
-          <w:rFonts w:eastAsia="Arial" w:ascii="Arial" w:hAnsi="Arial"/>
-          <w:sz w:val="19"/>
-          <w:szCs w:val="19"/>
-        </w:rPr>
-        <w:t xml:space="preserve">where to act as a disease vector it must persevere through these hard conditions. It is reasonable to hypothesise that this species should live longer than those in environments where the potential for blood-feeding and oviposition is greater. The species with the greatest discrepancy in the estimates was </w:t>
-      </w:r>
-      <w:r>
-        <w:rPr>
-          <w:rFonts w:eastAsia="Arial" w:ascii="Arial" w:hAnsi="Arial"/>
-          <w:i/>
-          <w:sz w:val="19"/>
-          <w:szCs w:val="19"/>
-        </w:rPr>
-        <w:t>An. gambiae s.l.</w:t>
-      </w:r>
-      <w:r>
-        <w:rPr>
-          <w:rFonts w:eastAsia="Arial" w:ascii="Arial" w:hAnsi="Arial"/>
-          <w:sz w:val="19"/>
-          <w:szCs w:val="19"/>
-        </w:rPr>
-        <w:t xml:space="preserve">, where we estimated lifespans of 4.5 days (mean estimate; 25%-75% CI: 3.8-5.1 days for unfed female) from the MRR analysis and 9.5 days (mean estimate; 25%-75% CI: 5.2-11.0) from the dissection analysis. Across genera, the greatest discrepancy in estimates was for </w:t>
-      </w:r>
-      <w:r>
-        <w:rPr>
-          <w:rFonts w:eastAsia="Arial" w:ascii="Arial" w:hAnsi="Arial"/>
-          <w:i/>
-          <w:sz w:val="19"/>
-          <w:szCs w:val="19"/>
-        </w:rPr>
-        <w:t>Aedes</w:t>
-      </w:r>
-      <w:r>
-        <w:rPr>
-          <w:rFonts w:eastAsia="Arial" w:ascii="Arial" w:hAnsi="Arial"/>
-          <w:sz w:val="19"/>
-          <w:szCs w:val="19"/>
-        </w:rPr>
-        <w:t xml:space="preserve">, where the estimates from the MRR studies (8.1 days) are considerably longer than those of dissection-based studies (3.5 days). This was followed by </w:t>
-      </w:r>
-      <w:r>
-        <w:rPr>
-          <w:rFonts w:eastAsia="Arial" w:ascii="Arial" w:hAnsi="Arial"/>
-          <w:i/>
-          <w:sz w:val="19"/>
-          <w:szCs w:val="19"/>
-        </w:rPr>
-        <w:t xml:space="preserve">Culex </w:t>
-      </w:r>
-      <w:r>
-        <w:rPr>
-          <w:rFonts w:eastAsia="Arial" w:ascii="Arial" w:hAnsi="Arial"/>
-          <w:sz w:val="19"/>
-          <w:szCs w:val="19"/>
-        </w:rPr>
-        <w:t>(a posterior mean of 2.9 days from the MRR versus 4.9 days from the</w:t>
-      </w:r>
-      <w:r>
-        <w:rPr>
-          <w:rFonts w:eastAsia="Arial" w:ascii="Arial" w:hAnsi="Arial"/>
-          <w:i/>
-          <w:sz w:val="19"/>
-          <w:szCs w:val="19"/>
-        </w:rPr>
-        <w:t xml:space="preserve"> </w:t>
-      </w:r>
-      <w:r>
-        <w:rPr>
-          <w:rFonts w:eastAsia="Arial" w:ascii="Arial" w:hAnsi="Arial"/>
-          <w:sz w:val="19"/>
-          <w:szCs w:val="19"/>
-        </w:rPr>
-        <w:t xml:space="preserve">dissection analysis) with the smallest discrepancy for </w:t>
-      </w:r>
-      <w:r>
-        <w:rPr>
-          <w:rFonts w:eastAsia="Arial" w:ascii="Arial" w:hAnsi="Arial"/>
-          <w:i/>
-          <w:sz w:val="19"/>
-          <w:szCs w:val="19"/>
-        </w:rPr>
-        <w:t>Anopheles</w:t>
-      </w:r>
-      <w:r>
-        <w:rPr>
-          <w:rFonts w:eastAsia="Arial" w:ascii="Arial" w:hAnsi="Arial"/>
-          <w:sz w:val="19"/>
-          <w:szCs w:val="19"/>
-        </w:rPr>
-        <w:t xml:space="preserve"> (6.8 versus 6.4 days). Across all studies we estimate from the MRR analysis that mean mosquito lifespan is 6.0 days versus 5.5 days from the dissection-based studies. Some of the diﬀerences in these group-level estimates between the two approaches is likely due to environmental and genetic diﬀerences between mosquitoes in the experiments that were analysed in each meta-analysis. However, we believe that</w:t>
       </w:r>
     </w:p>
     <w:p>
@@ -8069,34 +8224,60 @@
         <w:pStyle w:val="Normal"/>
         <w:spacing w:lineRule="auto" w:line="276"/>
         <w:ind w:right="-22" w:hanging="0"/>
-        <w:rPr>
-          <w:rFonts w:ascii="Arial" w:hAnsi="Arial"/>
-          <w:sz w:val="19"/>
-          <w:szCs w:val="19"/>
-        </w:rPr>
-      </w:pPr>
-      <w:r>
-        <w:rPr>
-          <w:rFonts w:eastAsia="Arial" w:ascii="Arial" w:hAnsi="Arial"/>
-          <w:sz w:val="19"/>
-          <w:szCs w:val="19"/>
-        </w:rPr>
-        <w:t xml:space="preserve">part of the discrepancy can be explained by the methodological diﬀerences in approaches. We speculate that diﬀerences in dispersal rate can explain some of the discrepancy. Both </w:t>
-      </w:r>
-      <w:r>
-        <w:rPr>
-          <w:rFonts w:eastAsia="Arial" w:ascii="Arial" w:hAnsi="Arial"/>
-          <w:i/>
-          <w:sz w:val="19"/>
-          <w:szCs w:val="19"/>
+        <w:rPr/>
+      </w:pPr>
+      <w:r>
+        <w:rPr>
+          <w:rFonts w:eastAsia="Arial" w:ascii="Arial" w:hAnsi="Arial"/>
+          <w:i w:val="false"/>
+          <w:iCs w:val="false"/>
+          <w:sz w:val="19"/>
+          <w:szCs w:val="19"/>
+          <w:lang w:val="en-US"/>
+        </w:rPr>
+        <w:t xml:space="preserve">It is encouraging that our pooled estimates of lifespan from the MRR (6.0 days) and dissection (5.5 days) analyses are comparable and that there was a positive (although insignificant) correlation between corresponding species-level estimates. Across genera, the greatest discrepancy in estimates was for Aedes, with 8.1 days estimated from the MRR studies compared to 3.5 days from the dissection analysis. This was followed by Culex (2.9 days from the MRRs versus 4.9 days from dissection) with the smallest discrepancy for Anopheles (6.8 versus 6.4 days). Some of the diﬀerences in estimates between the two approaches are likely due to environmental and genetic diﬀerences between mosquitoes included in this analysis. However, we believe that part of the discrepancy can be explained by the assumptions required to analyse each field method and speculate that diﬀerences in dispersal rate may be responsible. Both Anopheles and Culex mosquitoes are generally thought to fly farther than Aedes, meaning that the estimates from MRR-based approaches will be most downwardly-biased for these genera. This is supported by our results since the </w:t>
+      </w:r>
+      <w:r>
+        <w:rPr>
+          <w:rFonts w:eastAsia="Arial" w:ascii="Arial" w:hAnsi="Arial"/>
+          <w:i w:val="false"/>
+          <w:iCs w:val="false"/>
+          <w:sz w:val="19"/>
+          <w:szCs w:val="19"/>
+          <w:lang w:val="en-US"/>
+        </w:rPr>
+        <w:t xml:space="preserve">Polovodova </w:t>
+      </w:r>
+      <w:r>
+        <w:rPr>
+          <w:rFonts w:eastAsia="Arial" w:ascii="Arial" w:hAnsi="Arial"/>
+          <w:i w:val="false"/>
+          <w:iCs w:val="false"/>
+          <w:sz w:val="19"/>
+          <w:szCs w:val="19"/>
+          <w:lang w:val="en-US"/>
+        </w:rPr>
+        <w:t xml:space="preserve">dissection estimates (themselves not reliant on assumptions about dispersal) are similar or exceed the MRR estimates for </w:t>
+      </w:r>
+      <w:r>
+        <w:rPr>
+          <w:rFonts w:eastAsia="Arial" w:ascii="Arial" w:hAnsi="Arial"/>
+          <w:i/>
+          <w:iCs/>
+          <w:sz w:val="19"/>
+          <w:szCs w:val="19"/>
+          <w:lang w:val="en-US"/>
         </w:rPr>
         <w:t>Anopheles</w:t>
       </w:r>
       <w:r>
         <w:rPr>
           <w:rFonts w:eastAsia="Arial" w:ascii="Arial" w:hAnsi="Arial"/>
-          <w:sz w:val="19"/>
-          <w:szCs w:val="19"/>
+          <w:i w:val="false"/>
+          <w:iCs w:val="false"/>
+          <w:sz w:val="19"/>
+          <w:szCs w:val="19"/>
+          <w:lang w:val="en-US"/>
         </w:rPr>
         <w:t xml:space="preserve"> and </w:t>
       </w:r>
@@ -8104,125 +8285,43 @@
         <w:rPr>
           <w:rFonts w:eastAsia="Arial" w:ascii="Arial" w:hAnsi="Arial"/>
           <w:i/>
-          <w:sz w:val="19"/>
-          <w:szCs w:val="19"/>
+          <w:iCs/>
+          <w:sz w:val="19"/>
+          <w:szCs w:val="19"/>
+          <w:lang w:val="en-US"/>
         </w:rPr>
         <w:t>Culex</w:t>
       </w:r>
       <w:r>
         <w:rPr>
           <w:rFonts w:eastAsia="Arial" w:ascii="Arial" w:hAnsi="Arial"/>
-          <w:sz w:val="19"/>
-          <w:szCs w:val="19"/>
-        </w:rPr>
-        <w:t xml:space="preserve"> mosquitoes are generally thought to fly farther during their lifetimes than </w:t>
-      </w:r>
-      <w:r>
-        <w:rPr>
-          <w:rFonts w:eastAsia="Arial" w:ascii="Arial" w:hAnsi="Arial"/>
-          <w:i/>
-          <w:sz w:val="19"/>
-          <w:szCs w:val="19"/>
+          <w:i w:val="false"/>
+          <w:iCs w:val="false"/>
+          <w:sz w:val="19"/>
+          <w:szCs w:val="19"/>
+          <w:lang w:val="en-US"/>
+        </w:rPr>
+        <w:t xml:space="preserve"> mosquitoes, but not for </w:t>
+      </w:r>
+      <w:r>
+        <w:rPr>
+          <w:rFonts w:eastAsia="Arial" w:ascii="Arial" w:hAnsi="Arial"/>
+          <w:i/>
+          <w:iCs/>
+          <w:sz w:val="19"/>
+          <w:szCs w:val="19"/>
+          <w:lang w:val="en-US"/>
         </w:rPr>
         <w:t>Aedes</w:t>
       </w:r>
       <w:r>
         <w:rPr>
           <w:rFonts w:eastAsia="Arial" w:ascii="Arial" w:hAnsi="Arial"/>
-          <w:sz w:val="19"/>
-          <w:szCs w:val="19"/>
-        </w:rPr>
-        <w:t xml:space="preserve"> [</w:t>
-      </w:r>
-      <w:commentRangeStart w:id="6"/>
-      <w:r>
-        <w:rPr>
-          <w:rFonts w:eastAsia="Arial" w:ascii="Arial" w:hAnsi="Arial"/>
-          <w:sz w:val="19"/>
-          <w:szCs w:val="19"/>
-        </w:rPr>
-        <w:t>Charles</w:t>
-      </w:r>
-      <w:r>
-        <w:rPr>
-          <w:rFonts w:eastAsia="Arial" w:ascii="Arial" w:hAnsi="Arial"/>
-          <w:sz w:val="19"/>
-          <w:szCs w:val="19"/>
-        </w:rPr>
-      </w:r>
-      <w:commentRangeEnd w:id="6"/>
-      <w:r>
-        <w:commentReference w:id="6"/>
-      </w:r>
-      <w:r>
-        <w:rPr>
-          <w:rFonts w:eastAsia="Arial" w:ascii="Arial" w:hAnsi="Arial"/>
-          <w:sz w:val="19"/>
-          <w:szCs w:val="19"/>
-        </w:rPr>
-        <w:t xml:space="preserve">, do you have a reference here?], meaning that the estimates from MRR-based approaches will be most downwardly-biased for these genera. This is supported by our results since the dissection-based estimates (themselves not reliant on assumptions about dispersal) are similar or exceed the MRR estimates for </w:t>
-      </w:r>
-      <w:r>
-        <w:rPr>
-          <w:rFonts w:eastAsia="Arial" w:ascii="Arial" w:hAnsi="Arial"/>
-          <w:i/>
-          <w:sz w:val="19"/>
-          <w:szCs w:val="19"/>
-        </w:rPr>
-        <w:t>Anopheles</w:t>
-      </w:r>
-      <w:r>
-        <w:rPr>
-          <w:rFonts w:eastAsia="Arial" w:ascii="Arial" w:hAnsi="Arial"/>
-          <w:sz w:val="19"/>
-          <w:szCs w:val="19"/>
-        </w:rPr>
-        <w:t xml:space="preserve"> and </w:t>
-      </w:r>
-      <w:r>
-        <w:rPr>
-          <w:rFonts w:eastAsia="Arial" w:ascii="Arial" w:hAnsi="Arial"/>
-          <w:i/>
-          <w:sz w:val="19"/>
-          <w:szCs w:val="19"/>
-        </w:rPr>
-        <w:t>Culex</w:t>
-      </w:r>
-      <w:r>
-        <w:rPr>
-          <w:rFonts w:eastAsia="Arial" w:ascii="Arial" w:hAnsi="Arial"/>
-          <w:sz w:val="19"/>
-          <w:szCs w:val="19"/>
-        </w:rPr>
-        <w:t xml:space="preserve"> mosquitoes, but not for </w:t>
-      </w:r>
-      <w:commentRangeStart w:id="7"/>
-      <w:r>
-        <w:rPr>
-          <w:rFonts w:eastAsia="Arial" w:ascii="Arial" w:hAnsi="Arial"/>
-          <w:i/>
-          <w:sz w:val="19"/>
-          <w:szCs w:val="19"/>
-        </w:rPr>
-        <w:t>Aedes</w:t>
-      </w:r>
-      <w:r>
-        <w:rPr>
-          <w:rFonts w:eastAsia="Arial" w:ascii="Arial" w:hAnsi="Arial"/>
-          <w:i/>
-          <w:sz w:val="19"/>
-          <w:szCs w:val="19"/>
-        </w:rPr>
-      </w:r>
-      <w:commentRangeEnd w:id="7"/>
-      <w:r>
-        <w:commentReference w:id="7"/>
-      </w:r>
-      <w:r>
-        <w:rPr>
-          <w:rFonts w:eastAsia="Arial" w:ascii="Arial" w:hAnsi="Arial"/>
-          <w:sz w:val="19"/>
-          <w:szCs w:val="19"/>
+          <w:i w:val="false"/>
+          <w:iCs w:val="false"/>
+          <w:sz w:val="19"/>
+          <w:szCs w:val="19"/>
+          <w:lang w:val="en-US"/>
         </w:rPr>
         <w:t>.</w:t>
       </w:r>
@@ -8233,17 +8332,13 @@
         <w:spacing w:lineRule="auto" w:line="276"/>
         <w:ind w:right="-22" w:hanging="0"/>
         <w:rPr>
-          <w:rFonts w:ascii="Arial" w:hAnsi="Arial" w:eastAsia="Times New Roman"/>
-          <w:sz w:val="19"/>
-          <w:szCs w:val="19"/>
-        </w:rPr>
-      </w:pPr>
-      <w:r>
-        <w:rPr>
-          <w:rFonts w:eastAsia="Times New Roman" w:ascii="Arial" w:hAnsi="Arial"/>
-          <w:sz w:val="19"/>
-          <w:szCs w:val="19"/>
-        </w:rPr>
+          <w:rFonts w:ascii="Arial" w:hAnsi="Arial" w:eastAsia="Arial"/>
+          <w:sz w:val="19"/>
+          <w:szCs w:val="19"/>
+        </w:rPr>
+      </w:pPr>
+      <w:r>
+        <w:rPr/>
       </w:r>
     </w:p>
     <w:p>
@@ -8251,166 +8346,73 @@
         <w:pStyle w:val="Normal"/>
         <w:spacing w:lineRule="auto" w:line="276"/>
         <w:ind w:right="-22" w:hanging="0"/>
-        <w:rPr>
-          <w:rFonts w:ascii="Arial" w:hAnsi="Arial"/>
-          <w:sz w:val="19"/>
-          <w:szCs w:val="19"/>
-        </w:rPr>
-      </w:pPr>
-      <w:r>
-        <w:rPr>
-          <w:rFonts w:eastAsia="Arial" w:ascii="Arial" w:hAnsi="Arial"/>
-          <w:sz w:val="19"/>
-          <w:szCs w:val="19"/>
-        </w:rPr>
-        <w:t xml:space="preserve">It is widely believed mosquitoes live artificially long under the benign conditions of the laboratory. We find it informative to consider estimates of lifespan derived from observations of such populations as they constitute an upper bound on the lifespan of wild populations. Also, since the numbers of mosquitoes involved in large cage experiments often numbers in the thousands, these estimates have lower uncertainty than those from field experiments although are typically conducted on highly inbred mosquito strains. Styer et al., </w:t>
-      </w:r>
-      <w:r>
-        <w:rPr>
-          <w:rStyle w:val="InternetLink"/>
-          <w:rFonts w:eastAsia="Arial" w:ascii="Arial" w:hAnsi="Arial"/>
-          <w:sz w:val="19"/>
-          <w:szCs w:val="19"/>
-        </w:rPr>
-        <w:t xml:space="preserve">2007, </w:t>
-      </w:r>
-      <w:r>
-        <w:rPr>
-          <w:rFonts w:eastAsia="Arial" w:ascii="Arial" w:hAnsi="Arial"/>
-          <w:sz w:val="19"/>
-          <w:szCs w:val="19"/>
-        </w:rPr>
-        <w:t xml:space="preserve">using colonies of 45,054 female and 55,997 male </w:t>
-      </w:r>
-      <w:r>
-        <w:rPr>
-          <w:rFonts w:eastAsia="Arial" w:ascii="Arial" w:hAnsi="Arial"/>
-          <w:i/>
-          <w:sz w:val="19"/>
-          <w:szCs w:val="19"/>
-        </w:rPr>
-        <w:t>Ae. aegypti</w:t>
-      </w:r>
-      <w:r>
-        <w:rPr>
-          <w:rFonts w:eastAsia="Arial" w:ascii="Arial" w:hAnsi="Arial"/>
-          <w:sz w:val="19"/>
-          <w:szCs w:val="19"/>
-        </w:rPr>
-        <w:t xml:space="preserve">, determined that females lived nearly twice as long as males; the median lifespan was estimated as 31.69 ± 0.06 days for females and 16.39 ± 0.03 days for males. A similar study by Dawes et al., </w:t>
-      </w:r>
-      <w:r>
-        <w:rPr>
-          <w:rStyle w:val="InternetLink"/>
-          <w:rFonts w:eastAsia="Arial" w:ascii="Arial" w:hAnsi="Arial"/>
-          <w:sz w:val="19"/>
-          <w:szCs w:val="19"/>
-        </w:rPr>
-        <w:t>2009</w:t>
-      </w:r>
-      <w:r>
-        <w:rPr>
-          <w:rFonts w:eastAsia="Arial" w:ascii="Arial" w:hAnsi="Arial"/>
-          <w:sz w:val="19"/>
-          <w:szCs w:val="19"/>
-        </w:rPr>
-        <w:t xml:space="preserve"> with a lab colony of over 1000 female </w:t>
-      </w:r>
-      <w:r>
-        <w:rPr>
-          <w:rFonts w:eastAsia="Arial" w:ascii="Arial" w:hAnsi="Arial"/>
-          <w:i/>
-          <w:sz w:val="19"/>
-          <w:szCs w:val="19"/>
-        </w:rPr>
-        <w:t>An. stephensi</w:t>
-      </w:r>
-      <w:r>
-        <w:rPr>
-          <w:rFonts w:eastAsia="Arial" w:ascii="Arial" w:hAnsi="Arial"/>
-          <w:sz w:val="19"/>
-          <w:szCs w:val="19"/>
-        </w:rPr>
-        <w:t xml:space="preserve"> found similar estimates for median lifespan (31-42 days). These estimates are many multiples of the average estimates that result from our analysis of field data which, as discussed, represent lower bound estimates. Without an unbiased method to measure mosquito lifespan, however, it is diﬃcult to quantify and explain the gap that exists between field and laboratory lifespans. The development of additional methods to estimate mosquito age, such as ‘Near-Infrared Spectroscopy’ (Mayagaya et al., </w:t>
-      </w:r>
-      <w:r>
-        <w:rPr>
-          <w:rStyle w:val="InternetLink"/>
-          <w:rFonts w:eastAsia="Arial" w:ascii="Arial" w:hAnsi="Arial"/>
-          <w:sz w:val="19"/>
-          <w:szCs w:val="19"/>
-        </w:rPr>
-        <w:t xml:space="preserve">2009; </w:t>
-      </w:r>
-      <w:r>
-        <w:rPr>
-          <w:rFonts w:eastAsia="Arial" w:ascii="Arial" w:hAnsi="Arial"/>
-          <w:sz w:val="19"/>
-          <w:szCs w:val="19"/>
-        </w:rPr>
-        <w:t xml:space="preserve">Sikulu et al., </w:t>
-      </w:r>
-      <w:r>
-        <w:rPr>
-          <w:rStyle w:val="InternetLink"/>
-          <w:rFonts w:eastAsia="Arial" w:ascii="Arial" w:hAnsi="Arial"/>
-          <w:sz w:val="19"/>
-          <w:szCs w:val="19"/>
-        </w:rPr>
-        <w:t xml:space="preserve">2011; </w:t>
-      </w:r>
-      <w:r>
-        <w:rPr>
-          <w:rFonts w:eastAsia="Arial" w:ascii="Arial" w:hAnsi="Arial"/>
-          <w:sz w:val="19"/>
-          <w:szCs w:val="19"/>
-        </w:rPr>
-        <w:t xml:space="preserve">Lambert et al., </w:t>
-      </w:r>
-      <w:r>
-        <w:rPr>
-          <w:rStyle w:val="InternetLink"/>
-          <w:rFonts w:eastAsia="Arial" w:ascii="Arial" w:hAnsi="Arial"/>
-          <w:sz w:val="19"/>
-          <w:szCs w:val="19"/>
-        </w:rPr>
-        <w:t xml:space="preserve">2018) </w:t>
-      </w:r>
-      <w:r>
-        <w:rPr>
-          <w:rFonts w:eastAsia="Arial" w:ascii="Arial" w:hAnsi="Arial"/>
-          <w:sz w:val="19"/>
-          <w:szCs w:val="19"/>
-        </w:rPr>
-        <w:t xml:space="preserve">if they are proven to work in the field, may be of considerable worth </w:t>
-      </w:r>
-      <w:commentRangeStart w:id="8"/>
-      <w:r>
-        <w:rPr>
-          <w:rFonts w:eastAsia="Arial" w:ascii="Arial" w:hAnsi="Arial"/>
-          <w:sz w:val="19"/>
-          <w:szCs w:val="19"/>
-        </w:rPr>
-        <w:t>here</w:t>
-      </w:r>
-      <w:r>
-        <w:rPr>
-          <w:rFonts w:eastAsia="Arial" w:ascii="Arial" w:hAnsi="Arial"/>
-          <w:sz w:val="19"/>
-          <w:szCs w:val="19"/>
-        </w:rPr>
-      </w:r>
-      <w:commentRangeEnd w:id="8"/>
-      <w:r>
-        <w:commentReference w:id="8"/>
-      </w:r>
-      <w:r>
-        <w:rPr>
-          <w:rFonts w:eastAsia="Arial" w:ascii="Arial" w:hAnsi="Arial"/>
-          <w:sz w:val="19"/>
-          <w:szCs w:val="19"/>
-        </w:rPr>
-        <w:t>.</w:t>
+        <w:rPr/>
+      </w:pPr>
+      <w:r>
+        <w:rPr>
+          <w:rFonts w:eastAsia="Arial" w:ascii="Arial" w:hAnsi="Arial"/>
+          <w:sz w:val="19"/>
+          <w:szCs w:val="19"/>
+          <w:lang w:val="en-US"/>
+        </w:rPr>
+        <w:t xml:space="preserve">Our conclusion that mosquito senescence is apparent in only a minority of cases across both experimental approaches contrasts with evidence from some laboratory studies (Styer et al., </w:t>
+      </w:r>
+      <w:r>
+        <w:rPr>
+          <w:rFonts w:eastAsia="Arial" w:ascii="Arial" w:hAnsi="Arial"/>
+          <w:sz w:val="19"/>
+          <w:szCs w:val="19"/>
+          <w:u w:val="single"/>
+          <w:lang w:val="en-US"/>
+        </w:rPr>
+        <w:t xml:space="preserve">2007; </w:t>
+      </w:r>
+      <w:r>
+        <w:rPr>
+          <w:rFonts w:eastAsia="Arial" w:ascii="Arial" w:hAnsi="Arial"/>
+          <w:sz w:val="19"/>
+          <w:szCs w:val="19"/>
+          <w:lang w:val="en-US"/>
+        </w:rPr>
+        <w:t xml:space="preserve">Dawes et al., </w:t>
+      </w:r>
+      <w:r>
+        <w:rPr>
+          <w:rFonts w:eastAsia="Arial" w:ascii="Arial" w:hAnsi="Arial"/>
+          <w:sz w:val="19"/>
+          <w:szCs w:val="19"/>
+          <w:u w:val="single"/>
+          <w:lang w:val="en-US"/>
+        </w:rPr>
+        <w:t>2009)</w:t>
+      </w:r>
+      <w:r>
+        <w:rPr>
+          <w:rFonts w:eastAsia="Arial" w:ascii="Arial" w:hAnsi="Arial"/>
+          <w:sz w:val="19"/>
+          <w:szCs w:val="19"/>
+          <w:lang w:val="en-US"/>
+        </w:rPr>
+        <w:t xml:space="preserve"> and field experiments (Harrington et al., 2014). To determine if experimental characteristics were responsible for our inability to detect senescence, we conducted a power analysis of MRR experiments (see SOM). This work indicated that power to detect senescence senescence strongly depends on study length (Fig. S11B) but is insensitive to release size (Fig. S11C). Clements and Patterson (1981) conducted a meta-analysis of MRR and dissection field experiments and determined that mortality increased with age at a rate comparable to the ‘mild’ senescence case population we consider in the power analysis (see SOM). In this case, detecting senescence with a power of 80% required a study length of at least 18 days. Since the median study duration for experiments included in our analysis was 10 days (Table SM2) this could partly explain our failure to detect senescence at the species level. It is possible however that laboratory studies overstate the magnitude of senescence since colony mosquitoes may survive long enough to experience physiological decline not felt in the wild. To our knowledge the MRR study of Harrington et al., (2014) on </w:t>
+      </w:r>
+      <w:r>
+        <w:rPr>
+          <w:rFonts w:eastAsia="Arial" w:ascii="Arial" w:hAnsi="Arial"/>
+          <w:i/>
+          <w:sz w:val="19"/>
+          <w:szCs w:val="19"/>
+          <w:lang w:val="en-US"/>
+        </w:rPr>
+        <w:t xml:space="preserve">Aedes </w:t>
+      </w:r>
+      <w:r>
+        <w:rPr>
+          <w:rFonts w:eastAsia="Arial" w:ascii="Arial" w:hAnsi="Arial"/>
+          <w:sz w:val="19"/>
+          <w:szCs w:val="19"/>
+          <w:lang w:val="en-US"/>
+        </w:rPr>
+        <w:t>aegypti in Thailand has been the sole field experiment aiming to detect senescence and further studies are clearly needed.</w:t>
       </w:r>
     </w:p>
     <w:p>
@@ -8425,82 +8427,7 @@
         </w:rPr>
       </w:pPr>
       <w:r>
-        <w:rPr>
-          <w:rFonts w:eastAsia="Arial" w:ascii="Arial" w:hAnsi="Arial"/>
-          <w:sz w:val="19"/>
-          <w:szCs w:val="19"/>
-        </w:rPr>
-      </w:r>
-    </w:p>
-    <w:p>
-      <w:pPr>
-        <w:pStyle w:val="Normal"/>
-        <w:spacing w:lineRule="auto" w:line="276"/>
-        <w:ind w:right="-22" w:hanging="0"/>
-        <w:rPr>
-          <w:rFonts w:ascii="Arial" w:hAnsi="Arial"/>
-          <w:sz w:val="19"/>
-          <w:szCs w:val="19"/>
-        </w:rPr>
-      </w:pPr>
-      <w:r>
-        <w:rPr>
-          <w:rFonts w:eastAsia="Arial" w:ascii="Arial" w:hAnsi="Arial"/>
-          <w:sz w:val="19"/>
-          <w:szCs w:val="19"/>
-        </w:rPr>
-        <w:t xml:space="preserve">We conducted a power analysis of MRR experiments to determine whether typical experimental characteristics could detect senescence. Here we calculated the power of a maximum likelihood estimator of the ‘senescence parameter’ </w:t>
-      </w:r>
-      <w:r>
-        <w:rPr>
-          <w:rFonts w:eastAsia="Arial" w:ascii="Arial" w:hAnsi="Arial"/>
-          <w:i/>
-          <w:sz w:val="19"/>
-          <w:szCs w:val="19"/>
-        </w:rPr>
-        <w:t>β</w:t>
-      </w:r>
-      <w:r>
-        <w:rPr>
-          <w:rFonts w:eastAsia="Arial" w:ascii="Arial" w:hAnsi="Arial"/>
-          <w:sz w:val="19"/>
-          <w:szCs w:val="19"/>
-        </w:rPr>
-        <w:t xml:space="preserve"> of the Gompertz survival function (see Table SM3) for case study populations with three diﬀerent levels of senescence (Fig. S11A). This analysis indicated that power to detect senescence strongly depends on study length (Fig. S11B) but is insensitive to release size (Fig. S11C). Clements and Patterson (1981) conducted a meta-analysis of MRR and dissection-based field experiments and found evidence of an increasing risk of mortality hazard with age that is similar in magnitude to that of the ‘mild’ case considered above. For this case, detecting senescence with a power of 80% requires a study length of at least 18 days. Since the median study duration for experiments included in our analysis was 10 days (Table SM2) this could partly explain our failure to detect senescence at the species level. A number of experiments have found evidence of age-dependence in laboratory populations (Styer et al., </w:t>
-      </w:r>
-      <w:r>
-        <w:rPr>
-          <w:rStyle w:val="InternetLink"/>
-          <w:rFonts w:eastAsia="Arial" w:ascii="Arial" w:hAnsi="Arial"/>
-          <w:sz w:val="19"/>
-          <w:szCs w:val="19"/>
-        </w:rPr>
-        <w:t xml:space="preserve">2007; </w:t>
-      </w:r>
-      <w:r>
-        <w:rPr>
-          <w:rFonts w:eastAsia="Arial" w:ascii="Arial" w:hAnsi="Arial"/>
-          <w:sz w:val="19"/>
-          <w:szCs w:val="19"/>
-        </w:rPr>
-        <w:t xml:space="preserve">Dawes et al., </w:t>
-      </w:r>
-      <w:r>
-        <w:rPr>
-          <w:rStyle w:val="InternetLink"/>
-          <w:rFonts w:eastAsia="Arial" w:ascii="Arial" w:hAnsi="Arial"/>
-          <w:sz w:val="19"/>
-          <w:szCs w:val="19"/>
-        </w:rPr>
-        <w:t>2009)</w:t>
-      </w:r>
-      <w:r>
-        <w:rPr>
-          <w:rFonts w:eastAsia="Arial" w:ascii="Arial" w:hAnsi="Arial"/>
-          <w:sz w:val="19"/>
-          <w:szCs w:val="19"/>
-        </w:rPr>
-        <w:t>. However, the artificially benign environment of the laboratory means mosquitoes live considerably longer than in the wild, where they may die because of exogenous</w:t>
+        <w:rPr/>
       </w:r>
     </w:p>
     <w:p>
@@ -8532,237 +8459,6 @@
           <w:sz w:val="19"/>
           <w:szCs w:val="19"/>
         </w:rPr>
-        <w:t xml:space="preserve">factors, before the eﬀects of physiological decline have had time to manifest. Field experiments have also found evidence for age-dependent mortality. Harrington et al. (2008) conducted a field experiment where mosquitoes reared under laboratory conditions were marked and released at diﬀerent ages. Analysis of the resultant MRR time-series indicated that mosquito mortality increases with age at release. It is possible, however, that this field experiment suﬀers from the same biases as laboratory-based approaches, because the released mosquitoes were often of ages considerably higher (up to 20 days) than typical estimates of wild mosquito </w:t>
-      </w:r>
-      <w:commentRangeStart w:id="9"/>
-      <w:r>
-        <w:rPr>
-          <w:rFonts w:eastAsia="Arial" w:ascii="Arial" w:hAnsi="Arial"/>
-          <w:sz w:val="19"/>
-          <w:szCs w:val="19"/>
-        </w:rPr>
-        <w:t>lifespan</w:t>
-      </w:r>
-      <w:r>
-        <w:rPr>
-          <w:rFonts w:eastAsia="Arial" w:ascii="Arial" w:hAnsi="Arial"/>
-          <w:sz w:val="19"/>
-          <w:szCs w:val="19"/>
-        </w:rPr>
-      </w:r>
-      <w:commentRangeEnd w:id="9"/>
-      <w:r>
-        <w:commentReference w:id="9"/>
-      </w:r>
-      <w:r>
-        <w:rPr>
-          <w:rFonts w:eastAsia="Arial" w:ascii="Arial" w:hAnsi="Arial"/>
-          <w:sz w:val="19"/>
-          <w:szCs w:val="19"/>
-        </w:rPr>
-        <w:t>.</w:t>
-      </w:r>
-    </w:p>
-    <w:p>
-      <w:pPr>
-        <w:pStyle w:val="Normal"/>
-        <w:spacing w:lineRule="auto" w:line="276"/>
-        <w:ind w:right="-22" w:hanging="0"/>
-        <w:rPr>
-          <w:rFonts w:ascii="Arial" w:hAnsi="Arial" w:eastAsia="Times New Roman"/>
-          <w:sz w:val="19"/>
-          <w:szCs w:val="19"/>
-        </w:rPr>
-      </w:pPr>
-      <w:r>
-        <w:rPr>
-          <w:rFonts w:eastAsia="Times New Roman" w:ascii="Arial" w:hAnsi="Arial"/>
-          <w:sz w:val="19"/>
-          <w:szCs w:val="19"/>
-        </w:rPr>
-      </w:r>
-    </w:p>
-    <w:p>
-      <w:pPr>
-        <w:pStyle w:val="Normal"/>
-        <w:spacing w:lineRule="auto" w:line="276"/>
-        <w:ind w:right="-22" w:hanging="0"/>
-        <w:rPr>
-          <w:rFonts w:ascii="Arial" w:hAnsi="Arial" w:eastAsia="Arial"/>
-          <w:sz w:val="19"/>
-          <w:szCs w:val="19"/>
-        </w:rPr>
-      </w:pPr>
-      <w:commentRangeStart w:id="10"/>
-      <w:r>
-        <w:rPr>
-          <w:rFonts w:eastAsia="Arial" w:ascii="Arial" w:hAnsi="Arial"/>
-          <w:sz w:val="19"/>
-          <w:szCs w:val="19"/>
-        </w:rPr>
-        <w:t xml:space="preserve">As </w:t>
-      </w:r>
-      <w:r>
-        <w:rPr>
-          <w:rFonts w:eastAsia="Arial" w:ascii="Arial" w:hAnsi="Arial"/>
-          <w:sz w:val="19"/>
-          <w:szCs w:val="19"/>
-        </w:rPr>
-      </w:r>
-      <w:commentRangeEnd w:id="10"/>
-      <w:r>
-        <w:commentReference w:id="10"/>
-      </w:r>
-      <w:r>
-        <w:rPr>
-          <w:rFonts w:eastAsia="Arial" w:ascii="Arial" w:hAnsi="Arial"/>
-          <w:sz w:val="19"/>
-          <w:szCs w:val="19"/>
-        </w:rPr>
-        <w:t>ethical concerns of contributing to disease burden are more often considered, it is now less common for MRR experiments to release female mosquitoes versus males than historically (Fig. SM2). Our analysis indicates that females outlive male mosquitoes by approximately 1.2 days (Fig. 3), meaning that diﬀerences between the sexes may exist for other ecological parameters determinable by MRR. This suggests that continued field entomological work on contained releases of mosquitoes in semi-field sites or large microcosms may be a valuable source of information on female mosquito ecology.</w:t>
-      </w:r>
-    </w:p>
-    <w:p>
-      <w:pPr>
-        <w:pStyle w:val="Normal"/>
-        <w:spacing w:lineRule="auto" w:line="276"/>
-        <w:ind w:right="-22" w:hanging="0"/>
-        <w:rPr>
-          <w:rFonts w:ascii="Arial" w:hAnsi="Arial" w:eastAsia="Times New Roman"/>
-          <w:sz w:val="19"/>
-          <w:szCs w:val="19"/>
-        </w:rPr>
-      </w:pPr>
-      <w:r>
-        <w:rPr>
-          <w:rFonts w:eastAsia="Times New Roman" w:ascii="Arial" w:hAnsi="Arial"/>
-          <w:sz w:val="19"/>
-          <w:szCs w:val="19"/>
-        </w:rPr>
-      </w:r>
-    </w:p>
-    <w:p>
-      <w:pPr>
-        <w:pStyle w:val="Normal"/>
-        <w:spacing w:lineRule="auto" w:line="276"/>
-        <w:ind w:right="-22" w:hanging="0"/>
-        <w:rPr>
-          <w:rFonts w:ascii="Arial" w:hAnsi="Arial"/>
-          <w:sz w:val="19"/>
-          <w:szCs w:val="19"/>
-        </w:rPr>
-      </w:pPr>
-      <w:r>
-        <w:rPr>
-          <w:rFonts w:eastAsia="Arial" w:ascii="Arial" w:hAnsi="Arial"/>
-          <w:sz w:val="19"/>
-          <w:szCs w:val="19"/>
-        </w:rPr>
-        <w:t xml:space="preserve">Our estimates of lifespan indicate that mosquitoes that were sugar-fed prior to release lived on average 0.7 days longer than those that were unfed (Fig. S4) suggesting the potential value of this underappreciated aspect of the mosquito ecology to the insects. It may also partly explain the recent successes in the use of Attractive Toxic Sugar Baits as a vector control intervention (Müller, Kravchenko, and Schlein, </w:t>
-      </w:r>
-      <w:r>
-        <w:rPr>
-          <w:rStyle w:val="InternetLink"/>
-          <w:rFonts w:eastAsia="Arial" w:ascii="Arial" w:hAnsi="Arial"/>
-          <w:sz w:val="19"/>
-          <w:szCs w:val="19"/>
-        </w:rPr>
-        <w:t xml:space="preserve">2008; </w:t>
-      </w:r>
-      <w:r>
-        <w:rPr>
-          <w:rFonts w:eastAsia="Arial" w:ascii="Arial" w:hAnsi="Arial"/>
-          <w:sz w:val="19"/>
-          <w:szCs w:val="19"/>
-        </w:rPr>
-        <w:t xml:space="preserve">Müller, Junnila, and Schlein, </w:t>
-      </w:r>
-      <w:r>
-        <w:rPr>
-          <w:rStyle w:val="InternetLink"/>
-          <w:rFonts w:eastAsia="Arial" w:ascii="Arial" w:hAnsi="Arial"/>
-          <w:sz w:val="19"/>
-          <w:szCs w:val="19"/>
-        </w:rPr>
-        <w:t xml:space="preserve">2010; </w:t>
-      </w:r>
-      <w:r>
-        <w:rPr>
-          <w:rFonts w:eastAsia="Arial" w:ascii="Arial" w:hAnsi="Arial"/>
-          <w:sz w:val="19"/>
-          <w:szCs w:val="19"/>
-        </w:rPr>
-        <w:t xml:space="preserve">Müller et al., </w:t>
-      </w:r>
-      <w:r>
-        <w:rPr>
-          <w:rStyle w:val="InternetLink"/>
-          <w:rFonts w:eastAsia="Arial" w:ascii="Arial" w:hAnsi="Arial"/>
-          <w:sz w:val="19"/>
-          <w:szCs w:val="19"/>
-        </w:rPr>
-        <w:t xml:space="preserve">2010a; </w:t>
-      </w:r>
-      <w:r>
-        <w:rPr>
-          <w:rFonts w:eastAsia="Arial" w:ascii="Arial" w:hAnsi="Arial"/>
-          <w:sz w:val="19"/>
-          <w:szCs w:val="19"/>
-        </w:rPr>
-        <w:t xml:space="preserve">Müller et al., </w:t>
-      </w:r>
-      <w:r>
-        <w:rPr>
-          <w:rStyle w:val="InternetLink"/>
-          <w:rFonts w:eastAsia="Arial" w:ascii="Arial" w:hAnsi="Arial"/>
-          <w:sz w:val="19"/>
-          <w:szCs w:val="19"/>
-        </w:rPr>
-        <w:t xml:space="preserve">2010b; </w:t>
-      </w:r>
-      <w:r>
-        <w:rPr>
-          <w:rFonts w:eastAsia="Arial" w:ascii="Arial" w:hAnsi="Arial"/>
-          <w:sz w:val="19"/>
-          <w:szCs w:val="19"/>
-        </w:rPr>
-        <w:t xml:space="preserve">Beier et al., </w:t>
-      </w:r>
-      <w:r>
-        <w:rPr>
-          <w:rStyle w:val="InternetLink"/>
-          <w:rFonts w:eastAsia="Arial" w:ascii="Arial" w:hAnsi="Arial"/>
-          <w:sz w:val="19"/>
-          <w:szCs w:val="19"/>
-        </w:rPr>
-        <w:t>2012)</w:t>
-      </w:r>
-      <w:r>
-        <w:rPr>
-          <w:rFonts w:eastAsia="Arial" w:ascii="Arial" w:hAnsi="Arial"/>
-          <w:sz w:val="19"/>
-          <w:szCs w:val="19"/>
-        </w:rPr>
-        <w:t>. More research is needed, however, to identify the sugar-feeding frequency and food sources for wild populations.</w:t>
-      </w:r>
-    </w:p>
-    <w:p>
-      <w:pPr>
-        <w:pStyle w:val="Normal"/>
-        <w:spacing w:lineRule="auto" w:line="276"/>
-        <w:ind w:right="-22" w:hanging="0"/>
-        <w:rPr>
-          <w:rFonts w:ascii="Arial" w:hAnsi="Arial" w:eastAsia="Arial"/>
-          <w:sz w:val="19"/>
-          <w:szCs w:val="19"/>
-        </w:rPr>
-      </w:pPr>
-      <w:r>
-        <w:rPr>
-          <w:rFonts w:eastAsia="Arial" w:ascii="Arial" w:hAnsi="Arial"/>
-          <w:sz w:val="19"/>
-          <w:szCs w:val="19"/>
-        </w:rPr>
       </w:r>
     </w:p>
     <w:p>
@@ -8777,146 +8473,17 @@
           <w:rFonts w:eastAsia="Arial" w:ascii="Arial" w:hAnsi="Arial"/>
           <w:sz w:val="19"/>
           <w:szCs w:val="19"/>
-        </w:rPr>
-        <w:t xml:space="preserve">There is evidence mainly from laboratory studies that temperature modulates mosquito ecology and behaviour (Yang et al., </w:t>
-      </w:r>
-      <w:r>
-        <w:rPr>
-          <w:rStyle w:val="InternetLink"/>
-          <w:rFonts w:eastAsia="Arial" w:ascii="Arial" w:hAnsi="Arial"/>
-          <w:sz w:val="19"/>
-          <w:szCs w:val="19"/>
-        </w:rPr>
-        <w:t xml:space="preserve">2009; </w:t>
-      </w:r>
-      <w:r>
-        <w:rPr>
-          <w:rFonts w:eastAsia="Arial" w:ascii="Arial" w:hAnsi="Arial"/>
-          <w:sz w:val="19"/>
-          <w:szCs w:val="19"/>
-        </w:rPr>
-        <w:t xml:space="preserve">Brady et al., </w:t>
-      </w:r>
-      <w:r>
-        <w:rPr>
-          <w:rStyle w:val="InternetLink"/>
-          <w:rFonts w:eastAsia="Arial" w:ascii="Arial" w:hAnsi="Arial"/>
-          <w:sz w:val="19"/>
-          <w:szCs w:val="19"/>
-        </w:rPr>
-        <w:t xml:space="preserve">2013; </w:t>
-      </w:r>
-      <w:r>
-        <w:rPr>
-          <w:rFonts w:eastAsia="Arial" w:ascii="Arial" w:hAnsi="Arial"/>
-          <w:sz w:val="19"/>
-          <w:szCs w:val="19"/>
-        </w:rPr>
-        <w:t xml:space="preserve">Murdock et al., </w:t>
-      </w:r>
-      <w:r>
-        <w:rPr>
-          <w:rStyle w:val="InternetLink"/>
-          <w:rFonts w:eastAsia="Arial" w:ascii="Arial" w:hAnsi="Arial"/>
-          <w:sz w:val="19"/>
-          <w:szCs w:val="19"/>
-        </w:rPr>
-        <w:t xml:space="preserve">2012; </w:t>
-      </w:r>
-      <w:r>
-        <w:rPr>
-          <w:rFonts w:eastAsia="Arial" w:ascii="Arial" w:hAnsi="Arial"/>
-          <w:sz w:val="19"/>
-          <w:szCs w:val="19"/>
-        </w:rPr>
-        <w:t xml:space="preserve">Beck-Johnson et al., </w:t>
-      </w:r>
-      <w:r>
-        <w:rPr>
-          <w:rStyle w:val="InternetLink"/>
-          <w:rFonts w:eastAsia="Arial" w:ascii="Arial" w:hAnsi="Arial"/>
-          <w:sz w:val="19"/>
-          <w:szCs w:val="19"/>
-        </w:rPr>
-        <w:t>2013)</w:t>
-      </w:r>
-      <w:r>
-        <w:rPr>
-          <w:rFonts w:eastAsia="Arial" w:ascii="Arial" w:hAnsi="Arial"/>
-          <w:sz w:val="19"/>
-          <w:szCs w:val="19"/>
-        </w:rPr>
-        <w:t>. The locations and times of year over which the MRR studies were conducted encompassed a large range of average air temperatures, from approximately 10 oC to 35 oC and, within this, we determined no relationship between lifespan and temperature across all time series (Fig. S5) or, for any of the species with the most data (Fig. S6). It is possible that by considering a raw average of air temperature across the month, this ignored, more complex, interactions between temperature and lifespan. It is also possible that by ignoring the eﬀects of rainfall (the historical data on rainfall is less likely to be reliable for a given location), that this masked a more complex interaction between longevity and temperature. The observed laboratory relationship between lifespan and temperature, however, may not be as robust in the field if mosquitoes adjust their behaviours (such as, by seeking shade) in reaction to changes in temperature. More work exploring the relationship between mosquito ecology and temperature in semi-field experiments may be useful in probing these interactions further.</w:t>
-      </w:r>
-      <w:r>
-        <w:rPr>
-          <w:rFonts w:ascii="Arial" w:hAnsi="Arial"/>
-          <w:sz w:val="19"/>
-          <w:szCs w:val="19"/>
-        </w:rPr>
-        <w:t xml:space="preserve"> </w:t>
-      </w:r>
-      <w:r>
-        <w:rPr>
-          <w:rFonts w:eastAsia="Arial" w:ascii="Arial" w:hAnsi="Arial"/>
-          <w:sz w:val="19"/>
-          <w:szCs w:val="19"/>
-        </w:rPr>
-        <w:t>In this work, we have used modern statistical methods to synthesise precious field data conducted by entomologists past and present, to produce lower bound estimates of mosquito lifespan.</w:t>
-      </w:r>
-    </w:p>
-    <w:p>
-      <w:pPr>
-        <w:pStyle w:val="Normal"/>
-        <w:spacing w:lineRule="auto" w:line="276"/>
-        <w:ind w:right="-22" w:hanging="0"/>
-        <w:rPr>
-          <w:rFonts w:ascii="Arial" w:hAnsi="Arial" w:eastAsia="Arial"/>
-          <w:sz w:val="19"/>
-          <w:szCs w:val="19"/>
-        </w:rPr>
-      </w:pPr>
-      <w:r>
-        <w:rPr/>
-      </w:r>
-    </w:p>
-    <w:p>
-      <w:pPr>
-        <w:pStyle w:val="Normal"/>
-        <w:spacing w:lineRule="auto" w:line="276"/>
-        <w:ind w:right="-22" w:hanging="0"/>
-        <w:rPr/>
-      </w:pPr>
-      <w:r>
-        <w:rPr>
-          <w:rFonts w:eastAsia="Arial" w:ascii="Arial" w:hAnsi="Arial"/>
-          <w:sz w:val="19"/>
-          <w:szCs w:val="19"/>
-        </w:rPr>
-        <w:t xml:space="preserve">The importance of vector mortality for disease transmission has long been recognised, however, since even before 1957, when George Macdonald formulated the now famous Ross-Macdonald equation of R0 for malaria. Indeed, the recent declines in malaria prevalence in Sub-Saharan Africa were likely due to upscaling of interventions (insecticide-treated bednets and indoor residual spraying) that </w:t>
-      </w:r>
-      <w:r>
-        <w:rPr>
-          <w:rFonts w:eastAsia="Arial" w:ascii="Arial" w:hAnsi="Arial"/>
-          <w:sz w:val="19"/>
-          <w:szCs w:val="19"/>
-        </w:rPr>
-        <w:t xml:space="preserve">kill mosquitoes and, hence, </w:t>
-      </w:r>
-      <w:r>
-        <w:rPr>
-          <w:rFonts w:eastAsia="Arial" w:ascii="Arial" w:hAnsi="Arial"/>
-          <w:sz w:val="19"/>
-          <w:szCs w:val="19"/>
-        </w:rPr>
-        <w:t xml:space="preserve">reduce mosquito lifespan (Bhatt et al., </w:t>
-      </w:r>
-      <w:r>
-        <w:rPr>
-          <w:rStyle w:val="InternetLink"/>
-          <w:rFonts w:eastAsia="Arial" w:ascii="Arial" w:hAnsi="Arial"/>
-          <w:sz w:val="19"/>
-          <w:szCs w:val="19"/>
+          <w:lang w:val="en-US"/>
+        </w:rPr>
+        <w:t xml:space="preserve">In this work, we applied modern statistical methods to combine precious field data collected by entomologists past and present to produce lower bound estimates of mosquito lifespan. Although our approach to estimating mosquito lifespan is novel, its importance for disease transmission has long been recognized since even before 1957, when George Macdonald formulated his mathematical model of malaria transmission. Indeed, the recent declines in malaria prevalence in Sub-Saharan Africa were mainly due to interventions (insecticide-treated bednets and indoor residual spraying) that aim to reduce mosquito lifespan (Bhatt et al., </w:t>
+      </w:r>
+      <w:r>
+        <w:rPr>
+          <w:rFonts w:eastAsia="Arial" w:ascii="Arial" w:hAnsi="Arial"/>
+          <w:sz w:val="19"/>
+          <w:szCs w:val="19"/>
+          <w:u w:val="single"/>
+          <w:lang w:val="en-US"/>
         </w:rPr>
         <w:t>2015)</w:t>
       </w:r>
@@ -8925,25 +8492,28 @@
           <w:rFonts w:eastAsia="Arial" w:ascii="Arial" w:hAnsi="Arial"/>
           <w:sz w:val="19"/>
           <w:szCs w:val="19"/>
-        </w:rPr>
-        <w:t xml:space="preserve">. Worryingly, resistance to pyrethroids, the only class of insecticide used in current insecticide-treated bednets and likely the only product to come to market in the near future, has been determined to be widespread and increasing in intensity across Sub-Saharan Africa (World Health Organization, </w:t>
-      </w:r>
-      <w:r>
-        <w:rPr>
-          <w:rStyle w:val="InternetLink"/>
-          <w:rFonts w:eastAsia="Arial" w:ascii="Arial" w:hAnsi="Arial"/>
-          <w:sz w:val="19"/>
-          <w:szCs w:val="19"/>
-        </w:rPr>
-        <w:t>2018)</w:t>
-      </w:r>
-      <w:r>
-        <w:rPr>
-          <w:rFonts w:eastAsia="Arial" w:ascii="Arial" w:hAnsi="Arial"/>
-          <w:sz w:val="19"/>
-          <w:szCs w:val="19"/>
-        </w:rPr>
-        <w:t>. This alarming trend highlights the need for continued MRR and dissection-based studies to monitor the eﬀectiveness of bednets and determine whether more expensive alternatives, such as nets incorporating piperonyl butoxide be deployed. It also emphasises the need for investment in new tools for real time monitoring of mosquito populations. In recent years, considerable funding has been allocated to molecular and genomic research into mosquitoes that strengthens existing interventions and suggest novel control strategies. Without commensurate funding allocated to applied vector ecology, our lack of knowledge in this area threatens our opportunity to capitalise on molecular advances and potentially hinders our ability to control of mosquito-borne disease.</w:t>
+          <w:lang w:val="en-US"/>
+        </w:rPr>
+        <w:t xml:space="preserve">. Yet, there is ample evidence that mosquito resistance to pyrethroid insecticides has spread throughout the continent (World Health Organization, </w:t>
+      </w:r>
+      <w:r>
+        <w:rPr>
+          <w:rFonts w:eastAsia="Arial" w:ascii="Arial" w:hAnsi="Arial"/>
+          <w:sz w:val="19"/>
+          <w:szCs w:val="19"/>
+          <w:u w:val="single"/>
+          <w:lang w:val="en-US"/>
+        </w:rPr>
+        <w:t xml:space="preserve">2018) </w:t>
+      </w:r>
+      <w:r>
+        <w:rPr>
+          <w:rFonts w:eastAsia="Arial" w:ascii="Arial" w:hAnsi="Arial"/>
+          <w:sz w:val="19"/>
+          <w:szCs w:val="19"/>
+          <w:lang w:val="en-US"/>
+        </w:rPr>
+        <w:t xml:space="preserve">which may erode or reverse recent gains. A direct way to assess the performance of existing vector control methods is to estimate how mosquito lifespan responds to changes in measured resistance. The diﬀerent nature of the assumptions underpinning analysis of MRR and dissection studies means they oﬀer complimentary information on mosquito survival and lacking a gold standard method to estimate this quantity, we foresee continued reliance on these longstanding field entomological methods. </w:t>
       </w:r>
     </w:p>
     <w:p>
@@ -13359,90 +12929,6 @@
           <w:lang w:val="en-US" w:eastAsia="en-US" w:bidi="en-US"/>
         </w:rPr>
         <w:t>Is it worth looking carefully at the funestus MRR data as it does seem such an outlier</w:t>
-      </w:r>
-    </w:p>
-  </w:comment>
-  <w:comment w:id="5" w:author="Charles Godfray" w:date="2018-12-17T12:14:00Z" w:initials="CG">
-    <w:p>
-      <w:r>
-        <w:rPr>
-          <w:rFonts w:ascii="Liberation Serif" w:hAnsi="Liberation Serif" w:eastAsia="Tahoma" w:cs="Tahoma"/>
-          <w:color w:val="00000A"/>
-          <w:sz w:val="24"/>
-          <w:szCs w:val="24"/>
-          <w:lang w:val="en-US" w:eastAsia="en-US" w:bidi="en-US"/>
-        </w:rPr>
-        <w:t>I’d omit this para; core could be in final summing up para</w:t>
-      </w:r>
-    </w:p>
-  </w:comment>
-  <w:comment w:id="6" w:author="Charles Godfray" w:date="2018-12-17T12:15:00Z" w:initials="CG">
-    <w:p>
-      <w:r>
-        <w:rPr>
-          <w:rFonts w:ascii="Liberation Serif" w:hAnsi="Liberation Serif" w:eastAsia="Tahoma" w:cs="Tahoma"/>
-          <w:color w:val="00000A"/>
-          <w:sz w:val="24"/>
-          <w:szCs w:val="24"/>
-          <w:lang w:val="en-US" w:eastAsia="en-US" w:bidi="en-US"/>
-        </w:rPr>
-        <w:t>Will think, prob Tom Scott’s work.</w:t>
-      </w:r>
-    </w:p>
-  </w:comment>
-  <w:comment w:id="7" w:author="Charles Godfray" w:date="2018-12-17T12:16:00Z" w:initials="CG">
-    <w:p>
-      <w:r>
-        <w:rPr>
-          <w:rFonts w:ascii="Liberation Serif" w:hAnsi="Liberation Serif" w:eastAsia="Tahoma" w:cs="Tahoma"/>
-          <w:color w:val="00000A"/>
-          <w:sz w:val="24"/>
-          <w:szCs w:val="24"/>
-          <w:lang w:val="en-US" w:eastAsia="en-US" w:bidi="en-US"/>
-        </w:rPr>
-        <w:t>I think there is too much detail here, and some material that is more results than Discussion.  I’d extract key points</w:t>
-      </w:r>
-    </w:p>
-  </w:comment>
-  <w:comment w:id="8" w:author="Charles Godfray" w:date="2018-12-17T12:17:00Z" w:initials="CG">
-    <w:p>
-      <w:r>
-        <w:rPr>
-          <w:rFonts w:ascii="Liberation Serif" w:hAnsi="Liberation Serif" w:eastAsia="Tahoma" w:cs="Tahoma"/>
-          <w:color w:val="00000A"/>
-          <w:sz w:val="24"/>
-          <w:szCs w:val="24"/>
-          <w:lang w:val="en-US" w:eastAsia="en-US" w:bidi="en-US"/>
-        </w:rPr>
-        <w:t>I wonder if it would be better to have a succinct para discussing MRR v dissection and bringing in lab.</w:t>
-      </w:r>
-    </w:p>
-  </w:comment>
-  <w:comment w:id="9" w:author="Charles Godfray" w:date="2018-12-17T12:20:00Z" w:initials="CG">
-    <w:p>
-      <w:r>
-        <w:rPr>
-          <w:rFonts w:ascii="Liberation Serif" w:hAnsi="Liberation Serif" w:eastAsia="Tahoma" w:cs="Tahoma"/>
-          <w:color w:val="00000A"/>
-          <w:sz w:val="24"/>
-          <w:szCs w:val="24"/>
-          <w:lang w:val="en-US" w:eastAsia="en-US" w:bidi="en-US"/>
-        </w:rPr>
-        <w:t>We need a discussion of senescence but I think it needs sharpening and perhaps using the PA to support the discussion rather than leading with it.</w:t>
-      </w:r>
-    </w:p>
-  </w:comment>
-  <w:comment w:id="10" w:author="Charles Godfray" w:date="2018-12-17T12:22:00Z" w:initials="CG">
-    <w:p>
-      <w:r>
-        <w:rPr>
-          <w:rFonts w:ascii="Liberation Serif" w:hAnsi="Liberation Serif" w:eastAsia="Tahoma" w:cs="Tahoma"/>
-          <w:color w:val="00000A"/>
-          <w:sz w:val="24"/>
-          <w:szCs w:val="24"/>
-          <w:lang w:val="en-US" w:eastAsia="en-US" w:bidi="en-US"/>
-        </w:rPr>
-        <w:t>Next three paras on the three things we analysed could be condensed and brought together.  Felt some of the discussion was not relevant enough to go in.</w:t>
       </w:r>
     </w:p>
   </w:comment>
@@ -15584,6 +15070,118 @@
       <w:rFonts w:ascii="OpenSymbol" w:hAnsi="OpenSymbol" w:eastAsia="OpenSymbol" w:cs="OpenSymbol"/>
     </w:rPr>
   </w:style>
+  <w:style w:type="character" w:styleId="ListLabel65">
+    <w:name w:val="ListLabel 65"/>
+    <w:qFormat/>
+    <w:rPr>
+      <w:rFonts w:cs="Liberation Serif"/>
+    </w:rPr>
+  </w:style>
+  <w:style w:type="character" w:styleId="ListLabel66">
+    <w:name w:val="ListLabel 66"/>
+    <w:qFormat/>
+    <w:rPr>
+      <w:rFonts w:cs="Liberation Serif"/>
+    </w:rPr>
+  </w:style>
+  <w:style w:type="character" w:styleId="ListLabel67">
+    <w:name w:val="ListLabel 67"/>
+    <w:qFormat/>
+    <w:rPr>
+      <w:rFonts w:cs="Liberation Serif"/>
+    </w:rPr>
+  </w:style>
+  <w:style w:type="character" w:styleId="ListLabel68">
+    <w:name w:val="ListLabel 68"/>
+    <w:qFormat/>
+    <w:rPr>
+      <w:rFonts w:cs="Liberation Serif"/>
+    </w:rPr>
+  </w:style>
+  <w:style w:type="character" w:styleId="ListLabel69">
+    <w:name w:val="ListLabel 69"/>
+    <w:qFormat/>
+    <w:rPr>
+      <w:rFonts w:cs="Liberation Serif"/>
+    </w:rPr>
+  </w:style>
+  <w:style w:type="character" w:styleId="ListLabel70">
+    <w:name w:val="ListLabel 70"/>
+    <w:qFormat/>
+    <w:rPr>
+      <w:rFonts w:cs="Liberation Serif"/>
+    </w:rPr>
+  </w:style>
+  <w:style w:type="character" w:styleId="ListLabel71">
+    <w:name w:val="ListLabel 71"/>
+    <w:qFormat/>
+    <w:rPr>
+      <w:rFonts w:cs="Liberation Serif"/>
+    </w:rPr>
+  </w:style>
+  <w:style w:type="character" w:styleId="ListLabel72">
+    <w:name w:val="ListLabel 72"/>
+    <w:qFormat/>
+    <w:rPr>
+      <w:rFonts w:cs="OpenSymbol"/>
+    </w:rPr>
+  </w:style>
+  <w:style w:type="character" w:styleId="ListLabel73">
+    <w:name w:val="ListLabel 73"/>
+    <w:qFormat/>
+    <w:rPr>
+      <w:rFonts w:cs="OpenSymbol"/>
+    </w:rPr>
+  </w:style>
+  <w:style w:type="character" w:styleId="ListLabel74">
+    <w:name w:val="ListLabel 74"/>
+    <w:qFormat/>
+    <w:rPr>
+      <w:rFonts w:cs="OpenSymbol"/>
+    </w:rPr>
+  </w:style>
+  <w:style w:type="character" w:styleId="ListLabel75">
+    <w:name w:val="ListLabel 75"/>
+    <w:qFormat/>
+    <w:rPr>
+      <w:rFonts w:cs="OpenSymbol"/>
+    </w:rPr>
+  </w:style>
+  <w:style w:type="character" w:styleId="ListLabel76">
+    <w:name w:val="ListLabel 76"/>
+    <w:qFormat/>
+    <w:rPr>
+      <w:rFonts w:cs="OpenSymbol"/>
+    </w:rPr>
+  </w:style>
+  <w:style w:type="character" w:styleId="ListLabel77">
+    <w:name w:val="ListLabel 77"/>
+    <w:qFormat/>
+    <w:rPr>
+      <w:rFonts w:cs="OpenSymbol"/>
+    </w:rPr>
+  </w:style>
+  <w:style w:type="character" w:styleId="ListLabel78">
+    <w:name w:val="ListLabel 78"/>
+    <w:qFormat/>
+    <w:rPr>
+      <w:rFonts w:cs="OpenSymbol"/>
+    </w:rPr>
+  </w:style>
+  <w:style w:type="character" w:styleId="ListLabel79">
+    <w:name w:val="ListLabel 79"/>
+    <w:qFormat/>
+    <w:rPr>
+      <w:rFonts w:cs="OpenSymbol"/>
+    </w:rPr>
+  </w:style>
+  <w:style w:type="character" w:styleId="ListLabel80">
+    <w:name w:val="ListLabel 80"/>
+    <w:qFormat/>
+    <w:rPr>
+      <w:rFonts w:cs="OpenSymbol"/>
+    </w:rPr>
+  </w:style>
   <w:style w:type="paragraph" w:styleId="Heading" w:customStyle="1">
     <w:name w:val="Heading"/>
     <w:basedOn w:val="Normal"/>

</xml_diff>

<commit_message>
Updated ms to include latest parity results
</commit_message>
<xml_diff>
--- a/writeUp/MS_2020.docx
+++ b/writeUp/MS_2020.docx
@@ -557,26 +557,47 @@
           </w:rPr>
           <w:t xml:space="preserve"> 4.2 days (MRR) to </w:t>
         </w:r>
+        <w:commentRangeStart w:id="22"/>
         <w:r>
           <w:rPr>
             <w:rFonts w:ascii="Arial" w:eastAsia="Arial" w:hAnsi="Arial"/>
             <w:sz w:val="19"/>
             <w:szCs w:val="19"/>
-            <w:highlight w:val="yellow"/>
+            <w:highlight w:val="red"/>
           </w:rPr>
-          <w:t>13.</w:t>
+          <w:t>13</w:t>
         </w:r>
       </w:ins>
-      <w:r>
-        <w:rPr>
-          <w:rFonts w:ascii="Arial" w:eastAsia="Arial" w:hAnsi="Arial"/>
-          <w:sz w:val="19"/>
-          <w:szCs w:val="19"/>
-          <w:highlight w:val="yellow"/>
+      <w:commentRangeEnd w:id="22"/>
+      <w:r>
+        <w:rPr>
+          <w:rStyle w:val="CommentReference"/>
+          <w:rFonts w:ascii="Liberation Serif" w:eastAsia="AR PL SungtiL GB" w:hAnsi="Liberation Serif" w:cs="Mangal"/>
+          <w:lang w:val="en-GB"/>
+        </w:rPr>
+        <w:commentReference w:id="22"/>
+      </w:r>
+      <w:ins w:id="23" w:author="Unknown Author" w:date="2020-01-03T16:07:00Z">
+        <w:r>
+          <w:rPr>
+            <w:rFonts w:ascii="Arial" w:eastAsia="Arial" w:hAnsi="Arial"/>
+            <w:sz w:val="19"/>
+            <w:szCs w:val="19"/>
+            <w:highlight w:val="red"/>
+          </w:rPr>
+          <w:t>.</w:t>
+        </w:r>
+      </w:ins>
+      <w:r>
+        <w:rPr>
+          <w:rFonts w:ascii="Arial" w:eastAsia="Arial" w:hAnsi="Arial"/>
+          <w:sz w:val="19"/>
+          <w:szCs w:val="19"/>
+          <w:highlight w:val="red"/>
         </w:rPr>
         <w:t>2</w:t>
       </w:r>
-      <w:ins w:id="22" w:author="Unknown Author" w:date="2020-01-03T16:07:00Z">
+      <w:ins w:id="24" w:author="Unknown Author" w:date="2020-01-03T16:07:00Z">
         <w:r>
           <w:rPr>
             <w:rFonts w:ascii="Arial" w:eastAsia="Arial" w:hAnsi="Arial"/>
@@ -586,7 +607,7 @@
           <w:t xml:space="preserve"> days (dichotomous parity analysis).</w:t>
         </w:r>
       </w:ins>
-      <w:ins w:id="23" w:author="Unknown Author" w:date="2020-01-03T16:08:00Z">
+      <w:ins w:id="25" w:author="Unknown Author" w:date="2020-01-03T16:08:00Z">
         <w:r>
           <w:rPr>
             <w:rFonts w:ascii="Arial" w:eastAsia="Arial" w:hAnsi="Arial"/>
@@ -596,7 +617,7 @@
           <w:t xml:space="preserve"> </w:t>
         </w:r>
       </w:ins>
-      <w:ins w:id="24" w:author="Unknown Author" w:date="2020-01-03T16:16:00Z">
+      <w:ins w:id="26" w:author="Unknown Author" w:date="2020-01-03T16:16:00Z">
         <w:r>
           <w:rPr>
             <w:rFonts w:ascii="Arial" w:eastAsia="Arial" w:hAnsi="Arial"/>
@@ -606,7 +627,7 @@
           <w:t>W</w:t>
         </w:r>
       </w:ins>
-      <w:ins w:id="25" w:author="Unknown Author" w:date="2020-01-03T16:14:00Z">
+      <w:ins w:id="27" w:author="Unknown Author" w:date="2020-01-03T16:14:00Z">
         <w:r>
           <w:rPr>
             <w:rFonts w:ascii="Arial" w:eastAsia="Arial" w:hAnsi="Arial"/>
@@ -652,7 +673,7 @@
           <w:t xml:space="preserve"> (only present in MRR data) </w:t>
         </w:r>
       </w:ins>
-      <w:ins w:id="26" w:author="Unknown Author" w:date="2020-01-03T16:17:00Z">
+      <w:ins w:id="28" w:author="Unknown Author" w:date="2020-01-03T16:17:00Z">
         <w:r>
           <w:rPr>
             <w:rFonts w:ascii="Arial" w:eastAsia="Arial" w:hAnsi="Arial"/>
@@ -662,7 +683,7 @@
           <w:t>– the predominant vectors of dengue fever, chikungunya and Zika.</w:t>
         </w:r>
       </w:ins>
-      <w:del w:id="27" w:author="Unknown Author" w:date="2020-01-03T16:08:00Z">
+      <w:del w:id="29" w:author="Unknown Author" w:date="2020-01-03T16:08:00Z">
         <w:r>
           <w:rPr>
             <w:rFonts w:ascii="Arial" w:eastAsia="Arial" w:hAnsi="Arial"/>
@@ -722,7 +743,7 @@
           <w:delText xml:space="preserve">. </w:delText>
         </w:r>
       </w:del>
-      <w:del w:id="28" w:author="Unknown Author" w:date="2020-01-03T16:17:00Z">
+      <w:del w:id="30" w:author="Unknown Author" w:date="2020-01-03T16:17:00Z">
         <w:r>
           <w:rPr>
             <w:rFonts w:ascii="Arial" w:eastAsia="Arial" w:hAnsi="Arial"/>
@@ -791,7 +812,7 @@
           <w:delText xml:space="preserve"> – the predominant vectors of dengue fever, chikungunya and Zika. </w:delText>
         </w:r>
       </w:del>
-      <w:del w:id="29" w:author="Unknown Author" w:date="2020-01-03T16:27:00Z">
+      <w:del w:id="31" w:author="Unknown Author" w:date="2020-01-03T16:27:00Z">
         <w:r>
           <w:rPr>
             <w:rFonts w:ascii="Arial" w:eastAsia="Arial" w:hAnsi="Arial"/>
@@ -907,7 +928,7 @@
         </w:rPr>
         <w:t>fly children in low-income countries. The transmission strength of these diseases depends critically on the duration of mosquito lifespans</w:t>
       </w:r>
-      <w:ins w:id="30" w:author="Unknown Author" w:date="2020-01-03T16:27:00Z">
+      <w:ins w:id="32" w:author="Unknown Author" w:date="2020-01-03T16:27:00Z">
         <w:r>
           <w:rPr>
             <w:rFonts w:ascii="Arial" w:eastAsia="Arial" w:hAnsi="Arial"/>
@@ -1164,7 +1185,7 @@
         </w:rPr>
         <w:t>humans are transmitted by mosquitoes (Gates, 2014), including pathogens such as the causative agent of malaria that have been associated with humans throughout our evolutionary history (Carter and Mendis, 2002), as well recently emergent infections</w:t>
       </w:r>
-      <w:ins w:id="31" w:author="Benjamin Lambert" w:date="2019-08-28T15:36:00Z">
+      <w:ins w:id="33" w:author="Benjamin Lambert" w:date="2019-08-28T15:36:00Z">
         <w:r>
           <w:rPr>
             <w:rFonts w:ascii="Arial" w:eastAsia="Arial" w:hAnsi="Arial"/>
@@ -1206,7 +1227,7 @@
         </w:rPr>
         <w:t xml:space="preserve">istence of an indirectly transmitted infection (Macdonald, 1957). Lifespan can of course be straightforwardly assessed in the laboratory, but it is generally accepted that measurements under relatively benign laboratory conditions </w:t>
       </w:r>
-      <w:del w:id="32" w:author="Benjamin Lambert" w:date="2019-08-28T15:36:00Z">
+      <w:del w:id="34" w:author="Benjamin Lambert" w:date="2019-08-28T15:36:00Z">
         <w:r>
           <w:rPr>
             <w:rFonts w:ascii="Arial" w:eastAsia="Arial" w:hAnsi="Arial"/>
@@ -1240,7 +1261,7 @@
         </w:rPr>
         <w:t>st assumption is that these do not vary with mosquito age – in this case</w:t>
       </w:r>
-      <w:ins w:id="33" w:author="Benjamin Lambert" w:date="2019-08-28T15:37:00Z">
+      <w:ins w:id="35" w:author="Benjamin Lambert" w:date="2019-08-28T15:37:00Z">
         <w:r>
           <w:rPr>
             <w:rFonts w:ascii="Arial" w:eastAsia="Arial" w:hAnsi="Arial"/>
@@ -1315,7 +1336,7 @@
         </w:rPr>
         <w:t xml:space="preserve"> with MRR is ensuring the marking technique does not aﬀect recapture probability</w:t>
       </w:r>
-      <w:del w:id="34" w:author="Benjamin Lambert" w:date="2019-08-28T15:37:00Z">
+      <w:del w:id="36" w:author="Benjamin Lambert" w:date="2019-08-28T15:37:00Z">
         <w:r>
           <w:rPr>
             <w:rFonts w:ascii="Arial" w:eastAsia="Arial" w:hAnsi="Arial"/>
@@ -1366,7 +1387,7 @@
         </w:rPr>
         <w:t xml:space="preserve">The second </w:t>
       </w:r>
-      <w:del w:id="35" w:author="Benjamin Lambert" w:date="2019-08-28T11:20:00Z">
+      <w:del w:id="37" w:author="Benjamin Lambert" w:date="2019-08-28T11:20:00Z">
         <w:r>
           <w:rPr>
             <w:rFonts w:ascii="Arial" w:eastAsia="Arial" w:hAnsi="Arial"/>
@@ -1376,7 +1397,7 @@
           <w:delText xml:space="preserve">technique </w:delText>
         </w:r>
       </w:del>
-      <w:ins w:id="36" w:author="Benjamin Lambert" w:date="2019-08-28T11:44:00Z">
+      <w:ins w:id="38" w:author="Benjamin Lambert" w:date="2019-08-28T11:44:00Z">
         <w:r>
           <w:rPr>
             <w:rFonts w:ascii="Arial" w:eastAsia="Arial" w:hAnsi="Arial"/>
@@ -1386,7 +1407,7 @@
           <w:t>approach</w:t>
         </w:r>
       </w:ins>
-      <w:ins w:id="37" w:author="Benjamin Lambert" w:date="2019-08-28T11:20:00Z">
+      <w:ins w:id="39" w:author="Benjamin Lambert" w:date="2019-08-28T11:20:00Z">
         <w:r>
           <w:rPr>
             <w:rFonts w:ascii="Arial" w:eastAsia="Arial" w:hAnsi="Arial"/>
@@ -1404,7 +1425,7 @@
         </w:rPr>
         <w:t>is specific to</w:t>
       </w:r>
-      <w:ins w:id="38" w:author="Benjamin Lambert" w:date="2019-08-28T11:20:00Z">
+      <w:ins w:id="40" w:author="Benjamin Lambert" w:date="2019-08-28T11:20:00Z">
         <w:r>
           <w:rPr>
             <w:rFonts w:ascii="Arial" w:eastAsia="Arial" w:hAnsi="Arial"/>
@@ -1422,7 +1443,7 @@
         </w:rPr>
         <w:t xml:space="preserve"> mosquitoes and makes use of their gonotrophic cycle</w:t>
       </w:r>
-      <w:ins w:id="39" w:author="Benjamin Lambert" w:date="2019-08-28T11:22:00Z">
+      <w:ins w:id="41" w:author="Benjamin Lambert" w:date="2019-08-28T11:22:00Z">
         <w:r>
           <w:rPr>
             <w:rFonts w:ascii="Arial" w:eastAsia="Arial" w:hAnsi="Arial"/>
@@ -1432,7 +1453,7 @@
           <w:t xml:space="preserve"> and involves two distinct </w:t>
         </w:r>
       </w:ins>
-      <w:ins w:id="40" w:author="Benjamin Lambert" w:date="2019-08-28T11:32:00Z">
+      <w:ins w:id="42" w:author="Benjamin Lambert" w:date="2019-08-28T11:32:00Z">
         <w:r>
           <w:rPr>
             <w:rFonts w:ascii="Arial" w:eastAsia="Arial" w:hAnsi="Arial"/>
@@ -1442,7 +1463,7 @@
           <w:t xml:space="preserve">dissection-based </w:t>
         </w:r>
       </w:ins>
-      <w:ins w:id="41" w:author="Benjamin Lambert" w:date="2019-08-28T11:23:00Z">
+      <w:ins w:id="43" w:author="Benjamin Lambert" w:date="2019-08-28T11:23:00Z">
         <w:r>
           <w:rPr>
             <w:rFonts w:ascii="Arial" w:eastAsia="Arial" w:hAnsi="Arial"/>
@@ -1460,7 +1481,7 @@
         </w:rPr>
         <w:t xml:space="preserve"> </w:t>
       </w:r>
-      <w:del w:id="42" w:author="Benjamin Lambert" w:date="2019-08-28T11:21:00Z">
+      <w:del w:id="44" w:author="Benjamin Lambert" w:date="2019-08-28T11:21:00Z">
         <w:r>
           <w:rPr>
             <w:rFonts w:ascii="Arial" w:eastAsia="Arial" w:hAnsi="Arial"/>
@@ -1470,7 +1491,7 @@
           <w:delText xml:space="preserve">(Polovodova, 1949; Detinova, 1962). </w:delText>
         </w:r>
       </w:del>
-      <w:ins w:id="43" w:author="Benjamin Lambert" w:date="2019-08-28T11:23:00Z">
+      <w:ins w:id="45" w:author="Benjamin Lambert" w:date="2019-08-28T11:23:00Z">
         <w:r>
           <w:rPr>
             <w:rFonts w:ascii="Arial" w:eastAsia="Arial" w:hAnsi="Arial"/>
@@ -1480,7 +1501,7 @@
           <w:t>The simple</w:t>
         </w:r>
       </w:ins>
-      <w:ins w:id="44" w:author="Benjamin Lambert" w:date="2019-08-28T11:24:00Z">
+      <w:ins w:id="46" w:author="Benjamin Lambert" w:date="2019-08-28T11:24:00Z">
         <w:r>
           <w:rPr>
             <w:rFonts w:ascii="Arial" w:eastAsia="Arial" w:hAnsi="Arial"/>
@@ -1490,7 +1511,7 @@
           <w:t>st and most widely used approach is based on</w:t>
         </w:r>
       </w:ins>
-      <w:ins w:id="45" w:author="Benjamin Lambert" w:date="2019-08-28T11:26:00Z">
+      <w:ins w:id="47" w:author="Benjamin Lambert" w:date="2019-08-28T11:26:00Z">
         <w:r>
           <w:rPr>
             <w:rFonts w:ascii="Arial" w:eastAsia="Arial" w:hAnsi="Arial"/>
@@ -1500,7 +1521,7 @@
           <w:t xml:space="preserve"> the observation that </w:t>
         </w:r>
       </w:ins>
-      <w:ins w:id="46" w:author="Benjamin Lambert" w:date="2019-08-28T11:25:00Z">
+      <w:ins w:id="48" w:author="Benjamin Lambert" w:date="2019-08-28T11:25:00Z">
         <w:r>
           <w:rPr>
             <w:rFonts w:ascii="Arial" w:eastAsia="Arial" w:hAnsi="Arial"/>
@@ -1510,7 +1531,7 @@
           <w:t xml:space="preserve">the </w:t>
         </w:r>
       </w:ins>
-      <w:ins w:id="47" w:author="Benjamin Lambert" w:date="2019-08-28T11:26:00Z">
+      <w:ins w:id="49" w:author="Benjamin Lambert" w:date="2019-08-28T11:26:00Z">
         <w:r>
           <w:rPr>
             <w:rFonts w:ascii="Arial" w:eastAsia="Arial" w:hAnsi="Arial"/>
@@ -1520,7 +1541,7 @@
           <w:t>a</w:t>
         </w:r>
       </w:ins>
-      <w:ins w:id="48" w:author="Benjamin Lambert" w:date="2019-08-28T11:27:00Z">
+      <w:ins w:id="50" w:author="Benjamin Lambert" w:date="2019-08-28T11:27:00Z">
         <w:r>
           <w:rPr>
             <w:rFonts w:ascii="Arial" w:eastAsia="Arial" w:hAnsi="Arial"/>
@@ -1530,7 +1551,7 @@
           <w:t>ppearance of</w:t>
         </w:r>
       </w:ins>
-      <w:ins w:id="49" w:author="Benjamin Lambert" w:date="2019-08-28T11:35:00Z">
+      <w:ins w:id="51" w:author="Benjamin Lambert" w:date="2019-08-28T11:35:00Z">
         <w:r>
           <w:rPr>
             <w:rFonts w:ascii="Arial" w:eastAsia="Arial" w:hAnsi="Arial"/>
@@ -1540,7 +1561,7 @@
           <w:t xml:space="preserve"> the</w:t>
         </w:r>
       </w:ins>
-      <w:ins w:id="50" w:author="Benjamin Lambert" w:date="2019-08-28T11:27:00Z">
+      <w:ins w:id="52" w:author="Benjamin Lambert" w:date="2019-08-28T11:27:00Z">
         <w:r>
           <w:rPr>
             <w:rFonts w:ascii="Arial" w:eastAsia="Arial" w:hAnsi="Arial"/>
@@ -1550,7 +1571,7 @@
           <w:t xml:space="preserve"> </w:t>
         </w:r>
       </w:ins>
-      <w:ins w:id="51" w:author="Benjamin Lambert" w:date="2019-08-28T11:30:00Z">
+      <w:ins w:id="53" w:author="Benjamin Lambert" w:date="2019-08-28T11:30:00Z">
         <w:r>
           <w:rPr>
             <w:rFonts w:ascii="Arial" w:eastAsia="Arial" w:hAnsi="Arial"/>
@@ -1560,7 +1581,7 @@
           <w:t xml:space="preserve">fine tracheoles </w:t>
         </w:r>
       </w:ins>
-      <w:ins w:id="52" w:author="Benjamin Lambert" w:date="2019-08-28T11:31:00Z">
+      <w:ins w:id="54" w:author="Benjamin Lambert" w:date="2019-08-28T11:31:00Z">
         <w:r>
           <w:rPr>
             <w:rFonts w:ascii="Arial" w:eastAsia="Arial" w:hAnsi="Arial"/>
@@ -1570,7 +1591,7 @@
           <w:t>incas</w:t>
         </w:r>
       </w:ins>
-      <w:ins w:id="53" w:author="Benjamin Lambert" w:date="2019-08-28T12:00:00Z">
+      <w:ins w:id="55" w:author="Benjamin Lambert" w:date="2019-08-28T12:00:00Z">
         <w:r>
           <w:rPr>
             <w:rFonts w:ascii="Arial" w:eastAsia="Arial" w:hAnsi="Arial"/>
@@ -1580,7 +1601,7 @@
           <w:t>ing</w:t>
         </w:r>
       </w:ins>
-      <w:ins w:id="54" w:author="Benjamin Lambert" w:date="2019-08-28T11:31:00Z">
+      <w:ins w:id="56" w:author="Benjamin Lambert" w:date="2019-08-28T11:31:00Z">
         <w:r>
           <w:rPr>
             <w:rFonts w:ascii="Arial" w:eastAsia="Arial" w:hAnsi="Arial"/>
@@ -1590,7 +1611,7 @@
           <w:t xml:space="preserve"> ovaries changes irreversibly when ovaries first develop (Detinova, 1945). </w:t>
         </w:r>
       </w:ins>
-      <w:ins w:id="55" w:author="Benjamin Lambert" w:date="2019-08-28T11:36:00Z">
+      <w:ins w:id="57" w:author="Benjamin Lambert" w:date="2019-08-28T11:36:00Z">
         <w:r>
           <w:rPr>
             <w:rFonts w:ascii="Arial" w:eastAsia="Arial" w:hAnsi="Arial"/>
@@ -1600,7 +1621,7 @@
           <w:t xml:space="preserve">The proportion of parous individuals – those </w:t>
         </w:r>
       </w:ins>
-      <w:ins w:id="56" w:author="Benjamin Lambert" w:date="2019-08-28T11:37:00Z">
+      <w:ins w:id="58" w:author="Benjamin Lambert" w:date="2019-08-28T11:37:00Z">
         <w:r>
           <w:rPr>
             <w:rFonts w:ascii="Arial" w:eastAsia="Arial" w:hAnsi="Arial"/>
@@ -1610,7 +1631,7 @@
           <w:t>individuals that have borne offspring – can be determined by dissecting field-caught specimens and</w:t>
         </w:r>
       </w:ins>
-      <w:ins w:id="57" w:author="Benjamin Lambert" w:date="2019-08-28T11:38:00Z">
+      <w:ins w:id="59" w:author="Benjamin Lambert" w:date="2019-08-28T11:38:00Z">
         <w:r>
           <w:rPr>
             <w:rFonts w:ascii="Arial" w:eastAsia="Arial" w:hAnsi="Arial"/>
@@ -1620,7 +1641,7 @@
           <w:t xml:space="preserve">, by making assumptions of the duration of gonotrophic cycles, </w:t>
         </w:r>
       </w:ins>
-      <w:ins w:id="58" w:author="Benjamin Lambert" w:date="2019-08-28T11:39:00Z">
+      <w:ins w:id="60" w:author="Benjamin Lambert" w:date="2019-08-28T11:39:00Z">
         <w:r>
           <w:rPr>
             <w:rFonts w:ascii="Arial" w:eastAsia="Arial" w:hAnsi="Arial"/>
@@ -1630,7 +1651,7 @@
           <w:t xml:space="preserve">yields estimates of lifespan. </w:t>
         </w:r>
       </w:ins>
-      <w:ins w:id="59" w:author="Benjamin Lambert" w:date="2019-08-28T11:32:00Z">
+      <w:ins w:id="61" w:author="Benjamin Lambert" w:date="2019-08-28T11:32:00Z">
         <w:r>
           <w:rPr>
             <w:rFonts w:ascii="Arial" w:eastAsia="Arial" w:hAnsi="Arial"/>
@@ -1648,7 +1669,7 @@
           <w:t xml:space="preserve">omologist who first </w:t>
         </w:r>
       </w:ins>
-      <w:ins w:id="60" w:author="Benjamin Lambert" w:date="2019-08-28T11:33:00Z">
+      <w:ins w:id="62" w:author="Benjamin Lambert" w:date="2019-08-28T11:33:00Z">
         <w:r>
           <w:rPr>
             <w:rFonts w:ascii="Arial" w:eastAsia="Arial" w:hAnsi="Arial"/>
@@ -1659,7 +1680,7 @@
           <w:t xml:space="preserve">made this observation, this </w:t>
         </w:r>
       </w:ins>
-      <w:ins w:id="61" w:author="Benjamin Lambert" w:date="2019-08-28T11:51:00Z">
+      <w:ins w:id="63" w:author="Benjamin Lambert" w:date="2019-08-28T11:51:00Z">
         <w:r>
           <w:rPr>
             <w:rFonts w:ascii="Arial" w:eastAsia="Arial" w:hAnsi="Arial"/>
@@ -1669,7 +1690,7 @@
           <w:t>approach</w:t>
         </w:r>
       </w:ins>
-      <w:ins w:id="62" w:author="Benjamin Lambert" w:date="2019-08-28T11:33:00Z">
+      <w:ins w:id="64" w:author="Benjamin Lambert" w:date="2019-08-28T11:33:00Z">
         <w:r>
           <w:rPr>
             <w:rFonts w:ascii="Arial" w:eastAsia="Arial" w:hAnsi="Arial"/>
@@ -1679,7 +1700,7 @@
           <w:t xml:space="preserve"> is known as Detinova’s </w:t>
         </w:r>
       </w:ins>
-      <w:ins w:id="63" w:author="Benjamin Lambert" w:date="2019-08-28T11:35:00Z">
+      <w:ins w:id="65" w:author="Benjamin Lambert" w:date="2019-08-28T11:35:00Z">
         <w:r>
           <w:rPr>
             <w:rFonts w:ascii="Arial" w:eastAsia="Arial" w:hAnsi="Arial"/>
@@ -1689,7 +1710,7 @@
           <w:t>method.</w:t>
         </w:r>
       </w:ins>
-      <w:ins w:id="64" w:author="Benjamin Lambert" w:date="2019-08-28T11:39:00Z">
+      <w:ins w:id="66" w:author="Benjamin Lambert" w:date="2019-08-28T11:39:00Z">
         <w:r>
           <w:rPr>
             <w:rFonts w:ascii="Arial" w:eastAsia="Arial" w:hAnsi="Arial"/>
@@ -1699,7 +1720,7 @@
           <w:t xml:space="preserve"> </w:t>
         </w:r>
       </w:ins>
-      <w:ins w:id="65" w:author="Benjamin Lambert" w:date="2019-08-28T11:52:00Z">
+      <w:ins w:id="67" w:author="Benjamin Lambert" w:date="2019-08-28T11:52:00Z">
         <w:r>
           <w:rPr>
             <w:rFonts w:ascii="Arial" w:eastAsia="Arial" w:hAnsi="Arial"/>
@@ -1709,7 +1730,7 @@
           <w:t xml:space="preserve">The crude dissection technique needed to apply this </w:t>
         </w:r>
       </w:ins>
-      <w:ins w:id="66" w:author="Benjamin Lambert" w:date="2019-08-28T11:53:00Z">
+      <w:ins w:id="68" w:author="Benjamin Lambert" w:date="2019-08-28T11:53:00Z">
         <w:r>
           <w:rPr>
             <w:rFonts w:ascii="Arial" w:eastAsia="Arial" w:hAnsi="Arial"/>
@@ -1719,7 +1740,7 @@
           <w:t>method</w:t>
         </w:r>
       </w:ins>
-      <w:ins w:id="67" w:author="Benjamin Lambert" w:date="2019-08-28T11:52:00Z">
+      <w:ins w:id="69" w:author="Benjamin Lambert" w:date="2019-08-28T11:52:00Z">
         <w:r>
           <w:rPr>
             <w:rFonts w:ascii="Arial" w:eastAsia="Arial" w:hAnsi="Arial"/>
@@ -1729,7 +1750,7 @@
           <w:t xml:space="preserve"> means it has been widely adopted</w:t>
         </w:r>
       </w:ins>
-      <w:ins w:id="68" w:author="Benjamin Lambert" w:date="2019-08-28T11:53:00Z">
+      <w:ins w:id="70" w:author="Benjamin Lambert" w:date="2019-08-28T11:53:00Z">
         <w:r>
           <w:rPr>
             <w:rFonts w:ascii="Arial" w:eastAsia="Arial" w:hAnsi="Arial"/>
@@ -1739,7 +1760,7 @@
           <w:t xml:space="preserve">, but its simplicity means it provides </w:t>
         </w:r>
       </w:ins>
-      <w:ins w:id="69" w:author="Benjamin Lambert" w:date="2019-08-28T11:54:00Z">
+      <w:ins w:id="71" w:author="Benjamin Lambert" w:date="2019-08-28T11:54:00Z">
         <w:r>
           <w:rPr>
             <w:rFonts w:ascii="Arial" w:eastAsia="Arial" w:hAnsi="Arial"/>
@@ -1749,7 +1770,7 @@
           <w:t xml:space="preserve">limited information about </w:t>
         </w:r>
       </w:ins>
-      <w:ins w:id="70" w:author="Benjamin Lambert" w:date="2019-08-28T11:55:00Z">
+      <w:ins w:id="72" w:author="Benjamin Lambert" w:date="2019-08-28T11:55:00Z">
         <w:r>
           <w:rPr>
             <w:rFonts w:ascii="Arial" w:eastAsia="Arial" w:hAnsi="Arial"/>
@@ -1759,7 +1780,7 @@
           <w:t>mortality</w:t>
         </w:r>
       </w:ins>
-      <w:ins w:id="71" w:author="Benjamin Lambert" w:date="2019-08-28T11:54:00Z">
+      <w:ins w:id="73" w:author="Benjamin Lambert" w:date="2019-08-28T11:54:00Z">
         <w:r>
           <w:rPr>
             <w:rFonts w:ascii="Arial" w:eastAsia="Arial" w:hAnsi="Arial"/>
@@ -1769,7 +1790,7 @@
           <w:t xml:space="preserve">. </w:t>
         </w:r>
       </w:ins>
-      <w:ins w:id="72" w:author="Benjamin Lambert" w:date="2019-08-28T11:40:00Z">
+      <w:ins w:id="74" w:author="Benjamin Lambert" w:date="2019-08-28T11:40:00Z">
         <w:r>
           <w:rPr>
             <w:rFonts w:ascii="Arial" w:eastAsia="Arial" w:hAnsi="Arial"/>
@@ -1779,7 +1800,7 @@
           <w:t>The next approach requires more</w:t>
         </w:r>
       </w:ins>
-      <w:ins w:id="73" w:author="Benjamin Lambert" w:date="2019-08-28T11:41:00Z">
+      <w:ins w:id="75" w:author="Benjamin Lambert" w:date="2019-08-28T11:41:00Z">
         <w:r>
           <w:rPr>
             <w:rFonts w:ascii="Arial" w:eastAsia="Arial" w:hAnsi="Arial"/>
@@ -1789,7 +1810,7 @@
           <w:t xml:space="preserve"> sophisticated dissection and, rather than </w:t>
         </w:r>
       </w:ins>
-      <w:ins w:id="74" w:author="Benjamin Lambert" w:date="2019-08-28T11:42:00Z">
+      <w:ins w:id="76" w:author="Benjamin Lambert" w:date="2019-08-28T11:42:00Z">
         <w:r>
           <w:rPr>
             <w:rFonts w:ascii="Arial" w:eastAsia="Arial" w:hAnsi="Arial"/>
@@ -1799,7 +1820,7 @@
           <w:t>prod</w:t>
         </w:r>
       </w:ins>
-      <w:ins w:id="75" w:author="Benjamin Lambert" w:date="2019-08-28T11:43:00Z">
+      <w:ins w:id="77" w:author="Benjamin Lambert" w:date="2019-08-28T11:43:00Z">
         <w:r>
           <w:rPr>
             <w:rFonts w:ascii="Arial" w:eastAsia="Arial" w:hAnsi="Arial"/>
@@ -1809,7 +1830,7 @@
           <w:t>ucing</w:t>
         </w:r>
       </w:ins>
-      <w:ins w:id="76" w:author="Benjamin Lambert" w:date="2019-08-28T11:41:00Z">
+      <w:ins w:id="78" w:author="Benjamin Lambert" w:date="2019-08-28T11:41:00Z">
         <w:r>
           <w:rPr>
             <w:rFonts w:ascii="Arial" w:eastAsia="Arial" w:hAnsi="Arial"/>
@@ -1819,7 +1840,7 @@
           <w:t xml:space="preserve"> a dichotomous determination of reproductive status, yields a </w:t>
         </w:r>
       </w:ins>
-      <w:ins w:id="77" w:author="Benjamin Lambert" w:date="2019-08-28T11:42:00Z">
+      <w:ins w:id="79" w:author="Benjamin Lambert" w:date="2019-08-28T11:42:00Z">
         <w:r>
           <w:rPr>
             <w:rFonts w:ascii="Arial" w:eastAsia="Arial" w:hAnsi="Arial"/>
@@ -1829,7 +1850,7 @@
           <w:t>count of the number of reproductive cycles a mosquito has undergone.</w:t>
         </w:r>
       </w:ins>
-      <w:ins w:id="78" w:author="Benjamin Lambert" w:date="2019-08-28T11:43:00Z">
+      <w:ins w:id="80" w:author="Benjamin Lambert" w:date="2019-08-28T11:43:00Z">
         <w:r>
           <w:rPr>
             <w:rFonts w:ascii="Arial" w:eastAsia="Arial" w:hAnsi="Arial"/>
@@ -1855,7 +1876,7 @@
         </w:rPr>
         <w:t>es, each of which typically produces one egg every gonotrophic cycle. After the egg passes into the oviduct</w:t>
       </w:r>
-      <w:ins w:id="79" w:author="Benjamin Lambert" w:date="2019-08-28T11:52:00Z">
+      <w:ins w:id="81" w:author="Benjamin Lambert" w:date="2019-08-28T11:52:00Z">
         <w:r>
           <w:rPr>
             <w:rFonts w:ascii="Arial" w:eastAsia="Arial" w:hAnsi="Arial"/>
@@ -1881,7 +1902,7 @@
         </w:rPr>
         <w:t xml:space="preserve"> reproductive organs</w:t>
       </w:r>
-      <w:ins w:id="80" w:author="Benjamin Lambert" w:date="2019-08-28T11:48:00Z">
+      <w:ins w:id="82" w:author="Benjamin Lambert" w:date="2019-08-28T11:48:00Z">
         <w:r>
           <w:rPr>
             <w:rFonts w:ascii="Arial" w:eastAsia="Arial" w:hAnsi="Arial"/>
@@ -1899,7 +1920,7 @@
         </w:rPr>
         <w:t xml:space="preserve">. </w:t>
       </w:r>
-      <w:del w:id="81" w:author="Benjamin Lambert" w:date="2019-08-28T11:43:00Z">
+      <w:del w:id="83" w:author="Benjamin Lambert" w:date="2019-08-28T11:43:00Z">
         <w:r>
           <w:rPr>
             <w:rFonts w:ascii="Arial" w:eastAsia="Arial" w:hAnsi="Arial"/>
@@ -1917,7 +1938,7 @@
         </w:rPr>
         <w:t xml:space="preserve"> </w:t>
       </w:r>
-      <w:ins w:id="82" w:author="Benjamin Lambert" w:date="2019-08-28T11:43:00Z">
+      <w:ins w:id="84" w:author="Benjamin Lambert" w:date="2019-08-28T11:43:00Z">
         <w:r>
           <w:rPr>
             <w:rFonts w:ascii="Arial" w:eastAsia="Arial" w:hAnsi="Arial"/>
@@ -1927,7 +1948,7 @@
           <w:t>A</w:t>
         </w:r>
       </w:ins>
-      <w:del w:id="83" w:author="Benjamin Lambert" w:date="2019-08-28T11:43:00Z">
+      <w:del w:id="85" w:author="Benjamin Lambert" w:date="2019-08-28T11:43:00Z">
         <w:r>
           <w:rPr>
             <w:rFonts w:ascii="Arial" w:eastAsia="Arial" w:hAnsi="Arial"/>
@@ -1937,8 +1958,8 @@
           <w:delText>a</w:delText>
         </w:r>
       </w:del>
-      <w:bookmarkStart w:id="84" w:name="page4"/>
-      <w:bookmarkEnd w:id="84"/>
+      <w:bookmarkStart w:id="86" w:name="page4"/>
+      <w:bookmarkEnd w:id="86"/>
       <w:r>
         <w:rPr>
           <w:rFonts w:ascii="Arial" w:eastAsia="Arial" w:hAnsi="Arial"/>
@@ -1947,7 +1968,7 @@
         </w:rPr>
         <w:t xml:space="preserve"> skilled dissector can </w:t>
       </w:r>
-      <w:del w:id="85" w:author="Benjamin Lambert" w:date="2019-08-28T11:46:00Z">
+      <w:del w:id="87" w:author="Benjamin Lambert" w:date="2019-08-28T11:46:00Z">
         <w:r>
           <w:rPr>
             <w:rFonts w:ascii="Arial" w:eastAsia="Arial" w:hAnsi="Arial"/>
@@ -1957,7 +1978,7 @@
           <w:delText xml:space="preserve">distinguish </w:delText>
         </w:r>
       </w:del>
-      <w:ins w:id="86" w:author="Benjamin Lambert" w:date="2019-08-28T11:46:00Z">
+      <w:ins w:id="88" w:author="Benjamin Lambert" w:date="2019-08-28T11:46:00Z">
         <w:r>
           <w:rPr>
             <w:rFonts w:ascii="Arial" w:eastAsia="Arial" w:hAnsi="Arial"/>
@@ -1975,7 +1996,7 @@
         </w:rPr>
         <w:t xml:space="preserve">the </w:t>
       </w:r>
-      <w:ins w:id="87" w:author="Benjamin Lambert" w:date="2019-08-28T11:48:00Z">
+      <w:ins w:id="89" w:author="Benjamin Lambert" w:date="2019-08-28T11:48:00Z">
         <w:r>
           <w:rPr>
             <w:rFonts w:ascii="Arial" w:eastAsia="Arial" w:hAnsi="Arial"/>
@@ -1985,7 +2006,7 @@
           <w:t>number of such dilations</w:t>
         </w:r>
       </w:ins>
-      <w:ins w:id="88" w:author="Benjamin Lambert" w:date="2019-08-28T12:01:00Z">
+      <w:ins w:id="90" w:author="Benjamin Lambert" w:date="2019-08-28T12:01:00Z">
         <w:r>
           <w:rPr>
             <w:rFonts w:ascii="Arial" w:eastAsia="Arial" w:hAnsi="Arial"/>
@@ -1995,7 +2016,7 @@
           <w:t>,</w:t>
         </w:r>
       </w:ins>
-      <w:ins w:id="89" w:author="Benjamin Lambert" w:date="2019-08-28T11:48:00Z">
+      <w:ins w:id="91" w:author="Benjamin Lambert" w:date="2019-08-28T11:48:00Z">
         <w:r>
           <w:rPr>
             <w:rFonts w:ascii="Arial" w:eastAsia="Arial" w:hAnsi="Arial"/>
@@ -2005,7 +2026,7 @@
           <w:t xml:space="preserve"> </w:t>
         </w:r>
       </w:ins>
-      <w:del w:id="90" w:author="Benjamin Lambert" w:date="2019-08-28T11:48:00Z">
+      <w:del w:id="92" w:author="Benjamin Lambert" w:date="2019-08-28T11:48:00Z">
         <w:r>
           <w:rPr>
             <w:rFonts w:ascii="Arial" w:eastAsia="Arial" w:hAnsi="Arial"/>
@@ -2015,7 +2036,7 @@
           <w:delText xml:space="preserve">number of dilations from </w:delText>
         </w:r>
       </w:del>
-      <w:del w:id="91" w:author="Benjamin Lambert" w:date="2019-08-28T11:46:00Z">
+      <w:del w:id="93" w:author="Benjamin Lambert" w:date="2019-08-28T11:46:00Z">
         <w:r>
           <w:rPr>
             <w:rFonts w:ascii="Arial" w:eastAsia="Arial" w:hAnsi="Arial"/>
@@ -2025,7 +2046,7 @@
           <w:delText xml:space="preserve">multiple </w:delText>
         </w:r>
       </w:del>
-      <w:del w:id="92" w:author="Benjamin Lambert" w:date="2019-08-28T11:48:00Z">
+      <w:del w:id="94" w:author="Benjamin Lambert" w:date="2019-08-28T11:48:00Z">
         <w:r>
           <w:rPr>
             <w:rFonts w:ascii="Arial" w:eastAsia="Arial" w:hAnsi="Arial"/>
@@ -2043,7 +2064,7 @@
         </w:rPr>
         <w:t xml:space="preserve">so providing </w:t>
       </w:r>
-      <w:del w:id="93" w:author="Benjamin Lambert" w:date="2019-08-28T11:44:00Z">
+      <w:del w:id="95" w:author="Benjamin Lambert" w:date="2019-08-28T11:44:00Z">
         <w:r>
           <w:rPr>
             <w:rFonts w:ascii="Arial" w:eastAsia="Arial" w:hAnsi="Arial"/>
@@ -2061,7 +2082,7 @@
         </w:rPr>
         <w:t xml:space="preserve">richer data on longevity. </w:t>
       </w:r>
-      <w:ins w:id="94" w:author="Benjamin Lambert" w:date="2019-08-28T11:49:00Z">
+      <w:ins w:id="96" w:author="Benjamin Lambert" w:date="2019-08-28T11:49:00Z">
         <w:r>
           <w:rPr>
             <w:rFonts w:ascii="Arial" w:eastAsia="Arial" w:hAnsi="Arial"/>
@@ -2071,7 +2092,7 @@
           <w:t xml:space="preserve">After the scientist first </w:t>
         </w:r>
       </w:ins>
-      <w:ins w:id="95" w:author="Benjamin Lambert" w:date="2019-08-28T11:50:00Z">
+      <w:ins w:id="97" w:author="Benjamin Lambert" w:date="2019-08-28T11:50:00Z">
         <w:r>
           <w:rPr>
             <w:rFonts w:ascii="Arial" w:eastAsia="Arial" w:hAnsi="Arial"/>
@@ -2081,7 +2102,7 @@
           <w:t>observing these changes, this approach is known as Polo</w:t>
         </w:r>
       </w:ins>
-      <w:ins w:id="96" w:author="Benjamin Lambert" w:date="2019-08-28T11:51:00Z">
+      <w:ins w:id="98" w:author="Benjamin Lambert" w:date="2019-08-28T11:51:00Z">
         <w:r>
           <w:rPr>
             <w:rFonts w:ascii="Arial" w:eastAsia="Arial" w:hAnsi="Arial"/>
@@ -2091,7 +2112,7 @@
           <w:t xml:space="preserve">vodova’s method. </w:t>
         </w:r>
       </w:ins>
-      <w:ins w:id="97" w:author="Benjamin Lambert" w:date="2019-08-28T11:56:00Z">
+      <w:ins w:id="99" w:author="Benjamin Lambert" w:date="2019-08-28T11:56:00Z">
         <w:r>
           <w:rPr>
             <w:rFonts w:ascii="Arial" w:eastAsia="Arial" w:hAnsi="Arial"/>
@@ -2109,7 +2130,7 @@
           <w:t xml:space="preserve">expertise it takes to collect data and </w:t>
         </w:r>
       </w:ins>
-      <w:ins w:id="98" w:author="Benjamin Lambert" w:date="2019-08-28T11:57:00Z">
+      <w:ins w:id="100" w:author="Benjamin Lambert" w:date="2019-08-28T11:57:00Z">
         <w:r>
           <w:rPr>
             <w:rFonts w:ascii="Arial" w:eastAsia="Arial" w:hAnsi="Arial"/>
@@ -2119,7 +2140,7 @@
           <w:t xml:space="preserve">lack of consensus regarding the type of oogenesis </w:t>
         </w:r>
       </w:ins>
-      <w:ins w:id="99" w:author="Benjamin Lambert" w:date="2019-08-28T15:39:00Z">
+      <w:ins w:id="101" w:author="Benjamin Lambert" w:date="2019-08-28T15:39:00Z">
         <w:r>
           <w:rPr>
             <w:rFonts w:ascii="Arial" w:eastAsia="Arial" w:hAnsi="Arial"/>
@@ -2129,7 +2150,7 @@
           <w:t>producing</w:t>
         </w:r>
       </w:ins>
-      <w:ins w:id="100" w:author="Benjamin Lambert" w:date="2019-08-28T11:58:00Z">
+      <w:ins w:id="102" w:author="Benjamin Lambert" w:date="2019-08-28T11:58:00Z">
         <w:r>
           <w:rPr>
             <w:rFonts w:ascii="Arial" w:eastAsia="Arial" w:hAnsi="Arial"/>
@@ -2139,7 +2160,7 @@
           <w:t xml:space="preserve"> observable dilations, complicating interpretation of data.</w:t>
         </w:r>
       </w:ins>
-      <w:ins w:id="101" w:author="Benjamin Lambert" w:date="2019-08-28T11:59:00Z">
+      <w:ins w:id="103" w:author="Benjamin Lambert" w:date="2019-08-28T11:59:00Z">
         <w:r>
           <w:rPr>
             <w:rFonts w:ascii="Arial" w:eastAsia="Arial" w:hAnsi="Arial"/>
@@ -2149,7 +2170,7 @@
           <w:t xml:space="preserve"> Both dissection approaches are specific to females and require </w:t>
         </w:r>
       </w:ins>
-      <w:ins w:id="102" w:author="Benjamin Lambert" w:date="2019-08-28T12:00:00Z">
+      <w:ins w:id="104" w:author="Benjamin Lambert" w:date="2019-08-28T12:00:00Z">
         <w:r>
           <w:rPr>
             <w:rFonts w:ascii="Arial" w:eastAsia="Arial" w:hAnsi="Arial"/>
@@ -2167,7 +2188,7 @@
           <w:t>physiological and chronological time (though the distribution of the number of gonotrophic cycles wild-caught mosquitoes have gone through is of direct epidemiological relevance)</w:t>
         </w:r>
       </w:ins>
-      <w:ins w:id="103" w:author="Benjamin Lambert" w:date="2019-08-28T12:02:00Z">
+      <w:ins w:id="105" w:author="Benjamin Lambert" w:date="2019-08-28T12:02:00Z">
         <w:r>
           <w:rPr>
             <w:rFonts w:ascii="Arial" w:eastAsia="Arial" w:hAnsi="Arial"/>
@@ -2183,13 +2204,13 @@
         <w:spacing w:line="276" w:lineRule="auto"/>
         <w:ind w:right="-22"/>
         <w:rPr>
-          <w:del w:id="104" w:author="Benjamin Lambert" w:date="2019-08-28T12:00:00Z"/>
-          <w:rFonts w:ascii="Arial" w:eastAsia="Arial" w:hAnsi="Arial"/>
-          <w:sz w:val="19"/>
-          <w:szCs w:val="19"/>
-        </w:rPr>
-      </w:pPr>
-      <w:del w:id="105" w:author="Benjamin Lambert" w:date="2019-08-28T12:00:00Z">
+          <w:del w:id="106" w:author="Benjamin Lambert" w:date="2019-08-28T12:00:00Z"/>
+          <w:rFonts w:ascii="Arial" w:eastAsia="Arial" w:hAnsi="Arial"/>
+          <w:sz w:val="19"/>
+          <w:szCs w:val="19"/>
+        </w:rPr>
+      </w:pPr>
+      <w:del w:id="107" w:author="Benjamin Lambert" w:date="2019-08-28T12:00:00Z">
         <w:r>
           <w:rPr>
             <w:rFonts w:ascii="Arial" w:eastAsia="Arial" w:hAnsi="Arial"/>
@@ -2207,7 +2228,7 @@
           <w:delText>kes to collect the data, establishing the relationships between physiological and chronological time (though the distribution of the number of gonotrophic cycles wild-caught mosquitoes have gone through is of direct epidemiological relevance)</w:delText>
         </w:r>
       </w:del>
-      <w:del w:id="106" w:author="Benjamin Lambert" w:date="2019-08-28T11:44:00Z">
+      <w:del w:id="108" w:author="Benjamin Lambert" w:date="2019-08-28T11:44:00Z">
         <w:r>
           <w:rPr>
             <w:rFonts w:ascii="Arial" w:eastAsia="Arial" w:hAnsi="Arial"/>
@@ -2250,7 +2271,7 @@
         </w:rPr>
         <w:t xml:space="preserve">An issue with </w:t>
       </w:r>
-      <w:del w:id="107" w:author="Benjamin Lambert" w:date="2019-08-28T12:09:00Z">
+      <w:del w:id="109" w:author="Benjamin Lambert" w:date="2019-08-28T12:09:00Z">
         <w:r>
           <w:rPr>
             <w:rFonts w:ascii="Arial" w:eastAsia="Arial" w:hAnsi="Arial"/>
@@ -2260,7 +2281,7 @@
           <w:delText xml:space="preserve">both </w:delText>
         </w:r>
       </w:del>
-      <w:ins w:id="108" w:author="Benjamin Lambert" w:date="2019-08-28T12:09:00Z">
+      <w:ins w:id="110" w:author="Benjamin Lambert" w:date="2019-08-28T12:09:00Z">
         <w:r>
           <w:rPr>
             <w:rFonts w:ascii="Arial" w:eastAsia="Arial" w:hAnsi="Arial"/>
@@ -2278,7 +2299,7 @@
         </w:rPr>
         <w:t xml:space="preserve">methods is that they require logistically difficult and expensive field campaigns. There is thus value in conducting a meta-analysis of existing data to explore consistency across studies, </w:t>
       </w:r>
-      <w:ins w:id="109" w:author="Benjamin Lambert" w:date="2019-08-28T15:40:00Z">
+      <w:ins w:id="111" w:author="Benjamin Lambert" w:date="2019-08-28T15:40:00Z">
         <w:r>
           <w:rPr>
             <w:rFonts w:ascii="Arial" w:eastAsia="Arial" w:hAnsi="Arial"/>
@@ -2304,7 +2325,7 @@
         </w:rPr>
         <w:t>y correlates of lifespan and to learn lessons for further studies. Here</w:t>
       </w:r>
-      <w:ins w:id="110" w:author="Benjamin Lambert" w:date="2019-08-28T15:40:00Z">
+      <w:ins w:id="112" w:author="Benjamin Lambert" w:date="2019-08-28T15:40:00Z">
         <w:r>
           <w:rPr>
             <w:rFonts w:ascii="Arial" w:eastAsia="Arial" w:hAnsi="Arial"/>
@@ -2322,7 +2343,7 @@
         </w:rPr>
         <w:t xml:space="preserve"> </w:t>
       </w:r>
-      <w:ins w:id="111" w:author="Benjamin Lambert" w:date="2019-08-28T15:40:00Z">
+      <w:ins w:id="113" w:author="Benjamin Lambert" w:date="2019-08-28T15:40:00Z">
         <w:r>
           <w:rPr>
             <w:rFonts w:ascii="Arial" w:eastAsia="Arial" w:hAnsi="Arial"/>
@@ -2332,7 +2353,7 @@
           <w:t xml:space="preserve">we </w:t>
         </w:r>
       </w:ins>
-      <w:ins w:id="112" w:author="Benjamin Lambert" w:date="2019-08-28T12:20:00Z">
+      <w:ins w:id="114" w:author="Benjamin Lambert" w:date="2019-08-28T12:20:00Z">
         <w:r>
           <w:rPr>
             <w:rFonts w:ascii="Arial" w:eastAsia="Arial" w:hAnsi="Arial"/>
@@ -2342,7 +2363,7 @@
           <w:t xml:space="preserve">apply a common statistical methodology </w:t>
         </w:r>
       </w:ins>
-      <w:del w:id="113" w:author="Benjamin Lambert" w:date="2019-08-28T12:20:00Z">
+      <w:del w:id="115" w:author="Benjamin Lambert" w:date="2019-08-28T12:20:00Z">
         <w:r>
           <w:rPr>
             <w:rFonts w:ascii="Arial" w:eastAsia="Arial" w:hAnsi="Arial"/>
@@ -2352,7 +2373,7 @@
           <w:delText xml:space="preserve">we </w:delText>
         </w:r>
       </w:del>
-      <w:ins w:id="114" w:author="Benjamin Lambert" w:date="2019-08-28T12:20:00Z">
+      <w:ins w:id="116" w:author="Benjamin Lambert" w:date="2019-08-28T12:20:00Z">
         <w:r>
           <w:rPr>
             <w:rFonts w:ascii="Arial" w:eastAsia="Arial" w:hAnsi="Arial"/>
@@ -2370,7 +2391,7 @@
         </w:rPr>
         <w:t>analyse data from 232 MRR experiments</w:t>
       </w:r>
-      <w:ins w:id="115" w:author="Benjamin Lambert" w:date="2019-08-28T12:16:00Z">
+      <w:ins w:id="117" w:author="Benjamin Lambert" w:date="2019-08-28T12:16:00Z">
         <w:r>
           <w:rPr>
             <w:rFonts w:ascii="Arial" w:eastAsia="Arial" w:hAnsi="Arial"/>
@@ -2380,7 +2401,7 @@
           <w:t>, 1490</w:t>
         </w:r>
       </w:ins>
-      <w:ins w:id="116" w:author="Benjamin Lambert" w:date="2019-08-28T12:17:00Z">
+      <w:ins w:id="118" w:author="Benjamin Lambert" w:date="2019-08-28T12:17:00Z">
         <w:r>
           <w:rPr>
             <w:rFonts w:ascii="Arial" w:eastAsia="Arial" w:hAnsi="Arial"/>
@@ -2398,7 +2419,7 @@
         </w:rPr>
         <w:t xml:space="preserve"> and 131 </w:t>
       </w:r>
-      <w:del w:id="117" w:author="Benjamin Lambert" w:date="2019-08-28T12:18:00Z">
+      <w:del w:id="119" w:author="Benjamin Lambert" w:date="2019-08-28T12:18:00Z">
         <w:r>
           <w:rPr>
             <w:rFonts w:ascii="Arial" w:eastAsia="Arial" w:hAnsi="Arial"/>
@@ -2416,7 +2437,7 @@
         </w:rPr>
         <w:t>studies that used</w:t>
       </w:r>
-      <w:ins w:id="118" w:author="Benjamin Lambert" w:date="2019-08-28T12:18:00Z">
+      <w:ins w:id="120" w:author="Benjamin Lambert" w:date="2019-08-28T12:18:00Z">
         <w:r>
           <w:rPr>
             <w:rFonts w:ascii="Arial" w:eastAsia="Arial" w:hAnsi="Arial"/>
@@ -2426,7 +2447,7 @@
           <w:t xml:space="preserve"> Polovodova’s method</w:t>
         </w:r>
       </w:ins>
-      <w:ins w:id="119" w:author="Benjamin Lambert" w:date="2019-08-28T12:20:00Z">
+      <w:ins w:id="121" w:author="Benjamin Lambert" w:date="2019-08-28T12:20:00Z">
         <w:r>
           <w:rPr>
             <w:rFonts w:ascii="Arial" w:eastAsia="Arial" w:hAnsi="Arial"/>
@@ -2436,7 +2457,7 @@
           <w:t xml:space="preserve"> to determine physiological lifespan</w:t>
         </w:r>
       </w:ins>
-      <w:del w:id="120" w:author="Benjamin Lambert" w:date="2019-08-28T12:18:00Z">
+      <w:del w:id="122" w:author="Benjamin Lambert" w:date="2019-08-28T12:18:00Z">
         <w:r>
           <w:rPr>
             <w:rFonts w:ascii="Arial" w:eastAsia="Arial" w:hAnsi="Arial"/>
@@ -2446,7 +2467,7 @@
           <w:delText xml:space="preserve">using </w:delText>
         </w:r>
       </w:del>
-      <w:del w:id="121" w:author="Benjamin Lambert" w:date="2019-08-28T12:20:00Z">
+      <w:del w:id="123" w:author="Benjamin Lambert" w:date="2019-08-28T12:20:00Z">
         <w:r>
           <w:rPr>
             <w:rFonts w:ascii="Arial" w:eastAsia="Arial" w:hAnsi="Arial"/>
@@ -2464,7 +2485,7 @@
         </w:rPr>
         <w:t>. For both MRR and Detinova’s method</w:t>
       </w:r>
-      <w:ins w:id="122" w:author="Benjamin Lambert" w:date="2019-08-28T12:24:00Z">
+      <w:ins w:id="124" w:author="Benjamin Lambert" w:date="2019-08-28T12:24:00Z">
         <w:r>
           <w:rPr>
             <w:rFonts w:ascii="Arial" w:eastAsia="Arial" w:hAnsi="Arial"/>
@@ -2490,7 +2511,7 @@
         </w:rPr>
         <w:t>ished databases; for MRR, we use that published by Guerra et al. (2014); for Detinova’s parity determination, we use a study of anopheline malaria vectors assembled by Massey et al. (2016).</w:t>
       </w:r>
-      <w:del w:id="123" w:author="Benjamin Lambert" w:date="2019-08-28T12:23:00Z">
+      <w:del w:id="125" w:author="Benjamin Lambert" w:date="2019-08-28T12:23:00Z">
         <w:r>
           <w:rPr>
             <w:rFonts w:ascii="Arial" w:eastAsia="Arial" w:hAnsi="Arial"/>
@@ -2508,7 +2529,7 @@
         </w:rPr>
         <w:t xml:space="preserve"> In addition, w</w:t>
       </w:r>
-      <w:ins w:id="124" w:author="Benjamin Lambert" w:date="2019-08-28T12:23:00Z">
+      <w:ins w:id="126" w:author="Benjamin Lambert" w:date="2019-08-28T12:23:00Z">
         <w:r>
           <w:rPr>
             <w:rFonts w:ascii="Arial" w:eastAsia="Arial" w:hAnsi="Arial"/>
@@ -2518,7 +2539,7 @@
           <w:t>e extracted</w:t>
         </w:r>
       </w:ins>
-      <w:ins w:id="125" w:author="Benjamin Lambert" w:date="2019-08-28T12:24:00Z">
+      <w:ins w:id="127" w:author="Benjamin Lambert" w:date="2019-08-28T12:24:00Z">
         <w:r>
           <w:rPr>
             <w:rFonts w:ascii="Arial" w:eastAsia="Arial" w:hAnsi="Arial"/>
@@ -2528,7 +2549,7 @@
           <w:t xml:space="preserve"> </w:t>
         </w:r>
       </w:ins>
-      <w:ins w:id="126" w:author="Benjamin Lambert" w:date="2019-08-28T12:25:00Z">
+      <w:ins w:id="128" w:author="Benjamin Lambert" w:date="2019-08-28T12:25:00Z">
         <w:r>
           <w:rPr>
             <w:rFonts w:ascii="Arial" w:eastAsia="Arial" w:hAnsi="Arial"/>
@@ -2546,7 +2567,7 @@
         </w:rPr>
         <w:t xml:space="preserve">that used </w:t>
       </w:r>
-      <w:ins w:id="127" w:author="Benjamin Lambert" w:date="2019-08-28T12:25:00Z">
+      <w:ins w:id="129" w:author="Benjamin Lambert" w:date="2019-08-28T12:25:00Z">
         <w:r>
           <w:rPr>
             <w:rFonts w:ascii="Arial" w:eastAsia="Arial" w:hAnsi="Arial"/>
@@ -2564,7 +2585,7 @@
           <w:t>dova’s method ourselves via a literature search.</w:t>
         </w:r>
       </w:ins>
-      <w:del w:id="128" w:author="Benjamin Lambert" w:date="2019-08-28T12:25:00Z">
+      <w:del w:id="130" w:author="Benjamin Lambert" w:date="2019-08-28T12:25:00Z">
         <w:r>
           <w:rPr>
             <w:rFonts w:ascii="Arial" w:eastAsia="Arial" w:hAnsi="Arial"/>
@@ -3109,7 +3130,7 @@
           <w:sz w:val="19"/>
           <w:szCs w:val="19"/>
           <w:highlight w:val="yellow"/>
-          <w:rPrChange w:id="129" w:author="Charles Godfray" w:date="2018-12-17T11:18:00Z">
+          <w:rPrChange w:id="131" w:author="Charles Godfray" w:date="2018-12-17T11:18:00Z">
             <w:rPr>
               <w:rFonts w:ascii="Arial" w:eastAsia="Arial" w:hAnsi="Arial"/>
               <w:i/>
@@ -4217,7 +4238,16 @@
           <w:sz w:val="19"/>
           <w:szCs w:val="19"/>
         </w:rPr>
-        <w:t>Reproductive longevity estimated from Polovodova’s dissection method</w:t>
+        <w:t xml:space="preserve">Reproductive longevity estimated from Polovodova’s dissection </w:t>
+      </w:r>
+      <w:r>
+        <w:rPr>
+          <w:rFonts w:ascii="Arial" w:hAnsi="Arial" w:cs="Arial"/>
+          <w:b/>
+          <w:sz w:val="19"/>
+          <w:szCs w:val="19"/>
+        </w:rPr>
+        <w:t>data</w:t>
       </w:r>
     </w:p>
     <w:p>
@@ -4988,13 +5018,31 @@
       </w:pPr>
       <w:r>
         <w:rPr>
-          <w:rFonts w:ascii="Arial" w:eastAsia="Times New Roman" w:hAnsi="Arial"/>
+          <w:rFonts w:ascii="Arial" w:hAnsi="Arial"/>
           <w:b/>
           <w:sz w:val="19"/>
           <w:szCs w:val="19"/>
+        </w:rPr>
+        <w:t>Anopheline r</w:t>
+      </w:r>
+      <w:r>
+        <w:rPr>
+          <w:rFonts w:ascii="Arial" w:hAnsi="Arial"/>
+          <w:b/>
+          <w:sz w:val="19"/>
+          <w:szCs w:val="19"/>
+        </w:rPr>
+        <w:t xml:space="preserve">eproductive longevity estimated </w:t>
+      </w:r>
+      <w:r>
+        <w:rPr>
+          <w:rFonts w:ascii="Arial" w:eastAsia="Times New Roman" w:hAnsi="Arial"/>
+          <w:b/>
+          <w:sz w:val="19"/>
+          <w:szCs w:val="19"/>
           <w:lang w:val="en-GB" w:eastAsia="en-GB" w:bidi="ar-SA"/>
         </w:rPr>
-        <w:t>Parity</w:t>
+        <w:t xml:space="preserve">from Detinova’s dissection </w:t>
       </w:r>
       <w:r>
         <w:rPr>
@@ -5004,7 +5052,7 @@
           <w:szCs w:val="19"/>
           <w:lang w:val="en-GB" w:eastAsia="en-GB" w:bidi="ar-SA"/>
         </w:rPr>
-        <w:t xml:space="preserve"> estimated from Detinova’s dissection method</w:t>
+        <w:t>data</w:t>
       </w:r>
     </w:p>
     <w:p>
@@ -5043,7 +5091,7 @@
           <w:szCs w:val="19"/>
           <w:lang w:val="en-GB" w:eastAsia="en-GB" w:bidi="ar-SA"/>
         </w:rPr>
-        <w:t>parity</w:t>
+        <w:t>the number of gonotrophic cycles completed before death</w:t>
       </w:r>
       <w:r>
         <w:rPr>
@@ -5175,26 +5223,32 @@
           <w:szCs w:val="19"/>
           <w:lang w:val="en-GB" w:eastAsia="en-GB" w:bidi="ar-SA"/>
         </w:rPr>
-        <w:t xml:space="preserve">. </w:t>
-      </w:r>
-      <w:r>
+        <w:t>.</w:t>
+      </w:r>
+    </w:p>
+    <w:p>
+      <w:pPr>
+        <w:spacing w:line="276" w:lineRule="auto"/>
+        <w:ind w:right="-22"/>
         <w:rPr>
           <w:rFonts w:ascii="Arial" w:eastAsia="Times New Roman" w:hAnsi="Arial"/>
           <w:sz w:val="19"/>
           <w:szCs w:val="19"/>
           <w:lang w:val="en-GB" w:eastAsia="en-GB" w:bidi="ar-SA"/>
         </w:rPr>
-        <w:t xml:space="preserve">Whilst, later, we convert parity </w:t>
-      </w:r>
-      <w:r>
+      </w:pPr>
+    </w:p>
+    <w:p>
+      <w:pPr>
+        <w:spacing w:line="276" w:lineRule="auto"/>
+        <w:ind w:right="-22"/>
         <w:rPr>
           <w:rFonts w:ascii="Arial" w:eastAsia="Times New Roman" w:hAnsi="Arial"/>
           <w:sz w:val="19"/>
           <w:szCs w:val="19"/>
           <w:lang w:val="en-GB" w:eastAsia="en-GB" w:bidi="ar-SA"/>
         </w:rPr>
-        <w:t>–</w:t>
-      </w:r>
+      </w:pPr>
       <w:r>
         <w:rPr>
           <w:rFonts w:ascii="Arial" w:eastAsia="Times New Roman" w:hAnsi="Arial"/>
@@ -5202,16 +5256,128 @@
           <w:szCs w:val="19"/>
           <w:lang w:val="en-GB" w:eastAsia="en-GB" w:bidi="ar-SA"/>
         </w:rPr>
+        <w:t>Across all studies…</w:t>
+      </w:r>
+      <w:r>
+        <w:rPr>
+          <w:rFonts w:ascii="Arial" w:eastAsia="Times New Roman" w:hAnsi="Arial"/>
+          <w:sz w:val="19"/>
+          <w:szCs w:val="19"/>
+          <w:lang w:val="en-GB" w:eastAsia="en-GB" w:bidi="ar-SA"/>
+        </w:rPr>
+        <w:t>need individual estimates of lifespan!</w:t>
+      </w:r>
+    </w:p>
+    <w:p>
+      <w:pPr>
+        <w:spacing w:line="276" w:lineRule="auto"/>
+        <w:ind w:right="-22"/>
+        <w:rPr>
+          <w:rFonts w:ascii="Arial" w:eastAsia="Times New Roman" w:hAnsi="Arial"/>
+          <w:sz w:val="19"/>
+          <w:szCs w:val="19"/>
+          <w:lang w:val="en-GB" w:eastAsia="en-GB" w:bidi="ar-SA"/>
+        </w:rPr>
+      </w:pPr>
+    </w:p>
+    <w:p>
+      <w:pPr>
+        <w:spacing w:line="276" w:lineRule="auto"/>
+        <w:ind w:right="-22"/>
+      </w:pPr>
+      <w:r>
+        <w:rPr>
+          <w:rFonts w:ascii="Arial" w:eastAsia="Times New Roman" w:hAnsi="Arial"/>
+          <w:sz w:val="19"/>
+          <w:szCs w:val="19"/>
+          <w:lang w:val="en-GB" w:eastAsia="en-GB" w:bidi="ar-SA"/>
+        </w:rPr>
+        <w:t xml:space="preserve">The two </w:t>
+      </w:r>
+      <w:r>
+        <w:rPr>
+          <w:rFonts w:ascii="Arial" w:eastAsia="Times New Roman" w:hAnsi="Arial"/>
+          <w:sz w:val="19"/>
+          <w:szCs w:val="19"/>
+          <w:lang w:val="en-GB" w:eastAsia="en-GB" w:bidi="ar-SA"/>
+        </w:rPr>
+        <w:t xml:space="preserve">species </w:t>
+      </w:r>
+      <w:r>
+        <w:rPr>
+          <w:rFonts w:ascii="Arial" w:eastAsia="Times New Roman" w:hAnsi="Arial"/>
+          <w:sz w:val="19"/>
+          <w:szCs w:val="19"/>
+          <w:lang w:val="en-GB" w:eastAsia="en-GB" w:bidi="ar-SA"/>
+        </w:rPr>
+        <w:t>with the lowest</w:t>
+      </w:r>
+      <w:r>
+        <w:rPr>
+          <w:rFonts w:ascii="Arial" w:eastAsia="Times New Roman" w:hAnsi="Arial"/>
+          <w:sz w:val="19"/>
+          <w:szCs w:val="19"/>
+          <w:lang w:val="en-GB" w:eastAsia="en-GB" w:bidi="ar-SA"/>
+        </w:rPr>
+        <w:t xml:space="preserve"> estimated lifespans </w:t>
+      </w:r>
+      <w:r>
+        <w:rPr>
+          <w:rFonts w:ascii="Arial" w:eastAsia="Times New Roman" w:hAnsi="Arial"/>
+          <w:sz w:val="19"/>
+          <w:szCs w:val="19"/>
+          <w:lang w:val="en-GB" w:eastAsia="en-GB" w:bidi="ar-SA"/>
+        </w:rPr>
+        <w:t xml:space="preserve">belong to the </w:t>
+      </w:r>
+      <w:r>
+        <w:rPr>
+          <w:rFonts w:ascii="Arial" w:eastAsia="Times New Roman" w:hAnsi="Arial"/>
+          <w:i/>
+          <w:iCs/>
+          <w:sz w:val="19"/>
+          <w:szCs w:val="19"/>
+          <w:lang w:val="en-GB" w:eastAsia="en-GB" w:bidi="ar-SA"/>
+        </w:rPr>
+        <w:t>An. albitarsis</w:t>
+      </w:r>
+      <w:r>
+        <w:rPr>
+          <w:rFonts w:ascii="Arial" w:eastAsia="Times New Roman" w:hAnsi="Arial"/>
+          <w:sz w:val="19"/>
+          <w:szCs w:val="19"/>
+          <w:lang w:val="en-GB" w:eastAsia="en-GB" w:bidi="ar-SA"/>
+        </w:rPr>
+        <w:t xml:space="preserve"> spec</w:t>
+      </w:r>
+      <w:r>
+        <w:rPr>
+          <w:rFonts w:ascii="Arial" w:eastAsia="Times New Roman" w:hAnsi="Arial"/>
+          <w:sz w:val="19"/>
+          <w:szCs w:val="19"/>
+          <w:lang w:val="en-GB" w:eastAsia="en-GB" w:bidi="ar-SA"/>
+        </w:rPr>
+        <w:t>ies complex – a malaria vector found throughout South America – with</w:t>
+      </w:r>
+      <w:r>
+        <w:rPr>
+          <w:rFonts w:ascii="Arial" w:eastAsia="Times New Roman" w:hAnsi="Arial"/>
+          <w:sz w:val="19"/>
+          <w:szCs w:val="19"/>
+          <w:lang w:val="en-GB" w:eastAsia="en-GB" w:bidi="ar-SA"/>
+        </w:rPr>
         <w:t xml:space="preserve"> </w:t>
       </w:r>
       <w:r>
         <w:rPr>
           <w:rFonts w:ascii="Arial" w:eastAsia="Times New Roman" w:hAnsi="Arial"/>
+          <w:i/>
+          <w:iCs/>
           <w:sz w:val="19"/>
           <w:szCs w:val="19"/>
           <w:lang w:val="en-GB" w:eastAsia="en-GB" w:bidi="ar-SA"/>
         </w:rPr>
-        <w:t>the percentage of females having undergone a single reproductive cycle</w:t>
+        <w:t>An. albitarsis (</w:t>
       </w:r>
       <w:r>
         <w:rPr>
@@ -5220,16 +5386,18 @@
           <w:szCs w:val="19"/>
           <w:lang w:val="en-GB" w:eastAsia="en-GB" w:bidi="ar-SA"/>
         </w:rPr>
-        <w:t xml:space="preserve"> – into chronological lifespan, here we present grouped estimates of parity, knowing that</w:t>
-      </w:r>
-      <w:r>
-        <w:rPr>
-          <w:rFonts w:ascii="Arial" w:eastAsia="Times New Roman" w:hAnsi="Arial"/>
+        <w:t>formerly</w:t>
+      </w:r>
+      <w:r>
+        <w:rPr>
+          <w:rFonts w:ascii="Arial" w:eastAsia="Times New Roman" w:hAnsi="Arial"/>
+          <w:i/>
+          <w:iCs/>
           <w:sz w:val="19"/>
           <w:szCs w:val="19"/>
           <w:lang w:val="en-GB" w:eastAsia="en-GB" w:bidi="ar-SA"/>
         </w:rPr>
-        <w:t>,</w:t>
+        <w:t xml:space="preserve"> Sp. A</w:t>
       </w:r>
       <w:r>
         <w:rPr>
@@ -5238,186 +5406,54 @@
           <w:szCs w:val="19"/>
           <w:lang w:val="en-GB" w:eastAsia="en-GB" w:bidi="ar-SA"/>
         </w:rPr>
+        <w:t xml:space="preserve">) </w:t>
+      </w:r>
+      <w:r>
+        <w:rPr>
+          <w:rFonts w:ascii="Arial" w:eastAsia="Times New Roman" w:hAnsi="Arial"/>
+          <w:sz w:val="19"/>
+          <w:szCs w:val="19"/>
+          <w:lang w:val="en-GB" w:eastAsia="en-GB" w:bidi="ar-SA"/>
+        </w:rPr>
+        <w:t xml:space="preserve">and </w:t>
+      </w:r>
+      <w:r>
+        <w:rPr>
+          <w:rFonts w:ascii="Arial" w:eastAsia="Times New Roman" w:hAnsi="Arial"/>
+          <w:i/>
+          <w:iCs/>
+          <w:sz w:val="19"/>
+          <w:szCs w:val="19"/>
+          <w:lang w:val="en-GB" w:eastAsia="en-GB" w:bidi="ar-SA"/>
+        </w:rPr>
+        <w:t xml:space="preserve">An. albitarsis (Sp. B) </w:t>
+      </w:r>
+      <w:r>
+        <w:rPr>
+          <w:rFonts w:ascii="Arial" w:eastAsia="Times New Roman" w:hAnsi="Arial"/>
+          <w:sz w:val="19"/>
+          <w:szCs w:val="19"/>
+          <w:lang w:val="en-GB" w:eastAsia="en-GB" w:bidi="ar-SA"/>
+        </w:rPr>
+        <w:t>both</w:t>
+      </w:r>
+      <w:r>
+        <w:rPr>
+          <w:rFonts w:ascii="Arial" w:eastAsia="Times New Roman" w:hAnsi="Arial"/>
+          <w:sz w:val="19"/>
+          <w:szCs w:val="19"/>
+          <w:lang w:val="en-GB" w:eastAsia="en-GB" w:bidi="ar-SA"/>
+        </w:rPr>
         <w:t xml:space="preserve"> </w:t>
       </w:r>
       <w:r>
         <w:rPr>
           <w:rFonts w:ascii="Arial" w:eastAsia="Times New Roman" w:hAnsi="Arial"/>
-          <w:i/>
-          <w:iCs/>
           <w:sz w:val="19"/>
           <w:szCs w:val="19"/>
           <w:lang w:val="en-GB" w:eastAsia="en-GB" w:bidi="ar-SA"/>
         </w:rPr>
-        <w:t>ceteris paribus</w:t>
-      </w:r>
-      <w:r>
-        <w:rPr>
-          <w:rFonts w:ascii="Arial" w:eastAsia="Times New Roman" w:hAnsi="Arial"/>
-          <w:i/>
-          <w:iCs/>
-          <w:sz w:val="19"/>
-          <w:szCs w:val="19"/>
-          <w:lang w:val="en-GB" w:eastAsia="en-GB" w:bidi="ar-SA"/>
-        </w:rPr>
-        <w:t>,</w:t>
-      </w:r>
-      <w:r>
-        <w:rPr>
-          <w:rFonts w:ascii="Arial" w:eastAsia="Times New Roman" w:hAnsi="Arial"/>
-          <w:sz w:val="19"/>
-          <w:szCs w:val="19"/>
-          <w:lang w:val="en-GB" w:eastAsia="en-GB" w:bidi="ar-SA"/>
-        </w:rPr>
-        <w:t xml:space="preserve"> </w:t>
-      </w:r>
-      <w:r>
-        <w:rPr>
-          <w:rFonts w:ascii="Arial" w:eastAsia="Times New Roman" w:hAnsi="Arial"/>
-          <w:sz w:val="19"/>
-          <w:szCs w:val="19"/>
-          <w:lang w:val="en-GB" w:eastAsia="en-GB" w:bidi="ar-SA"/>
-        </w:rPr>
-        <w:t>the orderings amongst groups that these imply correspond to those in lifespan (</w:t>
-      </w:r>
-      <w:r>
-        <w:rPr>
-          <w:rFonts w:ascii="Arial" w:eastAsia="Times New Roman" w:hAnsi="Arial"/>
-          <w:sz w:val="19"/>
-          <w:szCs w:val="19"/>
-          <w:lang w:val="en-GB" w:eastAsia="en-GB" w:bidi="ar-SA"/>
-        </w:rPr>
-        <w:t xml:space="preserve">i.e. </w:t>
-      </w:r>
-      <w:r>
-        <w:rPr>
-          <w:rFonts w:ascii="Arial" w:eastAsia="Times New Roman" w:hAnsi="Arial"/>
-          <w:sz w:val="19"/>
-          <w:szCs w:val="19"/>
-          <w:lang w:val="en-GB" w:eastAsia="en-GB" w:bidi="ar-SA"/>
-        </w:rPr>
-        <w:t xml:space="preserve">higher parity implies a higher lifespan if the gonotrophic cycle duration is the same). </w:t>
-      </w:r>
-    </w:p>
-    <w:p>
-      <w:pPr>
-        <w:spacing w:line="276" w:lineRule="auto"/>
-        <w:ind w:right="-22"/>
-        <w:rPr>
-          <w:rFonts w:ascii="Arial" w:eastAsia="Times New Roman" w:hAnsi="Arial"/>
-          <w:sz w:val="19"/>
-          <w:szCs w:val="19"/>
-          <w:lang w:val="en-GB" w:eastAsia="en-GB" w:bidi="ar-SA"/>
-        </w:rPr>
-      </w:pPr>
-    </w:p>
-    <w:p>
-      <w:pPr>
-        <w:spacing w:line="276" w:lineRule="auto"/>
-        <w:ind w:right="-22"/>
-      </w:pPr>
-      <w:r>
-        <w:rPr>
-          <w:rFonts w:ascii="Arial" w:eastAsia="Times New Roman" w:hAnsi="Arial"/>
-          <w:sz w:val="19"/>
-          <w:szCs w:val="19"/>
-          <w:lang w:val="en-GB" w:eastAsia="en-GB" w:bidi="ar-SA"/>
-        </w:rPr>
-        <w:t xml:space="preserve">The two </w:t>
-      </w:r>
-      <w:r>
-        <w:rPr>
-          <w:rFonts w:ascii="Arial" w:eastAsia="Times New Roman" w:hAnsi="Arial"/>
-          <w:sz w:val="19"/>
-          <w:szCs w:val="19"/>
-          <w:lang w:val="en-GB" w:eastAsia="en-GB" w:bidi="ar-SA"/>
-        </w:rPr>
-        <w:t xml:space="preserve">species </w:t>
-      </w:r>
-      <w:r>
-        <w:rPr>
-          <w:rFonts w:ascii="Arial" w:eastAsia="Times New Roman" w:hAnsi="Arial"/>
-          <w:sz w:val="19"/>
-          <w:szCs w:val="19"/>
-          <w:lang w:val="en-GB" w:eastAsia="en-GB" w:bidi="ar-SA"/>
-        </w:rPr>
-        <w:t xml:space="preserve">with the lowest parity rates </w:t>
-      </w:r>
-      <w:r>
-        <w:rPr>
-          <w:rFonts w:ascii="Arial" w:eastAsia="Times New Roman" w:hAnsi="Arial"/>
-          <w:sz w:val="19"/>
-          <w:szCs w:val="19"/>
-          <w:lang w:val="en-GB" w:eastAsia="en-GB" w:bidi="ar-SA"/>
-        </w:rPr>
-        <w:t xml:space="preserve">were estimated to belong to the </w:t>
-      </w:r>
-      <w:r>
-        <w:rPr>
-          <w:rFonts w:ascii="Arial" w:eastAsia="Times New Roman" w:hAnsi="Arial"/>
-          <w:i/>
-          <w:iCs/>
-          <w:sz w:val="19"/>
-          <w:szCs w:val="19"/>
-          <w:lang w:val="en-GB" w:eastAsia="en-GB" w:bidi="ar-SA"/>
-        </w:rPr>
-        <w:t>An. albitarsis</w:t>
-      </w:r>
-      <w:r>
-        <w:rPr>
-          <w:rFonts w:ascii="Arial" w:eastAsia="Times New Roman" w:hAnsi="Arial"/>
-          <w:sz w:val="19"/>
-          <w:szCs w:val="19"/>
-          <w:lang w:val="en-GB" w:eastAsia="en-GB" w:bidi="ar-SA"/>
-        </w:rPr>
-        <w:t xml:space="preserve"> spec</w:t>
-      </w:r>
-      <w:r>
-        <w:rPr>
-          <w:rFonts w:ascii="Arial" w:eastAsia="Times New Roman" w:hAnsi="Arial"/>
-          <w:sz w:val="19"/>
-          <w:szCs w:val="19"/>
-          <w:lang w:val="en-GB" w:eastAsia="en-GB" w:bidi="ar-SA"/>
-        </w:rPr>
-        <w:t>ies complex – a malaria vector found throughout South America – with</w:t>
-      </w:r>
-      <w:r>
-        <w:rPr>
-          <w:rFonts w:ascii="Arial" w:eastAsia="Times New Roman" w:hAnsi="Arial"/>
-          <w:sz w:val="19"/>
-          <w:szCs w:val="19"/>
-          <w:lang w:val="en-GB" w:eastAsia="en-GB" w:bidi="ar-SA"/>
-        </w:rPr>
-        <w:t xml:space="preserve"> </w:t>
-      </w:r>
-      <w:r>
-        <w:rPr>
-          <w:rFonts w:ascii="Arial" w:eastAsia="Times New Roman" w:hAnsi="Arial"/>
-          <w:i/>
-          <w:iCs/>
-          <w:sz w:val="19"/>
-          <w:szCs w:val="19"/>
-          <w:lang w:val="en-GB" w:eastAsia="en-GB" w:bidi="ar-SA"/>
-        </w:rPr>
-        <w:t>An. albitarsis (Sp. B)</w:t>
-      </w:r>
-      <w:r>
-        <w:rPr>
-          <w:rFonts w:ascii="Arial" w:eastAsia="Times New Roman" w:hAnsi="Arial"/>
-          <w:sz w:val="19"/>
-          <w:szCs w:val="19"/>
-          <w:lang w:val="en-GB" w:eastAsia="en-GB" w:bidi="ar-SA"/>
-        </w:rPr>
-        <w:t xml:space="preserve"> estimated </w:t>
-      </w:r>
-      <w:r>
-        <w:rPr>
-          <w:rFonts w:ascii="Arial" w:eastAsia="Times New Roman" w:hAnsi="Arial"/>
-          <w:sz w:val="19"/>
-          <w:szCs w:val="19"/>
-          <w:lang w:val="en-GB" w:eastAsia="en-GB" w:bidi="ar-SA"/>
-        </w:rPr>
-        <w:t xml:space="preserve">as having </w:t>
+        <w:t xml:space="preserve">estimated to complete </w:t>
       </w:r>
       <w:r>
         <w:rPr>
@@ -5427,7 +5463,7 @@
           <w:highlight w:val="yellow"/>
           <w:lang w:val="en-GB" w:eastAsia="en-GB" w:bidi="ar-SA"/>
         </w:rPr>
-        <w:t>36%</w:t>
+        <w:t>0.6</w:t>
       </w:r>
       <w:r>
         <w:rPr>
@@ -5436,7 +5472,7 @@
           <w:szCs w:val="19"/>
           <w:lang w:val="en-GB" w:eastAsia="en-GB" w:bidi="ar-SA"/>
         </w:rPr>
-        <w:t xml:space="preserve"> parity </w:t>
+        <w:t xml:space="preserve"> cycles in </w:t>
       </w:r>
       <w:r>
         <w:rPr>
@@ -5445,7 +5481,61 @@
           <w:szCs w:val="19"/>
           <w:lang w:val="en-GB" w:eastAsia="en-GB" w:bidi="ar-SA"/>
         </w:rPr>
-        <w:t xml:space="preserve">and </w:t>
+        <w:t>their</w:t>
+      </w:r>
+      <w:r>
+        <w:rPr>
+          <w:rFonts w:ascii="Arial" w:eastAsia="Times New Roman" w:hAnsi="Arial"/>
+          <w:sz w:val="19"/>
+          <w:szCs w:val="19"/>
+          <w:lang w:val="en-GB" w:eastAsia="en-GB" w:bidi="ar-SA"/>
+        </w:rPr>
+        <w:t xml:space="preserve"> lifetime</w:t>
+      </w:r>
+      <w:r>
+        <w:rPr>
+          <w:rFonts w:ascii="Arial" w:eastAsia="Times New Roman" w:hAnsi="Arial"/>
+          <w:sz w:val="19"/>
+          <w:szCs w:val="19"/>
+          <w:lang w:val="en-GB" w:eastAsia="en-GB" w:bidi="ar-SA"/>
+        </w:rPr>
+        <w:t xml:space="preserve"> </w:t>
+      </w:r>
+      <w:r>
+        <w:rPr>
+          <w:rFonts w:ascii="Arial" w:eastAsia="Times New Roman" w:hAnsi="Arial"/>
+          <w:sz w:val="19"/>
+          <w:szCs w:val="19"/>
+          <w:lang w:val="en-GB" w:eastAsia="en-GB" w:bidi="ar-SA"/>
+        </w:rPr>
+        <w:t xml:space="preserve">(Fig. X). The </w:t>
+      </w:r>
+      <w:r>
+        <w:rPr>
+          <w:rFonts w:ascii="Arial" w:eastAsia="Times New Roman" w:hAnsi="Arial"/>
+          <w:sz w:val="19"/>
+          <w:szCs w:val="19"/>
+          <w:lang w:val="en-GB" w:eastAsia="en-GB" w:bidi="ar-SA"/>
+        </w:rPr>
+        <w:t>longest-lived</w:t>
+      </w:r>
+      <w:r>
+        <w:rPr>
+          <w:rFonts w:ascii="Arial" w:eastAsia="Times New Roman" w:hAnsi="Arial"/>
+          <w:sz w:val="19"/>
+          <w:szCs w:val="19"/>
+          <w:lang w:val="en-GB" w:eastAsia="en-GB" w:bidi="ar-SA"/>
+        </w:rPr>
+        <w:t xml:space="preserve"> species</w:t>
+      </w:r>
+      <w:r>
+        <w:rPr>
+          <w:rFonts w:ascii="Arial" w:eastAsia="Times New Roman" w:hAnsi="Arial"/>
+          <w:sz w:val="19"/>
+          <w:szCs w:val="19"/>
+          <w:lang w:val="en-GB" w:eastAsia="en-GB" w:bidi="ar-SA"/>
+        </w:rPr>
+        <w:t xml:space="preserve"> also belonged to the </w:t>
       </w:r>
       <w:r>
         <w:rPr>
@@ -5456,16 +5546,27 @@
           <w:szCs w:val="19"/>
           <w:lang w:val="en-GB" w:eastAsia="en-GB" w:bidi="ar-SA"/>
         </w:rPr>
-        <w:t>An. albitarsis (</w:t>
-      </w:r>
-      <w:r>
-        <w:rPr>
-          <w:rFonts w:ascii="Arial" w:eastAsia="Times New Roman" w:hAnsi="Arial"/>
+        <w:t>An. alb</w:t>
+      </w:r>
+      <w:r>
+        <w:rPr>
+          <w:rFonts w:ascii="Arial" w:eastAsia="Times New Roman" w:hAnsi="Arial"/>
+          <w:i/>
+          <w:iCs/>
           <w:sz w:val="19"/>
           <w:szCs w:val="19"/>
           <w:lang w:val="en-GB" w:eastAsia="en-GB" w:bidi="ar-SA"/>
         </w:rPr>
-        <w:t>formerly</w:t>
+        <w:t>itarsis</w:t>
+      </w:r>
+      <w:r>
+        <w:rPr>
+          <w:rFonts w:ascii="Arial" w:eastAsia="Times New Roman" w:hAnsi="Arial"/>
+          <w:sz w:val="19"/>
+          <w:szCs w:val="19"/>
+          <w:lang w:val="en-GB" w:eastAsia="en-GB" w:bidi="ar-SA"/>
+        </w:rPr>
+        <w:t xml:space="preserve"> complex – </w:t>
       </w:r>
       <w:r>
         <w:rPr>
@@ -5476,7 +5577,7 @@
           <w:szCs w:val="19"/>
           <w:lang w:val="en-GB" w:eastAsia="en-GB" w:bidi="ar-SA"/>
         </w:rPr>
-        <w:t xml:space="preserve"> Sp. A</w:t>
+        <w:t>An. albitarsis marajoara</w:t>
       </w:r>
       <w:r>
         <w:rPr>
@@ -5485,7 +5586,27 @@
           <w:szCs w:val="19"/>
           <w:lang w:val="en-GB" w:eastAsia="en-GB" w:bidi="ar-SA"/>
         </w:rPr>
-        <w:t xml:space="preserve">) at </w:t>
+        <w:t xml:space="preserve"> (formerly </w:t>
+      </w:r>
+      <w:r>
+        <w:rPr>
+          <w:rFonts w:ascii="Arial" w:eastAsia="Times New Roman" w:hAnsi="Arial"/>
+          <w:i/>
+          <w:iCs/>
+          <w:sz w:val="19"/>
+          <w:szCs w:val="19"/>
+          <w:lang w:val="en-GB" w:eastAsia="en-GB" w:bidi="ar-SA"/>
+        </w:rPr>
+        <w:t>Sp. C</w:t>
+      </w:r>
+      <w:r>
+        <w:rPr>
+          <w:rFonts w:ascii="Arial" w:eastAsia="Times New Roman" w:hAnsi="Arial"/>
+          <w:sz w:val="19"/>
+          <w:szCs w:val="19"/>
+          <w:lang w:val="en-GB" w:eastAsia="en-GB" w:bidi="ar-SA"/>
+        </w:rPr>
+        <w:t xml:space="preserve">; </w:t>
       </w:r>
       <w:r>
         <w:rPr>
@@ -5495,7 +5616,7 @@
           <w:highlight w:val="yellow"/>
           <w:lang w:val="en-GB" w:eastAsia="en-GB" w:bidi="ar-SA"/>
         </w:rPr>
-        <w:t>38%</w:t>
+        <w:t>3.7</w:t>
       </w:r>
       <w:r>
         <w:rPr>
@@ -5504,7 +5625,7 @@
           <w:szCs w:val="19"/>
           <w:lang w:val="en-GB" w:eastAsia="en-GB" w:bidi="ar-SA"/>
         </w:rPr>
-        <w:t xml:space="preserve"> (Fig. X). The </w:t>
+        <w:t xml:space="preserve"> cycles</w:t>
       </w:r>
       <w:r>
         <w:rPr>
@@ -5513,7 +5634,7 @@
           <w:szCs w:val="19"/>
           <w:lang w:val="en-GB" w:eastAsia="en-GB" w:bidi="ar-SA"/>
         </w:rPr>
-        <w:t>species</w:t>
+        <w:t>)</w:t>
       </w:r>
       <w:r>
         <w:rPr>
@@ -5522,7 +5643,7 @@
           <w:szCs w:val="19"/>
           <w:lang w:val="en-GB" w:eastAsia="en-GB" w:bidi="ar-SA"/>
         </w:rPr>
-        <w:t xml:space="preserve"> with the highest parity rate and, hence, the </w:t>
+        <w:t xml:space="preserve">– hinting </w:t>
       </w:r>
       <w:r>
         <w:rPr>
@@ -5531,7 +5652,7 @@
           <w:szCs w:val="19"/>
           <w:lang w:val="en-GB" w:eastAsia="en-GB" w:bidi="ar-SA"/>
         </w:rPr>
-        <w:t>longest-lived</w:t>
+        <w:t>at</w:t>
       </w:r>
       <w:r>
         <w:rPr>
@@ -5540,38 +5661,36 @@
           <w:szCs w:val="19"/>
           <w:lang w:val="en-GB" w:eastAsia="en-GB" w:bidi="ar-SA"/>
         </w:rPr>
-        <w:t>,</w:t>
-      </w:r>
-      <w:r>
-        <w:rPr>
-          <w:rFonts w:ascii="Arial" w:eastAsia="Times New Roman" w:hAnsi="Arial"/>
+        <w:t xml:space="preserve"> the extensive variation in this complex across the continent. Outside of the Americas, the longest-lived species were the major East-African vector </w:t>
+      </w:r>
+      <w:r>
+        <w:rPr>
+          <w:rFonts w:ascii="Arial" w:eastAsia="Times New Roman" w:hAnsi="Arial"/>
+          <w:i/>
+          <w:iCs/>
           <w:sz w:val="19"/>
           <w:szCs w:val="19"/>
           <w:lang w:val="en-GB" w:eastAsia="en-GB" w:bidi="ar-SA"/>
         </w:rPr>
-        <w:t xml:space="preserve"> also belonged to the </w:t>
-      </w:r>
-      <w:r>
-        <w:rPr>
-          <w:rFonts w:ascii="Arial" w:eastAsia="Times New Roman" w:hAnsi="Arial"/>
-          <w:i/>
-          <w:iCs/>
+        <w:t>An. funestus</w:t>
+      </w:r>
+      <w:r>
+        <w:rPr>
+          <w:rFonts w:ascii="Arial" w:eastAsia="Times New Roman" w:hAnsi="Arial"/>
           <w:sz w:val="19"/>
           <w:szCs w:val="19"/>
           <w:lang w:val="en-GB" w:eastAsia="en-GB" w:bidi="ar-SA"/>
         </w:rPr>
-        <w:t>An. alb</w:t>
-      </w:r>
-      <w:r>
-        <w:rPr>
-          <w:rFonts w:ascii="Arial" w:eastAsia="Times New Roman" w:hAnsi="Arial"/>
-          <w:i/>
-          <w:iCs/>
+        <w:t xml:space="preserve">, </w:t>
+      </w:r>
+      <w:r>
+        <w:rPr>
+          <w:rFonts w:ascii="Arial" w:eastAsia="Times New Roman" w:hAnsi="Arial"/>
           <w:sz w:val="19"/>
           <w:szCs w:val="19"/>
           <w:lang w:val="en-GB" w:eastAsia="en-GB" w:bidi="ar-SA"/>
         </w:rPr>
-        <w:t>itarsis</w:t>
+        <w:t>estimated</w:t>
       </w:r>
       <w:r>
         <w:rPr>
@@ -5580,47 +5699,7 @@
           <w:szCs w:val="19"/>
           <w:lang w:val="en-GB" w:eastAsia="en-GB" w:bidi="ar-SA"/>
         </w:rPr>
-        <w:t xml:space="preserve"> complex – </w:t>
-      </w:r>
-      <w:r>
-        <w:rPr>
-          <w:rFonts w:ascii="Arial" w:eastAsia="Times New Roman" w:hAnsi="Arial"/>
-          <w:i/>
-          <w:iCs/>
-          <w:sz w:val="19"/>
-          <w:szCs w:val="19"/>
-          <w:lang w:val="en-GB" w:eastAsia="en-GB" w:bidi="ar-SA"/>
-        </w:rPr>
-        <w:t>An. albitarsis marajoara</w:t>
-      </w:r>
-      <w:r>
-        <w:rPr>
-          <w:rFonts w:ascii="Arial" w:eastAsia="Times New Roman" w:hAnsi="Arial"/>
-          <w:sz w:val="19"/>
-          <w:szCs w:val="19"/>
-          <w:lang w:val="en-GB" w:eastAsia="en-GB" w:bidi="ar-SA"/>
-        </w:rPr>
-        <w:t xml:space="preserve"> (formerly </w:t>
-      </w:r>
-      <w:r>
-        <w:rPr>
-          <w:rFonts w:ascii="Arial" w:eastAsia="Times New Roman" w:hAnsi="Arial"/>
-          <w:i/>
-          <w:iCs/>
-          <w:sz w:val="19"/>
-          <w:szCs w:val="19"/>
-          <w:lang w:val="en-GB" w:eastAsia="en-GB" w:bidi="ar-SA"/>
-        </w:rPr>
-        <w:t>Sp. C</w:t>
-      </w:r>
-      <w:r>
-        <w:rPr>
-          <w:rFonts w:ascii="Arial" w:eastAsia="Times New Roman" w:hAnsi="Arial"/>
-          <w:sz w:val="19"/>
-          <w:szCs w:val="19"/>
-          <w:lang w:val="en-GB" w:eastAsia="en-GB" w:bidi="ar-SA"/>
-        </w:rPr>
-        <w:t xml:space="preserve">); </w:t>
+        <w:t xml:space="preserve"> to live for </w:t>
       </w:r>
       <w:r>
         <w:rPr>
@@ -5630,7 +5709,7 @@
           <w:highlight w:val="yellow"/>
           <w:lang w:val="en-GB" w:eastAsia="en-GB" w:bidi="ar-SA"/>
         </w:rPr>
-        <w:t>79%</w:t>
+        <w:t>3.0</w:t>
       </w:r>
       <w:r>
         <w:rPr>
@@ -5639,7 +5718,7 @@
           <w:szCs w:val="19"/>
           <w:lang w:val="en-GB" w:eastAsia="en-GB" w:bidi="ar-SA"/>
         </w:rPr>
-        <w:t xml:space="preserve"> </w:t>
+        <w:t xml:space="preserve"> cycles</w:t>
       </w:r>
       <w:r>
         <w:rPr>
@@ -5648,16 +5727,18 @@
           <w:szCs w:val="19"/>
           <w:lang w:val="en-GB" w:eastAsia="en-GB" w:bidi="ar-SA"/>
         </w:rPr>
-        <w:t xml:space="preserve">– hinting </w:t>
-      </w:r>
-      <w:r>
-        <w:rPr>
-          <w:rFonts w:ascii="Arial" w:eastAsia="Times New Roman" w:hAnsi="Arial"/>
+        <w:t xml:space="preserve">, and, in Asia, </w:t>
+      </w:r>
+      <w:r>
+        <w:rPr>
+          <w:rFonts w:ascii="Arial" w:eastAsia="Times New Roman" w:hAnsi="Arial"/>
+          <w:i/>
+          <w:iCs/>
           <w:sz w:val="19"/>
           <w:szCs w:val="19"/>
           <w:lang w:val="en-GB" w:eastAsia="en-GB" w:bidi="ar-SA"/>
         </w:rPr>
-        <w:t>at</w:t>
+        <w:t>An. leucosphyrus</w:t>
       </w:r>
       <w:r>
         <w:rPr>
@@ -5666,45 +5747,7 @@
           <w:szCs w:val="19"/>
           <w:lang w:val="en-GB" w:eastAsia="en-GB" w:bidi="ar-SA"/>
         </w:rPr>
-        <w:t xml:space="preserve"> the extensive variation in this complex across the continent. Outside of the Americas, the longest-lived species were the major East-African vector </w:t>
-      </w:r>
-      <w:r>
-        <w:rPr>
-          <w:rFonts w:ascii="Arial" w:eastAsia="Times New Roman" w:hAnsi="Arial"/>
-          <w:i/>
-          <w:iCs/>
-          <w:sz w:val="19"/>
-          <w:szCs w:val="19"/>
-          <w:lang w:val="en-GB" w:eastAsia="en-GB" w:bidi="ar-SA"/>
-        </w:rPr>
-        <w:t>An. funestus</w:t>
-      </w:r>
-      <w:r>
-        <w:rPr>
-          <w:rFonts w:ascii="Arial" w:eastAsia="Times New Roman" w:hAnsi="Arial"/>
-          <w:sz w:val="19"/>
-          <w:szCs w:val="19"/>
-          <w:lang w:val="en-GB" w:eastAsia="en-GB" w:bidi="ar-SA"/>
-        </w:rPr>
-        <w:t xml:space="preserve">, </w:t>
-      </w:r>
-      <w:r>
-        <w:rPr>
-          <w:rFonts w:ascii="Arial" w:eastAsia="Times New Roman" w:hAnsi="Arial"/>
-          <w:sz w:val="19"/>
-          <w:szCs w:val="19"/>
-          <w:lang w:val="en-GB" w:eastAsia="en-GB" w:bidi="ar-SA"/>
-        </w:rPr>
-        <w:t>estimated as having</w:t>
-      </w:r>
-      <w:r>
-        <w:rPr>
-          <w:rFonts w:ascii="Arial" w:eastAsia="Times New Roman" w:hAnsi="Arial"/>
-          <w:sz w:val="19"/>
-          <w:szCs w:val="19"/>
-          <w:lang w:val="en-GB" w:eastAsia="en-GB" w:bidi="ar-SA"/>
-        </w:rPr>
-        <w:t xml:space="preserve"> </w:t>
+        <w:t xml:space="preserve"> (</w:t>
       </w:r>
       <w:r>
         <w:rPr>
@@ -5714,7 +5757,7 @@
           <w:highlight w:val="yellow"/>
           <w:lang w:val="en-GB" w:eastAsia="en-GB" w:bidi="ar-SA"/>
         </w:rPr>
-        <w:t>73%</w:t>
+        <w:t>2.4</w:t>
       </w:r>
       <w:r>
         <w:rPr>
@@ -5723,7 +5766,7 @@
           <w:szCs w:val="19"/>
           <w:lang w:val="en-GB" w:eastAsia="en-GB" w:bidi="ar-SA"/>
         </w:rPr>
-        <w:t xml:space="preserve"> parity</w:t>
+        <w:t xml:space="preserve"> cycles). </w:t>
       </w:r>
       <w:r>
         <w:rPr>
@@ -5732,7 +5775,25 @@
           <w:szCs w:val="19"/>
           <w:lang w:val="en-GB" w:eastAsia="en-GB" w:bidi="ar-SA"/>
         </w:rPr>
-        <w:t xml:space="preserve">, and, in Asia, </w:t>
+        <w:t xml:space="preserve">Across the </w:t>
+      </w:r>
+      <w:r>
+        <w:rPr>
+          <w:rFonts w:ascii="Arial" w:eastAsia="Times New Roman" w:hAnsi="Arial"/>
+          <w:sz w:val="19"/>
+          <w:szCs w:val="19"/>
+          <w:lang w:val="en-GB" w:eastAsia="en-GB" w:bidi="ar-SA"/>
+        </w:rPr>
+        <w:t>complexes</w:t>
+      </w:r>
+      <w:r>
+        <w:rPr>
+          <w:rFonts w:ascii="Arial" w:eastAsia="Times New Roman" w:hAnsi="Arial"/>
+          <w:sz w:val="19"/>
+          <w:szCs w:val="19"/>
+          <w:lang w:val="en-GB" w:eastAsia="en-GB" w:bidi="ar-SA"/>
+        </w:rPr>
+        <w:t xml:space="preserve">, the shortest-lived group was </w:t>
       </w:r>
       <w:r>
         <w:rPr>
@@ -5743,7 +5804,7 @@
           <w:szCs w:val="19"/>
           <w:lang w:val="en-GB" w:eastAsia="en-GB" w:bidi="ar-SA"/>
         </w:rPr>
-        <w:t>An. leucosphyrus</w:t>
+        <w:t>An. nuneztovari s.l.</w:t>
       </w:r>
       <w:r>
         <w:rPr>
@@ -5752,19 +5813,71 @@
           <w:szCs w:val="19"/>
           <w:lang w:val="en-GB" w:eastAsia="en-GB" w:bidi="ar-SA"/>
         </w:rPr>
-        <w:t xml:space="preserve">, </w:t>
-      </w:r>
-      <w:r>
-        <w:t>with</w:t>
-      </w:r>
-      <w:r>
-        <w:rPr>
-          <w:rFonts w:ascii="Arial" w:eastAsia="Times New Roman" w:hAnsi="Arial"/>
+        <w:t xml:space="preserve"> – a primary vector species in areas of Colombia and Venezuela. The longest-lived complex was </w:t>
+      </w:r>
+      <w:r>
+        <w:rPr>
+          <w:rFonts w:ascii="Arial" w:eastAsia="Times New Roman" w:hAnsi="Arial"/>
+          <w:i/>
+          <w:iCs/>
           <w:sz w:val="19"/>
           <w:szCs w:val="19"/>
           <w:lang w:val="en-GB" w:eastAsia="en-GB" w:bidi="ar-SA"/>
         </w:rPr>
-        <w:t xml:space="preserve"> </w:t>
+        <w:t>An. funestus s</w:t>
+      </w:r>
+      <w:r>
+        <w:rPr>
+          <w:rFonts w:ascii="Arial" w:eastAsia="Times New Roman" w:hAnsi="Arial"/>
+          <w:i/>
+          <w:iCs/>
+          <w:sz w:val="19"/>
+          <w:szCs w:val="19"/>
+          <w:lang w:val="en-GB" w:eastAsia="en-GB" w:bidi="ar-SA"/>
+        </w:rPr>
+        <w:t>.l.</w:t>
+      </w:r>
+    </w:p>
+    <w:p>
+      <w:pPr>
+        <w:spacing w:line="276" w:lineRule="auto"/>
+        <w:ind w:right="-22"/>
+        <w:rPr>
+          <w:rFonts w:ascii="Arial" w:eastAsia="Times New Roman" w:hAnsi="Arial"/>
+          <w:sz w:val="19"/>
+          <w:szCs w:val="19"/>
+          <w:lang w:val="en-GB" w:eastAsia="en-GB" w:bidi="ar-SA"/>
+        </w:rPr>
+      </w:pPr>
+    </w:p>
+    <w:p>
+      <w:pPr>
+        <w:spacing w:line="276" w:lineRule="auto"/>
+        <w:ind w:right="-22"/>
+        <w:rPr>
+          <w:rFonts w:ascii="Arial" w:eastAsia="Times New Roman" w:hAnsi="Arial"/>
+          <w:sz w:val="19"/>
+          <w:szCs w:val="19"/>
+          <w:lang w:val="en-GB" w:eastAsia="en-GB" w:bidi="ar-SA"/>
+        </w:rPr>
+      </w:pPr>
+      <w:r>
+        <w:rPr>
+          <w:rFonts w:ascii="Arial" w:eastAsia="Times New Roman" w:hAnsi="Arial"/>
+          <w:sz w:val="19"/>
+          <w:szCs w:val="19"/>
+          <w:lang w:val="en-GB" w:eastAsia="en-GB" w:bidi="ar-SA"/>
+        </w:rPr>
+        <w:t>In addition to species and species-complex estimates, we also pooled all data to produce continent level lifespan estimates</w:t>
+      </w:r>
+      <w:r>
+        <w:rPr>
+          <w:rFonts w:ascii="Arial" w:eastAsia="Times New Roman" w:hAnsi="Arial"/>
+          <w:sz w:val="19"/>
+          <w:szCs w:val="19"/>
+          <w:lang w:val="en-GB" w:eastAsia="en-GB" w:bidi="ar-SA"/>
+        </w:rPr>
+        <w:t>. The anopheline species in Africa were estimated to live longest (</w:t>
       </w:r>
       <w:r>
         <w:rPr>
@@ -5774,7 +5887,7 @@
           <w:highlight w:val="yellow"/>
           <w:lang w:val="en-GB" w:eastAsia="en-GB" w:bidi="ar-SA"/>
         </w:rPr>
-        <w:t>71%</w:t>
+        <w:t>2.0</w:t>
       </w:r>
       <w:r>
         <w:rPr>
@@ -5783,7 +5896,7 @@
           <w:szCs w:val="19"/>
           <w:lang w:val="en-GB" w:eastAsia="en-GB" w:bidi="ar-SA"/>
         </w:rPr>
-        <w:t xml:space="preserve">. Across the </w:t>
+        <w:t xml:space="preserve"> cycles; </w:t>
       </w:r>
       <w:r>
         <w:rPr>
@@ -5792,94 +5905,7 @@
           <w:szCs w:val="19"/>
           <w:lang w:val="en-GB" w:eastAsia="en-GB" w:bidi="ar-SA"/>
         </w:rPr>
-        <w:t>complexes</w:t>
-      </w:r>
-      <w:r>
-        <w:rPr>
-          <w:rFonts w:ascii="Arial" w:eastAsia="Times New Roman" w:hAnsi="Arial"/>
-          <w:sz w:val="19"/>
-          <w:szCs w:val="19"/>
-          <w:lang w:val="en-GB" w:eastAsia="en-GB" w:bidi="ar-SA"/>
-        </w:rPr>
-        <w:t xml:space="preserve">, the shortest-lived group was </w:t>
-      </w:r>
-      <w:r>
-        <w:rPr>
-          <w:rFonts w:ascii="Arial" w:eastAsia="Times New Roman" w:hAnsi="Arial"/>
-          <w:i/>
-          <w:iCs/>
-          <w:sz w:val="19"/>
-          <w:szCs w:val="19"/>
-          <w:lang w:val="en-GB" w:eastAsia="en-GB" w:bidi="ar-SA"/>
-        </w:rPr>
-        <w:t>An. nuneztovari s.l.</w:t>
-      </w:r>
-      <w:r>
-        <w:rPr>
-          <w:rFonts w:ascii="Arial" w:eastAsia="Times New Roman" w:hAnsi="Arial"/>
-          <w:sz w:val="19"/>
-          <w:szCs w:val="19"/>
-          <w:lang w:val="en-GB" w:eastAsia="en-GB" w:bidi="ar-SA"/>
-        </w:rPr>
-        <w:t xml:space="preserve"> – a primary vector species in areas of Colombia and Venezuela. The longest-lived complex was </w:t>
-      </w:r>
-      <w:r>
-        <w:rPr>
-          <w:rFonts w:ascii="Arial" w:eastAsia="Times New Roman" w:hAnsi="Arial"/>
-          <w:i/>
-          <w:iCs/>
-          <w:sz w:val="19"/>
-          <w:szCs w:val="19"/>
-          <w:lang w:val="en-GB" w:eastAsia="en-GB" w:bidi="ar-SA"/>
-        </w:rPr>
-        <w:t>An. funestus s</w:t>
-      </w:r>
-      <w:r>
-        <w:rPr>
-          <w:rFonts w:ascii="Arial" w:eastAsia="Times New Roman" w:hAnsi="Arial"/>
-          <w:i/>
-          <w:iCs/>
-          <w:sz w:val="19"/>
-          <w:szCs w:val="19"/>
-          <w:lang w:val="en-GB" w:eastAsia="en-GB" w:bidi="ar-SA"/>
-        </w:rPr>
-        <w:t>.l.</w:t>
-      </w:r>
-    </w:p>
-    <w:p>
-      <w:pPr>
-        <w:spacing w:line="276" w:lineRule="auto"/>
-        <w:ind w:right="-22"/>
-        <w:rPr>
-          <w:rFonts w:ascii="Arial" w:eastAsia="Times New Roman" w:hAnsi="Arial"/>
-          <w:sz w:val="19"/>
-          <w:szCs w:val="19"/>
-          <w:lang w:val="en-GB" w:eastAsia="en-GB" w:bidi="ar-SA"/>
-        </w:rPr>
-      </w:pPr>
-    </w:p>
-    <w:p>
-      <w:pPr>
-        <w:spacing w:line="276" w:lineRule="auto"/>
-        <w:ind w:right="-22"/>
-      </w:pPr>
-      <w:r>
-        <w:rPr>
-          <w:rFonts w:ascii="Arial" w:eastAsia="Times New Roman" w:hAnsi="Arial"/>
-          <w:sz w:val="19"/>
-          <w:szCs w:val="19"/>
-          <w:lang w:val="en-GB" w:eastAsia="en-GB" w:bidi="ar-SA"/>
-        </w:rPr>
-        <w:t>In addition to species and species-complex estimates, we also pooled all data to produce continent level lifespan estimates</w:t>
-      </w:r>
-      <w:r>
-        <w:rPr>
-          <w:rFonts w:ascii="Arial" w:eastAsia="Times New Roman" w:hAnsi="Arial"/>
-          <w:sz w:val="19"/>
-          <w:szCs w:val="19"/>
-          <w:lang w:val="en-GB" w:eastAsia="en-GB" w:bidi="ar-SA"/>
-        </w:rPr>
-        <w:t>. The anopheline species in Africa were estimated to live longest (</w:t>
+        <w:t>Fig. X), followed by Asian species (</w:t>
       </w:r>
       <w:r>
         <w:rPr>
@@ -5889,7 +5915,7 @@
           <w:highlight w:val="yellow"/>
           <w:lang w:val="en-GB" w:eastAsia="en-GB" w:bidi="ar-SA"/>
         </w:rPr>
-        <w:t>67%</w:t>
+        <w:t>1.3</w:t>
       </w:r>
       <w:r>
         <w:rPr>
@@ -5898,7 +5924,7 @@
           <w:szCs w:val="19"/>
           <w:lang w:val="en-GB" w:eastAsia="en-GB" w:bidi="ar-SA"/>
         </w:rPr>
-        <w:t xml:space="preserve"> parity</w:t>
+        <w:t xml:space="preserve"> cycles</w:t>
       </w:r>
       <w:r>
         <w:rPr>
@@ -5907,7 +5933,7 @@
           <w:szCs w:val="19"/>
           <w:lang w:val="en-GB" w:eastAsia="en-GB" w:bidi="ar-SA"/>
         </w:rPr>
-        <w:t>; Fig. X), followed by Asian species (</w:t>
+        <w:t>) then the Americas (</w:t>
       </w:r>
       <w:r>
         <w:rPr>
@@ -5917,7 +5943,7 @@
           <w:highlight w:val="yellow"/>
           <w:lang w:val="en-GB" w:eastAsia="en-GB" w:bidi="ar-SA"/>
         </w:rPr>
-        <w:t>57%</w:t>
+        <w:t>1.1</w:t>
       </w:r>
       <w:r>
         <w:rPr>
@@ -5926,7 +5952,81 @@
           <w:szCs w:val="19"/>
           <w:lang w:val="en-GB" w:eastAsia="en-GB" w:bidi="ar-SA"/>
         </w:rPr>
-        <w:t>) then the Americas (</w:t>
+        <w:t xml:space="preserve"> cycles)</w:t>
+      </w:r>
+      <w:r>
+        <w:rPr>
+          <w:rFonts w:ascii="Arial" w:eastAsia="Times New Roman" w:hAnsi="Arial"/>
+          <w:sz w:val="19"/>
+          <w:szCs w:val="19"/>
+          <w:lang w:val="en-GB" w:eastAsia="en-GB" w:bidi="ar-SA"/>
+        </w:rPr>
+        <w:t xml:space="preserve">. </w:t>
+      </w:r>
+      <w:r>
+        <w:rPr>
+          <w:rFonts w:ascii="Arial" w:eastAsia="Times New Roman" w:hAnsi="Arial"/>
+          <w:sz w:val="19"/>
+          <w:szCs w:val="19"/>
+          <w:lang w:val="en-GB" w:eastAsia="en-GB" w:bidi="ar-SA"/>
+        </w:rPr>
+        <w:t>We note</w:t>
+      </w:r>
+      <w:r>
+        <w:rPr>
+          <w:rFonts w:ascii="Arial" w:eastAsia="Times New Roman" w:hAnsi="Arial"/>
+          <w:sz w:val="19"/>
+          <w:szCs w:val="19"/>
+          <w:lang w:val="en-GB" w:eastAsia="en-GB" w:bidi="ar-SA"/>
+        </w:rPr>
+        <w:t xml:space="preserve"> in passing</w:t>
+      </w:r>
+      <w:bookmarkStart w:id="132" w:name="_GoBack"/>
+      <w:bookmarkEnd w:id="132"/>
+      <w:r>
+        <w:rPr>
+          <w:rFonts w:ascii="Arial" w:eastAsia="Times New Roman" w:hAnsi="Arial"/>
+          <w:sz w:val="19"/>
+          <w:szCs w:val="19"/>
+          <w:lang w:val="en-GB" w:eastAsia="en-GB" w:bidi="ar-SA"/>
+        </w:rPr>
+        <w:t xml:space="preserve"> that this pattern of lifespan roughly echoes that seen in the burden of disease, where Africa is subject to</w:t>
+      </w:r>
+      <w:r>
+        <w:rPr>
+          <w:rFonts w:ascii="Arial" w:eastAsia="Times New Roman" w:hAnsi="Arial"/>
+          <w:sz w:val="19"/>
+          <w:szCs w:val="19"/>
+          <w:lang w:val="en-GB" w:eastAsia="en-GB" w:bidi="ar-SA"/>
+        </w:rPr>
+        <w:t xml:space="preserve"> the highest burden followed by Asia and the Americas.</w:t>
+      </w:r>
+      <w:r>
+        <w:rPr>
+          <w:rFonts w:ascii="Arial" w:eastAsia="Times New Roman" w:hAnsi="Arial"/>
+          <w:sz w:val="19"/>
+          <w:szCs w:val="19"/>
+          <w:lang w:val="en-GB" w:eastAsia="en-GB" w:bidi="ar-SA"/>
+        </w:rPr>
+        <w:t xml:space="preserve"> </w:t>
+      </w:r>
+      <w:r>
+        <w:rPr>
+          <w:rFonts w:ascii="Arial" w:eastAsia="Times New Roman" w:hAnsi="Arial"/>
+          <w:sz w:val="19"/>
+          <w:szCs w:val="19"/>
+          <w:lang w:val="en-GB" w:eastAsia="en-GB" w:bidi="ar-SA"/>
+        </w:rPr>
+        <w:t>Pooling all data, we estimated that overall average anopheline</w:t>
+      </w:r>
+      <w:r>
+        <w:rPr>
+          <w:rFonts w:ascii="Arial" w:eastAsia="Times New Roman" w:hAnsi="Arial"/>
+          <w:sz w:val="19"/>
+          <w:szCs w:val="19"/>
+          <w:lang w:val="en-GB" w:eastAsia="en-GB" w:bidi="ar-SA"/>
+        </w:rPr>
+        <w:t xml:space="preserve"> lifespan was </w:t>
       </w:r>
       <w:r>
         <w:rPr>
@@ -5936,7 +6036,7 @@
           <w:highlight w:val="yellow"/>
           <w:lang w:val="en-GB" w:eastAsia="en-GB" w:bidi="ar-SA"/>
         </w:rPr>
-        <w:t>53%</w:t>
+        <w:t>1.6</w:t>
       </w:r>
       <w:r>
         <w:rPr>
@@ -5945,25 +6045,68 @@
           <w:szCs w:val="19"/>
           <w:lang w:val="en-GB" w:eastAsia="en-GB" w:bidi="ar-SA"/>
         </w:rPr>
-        <w:t xml:space="preserve">). Pooling all data, we estimated that overall average anopheline </w:t>
-      </w:r>
-      <w:r>
+        <w:t xml:space="preserve"> cycles.</w:t>
+      </w:r>
+    </w:p>
+    <w:p>
+      <w:pPr>
+        <w:spacing w:line="276" w:lineRule="auto"/>
+        <w:ind w:right="-22"/>
         <w:rPr>
           <w:rFonts w:ascii="Arial" w:eastAsia="Times New Roman" w:hAnsi="Arial"/>
           <w:sz w:val="19"/>
           <w:szCs w:val="19"/>
           <w:lang w:val="en-GB" w:eastAsia="en-GB" w:bidi="ar-SA"/>
         </w:rPr>
-        <w:t>parity</w:t>
-      </w:r>
-      <w:r>
+      </w:pPr>
+    </w:p>
+    <w:p>
+      <w:pPr>
+        <w:spacing w:line="276" w:lineRule="auto"/>
+        <w:ind w:right="-22"/>
         <w:rPr>
           <w:rFonts w:ascii="Arial" w:eastAsia="Times New Roman" w:hAnsi="Arial"/>
           <w:sz w:val="19"/>
           <w:szCs w:val="19"/>
           <w:lang w:val="en-GB" w:eastAsia="en-GB" w:bidi="ar-SA"/>
         </w:rPr>
-        <w:t xml:space="preserve"> was </w:t>
+      </w:pPr>
+      <w:r>
+        <w:rPr>
+          <w:rFonts w:ascii="Arial" w:eastAsia="Times New Roman" w:hAnsi="Arial"/>
+          <w:sz w:val="19"/>
+          <w:szCs w:val="19"/>
+          <w:lang w:val="en-GB" w:eastAsia="en-GB" w:bidi="ar-SA"/>
+        </w:rPr>
+        <w:lastRenderedPageBreak/>
+        <w:t>To determine whether the differences in</w:t>
+      </w:r>
+      <w:r>
+        <w:rPr>
+          <w:rFonts w:ascii="Arial" w:eastAsia="Times New Roman" w:hAnsi="Arial"/>
+          <w:sz w:val="19"/>
+          <w:szCs w:val="19"/>
+          <w:lang w:val="en-GB" w:eastAsia="en-GB" w:bidi="ar-SA"/>
+        </w:rPr>
+        <w:t xml:space="preserve"> parity and, hence,</w:t>
+      </w:r>
+      <w:r>
+        <w:rPr>
+          <w:rFonts w:ascii="Arial" w:eastAsia="Times New Roman" w:hAnsi="Arial"/>
+          <w:sz w:val="19"/>
+          <w:szCs w:val="19"/>
+          <w:lang w:val="en-GB" w:eastAsia="en-GB" w:bidi="ar-SA"/>
+        </w:rPr>
+        <w:t xml:space="preserve"> lifespan were meaningful, we performed cross-v</w:t>
+      </w:r>
+      <w:r>
+        <w:rPr>
+          <w:rFonts w:ascii="Arial" w:eastAsia="Times New Roman" w:hAnsi="Arial"/>
+          <w:sz w:val="19"/>
+          <w:szCs w:val="19"/>
+          <w:lang w:val="en-GB" w:eastAsia="en-GB" w:bidi="ar-SA"/>
+        </w:rPr>
+        <w:t>alidation (see SOM) to compare the fit of the model at the species, species-complex and continent-level. Across all continents, the species-level model had the highest predictive power on the hold-out dataset (log-likelihood=</w:t>
       </w:r>
       <w:r>
         <w:rPr>
@@ -5973,7 +6116,7 @@
           <w:highlight w:val="yellow"/>
           <w:lang w:val="en-GB" w:eastAsia="en-GB" w:bidi="ar-SA"/>
         </w:rPr>
-        <w:t>62%</w:t>
+        <w:t>-18,132</w:t>
       </w:r>
       <w:r>
         <w:rPr>
@@ -5982,68 +6125,16 @@
           <w:szCs w:val="19"/>
           <w:lang w:val="en-GB" w:eastAsia="en-GB" w:bidi="ar-SA"/>
         </w:rPr>
-        <w:t>.</w:t>
-      </w:r>
-    </w:p>
-    <w:p>
-      <w:pPr>
-        <w:spacing w:line="276" w:lineRule="auto"/>
-        <w:ind w:right="-22"/>
+        <w:t>) followed by the comple</w:t>
+      </w:r>
+      <w:r>
         <w:rPr>
           <w:rFonts w:ascii="Arial" w:eastAsia="Times New Roman" w:hAnsi="Arial"/>
           <w:sz w:val="19"/>
           <w:szCs w:val="19"/>
           <w:lang w:val="en-GB" w:eastAsia="en-GB" w:bidi="ar-SA"/>
         </w:rPr>
-      </w:pPr>
-    </w:p>
-    <w:p>
-      <w:pPr>
-        <w:spacing w:line="276" w:lineRule="auto"/>
-        <w:ind w:right="-22"/>
-        <w:rPr>
-          <w:rFonts w:ascii="Arial" w:eastAsia="Times New Roman" w:hAnsi="Arial"/>
-          <w:sz w:val="19"/>
-          <w:szCs w:val="19"/>
-          <w:lang w:val="en-GB" w:eastAsia="en-GB" w:bidi="ar-SA"/>
-        </w:rPr>
-      </w:pPr>
-      <w:r>
-        <w:rPr>
-          <w:rFonts w:ascii="Arial" w:eastAsia="Times New Roman" w:hAnsi="Arial"/>
-          <w:sz w:val="19"/>
-          <w:szCs w:val="19"/>
-          <w:lang w:val="en-GB" w:eastAsia="en-GB" w:bidi="ar-SA"/>
-        </w:rPr>
-        <w:lastRenderedPageBreak/>
-        <w:t>To determine whether the differences in</w:t>
-      </w:r>
-      <w:r>
-        <w:rPr>
-          <w:rFonts w:ascii="Arial" w:eastAsia="Times New Roman" w:hAnsi="Arial"/>
-          <w:sz w:val="19"/>
-          <w:szCs w:val="19"/>
-          <w:lang w:val="en-GB" w:eastAsia="en-GB" w:bidi="ar-SA"/>
-        </w:rPr>
-        <w:t xml:space="preserve"> parity and, hence,</w:t>
-      </w:r>
-      <w:r>
-        <w:rPr>
-          <w:rFonts w:ascii="Arial" w:eastAsia="Times New Roman" w:hAnsi="Arial"/>
-          <w:sz w:val="19"/>
-          <w:szCs w:val="19"/>
-          <w:lang w:val="en-GB" w:eastAsia="en-GB" w:bidi="ar-SA"/>
-        </w:rPr>
-        <w:t xml:space="preserve"> lifespan were meaningful, we performed cross-v</w:t>
-      </w:r>
-      <w:r>
-        <w:rPr>
-          <w:rFonts w:ascii="Arial" w:eastAsia="Times New Roman" w:hAnsi="Arial"/>
-          <w:sz w:val="19"/>
-          <w:szCs w:val="19"/>
-          <w:lang w:val="en-GB" w:eastAsia="en-GB" w:bidi="ar-SA"/>
-        </w:rPr>
-        <w:t>alidation (see SOM) to compare the fit of the model at the species, species-complex and continent-level. Across all continents, the species-level model had the highest predictive power on the hold-out dataset (log-likelihood=</w:t>
+        <w:t>x level model (log-likelihood=</w:t>
       </w:r>
       <w:r>
         <w:rPr>
@@ -6053,7 +6144,7 @@
           <w:highlight w:val="yellow"/>
           <w:lang w:val="en-GB" w:eastAsia="en-GB" w:bidi="ar-SA"/>
         </w:rPr>
-        <w:t>-18,132</w:t>
+        <w:t>-19,220; p&lt;0.01 compared with species-level model</w:t>
       </w:r>
       <w:r>
         <w:rPr>
@@ -6062,16 +6153,7 @@
           <w:szCs w:val="19"/>
           <w:lang w:val="en-GB" w:eastAsia="en-GB" w:bidi="ar-SA"/>
         </w:rPr>
-        <w:t>) followed by the comple</w:t>
-      </w:r>
-      <w:r>
-        <w:rPr>
-          <w:rFonts w:ascii="Arial" w:eastAsia="Times New Roman" w:hAnsi="Arial"/>
-          <w:sz w:val="19"/>
-          <w:szCs w:val="19"/>
-          <w:lang w:val="en-GB" w:eastAsia="en-GB" w:bidi="ar-SA"/>
-        </w:rPr>
-        <w:t>x level model (log-likelihood=</w:t>
+        <w:t>) then the continent-level model (log-likelihood=</w:t>
       </w:r>
       <w:r>
         <w:rPr>
@@ -6081,7 +6163,7 @@
           <w:highlight w:val="yellow"/>
           <w:lang w:val="en-GB" w:eastAsia="en-GB" w:bidi="ar-SA"/>
         </w:rPr>
-        <w:t>-19,220; p&lt;0.01 compared with species-level model</w:t>
+        <w:t>-21,348; p=0.23 compared with complex-level model</w:t>
       </w:r>
       <w:r>
         <w:rPr>
@@ -6090,17 +6172,16 @@
           <w:szCs w:val="19"/>
           <w:lang w:val="en-GB" w:eastAsia="en-GB" w:bidi="ar-SA"/>
         </w:rPr>
-        <w:t>) then the continent-level model (log-likelihood=</w:t>
-      </w:r>
-      <w:r>
-        <w:rPr>
-          <w:rFonts w:ascii="Arial" w:eastAsia="Times New Roman" w:hAnsi="Arial"/>
-          <w:sz w:val="19"/>
-          <w:szCs w:val="19"/>
-          <w:highlight w:val="yellow"/>
+        <w:t>). These patterns were repeated with</w:t>
+      </w:r>
+      <w:r>
+        <w:rPr>
+          <w:rFonts w:ascii="Arial" w:eastAsia="Times New Roman" w:hAnsi="Arial"/>
+          <w:sz w:val="19"/>
+          <w:szCs w:val="19"/>
           <w:lang w:val="en-GB" w:eastAsia="en-GB" w:bidi="ar-SA"/>
         </w:rPr>
-        <w:t>-21,348; p=0.23 compared with complex-level model</w:t>
+        <w:t>in</w:t>
       </w:r>
       <w:r>
         <w:rPr>
@@ -6109,7 +6190,7 @@
           <w:szCs w:val="19"/>
           <w:lang w:val="en-GB" w:eastAsia="en-GB" w:bidi="ar-SA"/>
         </w:rPr>
-        <w:t>). These patterns were repeated with each continent, with the species model hav</w:t>
+        <w:t xml:space="preserve"> each continent, with the species model hav</w:t>
       </w:r>
       <w:r>
         <w:rPr>
@@ -6119,6 +6200,39 @@
           <w:lang w:val="en-GB" w:eastAsia="en-GB" w:bidi="ar-SA"/>
         </w:rPr>
         <w:t>ing a higher predictive accuracy than the complex model, which, in turn, better fit the data than the continent model. Therefore, in each case, there is evidence that lifespan varies by species and species-complex.</w:t>
+      </w:r>
+    </w:p>
+    <w:p>
+      <w:pPr>
+        <w:spacing w:line="276" w:lineRule="auto"/>
+        <w:ind w:right="-22"/>
+        <w:rPr>
+          <w:rFonts w:ascii="Arial" w:eastAsia="Times New Roman" w:hAnsi="Arial"/>
+          <w:sz w:val="19"/>
+          <w:szCs w:val="19"/>
+          <w:lang w:val="en-GB" w:eastAsia="en-GB" w:bidi="ar-SA"/>
+        </w:rPr>
+      </w:pPr>
+    </w:p>
+    <w:p>
+      <w:pPr>
+        <w:spacing w:line="276" w:lineRule="auto"/>
+        <w:ind w:right="-22"/>
+        <w:rPr>
+          <w:rFonts w:ascii="Arial" w:eastAsia="Times New Roman" w:hAnsi="Arial"/>
+          <w:sz w:val="19"/>
+          <w:szCs w:val="19"/>
+          <w:lang w:val="en-GB" w:eastAsia="en-GB" w:bidi="ar-SA"/>
+        </w:rPr>
+      </w:pPr>
+      <w:r>
+        <w:rPr>
+          <w:rFonts w:ascii="Arial" w:eastAsia="Times New Roman" w:hAnsi="Arial"/>
+          <w:sz w:val="19"/>
+          <w:szCs w:val="19"/>
+          <w:lang w:val="en-GB" w:eastAsia="en-GB" w:bidi="ar-SA"/>
+        </w:rPr>
+        <w:t>Is there variation between continents? Put in results.</w:t>
       </w:r>
     </w:p>
     <w:p>
@@ -7023,7 +7137,6 @@
           <w:szCs w:val="19"/>
           <w:lang w:val="en-GB" w:eastAsia="en-GB" w:bidi="ar-SA"/>
         </w:rPr>
-        <w:lastRenderedPageBreak/>
         <w:t xml:space="preserve">An. gambiae </w:t>
       </w:r>
       <w:r>
@@ -7153,8 +7266,8 @@
         </w:rPr>
         <w:t>We can use the lifespan estimates from our analysis to estimate the fraction of mosquitoes that live beyond a certain age. In order to transmit a disease, a mosquito must live longer than the length of the intrinsic incubation period (the time taken for a pathogen ingested in one blood meal to be ready to be transmitted during a future feeding event). This is a lower bound as it does not include the waiting time to find a host after feeding or egg maturation. In Fig. 8, we plot the fraction of the mosquito population that pass this threshold using estimates from both MRR and dissection studies for vector</w:t>
       </w:r>
-      <w:bookmarkStart w:id="130" w:name="page8"/>
-      <w:bookmarkEnd w:id="130"/>
+      <w:bookmarkStart w:id="133" w:name="page8"/>
+      <w:bookmarkEnd w:id="133"/>
       <w:r>
         <w:rPr>
           <w:rFonts w:ascii="Arial" w:eastAsia="Arial" w:hAnsi="Arial"/>
@@ -7638,7 +7751,7 @@
         <w:spacing w:line="276" w:lineRule="auto"/>
         <w:ind w:right="-22"/>
         <w:rPr>
-          <w:del w:id="131" w:author="Ace North" w:date="2018-12-06T10:22:00Z"/>
+          <w:del w:id="134" w:author="Ace North" w:date="2018-12-06T10:22:00Z"/>
           <w:rFonts w:ascii="Arial" w:eastAsia="Arial" w:hAnsi="Arial"/>
           <w:sz w:val="19"/>
           <w:szCs w:val="19"/>
@@ -7707,7 +7820,7 @@
         </w:rPr>
         <w:t xml:space="preserve">cted over a longer period of time than the others, which may be why we </w:t>
       </w:r>
-      <w:ins w:id="132" w:author="Charles Godfray" w:date="2018-12-17T12:04:00Z">
+      <w:ins w:id="135" w:author="Charles Godfray" w:date="2018-12-17T12:04:00Z">
         <w:r>
           <w:rPr>
             <w:rFonts w:ascii="Arial" w:eastAsia="Arial" w:hAnsi="Arial"/>
@@ -7815,7 +7928,6 @@
           <w:sz w:val="19"/>
           <w:szCs w:val="19"/>
         </w:rPr>
-        <w:lastRenderedPageBreak/>
         <w:t>Overall, we conclude that the evidence for</w:t>
       </w:r>
       <w:r>
@@ -8253,7 +8365,7 @@
           <w:sz w:val="19"/>
           <w:szCs w:val="19"/>
         </w:rPr>
-        <w:t xml:space="preserve"> is believed that, as a mosquito ages, it is harder for a dissector to locate representative ovarioles, likely biasing estimates of lifespan downwards. Detinova’s method is simpler, so dissections can be carried out reliably and routinely </w:t>
+        <w:t xml:space="preserve"> is believed that, as a mosquito ages, it is harder for a dissector to locate representative ovarioles, likely biasing estimates of </w:t>
       </w:r>
       <w:r>
         <w:rPr>
@@ -8262,7 +8374,7 @@
           <w:szCs w:val="19"/>
         </w:rPr>
         <w:lastRenderedPageBreak/>
-        <w:t>by most field ent</w:t>
+        <w:t>lifespan downwards. Detinova’s method is simpler, so dissections can be carried out reliably and routinely by most field ent</w:t>
       </w:r>
       <w:r>
         <w:rPr>
@@ -8585,15 +8697,7 @@
           <w:sz w:val="19"/>
           <w:szCs w:val="19"/>
         </w:rPr>
-        <w:t xml:space="preserve"> median lifespan between 31 and 42 days (Dawes et al., 2009). These estimates are several multiples of the modal estimates from either of our analyses but without a gold standard method to measure mosquito lifespan in the field, it is diﬃcult to quantify t</w:t>
-      </w:r>
-      <w:r>
-        <w:rPr>
-          <w:rFonts w:ascii="Arial" w:eastAsia="Arial" w:hAnsi="Arial"/>
-          <w:sz w:val="19"/>
-          <w:szCs w:val="19"/>
-        </w:rPr>
-        <w:t xml:space="preserve">he gap that exists between field and laboratory populations. The </w:t>
+        <w:t xml:space="preserve"> median lifespan between 31 and 42 days (Dawes et al., 2009). These estimates are several multiples of the modal estimates from either of our analyses but without a gold standard method to measure mosquito </w:t>
       </w:r>
       <w:r>
         <w:rPr>
@@ -8602,7 +8706,15 @@
           <w:szCs w:val="19"/>
         </w:rPr>
         <w:lastRenderedPageBreak/>
-        <w:t xml:space="preserve">development of additional methods to estimate mosquito age such as ‘Near-Infrared Spectroscopy’ (Mayagaya et al., </w:t>
+        <w:t>lifespan in the field, it is diﬃcult to quantify t</w:t>
+      </w:r>
+      <w:r>
+        <w:rPr>
+          <w:rFonts w:ascii="Arial" w:eastAsia="Arial" w:hAnsi="Arial"/>
+          <w:sz w:val="19"/>
+          <w:szCs w:val="19"/>
+        </w:rPr>
+        <w:t xml:space="preserve">he gap that exists between field and laboratory populations. The development of additional methods to estimate mosquito age such as ‘Near-Infrared Spectroscopy’ (Mayagaya et al., </w:t>
       </w:r>
       <w:r>
         <w:rPr>
@@ -9125,7 +9237,7 @@
           <w:sz w:val="19"/>
           <w:szCs w:val="19"/>
         </w:rPr>
-        <w:t xml:space="preserve">n for experiments included in our analysis was 10 days (Table SM2) this could partly explain our failure to detect senescence at the species level. It is possible however that laboratory </w:t>
+        <w:t xml:space="preserve">n for experiments included in our analysis was 10 days (Table SM2) this could </w:t>
       </w:r>
       <w:r>
         <w:rPr>
@@ -9134,7 +9246,7 @@
           <w:szCs w:val="19"/>
         </w:rPr>
         <w:lastRenderedPageBreak/>
-        <w:t>studies overstate the magnitude of senescence since colony mosquitoes</w:t>
+        <w:t>partly explain our failure to detect senescence at the species level. It is possible however that laboratory studies overstate the magnitude of senescence since colony mosquitoes</w:t>
       </w:r>
       <w:r>
         <w:rPr>
@@ -9300,8 +9412,6 @@
         </w:rPr>
         <w:t>Methods</w:t>
       </w:r>
-      <w:bookmarkStart w:id="133" w:name="_GoBack"/>
-      <w:bookmarkEnd w:id="133"/>
     </w:p>
     <w:p>
       <w:pPr>
@@ -9593,8 +9703,8 @@
           <w:szCs w:val="19"/>
         </w:rPr>
       </w:pPr>
-      <w:bookmarkStart w:id="134" w:name="page15"/>
-      <w:bookmarkEnd w:id="134"/>
+      <w:bookmarkStart w:id="136" w:name="page15"/>
+      <w:bookmarkEnd w:id="136"/>
       <w:r>
         <w:rPr>
           <w:rFonts w:ascii="Arial" w:eastAsia="Arial" w:hAnsi="Arial"/>
@@ -10162,6 +10272,7 @@
             <w:rPr>
               <w:rFonts w:ascii="Cambria Math" w:hAnsi="Cambria Math"/>
             </w:rPr>
+            <w:lastRenderedPageBreak/>
             <m:t>S</m:t>
           </m:r>
           <m:d>
@@ -11053,7 +11164,6 @@
           <w:sz w:val="19"/>
           <w:szCs w:val="19"/>
         </w:rPr>
-        <w:lastRenderedPageBreak/>
         <w:t>The dissection data which we use provides</w:t>
       </w:r>
       <w:r>
@@ -12495,8 +12605,8 @@
           <w:szCs w:val="19"/>
         </w:rPr>
       </w:pPr>
-      <w:bookmarkStart w:id="135" w:name="page18"/>
-      <w:bookmarkEnd w:id="135"/>
+      <w:bookmarkStart w:id="137" w:name="page18"/>
+      <w:bookmarkEnd w:id="137"/>
     </w:p>
     <w:p>
       <w:pPr>
@@ -14960,6 +15070,39 @@
     </w:sectPr>
   </w:body>
 </w:document>
+</file>
+
+<file path=word/comments.xml><?xml version="1.0" encoding="utf-8"?>
+<w:comments xmlns:wpc="http://schemas.microsoft.com/office/word/2010/wordprocessingCanvas" xmlns:cx="http://schemas.microsoft.com/office/drawing/2014/chartex" xmlns:cx1="http://schemas.microsoft.com/office/drawing/2015/9/8/chartex" xmlns:cx2="http://schemas.microsoft.com/office/drawing/2015/10/21/chartex" xmlns:cx3="http://schemas.microsoft.com/office/drawing/2016/5/9/chartex" xmlns:cx4="http://schemas.microsoft.com/office/drawing/2016/5/10/chartex" xmlns:cx5="http://schemas.microsoft.com/office/drawing/2016/5/11/chartex" xmlns:cx6="http://schemas.microsoft.com/office/drawing/2016/5/12/chartex" xmlns:cx7="http://schemas.microsoft.com/office/drawing/2016/5/13/chartex" xmlns:cx8="http://schemas.microsoft.com/office/drawing/2016/5/14/chartex" xmlns:mc="http://schemas.openxmlformats.org/markup-compatibility/2006" xmlns:aink="http://schemas.microsoft.com/office/drawing/2016/ink" xmlns:am3d="http://schemas.microsoft.com/office/drawing/2017/model3d" xmlns:o="urn:schemas-microsoft-com:office:office" xmlns:r="http://schemas.openxmlformats.org/officeDocument/2006/relationships" xmlns:m="http://schemas.openxmlformats.org/officeDocument/2006/math" xmlns:v="urn:schemas-microsoft-com:vml" xmlns:wp14="http://schemas.microsoft.com/office/word/2010/wordprocessingDrawing" xmlns:wp="http://schemas.openxmlformats.org/drawingml/2006/wordprocessingDrawing" xmlns:w10="urn:schemas-microsoft-com:office:word" xmlns:w="http://schemas.openxmlformats.org/wordprocessingml/2006/main" xmlns:w14="http://schemas.microsoft.com/office/word/2010/wordml" xmlns:w15="http://schemas.microsoft.com/office/word/2012/wordml" xmlns:w16cid="http://schemas.microsoft.com/office/word/2016/wordml/cid" xmlns:w16se="http://schemas.microsoft.com/office/word/2015/wordml/symex" xmlns:wpg="http://schemas.microsoft.com/office/word/2010/wordprocessingGroup" xmlns:wpi="http://schemas.microsoft.com/office/word/2010/wordprocessingInk" xmlns:wne="http://schemas.microsoft.com/office/word/2006/wordml" xmlns:wps="http://schemas.microsoft.com/office/word/2010/wordprocessingShape" mc:Ignorable="w14 w15 w16se w16cid wp14">
+  <w:comment w:id="22" w:author="Lambert, Benjamin C" w:date="2020-01-28T16:55:00Z" w:initials="LBC">
+    <w:p>
+      <w:pPr>
+        <w:pStyle w:val="CommentText"/>
+      </w:pPr>
+      <w:r>
+        <w:rPr>
+          <w:rStyle w:val="CommentReference"/>
+        </w:rPr>
+        <w:annotationRef/>
+      </w:r>
+      <w:r>
+        <w:t>Needs updating with latest parity estimates</w:t>
+      </w:r>
+    </w:p>
+  </w:comment>
+</w:comments>
+</file>
+
+<file path=word/commentsExtended.xml><?xml version="1.0" encoding="utf-8"?>
+<w15:commentsEx xmlns:wpc="http://schemas.microsoft.com/office/word/2010/wordprocessingCanvas" xmlns:cx="http://schemas.microsoft.com/office/drawing/2014/chartex" xmlns:cx1="http://schemas.microsoft.com/office/drawing/2015/9/8/chartex" xmlns:cx2="http://schemas.microsoft.com/office/drawing/2015/10/21/chartex" xmlns:cx3="http://schemas.microsoft.com/office/drawing/2016/5/9/chartex" xmlns:cx4="http://schemas.microsoft.com/office/drawing/2016/5/10/chartex" xmlns:cx5="http://schemas.microsoft.com/office/drawing/2016/5/11/chartex" xmlns:cx6="http://schemas.microsoft.com/office/drawing/2016/5/12/chartex" xmlns:cx7="http://schemas.microsoft.com/office/drawing/2016/5/13/chartex" xmlns:cx8="http://schemas.microsoft.com/office/drawing/2016/5/14/chartex" xmlns:mc="http://schemas.openxmlformats.org/markup-compatibility/2006" xmlns:aink="http://schemas.microsoft.com/office/drawing/2016/ink" xmlns:am3d="http://schemas.microsoft.com/office/drawing/2017/model3d" xmlns:o="urn:schemas-microsoft-com:office:office" xmlns:r="http://schemas.openxmlformats.org/officeDocument/2006/relationships" xmlns:m="http://schemas.openxmlformats.org/officeDocument/2006/math" xmlns:v="urn:schemas-microsoft-com:vml" xmlns:wp14="http://schemas.microsoft.com/office/word/2010/wordprocessingDrawing" xmlns:wp="http://schemas.openxmlformats.org/drawingml/2006/wordprocessingDrawing" xmlns:w10="urn:schemas-microsoft-com:office:word" xmlns:w="http://schemas.openxmlformats.org/wordprocessingml/2006/main" xmlns:w14="http://schemas.microsoft.com/office/word/2010/wordml" xmlns:w15="http://schemas.microsoft.com/office/word/2012/wordml" xmlns:w16cid="http://schemas.microsoft.com/office/word/2016/wordml/cid" xmlns:w16se="http://schemas.microsoft.com/office/word/2015/wordml/symex" xmlns:wpg="http://schemas.microsoft.com/office/word/2010/wordprocessingGroup" xmlns:wpi="http://schemas.microsoft.com/office/word/2010/wordprocessingInk" xmlns:wne="http://schemas.microsoft.com/office/word/2006/wordml" xmlns:wps="http://schemas.microsoft.com/office/word/2010/wordprocessingShape" mc:Ignorable="w14 w15 w16se w16cid wp14">
+  <w15:commentEx w15:paraId="623B7560" w15:done="0"/>
+</w15:commentsEx>
+</file>
+
+<file path=word/commentsIds.xml><?xml version="1.0" encoding="utf-8"?>
+<w16cid:commentsIds xmlns:wpc="http://schemas.microsoft.com/office/word/2010/wordprocessingCanvas" xmlns:cx="http://schemas.microsoft.com/office/drawing/2014/chartex" xmlns:cx1="http://schemas.microsoft.com/office/drawing/2015/9/8/chartex" xmlns:cx2="http://schemas.microsoft.com/office/drawing/2015/10/21/chartex" xmlns:cx3="http://schemas.microsoft.com/office/drawing/2016/5/9/chartex" xmlns:cx4="http://schemas.microsoft.com/office/drawing/2016/5/10/chartex" xmlns:cx5="http://schemas.microsoft.com/office/drawing/2016/5/11/chartex" xmlns:cx6="http://schemas.microsoft.com/office/drawing/2016/5/12/chartex" xmlns:cx7="http://schemas.microsoft.com/office/drawing/2016/5/13/chartex" xmlns:cx8="http://schemas.microsoft.com/office/drawing/2016/5/14/chartex" xmlns:mc="http://schemas.openxmlformats.org/markup-compatibility/2006" xmlns:aink="http://schemas.microsoft.com/office/drawing/2016/ink" xmlns:am3d="http://schemas.microsoft.com/office/drawing/2017/model3d" xmlns:o="urn:schemas-microsoft-com:office:office" xmlns:r="http://schemas.openxmlformats.org/officeDocument/2006/relationships" xmlns:m="http://schemas.openxmlformats.org/officeDocument/2006/math" xmlns:v="urn:schemas-microsoft-com:vml" xmlns:wp14="http://schemas.microsoft.com/office/word/2010/wordprocessingDrawing" xmlns:wp="http://schemas.openxmlformats.org/drawingml/2006/wordprocessingDrawing" xmlns:w10="urn:schemas-microsoft-com:office:word" xmlns:w="http://schemas.openxmlformats.org/wordprocessingml/2006/main" xmlns:w14="http://schemas.microsoft.com/office/word/2010/wordml" xmlns:w15="http://schemas.microsoft.com/office/word/2012/wordml" xmlns:w16cid="http://schemas.microsoft.com/office/word/2016/wordml/cid" xmlns:w16se="http://schemas.microsoft.com/office/word/2015/wordml/symex" xmlns:wpg="http://schemas.microsoft.com/office/word/2010/wordprocessingGroup" xmlns:wpi="http://schemas.microsoft.com/office/word/2010/wordprocessingInk" xmlns:wne="http://schemas.microsoft.com/office/word/2006/wordml" xmlns:wps="http://schemas.microsoft.com/office/word/2010/wordprocessingShape" mc:Ignorable="w14 w15 w16se w16cid wp14">
+  <w16cid:commentId w16cid:paraId="623B7560" w16cid:durableId="21DAE5F5"/>
+</w16cid:commentsIds>
 </file>
 
 <file path=word/numbering.xml><?xml version="1.0" encoding="utf-8"?>
@@ -15704,6 +15847,14 @@
     <w:abstractNumId w:val="3"/>
   </w:num>
 </w:numbering>
+</file>
+
+<file path=word/people.xml><?xml version="1.0" encoding="utf-8"?>
+<w15:people xmlns:wpc="http://schemas.microsoft.com/office/word/2010/wordprocessingCanvas" xmlns:cx="http://schemas.microsoft.com/office/drawing/2014/chartex" xmlns:cx1="http://schemas.microsoft.com/office/drawing/2015/9/8/chartex" xmlns:cx2="http://schemas.microsoft.com/office/drawing/2015/10/21/chartex" xmlns:cx3="http://schemas.microsoft.com/office/drawing/2016/5/9/chartex" xmlns:cx4="http://schemas.microsoft.com/office/drawing/2016/5/10/chartex" xmlns:cx5="http://schemas.microsoft.com/office/drawing/2016/5/11/chartex" xmlns:cx6="http://schemas.microsoft.com/office/drawing/2016/5/12/chartex" xmlns:cx7="http://schemas.microsoft.com/office/drawing/2016/5/13/chartex" xmlns:cx8="http://schemas.microsoft.com/office/drawing/2016/5/14/chartex" xmlns:mc="http://schemas.openxmlformats.org/markup-compatibility/2006" xmlns:aink="http://schemas.microsoft.com/office/drawing/2016/ink" xmlns:am3d="http://schemas.microsoft.com/office/drawing/2017/model3d" xmlns:o="urn:schemas-microsoft-com:office:office" xmlns:r="http://schemas.openxmlformats.org/officeDocument/2006/relationships" xmlns:m="http://schemas.openxmlformats.org/officeDocument/2006/math" xmlns:v="urn:schemas-microsoft-com:vml" xmlns:wp14="http://schemas.microsoft.com/office/word/2010/wordprocessingDrawing" xmlns:wp="http://schemas.openxmlformats.org/drawingml/2006/wordprocessingDrawing" xmlns:w10="urn:schemas-microsoft-com:office:word" xmlns:w="http://schemas.openxmlformats.org/wordprocessingml/2006/main" xmlns:w14="http://schemas.microsoft.com/office/word/2010/wordml" xmlns:w15="http://schemas.microsoft.com/office/word/2012/wordml" xmlns:w16cid="http://schemas.microsoft.com/office/word/2016/wordml/cid" xmlns:w16se="http://schemas.microsoft.com/office/word/2015/wordml/symex" xmlns:wpg="http://schemas.microsoft.com/office/word/2010/wordprocessingGroup" xmlns:wpi="http://schemas.microsoft.com/office/word/2010/wordprocessingInk" xmlns:wne="http://schemas.microsoft.com/office/word/2006/wordml" xmlns:wps="http://schemas.microsoft.com/office/word/2010/wordprocessingShape" mc:Ignorable="w14 w15 w16se w16cid wp14">
+  <w15:person w15:author="Lambert, Benjamin C">
+    <w15:presenceInfo w15:providerId="None" w15:userId="Lambert, Benjamin C"/>
+  </w15:person>
+</w15:people>
 </file>
 
 <file path=word/styles.xml><?xml version="1.0" encoding="utf-8"?>

</xml_diff>

<commit_message>
updated ms with latest results
</commit_message>
<xml_diff>
--- a/writeUp/MS_2020.docx
+++ b/writeUp/MS_2020.docx
@@ -5082,7 +5082,7 @@
           <w:szCs w:val="19"/>
           <w:lang w:val="en-GB" w:eastAsia="en-GB" w:bidi="ar-SA"/>
         </w:rPr>
-        <w:t xml:space="preserve">onomic quantities of Massey et al. (2016) contained dichotomous parity data for both species and species-complexes. To provide as much detail as possible, we estimated </w:t>
+        <w:t xml:space="preserve">onomic quantities of Massey et al. (2016) contained </w:t>
       </w:r>
       <w:r>
         <w:rPr>
@@ -5091,7 +5091,7 @@
           <w:szCs w:val="19"/>
           <w:lang w:val="en-GB" w:eastAsia="en-GB" w:bidi="ar-SA"/>
         </w:rPr>
-        <w:t>the number of gonotrophic cycles completed before death</w:t>
+        <w:t xml:space="preserve">1490 </w:t>
       </w:r>
       <w:r>
         <w:rPr>
@@ -5100,7 +5100,7 @@
           <w:szCs w:val="19"/>
           <w:lang w:val="en-GB" w:eastAsia="en-GB" w:bidi="ar-SA"/>
         </w:rPr>
-        <w:t xml:space="preserve"> at</w:t>
+        <w:t xml:space="preserve">dichotomous parity </w:t>
       </w:r>
       <w:r>
         <w:rPr>
@@ -5109,7 +5109,171 @@
           <w:szCs w:val="19"/>
           <w:lang w:val="en-GB" w:eastAsia="en-GB" w:bidi="ar-SA"/>
         </w:rPr>
-        <w:t xml:space="preserve"> the species-level if species was given (n=</w:t>
+        <w:t>observations</w:t>
+      </w:r>
+      <w:r>
+        <w:rPr>
+          <w:rFonts w:ascii="Arial" w:eastAsia="Times New Roman" w:hAnsi="Arial"/>
+          <w:sz w:val="19"/>
+          <w:szCs w:val="19"/>
+          <w:lang w:val="en-GB" w:eastAsia="en-GB" w:bidi="ar-SA"/>
+        </w:rPr>
+        <w:t>.</w:t>
+      </w:r>
+      <w:r>
+        <w:rPr>
+          <w:rFonts w:ascii="Arial" w:eastAsia="Times New Roman" w:hAnsi="Arial"/>
+          <w:sz w:val="19"/>
+          <w:szCs w:val="19"/>
+          <w:lang w:val="en-GB" w:eastAsia="en-GB" w:bidi="ar-SA"/>
+        </w:rPr>
+        <w:t xml:space="preserve"> </w:t>
+      </w:r>
+      <w:r>
+        <w:rPr>
+          <w:rFonts w:ascii="Arial" w:eastAsia="Times New Roman" w:hAnsi="Arial"/>
+          <w:sz w:val="19"/>
+          <w:szCs w:val="19"/>
+          <w:lang w:val="en-GB" w:eastAsia="en-GB" w:bidi="ar-SA"/>
+        </w:rPr>
+        <w:t>As</w:t>
+      </w:r>
+      <w:r>
+        <w:rPr>
+          <w:rFonts w:ascii="Arial" w:eastAsia="Times New Roman" w:hAnsi="Arial"/>
+          <w:sz w:val="19"/>
+          <w:szCs w:val="19"/>
+          <w:lang w:val="en-GB" w:eastAsia="en-GB" w:bidi="ar-SA"/>
+        </w:rPr>
+        <w:t xml:space="preserve"> for the Polovodova dissection analysis, most estimates for the individual </w:t>
+      </w:r>
+      <w:r>
+        <w:rPr>
+          <w:rFonts w:ascii="Arial" w:eastAsia="Times New Roman" w:hAnsi="Arial"/>
+          <w:sz w:val="19"/>
+          <w:szCs w:val="19"/>
+          <w:lang w:val="en-GB" w:eastAsia="en-GB" w:bidi="ar-SA"/>
+        </w:rPr>
+        <w:t xml:space="preserve">Detinova </w:t>
+      </w:r>
+      <w:r>
+        <w:rPr>
+          <w:rFonts w:ascii="Arial" w:eastAsia="Times New Roman" w:hAnsi="Arial"/>
+          <w:sz w:val="19"/>
+          <w:szCs w:val="19"/>
+          <w:lang w:val="en-GB" w:eastAsia="en-GB" w:bidi="ar-SA"/>
+        </w:rPr>
+        <w:t xml:space="preserve">parity </w:t>
+      </w:r>
+      <w:r>
+        <w:rPr>
+          <w:rFonts w:ascii="Arial" w:eastAsia="Times New Roman" w:hAnsi="Arial"/>
+          <w:sz w:val="19"/>
+          <w:szCs w:val="19"/>
+          <w:lang w:val="en-GB" w:eastAsia="en-GB" w:bidi="ar-SA"/>
+        </w:rPr>
+        <w:t>data were less than 3 cycles (</w:t>
+      </w:r>
+      <w:commentRangeStart w:id="132"/>
+      <w:r>
+        <w:rPr>
+          <w:rFonts w:ascii="Arial" w:eastAsia="Times New Roman" w:hAnsi="Arial"/>
+          <w:sz w:val="19"/>
+          <w:szCs w:val="19"/>
+          <w:highlight w:val="red"/>
+          <w:lang w:val="en-GB" w:eastAsia="en-GB" w:bidi="ar-SA"/>
+        </w:rPr>
+        <w:t>81</w:t>
+      </w:r>
+      <w:commentRangeEnd w:id="132"/>
+      <w:r>
+        <w:rPr>
+          <w:rStyle w:val="CommentReference"/>
+          <w:rFonts w:ascii="Liberation Serif" w:eastAsia="AR PL SungtiL GB" w:hAnsi="Liberation Serif" w:cs="Mangal"/>
+          <w:lang w:val="en-GB"/>
+        </w:rPr>
+        <w:commentReference w:id="132"/>
+      </w:r>
+      <w:r>
+        <w:rPr>
+          <w:rFonts w:ascii="Arial" w:eastAsia="Times New Roman" w:hAnsi="Arial"/>
+          <w:sz w:val="19"/>
+          <w:szCs w:val="19"/>
+          <w:highlight w:val="red"/>
+          <w:lang w:val="en-GB" w:eastAsia="en-GB" w:bidi="ar-SA"/>
+        </w:rPr>
+        <w:t>%</w:t>
+      </w:r>
+      <w:r>
+        <w:rPr>
+          <w:rFonts w:ascii="Arial" w:eastAsia="Times New Roman" w:hAnsi="Arial"/>
+          <w:sz w:val="19"/>
+          <w:szCs w:val="19"/>
+          <w:lang w:val="en-GB" w:eastAsia="en-GB" w:bidi="ar-SA"/>
+        </w:rPr>
+        <w:t xml:space="preserve"> of </w:t>
+      </w:r>
+      <w:r>
+        <w:rPr>
+          <w:rFonts w:ascii="Arial" w:eastAsia="Times New Roman" w:hAnsi="Arial"/>
+          <w:sz w:val="19"/>
+          <w:szCs w:val="19"/>
+          <w:lang w:val="en-GB" w:eastAsia="en-GB" w:bidi="ar-SA"/>
+        </w:rPr>
+        <w:t>cases</w:t>
+      </w:r>
+      <w:r>
+        <w:rPr>
+          <w:rFonts w:ascii="Arial" w:eastAsia="Times New Roman" w:hAnsi="Arial"/>
+          <w:sz w:val="19"/>
+          <w:szCs w:val="19"/>
+          <w:lang w:val="en-GB" w:eastAsia="en-GB" w:bidi="ar-SA"/>
+        </w:rPr>
+        <w:t>; Fig X</w:t>
+      </w:r>
+      <w:bookmarkStart w:id="133" w:name="_GoBack"/>
+      <w:bookmarkEnd w:id="133"/>
+      <w:r>
+        <w:rPr>
+          <w:rFonts w:ascii="Arial" w:eastAsia="Times New Roman" w:hAnsi="Arial"/>
+          <w:sz w:val="19"/>
+          <w:szCs w:val="19"/>
+          <w:lang w:val="en-GB" w:eastAsia="en-GB" w:bidi="ar-SA"/>
+        </w:rPr>
+        <w:t>).</w:t>
+      </w:r>
+    </w:p>
+    <w:p>
+      <w:pPr>
+        <w:spacing w:line="276" w:lineRule="auto"/>
+        <w:ind w:right="-22"/>
+        <w:rPr>
+          <w:rFonts w:ascii="Arial" w:eastAsia="Times New Roman" w:hAnsi="Arial"/>
+          <w:sz w:val="19"/>
+          <w:szCs w:val="19"/>
+          <w:lang w:val="en-GB" w:eastAsia="en-GB" w:bidi="ar-SA"/>
+        </w:rPr>
+      </w:pPr>
+    </w:p>
+    <w:p>
+      <w:pPr>
+        <w:spacing w:line="276" w:lineRule="auto"/>
+        <w:ind w:right="-22"/>
+        <w:rPr>
+          <w:rFonts w:ascii="Arial" w:eastAsia="Times New Roman" w:hAnsi="Arial"/>
+          <w:sz w:val="19"/>
+          <w:szCs w:val="19"/>
+          <w:lang w:val="en-GB" w:eastAsia="en-GB" w:bidi="ar-SA"/>
+        </w:rPr>
+      </w:pPr>
+      <w:r>
+        <w:rPr>
+          <w:rFonts w:ascii="Arial" w:eastAsia="Times New Roman" w:hAnsi="Arial"/>
+          <w:sz w:val="19"/>
+          <w:szCs w:val="19"/>
+          <w:lang w:val="en-GB" w:eastAsia="en-GB" w:bidi="ar-SA"/>
+        </w:rPr>
+        <w:t>To provide as much detail as possible, we estimated the number of gonotrophic cycles completed before death at the species-level if species was given (n=</w:t>
       </w:r>
       <w:r>
         <w:rPr>
@@ -5148,34 +5312,7 @@
           <w:szCs w:val="19"/>
           <w:lang w:val="en-GB" w:eastAsia="en-GB" w:bidi="ar-SA"/>
         </w:rPr>
-        <w:t>)</w:t>
-      </w:r>
-      <w:r>
-        <w:rPr>
-          <w:rFonts w:ascii="Arial" w:eastAsia="Times New Roman" w:hAnsi="Arial"/>
-          <w:sz w:val="19"/>
-          <w:szCs w:val="19"/>
-          <w:lang w:val="en-GB" w:eastAsia="en-GB" w:bidi="ar-SA"/>
-        </w:rPr>
-        <w:t xml:space="preserve">; else, we provided estimates at the level of </w:t>
-      </w:r>
-      <w:r>
-        <w:rPr>
-          <w:rFonts w:ascii="Arial" w:eastAsia="Times New Roman" w:hAnsi="Arial"/>
-          <w:sz w:val="19"/>
-          <w:szCs w:val="19"/>
-          <w:lang w:val="en-GB" w:eastAsia="en-GB" w:bidi="ar-SA"/>
-        </w:rPr>
-        <w:t>morphospecies</w:t>
-      </w:r>
-      <w:r>
-        <w:rPr>
-          <w:rFonts w:ascii="Arial" w:eastAsia="Times New Roman" w:hAnsi="Arial"/>
-          <w:sz w:val="19"/>
-          <w:szCs w:val="19"/>
-          <w:lang w:val="en-GB" w:eastAsia="en-GB" w:bidi="ar-SA"/>
-        </w:rPr>
-        <w:t xml:space="preserve"> (</w:t>
+        <w:t>); else, we provided estimates at the level of morphospecies (</w:t>
       </w:r>
       <w:r>
         <w:rPr>
@@ -5214,7 +5351,7 @@
           <w:szCs w:val="19"/>
           <w:lang w:val="en-GB" w:eastAsia="en-GB" w:bidi="ar-SA"/>
         </w:rPr>
-        <w:t>)</w:t>
+        <w:t>).</w:t>
       </w:r>
       <w:r>
         <w:rPr>
@@ -5223,68 +5360,8 @@
           <w:szCs w:val="19"/>
           <w:lang w:val="en-GB" w:eastAsia="en-GB" w:bidi="ar-SA"/>
         </w:rPr>
-        <w:t>.</w:t>
-      </w:r>
-    </w:p>
-    <w:p>
-      <w:pPr>
-        <w:spacing w:line="276" w:lineRule="auto"/>
-        <w:ind w:right="-22"/>
-        <w:rPr>
-          <w:rFonts w:ascii="Arial" w:eastAsia="Times New Roman" w:hAnsi="Arial"/>
-          <w:sz w:val="19"/>
-          <w:szCs w:val="19"/>
-          <w:lang w:val="en-GB" w:eastAsia="en-GB" w:bidi="ar-SA"/>
-        </w:rPr>
-      </w:pPr>
-    </w:p>
-    <w:p>
-      <w:pPr>
-        <w:spacing w:line="276" w:lineRule="auto"/>
-        <w:ind w:right="-22"/>
-        <w:rPr>
-          <w:rFonts w:ascii="Arial" w:eastAsia="Times New Roman" w:hAnsi="Arial"/>
-          <w:sz w:val="19"/>
-          <w:szCs w:val="19"/>
-          <w:lang w:val="en-GB" w:eastAsia="en-GB" w:bidi="ar-SA"/>
-        </w:rPr>
-      </w:pPr>
-      <w:r>
-        <w:rPr>
-          <w:rFonts w:ascii="Arial" w:eastAsia="Times New Roman" w:hAnsi="Arial"/>
-          <w:sz w:val="19"/>
-          <w:szCs w:val="19"/>
-          <w:lang w:val="en-GB" w:eastAsia="en-GB" w:bidi="ar-SA"/>
-        </w:rPr>
-        <w:t>Across all studies…</w:t>
-      </w:r>
-      <w:r>
-        <w:rPr>
-          <w:rFonts w:ascii="Arial" w:eastAsia="Times New Roman" w:hAnsi="Arial"/>
-          <w:sz w:val="19"/>
-          <w:szCs w:val="19"/>
-          <w:lang w:val="en-GB" w:eastAsia="en-GB" w:bidi="ar-SA"/>
-        </w:rPr>
-        <w:t>need individual estimates of lifespan!</w:t>
-      </w:r>
-    </w:p>
-    <w:p>
-      <w:pPr>
-        <w:spacing w:line="276" w:lineRule="auto"/>
-        <w:ind w:right="-22"/>
-        <w:rPr>
-          <w:rFonts w:ascii="Arial" w:eastAsia="Times New Roman" w:hAnsi="Arial"/>
-          <w:sz w:val="19"/>
-          <w:szCs w:val="19"/>
-          <w:lang w:val="en-GB" w:eastAsia="en-GB" w:bidi="ar-SA"/>
-        </w:rPr>
-      </w:pPr>
-    </w:p>
-    <w:p>
-      <w:pPr>
-        <w:spacing w:line="276" w:lineRule="auto"/>
-        <w:ind w:right="-22"/>
-      </w:pPr>
+        <w:t xml:space="preserve"> </w:t>
+      </w:r>
       <w:r>
         <w:rPr>
           <w:rFonts w:ascii="Arial" w:eastAsia="Times New Roman" w:hAnsi="Arial"/>
@@ -5981,8 +6058,6 @@
         </w:rPr>
         <w:t xml:space="preserve"> in passing</w:t>
       </w:r>
-      <w:bookmarkStart w:id="132" w:name="_GoBack"/>
-      <w:bookmarkEnd w:id="132"/>
       <w:r>
         <w:rPr>
           <w:rFonts w:ascii="Arial" w:eastAsia="Times New Roman" w:hAnsi="Arial"/>
@@ -7266,8 +7341,8 @@
         </w:rPr>
         <w:t>We can use the lifespan estimates from our analysis to estimate the fraction of mosquitoes that live beyond a certain age. In order to transmit a disease, a mosquito must live longer than the length of the intrinsic incubation period (the time taken for a pathogen ingested in one blood meal to be ready to be transmitted during a future feeding event). This is a lower bound as it does not include the waiting time to find a host after feeding or egg maturation. In Fig. 8, we plot the fraction of the mosquito population that pass this threshold using estimates from both MRR and dissection studies for vector</w:t>
       </w:r>
-      <w:bookmarkStart w:id="133" w:name="page8"/>
-      <w:bookmarkEnd w:id="133"/>
+      <w:bookmarkStart w:id="134" w:name="page8"/>
+      <w:bookmarkEnd w:id="134"/>
       <w:r>
         <w:rPr>
           <w:rFonts w:ascii="Arial" w:eastAsia="Arial" w:hAnsi="Arial"/>
@@ -7751,7 +7826,7 @@
         <w:spacing w:line="276" w:lineRule="auto"/>
         <w:ind w:right="-22"/>
         <w:rPr>
-          <w:del w:id="134" w:author="Ace North" w:date="2018-12-06T10:22:00Z"/>
+          <w:del w:id="135" w:author="Ace North" w:date="2018-12-06T10:22:00Z"/>
           <w:rFonts w:ascii="Arial" w:eastAsia="Arial" w:hAnsi="Arial"/>
           <w:sz w:val="19"/>
           <w:szCs w:val="19"/>
@@ -7820,7 +7895,7 @@
         </w:rPr>
         <w:t xml:space="preserve">cted over a longer period of time than the others, which may be why we </w:t>
       </w:r>
-      <w:ins w:id="135" w:author="Charles Godfray" w:date="2018-12-17T12:04:00Z">
+      <w:ins w:id="136" w:author="Charles Godfray" w:date="2018-12-17T12:04:00Z">
         <w:r>
           <w:rPr>
             <w:rFonts w:ascii="Arial" w:eastAsia="Arial" w:hAnsi="Arial"/>
@@ -9703,8 +9778,8 @@
           <w:szCs w:val="19"/>
         </w:rPr>
       </w:pPr>
-      <w:bookmarkStart w:id="136" w:name="page15"/>
-      <w:bookmarkEnd w:id="136"/>
+      <w:bookmarkStart w:id="137" w:name="page15"/>
+      <w:bookmarkEnd w:id="137"/>
       <w:r>
         <w:rPr>
           <w:rFonts w:ascii="Arial" w:eastAsia="Arial" w:hAnsi="Arial"/>
@@ -12605,8 +12680,8 @@
           <w:szCs w:val="19"/>
         </w:rPr>
       </w:pPr>
-      <w:bookmarkStart w:id="137" w:name="page18"/>
-      <w:bookmarkEnd w:id="137"/>
+      <w:bookmarkStart w:id="138" w:name="page18"/>
+      <w:bookmarkEnd w:id="138"/>
     </w:p>
     <w:p>
       <w:pPr>
@@ -15090,18 +15165,36 @@
       </w:r>
     </w:p>
   </w:comment>
+  <w:comment w:id="132" w:author="Lambert, Benjamin C" w:date="2020-01-29T14:22:00Z" w:initials="LBC">
+    <w:p>
+      <w:pPr>
+        <w:pStyle w:val="CommentText"/>
+      </w:pPr>
+      <w:r>
+        <w:rPr>
+          <w:rStyle w:val="CommentReference"/>
+        </w:rPr>
+        <w:annotationRef/>
+      </w:r>
+      <w:r>
+        <w:t>Needs updating with longer MCMC runs.</w:t>
+      </w:r>
+    </w:p>
+  </w:comment>
 </w:comments>
 </file>
 
 <file path=word/commentsExtended.xml><?xml version="1.0" encoding="utf-8"?>
 <w15:commentsEx xmlns:wpc="http://schemas.microsoft.com/office/word/2010/wordprocessingCanvas" xmlns:cx="http://schemas.microsoft.com/office/drawing/2014/chartex" xmlns:cx1="http://schemas.microsoft.com/office/drawing/2015/9/8/chartex" xmlns:cx2="http://schemas.microsoft.com/office/drawing/2015/10/21/chartex" xmlns:cx3="http://schemas.microsoft.com/office/drawing/2016/5/9/chartex" xmlns:cx4="http://schemas.microsoft.com/office/drawing/2016/5/10/chartex" xmlns:cx5="http://schemas.microsoft.com/office/drawing/2016/5/11/chartex" xmlns:cx6="http://schemas.microsoft.com/office/drawing/2016/5/12/chartex" xmlns:cx7="http://schemas.microsoft.com/office/drawing/2016/5/13/chartex" xmlns:cx8="http://schemas.microsoft.com/office/drawing/2016/5/14/chartex" xmlns:mc="http://schemas.openxmlformats.org/markup-compatibility/2006" xmlns:aink="http://schemas.microsoft.com/office/drawing/2016/ink" xmlns:am3d="http://schemas.microsoft.com/office/drawing/2017/model3d" xmlns:o="urn:schemas-microsoft-com:office:office" xmlns:r="http://schemas.openxmlformats.org/officeDocument/2006/relationships" xmlns:m="http://schemas.openxmlformats.org/officeDocument/2006/math" xmlns:v="urn:schemas-microsoft-com:vml" xmlns:wp14="http://schemas.microsoft.com/office/word/2010/wordprocessingDrawing" xmlns:wp="http://schemas.openxmlformats.org/drawingml/2006/wordprocessingDrawing" xmlns:w10="urn:schemas-microsoft-com:office:word" xmlns:w="http://schemas.openxmlformats.org/wordprocessingml/2006/main" xmlns:w14="http://schemas.microsoft.com/office/word/2010/wordml" xmlns:w15="http://schemas.microsoft.com/office/word/2012/wordml" xmlns:w16cid="http://schemas.microsoft.com/office/word/2016/wordml/cid" xmlns:w16se="http://schemas.microsoft.com/office/word/2015/wordml/symex" xmlns:wpg="http://schemas.microsoft.com/office/word/2010/wordprocessingGroup" xmlns:wpi="http://schemas.microsoft.com/office/word/2010/wordprocessingInk" xmlns:wne="http://schemas.microsoft.com/office/word/2006/wordml" xmlns:wps="http://schemas.microsoft.com/office/word/2010/wordprocessingShape" mc:Ignorable="w14 w15 w16se w16cid wp14">
   <w15:commentEx w15:paraId="623B7560" w15:done="0"/>
+  <w15:commentEx w15:paraId="74B4067C" w15:done="0"/>
 </w15:commentsEx>
 </file>
 
 <file path=word/commentsIds.xml><?xml version="1.0" encoding="utf-8"?>
 <w16cid:commentsIds xmlns:wpc="http://schemas.microsoft.com/office/word/2010/wordprocessingCanvas" xmlns:cx="http://schemas.microsoft.com/office/drawing/2014/chartex" xmlns:cx1="http://schemas.microsoft.com/office/drawing/2015/9/8/chartex" xmlns:cx2="http://schemas.microsoft.com/office/drawing/2015/10/21/chartex" xmlns:cx3="http://schemas.microsoft.com/office/drawing/2016/5/9/chartex" xmlns:cx4="http://schemas.microsoft.com/office/drawing/2016/5/10/chartex" xmlns:cx5="http://schemas.microsoft.com/office/drawing/2016/5/11/chartex" xmlns:cx6="http://schemas.microsoft.com/office/drawing/2016/5/12/chartex" xmlns:cx7="http://schemas.microsoft.com/office/drawing/2016/5/13/chartex" xmlns:cx8="http://schemas.microsoft.com/office/drawing/2016/5/14/chartex" xmlns:mc="http://schemas.openxmlformats.org/markup-compatibility/2006" xmlns:aink="http://schemas.microsoft.com/office/drawing/2016/ink" xmlns:am3d="http://schemas.microsoft.com/office/drawing/2017/model3d" xmlns:o="urn:schemas-microsoft-com:office:office" xmlns:r="http://schemas.openxmlformats.org/officeDocument/2006/relationships" xmlns:m="http://schemas.openxmlformats.org/officeDocument/2006/math" xmlns:v="urn:schemas-microsoft-com:vml" xmlns:wp14="http://schemas.microsoft.com/office/word/2010/wordprocessingDrawing" xmlns:wp="http://schemas.openxmlformats.org/drawingml/2006/wordprocessingDrawing" xmlns:w10="urn:schemas-microsoft-com:office:word" xmlns:w="http://schemas.openxmlformats.org/wordprocessingml/2006/main" xmlns:w14="http://schemas.microsoft.com/office/word/2010/wordml" xmlns:w15="http://schemas.microsoft.com/office/word/2012/wordml" xmlns:w16cid="http://schemas.microsoft.com/office/word/2016/wordml/cid" xmlns:w16se="http://schemas.microsoft.com/office/word/2015/wordml/symex" xmlns:wpg="http://schemas.microsoft.com/office/word/2010/wordprocessingGroup" xmlns:wpi="http://schemas.microsoft.com/office/word/2010/wordprocessingInk" xmlns:wne="http://schemas.microsoft.com/office/word/2006/wordml" xmlns:wps="http://schemas.microsoft.com/office/word/2010/wordprocessingShape" mc:Ignorable="w14 w15 w16se w16cid wp14">
   <w16cid:commentId w16cid:paraId="623B7560" w16cid:durableId="21DAE5F5"/>
+  <w16cid:commentId w16cid:paraId="74B4067C" w16cid:durableId="21DC138D"/>
 </w16cid:commentsIds>
 </file>
 

</xml_diff>

<commit_message>
added starter on insecticides
</commit_message>
<xml_diff>
--- a/writeUp/MS_2020.docx
+++ b/writeUp/MS_2020.docx
@@ -5057,6 +5057,505 @@
     </w:p>
     <w:p>
       <w:pPr>
+        <w:autoSpaceDE w:val="0"/>
+        <w:autoSpaceDN w:val="0"/>
+        <w:adjustRightInd w:val="0"/>
+        <w:rPr>
+          <w:rFonts w:ascii="Arial" w:eastAsia="Times New Roman" w:hAnsi="Arial"/>
+          <w:sz w:val="19"/>
+          <w:szCs w:val="19"/>
+          <w:lang w:val="en-GB" w:eastAsia="en-GB" w:bidi="ar-SA"/>
+        </w:rPr>
+      </w:pPr>
+      <w:r>
+        <w:rPr>
+          <w:rFonts w:ascii="Arial" w:eastAsia="Times New Roman" w:hAnsi="Arial"/>
+          <w:sz w:val="19"/>
+          <w:szCs w:val="19"/>
+          <w:lang w:val="en-GB" w:eastAsia="en-GB" w:bidi="ar-SA"/>
+        </w:rPr>
+        <w:t>The database of anopheline bi</w:t>
+      </w:r>
+      <w:r>
+        <w:rPr>
+          <w:rFonts w:ascii="Arial" w:eastAsia="Times New Roman" w:hAnsi="Arial"/>
+          <w:sz w:val="19"/>
+          <w:szCs w:val="19"/>
+          <w:lang w:val="en-GB" w:eastAsia="en-GB" w:bidi="ar-SA"/>
+        </w:rPr>
+        <w:t xml:space="preserve">onomic quantities of Massey et al. (2016) contained </w:t>
+      </w:r>
+      <w:r>
+        <w:rPr>
+          <w:rFonts w:ascii="Arial" w:eastAsia="Times New Roman" w:hAnsi="Arial"/>
+          <w:sz w:val="19"/>
+          <w:szCs w:val="19"/>
+          <w:lang w:val="en-GB" w:eastAsia="en-GB" w:bidi="ar-SA"/>
+        </w:rPr>
+        <w:t xml:space="preserve">1490 </w:t>
+      </w:r>
+      <w:r>
+        <w:rPr>
+          <w:rFonts w:ascii="Arial" w:eastAsia="Times New Roman" w:hAnsi="Arial"/>
+          <w:sz w:val="19"/>
+          <w:szCs w:val="19"/>
+          <w:lang w:val="en-GB" w:eastAsia="en-GB" w:bidi="ar-SA"/>
+        </w:rPr>
+        <w:t xml:space="preserve">dichotomous parity </w:t>
+      </w:r>
+      <w:r>
+        <w:rPr>
+          <w:rFonts w:ascii="Arial" w:eastAsia="Times New Roman" w:hAnsi="Arial"/>
+          <w:sz w:val="19"/>
+          <w:szCs w:val="19"/>
+          <w:lang w:val="en-GB" w:eastAsia="en-GB" w:bidi="ar-SA"/>
+        </w:rPr>
+        <w:t>observations</w:t>
+      </w:r>
+      <w:r>
+        <w:rPr>
+          <w:rFonts w:ascii="Arial" w:eastAsia="Times New Roman" w:hAnsi="Arial"/>
+          <w:sz w:val="19"/>
+          <w:szCs w:val="19"/>
+          <w:lang w:val="en-GB" w:eastAsia="en-GB" w:bidi="ar-SA"/>
+        </w:rPr>
+        <w:t>.</w:t>
+      </w:r>
+      <w:r>
+        <w:rPr>
+          <w:rFonts w:ascii="Arial" w:eastAsia="Times New Roman" w:hAnsi="Arial"/>
+          <w:sz w:val="19"/>
+          <w:szCs w:val="19"/>
+          <w:lang w:val="en-GB" w:eastAsia="en-GB" w:bidi="ar-SA"/>
+        </w:rPr>
+        <w:t xml:space="preserve"> </w:t>
+      </w:r>
+      <w:r>
+        <w:rPr>
+          <w:rFonts w:ascii="Arial" w:eastAsia="Times New Roman" w:hAnsi="Arial"/>
+          <w:sz w:val="19"/>
+          <w:szCs w:val="19"/>
+          <w:lang w:val="en-GB" w:eastAsia="en-GB" w:bidi="ar-SA"/>
+        </w:rPr>
+        <w:t>For each experiment in the database,</w:t>
+      </w:r>
+      <w:r>
+        <w:rPr>
+          <w:rFonts w:ascii="Arial" w:eastAsia="Times New Roman" w:hAnsi="Arial"/>
+          <w:sz w:val="19"/>
+          <w:szCs w:val="19"/>
+          <w:lang w:val="en-GB" w:eastAsia="en-GB" w:bidi="ar-SA"/>
+        </w:rPr>
+        <w:t xml:space="preserve"> </w:t>
+      </w:r>
+      <w:r>
+        <w:rPr>
+          <w:rFonts w:ascii="Arial" w:eastAsia="Times New Roman" w:hAnsi="Arial"/>
+          <w:sz w:val="19"/>
+          <w:szCs w:val="19"/>
+          <w:lang w:val="en-GB" w:eastAsia="en-GB" w:bidi="ar-SA"/>
+        </w:rPr>
+        <w:t>it was</w:t>
+      </w:r>
+      <w:r>
+        <w:rPr>
+          <w:rFonts w:ascii="Arial" w:eastAsia="Times New Roman" w:hAnsi="Arial"/>
+          <w:sz w:val="19"/>
+          <w:szCs w:val="19"/>
+          <w:lang w:val="en-GB" w:eastAsia="en-GB" w:bidi="ar-SA"/>
+        </w:rPr>
+        <w:t xml:space="preserve"> recorded</w:t>
+      </w:r>
+      <w:r>
+        <w:rPr>
+          <w:rFonts w:ascii="Arial" w:eastAsia="Times New Roman" w:hAnsi="Arial"/>
+          <w:sz w:val="19"/>
+          <w:szCs w:val="19"/>
+          <w:lang w:val="en-GB" w:eastAsia="en-GB" w:bidi="ar-SA"/>
+        </w:rPr>
+        <w:t>, “</w:t>
+      </w:r>
+      <w:r>
+        <w:rPr>
+          <w:rFonts w:ascii="Arial" w:eastAsia="Times New Roman" w:hAnsi="Arial"/>
+          <w:sz w:val="19"/>
+          <w:szCs w:val="19"/>
+          <w:lang w:val="en-GB" w:eastAsia="en-GB" w:bidi="ar-SA"/>
+        </w:rPr>
+        <w:t>whether</w:t>
+      </w:r>
+      <w:r>
+        <w:rPr>
+          <w:rFonts w:ascii="Arial" w:eastAsia="Times New Roman" w:hAnsi="Arial"/>
+          <w:sz w:val="19"/>
+          <w:szCs w:val="19"/>
+          <w:lang w:val="en-GB" w:eastAsia="en-GB" w:bidi="ar-SA"/>
+        </w:rPr>
+        <w:t xml:space="preserve"> </w:t>
+      </w:r>
+      <w:r>
+        <w:rPr>
+          <w:rFonts w:ascii="Arial" w:eastAsia="Times New Roman" w:hAnsi="Arial"/>
+          <w:sz w:val="19"/>
+          <w:szCs w:val="19"/>
+          <w:lang w:val="en-GB" w:eastAsia="en-GB" w:bidi="ar-SA"/>
+        </w:rPr>
+        <w:t>insecticide based control methods are in place (previously</w:t>
+      </w:r>
+      <w:r>
+        <w:rPr>
+          <w:rFonts w:ascii="Arial" w:eastAsia="Times New Roman" w:hAnsi="Arial"/>
+          <w:sz w:val="19"/>
+          <w:szCs w:val="19"/>
+          <w:lang w:val="en-GB" w:eastAsia="en-GB" w:bidi="ar-SA"/>
+        </w:rPr>
+        <w:t xml:space="preserve"> </w:t>
+      </w:r>
+      <w:r>
+        <w:rPr>
+          <w:rFonts w:ascii="Arial" w:eastAsia="Times New Roman" w:hAnsi="Arial"/>
+          <w:sz w:val="19"/>
+          <w:szCs w:val="19"/>
+          <w:lang w:val="en-GB" w:eastAsia="en-GB" w:bidi="ar-SA"/>
+        </w:rPr>
+        <w:t>implemented or implemented as part of the referenced study) at the specified location and time period.</w:t>
+      </w:r>
+      <w:r>
+        <w:rPr>
+          <w:rFonts w:ascii="Arial" w:eastAsia="Times New Roman" w:hAnsi="Arial"/>
+          <w:sz w:val="19"/>
+          <w:szCs w:val="19"/>
+          <w:lang w:val="en-GB" w:eastAsia="en-GB" w:bidi="ar-SA"/>
+        </w:rPr>
+        <w:t>”</w:t>
+      </w:r>
+      <w:r>
+        <w:rPr>
+          <w:rFonts w:ascii="Arial" w:eastAsia="Times New Roman" w:hAnsi="Arial"/>
+          <w:sz w:val="19"/>
+          <w:szCs w:val="19"/>
+          <w:lang w:val="en-GB" w:eastAsia="en-GB" w:bidi="ar-SA"/>
+        </w:rPr>
+        <w:t xml:space="preserve"> </w:t>
+      </w:r>
+      <w:r>
+        <w:rPr>
+          <w:rFonts w:ascii="Arial" w:eastAsia="Times New Roman" w:hAnsi="Arial"/>
+          <w:sz w:val="19"/>
+          <w:szCs w:val="19"/>
+          <w:lang w:val="en-GB" w:eastAsia="en-GB" w:bidi="ar-SA"/>
+        </w:rPr>
+        <w:t xml:space="preserve">Since insecticides act by killing mosquitoes, their use should reduce </w:t>
+      </w:r>
+      <w:r>
+        <w:rPr>
+          <w:rFonts w:ascii="Arial" w:eastAsia="Times New Roman" w:hAnsi="Arial"/>
+          <w:sz w:val="19"/>
+          <w:szCs w:val="19"/>
+          <w:lang w:val="en-GB" w:eastAsia="en-GB" w:bidi="ar-SA"/>
+        </w:rPr>
+        <w:t>mean lifespan</w:t>
+      </w:r>
+      <w:r>
+        <w:rPr>
+          <w:rFonts w:ascii="Arial" w:eastAsia="Times New Roman" w:hAnsi="Arial"/>
+          <w:sz w:val="19"/>
+          <w:szCs w:val="19"/>
+          <w:lang w:val="en-GB" w:eastAsia="en-GB" w:bidi="ar-SA"/>
+        </w:rPr>
+        <w:t>. Using the</w:t>
+      </w:r>
+      <w:r>
+        <w:rPr>
+          <w:rFonts w:ascii="Arial" w:eastAsia="Times New Roman" w:hAnsi="Arial"/>
+          <w:sz w:val="19"/>
+          <w:szCs w:val="19"/>
+          <w:lang w:val="en-GB" w:eastAsia="en-GB" w:bidi="ar-SA"/>
+        </w:rPr>
+        <w:t xml:space="preserve"> X</w:t>
+      </w:r>
+      <w:r>
+        <w:rPr>
+          <w:rFonts w:ascii="Arial" w:eastAsia="Times New Roman" w:hAnsi="Arial"/>
+          <w:sz w:val="19"/>
+          <w:szCs w:val="19"/>
+          <w:lang w:val="en-GB" w:eastAsia="en-GB" w:bidi="ar-SA"/>
+        </w:rPr>
+        <w:t xml:space="preserve"> </w:t>
+      </w:r>
+      <w:r>
+        <w:rPr>
+          <w:rFonts w:ascii="Arial" w:eastAsia="Times New Roman" w:hAnsi="Arial"/>
+          <w:sz w:val="19"/>
+          <w:szCs w:val="19"/>
+          <w:lang w:val="en-GB" w:eastAsia="en-GB" w:bidi="ar-SA"/>
+        </w:rPr>
+        <w:t xml:space="preserve">cases where it was </w:t>
+      </w:r>
+      <w:r>
+        <w:rPr>
+          <w:rFonts w:ascii="Arial" w:eastAsia="Times New Roman" w:hAnsi="Arial"/>
+          <w:sz w:val="19"/>
+          <w:szCs w:val="19"/>
+          <w:lang w:val="en-GB" w:eastAsia="en-GB" w:bidi="ar-SA"/>
+        </w:rPr>
+        <w:t xml:space="preserve">definitively </w:t>
+      </w:r>
+      <w:r>
+        <w:rPr>
+          <w:rFonts w:ascii="Arial" w:eastAsia="Times New Roman" w:hAnsi="Arial"/>
+          <w:sz w:val="19"/>
+          <w:szCs w:val="19"/>
+          <w:lang w:val="en-GB" w:eastAsia="en-GB" w:bidi="ar-SA"/>
+        </w:rPr>
+        <w:t xml:space="preserve">known whether </w:t>
+      </w:r>
+      <w:r>
+        <w:rPr>
+          <w:rFonts w:ascii="Arial" w:eastAsia="Times New Roman" w:hAnsi="Arial"/>
+          <w:sz w:val="19"/>
+          <w:szCs w:val="19"/>
+          <w:lang w:val="en-GB" w:eastAsia="en-GB" w:bidi="ar-SA"/>
+        </w:rPr>
+        <w:t xml:space="preserve">or not </w:t>
+      </w:r>
+      <w:r>
+        <w:rPr>
+          <w:rFonts w:ascii="Arial" w:eastAsia="Times New Roman" w:hAnsi="Arial"/>
+          <w:sz w:val="19"/>
+          <w:szCs w:val="19"/>
+          <w:lang w:val="en-GB" w:eastAsia="en-GB" w:bidi="ar-SA"/>
+        </w:rPr>
+        <w:t>insecticide was used</w:t>
+      </w:r>
+      <w:r>
+        <w:rPr>
+          <w:rFonts w:ascii="Arial" w:eastAsia="Times New Roman" w:hAnsi="Arial"/>
+          <w:sz w:val="19"/>
+          <w:szCs w:val="19"/>
+          <w:lang w:val="en-GB" w:eastAsia="en-GB" w:bidi="ar-SA"/>
+        </w:rPr>
+        <w:t xml:space="preserve">, we computed estimates </w:t>
+      </w:r>
+      <w:r>
+        <w:rPr>
+          <w:rFonts w:ascii="Arial" w:eastAsia="Times New Roman" w:hAnsi="Arial"/>
+          <w:sz w:val="19"/>
+          <w:szCs w:val="19"/>
+          <w:lang w:val="en-GB" w:eastAsia="en-GB" w:bidi="ar-SA"/>
+        </w:rPr>
+        <w:t xml:space="preserve">of the </w:t>
+      </w:r>
+      <w:r>
+        <w:rPr>
+          <w:rFonts w:ascii="Arial" w:eastAsia="Times New Roman" w:hAnsi="Arial"/>
+          <w:sz w:val="19"/>
+          <w:szCs w:val="19"/>
+          <w:lang w:val="en-GB" w:eastAsia="en-GB" w:bidi="ar-SA"/>
+        </w:rPr>
+        <w:t>impact</w:t>
+      </w:r>
+      <w:r>
+        <w:rPr>
+          <w:rFonts w:ascii="Arial" w:eastAsia="Times New Roman" w:hAnsi="Arial"/>
+          <w:sz w:val="19"/>
+          <w:szCs w:val="19"/>
+          <w:lang w:val="en-GB" w:eastAsia="en-GB" w:bidi="ar-SA"/>
+        </w:rPr>
+        <w:t xml:space="preserve"> of insecticides</w:t>
+      </w:r>
+      <w:r>
+        <w:rPr>
+          <w:rFonts w:ascii="Arial" w:eastAsia="Times New Roman" w:hAnsi="Arial"/>
+          <w:sz w:val="19"/>
+          <w:szCs w:val="19"/>
+          <w:lang w:val="en-GB" w:eastAsia="en-GB" w:bidi="ar-SA"/>
+        </w:rPr>
+        <w:t xml:space="preserve"> on lifespan</w:t>
+      </w:r>
+      <w:r>
+        <w:rPr>
+          <w:rFonts w:ascii="Arial" w:eastAsia="Times New Roman" w:hAnsi="Arial"/>
+          <w:sz w:val="19"/>
+          <w:szCs w:val="19"/>
+          <w:lang w:val="en-GB" w:eastAsia="en-GB" w:bidi="ar-SA"/>
+        </w:rPr>
+        <w:t xml:space="preserve"> </w:t>
+      </w:r>
+      <w:r>
+        <w:rPr>
+          <w:rFonts w:ascii="Arial" w:eastAsia="Times New Roman" w:hAnsi="Arial"/>
+          <w:sz w:val="19"/>
+          <w:szCs w:val="19"/>
+          <w:lang w:val="en-GB" w:eastAsia="en-GB" w:bidi="ar-SA"/>
+        </w:rPr>
+        <w:t xml:space="preserve">for those species with </w:t>
+      </w:r>
+      <w:r>
+        <w:rPr>
+          <w:rFonts w:ascii="Arial" w:eastAsia="Times New Roman" w:hAnsi="Arial"/>
+          <w:sz w:val="19"/>
+          <w:szCs w:val="19"/>
+          <w:lang w:val="en-GB" w:eastAsia="en-GB" w:bidi="ar-SA"/>
+        </w:rPr>
+        <w:t>sufficient observations</w:t>
+      </w:r>
+      <w:r>
+        <w:rPr>
+          <w:rFonts w:ascii="Arial" w:eastAsia="Times New Roman" w:hAnsi="Arial"/>
+          <w:sz w:val="19"/>
+          <w:szCs w:val="19"/>
+          <w:lang w:val="en-GB" w:eastAsia="en-GB" w:bidi="ar-SA"/>
+        </w:rPr>
+        <w:t xml:space="preserve"> (see SOM)</w:t>
+      </w:r>
+      <w:r>
+        <w:rPr>
+          <w:rFonts w:ascii="Arial" w:eastAsia="Times New Roman" w:hAnsi="Arial"/>
+          <w:sz w:val="19"/>
+          <w:szCs w:val="19"/>
+          <w:lang w:val="en-GB" w:eastAsia="en-GB" w:bidi="ar-SA"/>
+        </w:rPr>
+        <w:t>.</w:t>
+      </w:r>
+      <w:r>
+        <w:rPr>
+          <w:rFonts w:ascii="Arial" w:eastAsia="Times New Roman" w:hAnsi="Arial"/>
+          <w:sz w:val="19"/>
+          <w:szCs w:val="19"/>
+          <w:lang w:val="en-GB" w:eastAsia="en-GB" w:bidi="ar-SA"/>
+        </w:rPr>
+        <w:t xml:space="preserve"> As expected, the </w:t>
+      </w:r>
+      <w:r>
+        <w:rPr>
+          <w:rFonts w:ascii="Arial" w:eastAsia="Times New Roman" w:hAnsi="Arial"/>
+          <w:sz w:val="19"/>
+          <w:szCs w:val="19"/>
+          <w:lang w:val="en-GB" w:eastAsia="en-GB" w:bidi="ar-SA"/>
+        </w:rPr>
+        <w:t xml:space="preserve">effect of insecticides was large </w:t>
+      </w:r>
+      <w:r>
+        <w:rPr>
+          <w:rFonts w:ascii="Arial" w:eastAsia="Times New Roman" w:hAnsi="Arial"/>
+          <w:sz w:val="19"/>
+          <w:szCs w:val="19"/>
+          <w:lang w:val="en-GB" w:eastAsia="en-GB" w:bidi="ar-SA"/>
+        </w:rPr>
+        <w:t>in all cases (Fig. SX)</w:t>
+      </w:r>
+      <w:r>
+        <w:rPr>
+          <w:rFonts w:ascii="Arial" w:eastAsia="Times New Roman" w:hAnsi="Arial"/>
+          <w:sz w:val="19"/>
+          <w:szCs w:val="19"/>
+          <w:lang w:val="en-GB" w:eastAsia="en-GB" w:bidi="ar-SA"/>
+        </w:rPr>
+        <w:t xml:space="preserve"> and, </w:t>
+      </w:r>
+      <w:r>
+        <w:rPr>
+          <w:rFonts w:ascii="Arial" w:eastAsia="Times New Roman" w:hAnsi="Arial"/>
+          <w:sz w:val="19"/>
+          <w:szCs w:val="19"/>
+          <w:lang w:val="en-GB" w:eastAsia="en-GB" w:bidi="ar-SA"/>
+        </w:rPr>
+        <w:t>on average</w:t>
+      </w:r>
+      <w:r>
+        <w:rPr>
+          <w:rFonts w:ascii="Arial" w:eastAsia="Times New Roman" w:hAnsi="Arial"/>
+          <w:sz w:val="19"/>
+          <w:szCs w:val="19"/>
+          <w:lang w:val="en-GB" w:eastAsia="en-GB" w:bidi="ar-SA"/>
+        </w:rPr>
+        <w:t xml:space="preserve"> lead to </w:t>
+      </w:r>
+      <w:r>
+        <w:rPr>
+          <w:rFonts w:ascii="Arial" w:eastAsia="Times New Roman" w:hAnsi="Arial"/>
+          <w:sz w:val="19"/>
+          <w:szCs w:val="19"/>
+          <w:lang w:val="en-GB" w:eastAsia="en-GB" w:bidi="ar-SA"/>
+        </w:rPr>
+        <w:t xml:space="preserve">X% </w:t>
+      </w:r>
+      <w:r>
+        <w:rPr>
+          <w:rFonts w:ascii="Arial" w:eastAsia="Times New Roman" w:hAnsi="Arial"/>
+          <w:sz w:val="19"/>
+          <w:szCs w:val="19"/>
+          <w:lang w:val="en-GB" w:eastAsia="en-GB" w:bidi="ar-SA"/>
+        </w:rPr>
+        <w:t>reduction</w:t>
+      </w:r>
+      <w:r>
+        <w:rPr>
+          <w:rFonts w:ascii="Arial" w:eastAsia="Times New Roman" w:hAnsi="Arial"/>
+          <w:sz w:val="19"/>
+          <w:szCs w:val="19"/>
+          <w:lang w:val="en-GB" w:eastAsia="en-GB" w:bidi="ar-SA"/>
+        </w:rPr>
+        <w:t>s in lifespan</w:t>
+      </w:r>
+      <w:r>
+        <w:rPr>
+          <w:rFonts w:ascii="Arial" w:eastAsia="Times New Roman" w:hAnsi="Arial"/>
+          <w:sz w:val="19"/>
+          <w:szCs w:val="19"/>
+          <w:lang w:val="en-GB" w:eastAsia="en-GB" w:bidi="ar-SA"/>
+        </w:rPr>
+        <w:t>.</w:t>
+      </w:r>
+      <w:r>
+        <w:rPr>
+          <w:rFonts w:ascii="Arial" w:eastAsia="Times New Roman" w:hAnsi="Arial"/>
+          <w:sz w:val="19"/>
+          <w:szCs w:val="19"/>
+          <w:lang w:val="en-GB" w:eastAsia="en-GB" w:bidi="ar-SA"/>
+        </w:rPr>
+        <w:t xml:space="preserve"> </w:t>
+      </w:r>
+      <w:r>
+        <w:rPr>
+          <w:rFonts w:ascii="Arial" w:eastAsia="Times New Roman" w:hAnsi="Arial"/>
+          <w:sz w:val="19"/>
+          <w:szCs w:val="19"/>
+          <w:lang w:val="en-GB" w:eastAsia="en-GB" w:bidi="ar-SA"/>
+        </w:rPr>
+        <w:t xml:space="preserve">As such, in all following analyses, we discarded those </w:t>
+      </w:r>
+      <w:r>
+        <w:rPr>
+          <w:rFonts w:ascii="Arial" w:eastAsia="Times New Roman" w:hAnsi="Arial"/>
+          <w:sz w:val="19"/>
+          <w:szCs w:val="19"/>
+          <w:lang w:val="en-GB" w:eastAsia="en-GB" w:bidi="ar-SA"/>
+        </w:rPr>
+        <w:t xml:space="preserve">n=X </w:t>
+      </w:r>
+      <w:r>
+        <w:rPr>
+          <w:rFonts w:ascii="Arial" w:eastAsia="Times New Roman" w:hAnsi="Arial"/>
+          <w:sz w:val="19"/>
+          <w:szCs w:val="19"/>
+          <w:lang w:val="en-GB" w:eastAsia="en-GB" w:bidi="ar-SA"/>
+        </w:rPr>
+        <w:t xml:space="preserve">cases where insecticide was known to be </w:t>
+      </w:r>
+      <w:r>
+        <w:rPr>
+          <w:rFonts w:ascii="Arial" w:eastAsia="Times New Roman" w:hAnsi="Arial"/>
+          <w:sz w:val="19"/>
+          <w:szCs w:val="19"/>
+          <w:lang w:val="en-GB" w:eastAsia="en-GB" w:bidi="ar-SA"/>
+        </w:rPr>
+        <w:t>in use.</w:t>
+      </w:r>
+    </w:p>
+    <w:p>
+      <w:pPr>
         <w:spacing w:line="276" w:lineRule="auto"/>
         <w:ind w:right="-22"/>
         <w:rPr>
@@ -5066,15 +5565,18 @@
           <w:lang w:val="en-GB" w:eastAsia="en-GB" w:bidi="ar-SA"/>
         </w:rPr>
       </w:pPr>
-      <w:r>
+    </w:p>
+    <w:p>
+      <w:pPr>
+        <w:spacing w:line="276" w:lineRule="auto"/>
+        <w:ind w:right="-22"/>
         <w:rPr>
           <w:rFonts w:ascii="Arial" w:eastAsia="Times New Roman" w:hAnsi="Arial"/>
           <w:sz w:val="19"/>
           <w:szCs w:val="19"/>
           <w:lang w:val="en-GB" w:eastAsia="en-GB" w:bidi="ar-SA"/>
         </w:rPr>
-        <w:t>The database of anopheline bi</w:t>
-      </w:r>
+      </w:pPr>
       <w:r>
         <w:rPr>
           <w:rFonts w:ascii="Arial" w:eastAsia="Times New Roman" w:hAnsi="Arial"/>
@@ -5082,97 +5584,7 @@
           <w:szCs w:val="19"/>
           <w:lang w:val="en-GB" w:eastAsia="en-GB" w:bidi="ar-SA"/>
         </w:rPr>
-        <w:t xml:space="preserve">onomic quantities of Massey et al. (2016) contained </w:t>
-      </w:r>
-      <w:r>
-        <w:rPr>
-          <w:rFonts w:ascii="Arial" w:eastAsia="Times New Roman" w:hAnsi="Arial"/>
-          <w:sz w:val="19"/>
-          <w:szCs w:val="19"/>
-          <w:lang w:val="en-GB" w:eastAsia="en-GB" w:bidi="ar-SA"/>
-        </w:rPr>
-        <w:t xml:space="preserve">1490 </w:t>
-      </w:r>
-      <w:r>
-        <w:rPr>
-          <w:rFonts w:ascii="Arial" w:eastAsia="Times New Roman" w:hAnsi="Arial"/>
-          <w:sz w:val="19"/>
-          <w:szCs w:val="19"/>
-          <w:lang w:val="en-GB" w:eastAsia="en-GB" w:bidi="ar-SA"/>
-        </w:rPr>
-        <w:t xml:space="preserve">dichotomous parity </w:t>
-      </w:r>
-      <w:r>
-        <w:rPr>
-          <w:rFonts w:ascii="Arial" w:eastAsia="Times New Roman" w:hAnsi="Arial"/>
-          <w:sz w:val="19"/>
-          <w:szCs w:val="19"/>
-          <w:lang w:val="en-GB" w:eastAsia="en-GB" w:bidi="ar-SA"/>
-        </w:rPr>
-        <w:t>observations</w:t>
-      </w:r>
-      <w:r>
-        <w:rPr>
-          <w:rFonts w:ascii="Arial" w:eastAsia="Times New Roman" w:hAnsi="Arial"/>
-          <w:sz w:val="19"/>
-          <w:szCs w:val="19"/>
-          <w:lang w:val="en-GB" w:eastAsia="en-GB" w:bidi="ar-SA"/>
-        </w:rPr>
-        <w:t>.</w:t>
-      </w:r>
-      <w:r>
-        <w:rPr>
-          <w:rFonts w:ascii="Arial" w:eastAsia="Times New Roman" w:hAnsi="Arial"/>
-          <w:sz w:val="19"/>
-          <w:szCs w:val="19"/>
-          <w:lang w:val="en-GB" w:eastAsia="en-GB" w:bidi="ar-SA"/>
-        </w:rPr>
-        <w:t xml:space="preserve"> </w:t>
-      </w:r>
-      <w:r>
-        <w:rPr>
-          <w:rFonts w:ascii="Arial" w:eastAsia="Times New Roman" w:hAnsi="Arial"/>
-          <w:sz w:val="19"/>
-          <w:szCs w:val="19"/>
-          <w:lang w:val="en-GB" w:eastAsia="en-GB" w:bidi="ar-SA"/>
-        </w:rPr>
-        <w:t>As</w:t>
-      </w:r>
-      <w:r>
-        <w:rPr>
-          <w:rFonts w:ascii="Arial" w:eastAsia="Times New Roman" w:hAnsi="Arial"/>
-          <w:sz w:val="19"/>
-          <w:szCs w:val="19"/>
-          <w:lang w:val="en-GB" w:eastAsia="en-GB" w:bidi="ar-SA"/>
-        </w:rPr>
-        <w:t xml:space="preserve"> for the Polovodova dissection analysis, most estimates for the individual </w:t>
-      </w:r>
-      <w:r>
-        <w:rPr>
-          <w:rFonts w:ascii="Arial" w:eastAsia="Times New Roman" w:hAnsi="Arial"/>
-          <w:sz w:val="19"/>
-          <w:szCs w:val="19"/>
-          <w:lang w:val="en-GB" w:eastAsia="en-GB" w:bidi="ar-SA"/>
-        </w:rPr>
-        <w:t xml:space="preserve">Detinova </w:t>
-      </w:r>
-      <w:r>
-        <w:rPr>
-          <w:rFonts w:ascii="Arial" w:eastAsia="Times New Roman" w:hAnsi="Arial"/>
-          <w:sz w:val="19"/>
-          <w:szCs w:val="19"/>
-          <w:lang w:val="en-GB" w:eastAsia="en-GB" w:bidi="ar-SA"/>
-        </w:rPr>
-        <w:t xml:space="preserve">parity </w:t>
-      </w:r>
-      <w:r>
-        <w:rPr>
-          <w:rFonts w:ascii="Arial" w:eastAsia="Times New Roman" w:hAnsi="Arial"/>
-          <w:sz w:val="19"/>
-          <w:szCs w:val="19"/>
-          <w:lang w:val="en-GB" w:eastAsia="en-GB" w:bidi="ar-SA"/>
-        </w:rPr>
-        <w:t>data were less than 3 cycles (</w:t>
+        <w:t>As for the Polovodova dissection analysis, most estimates for the individual Detinova parity data were less than 3 cycles (</w:t>
       </w:r>
       <w:commentRangeStart w:id="132"/>
       <w:r>
@@ -5211,36 +5623,7 @@
           <w:szCs w:val="19"/>
           <w:lang w:val="en-GB" w:eastAsia="en-GB" w:bidi="ar-SA"/>
         </w:rPr>
-        <w:t xml:space="preserve"> of </w:t>
-      </w:r>
-      <w:r>
-        <w:rPr>
-          <w:rFonts w:ascii="Arial" w:eastAsia="Times New Roman" w:hAnsi="Arial"/>
-          <w:sz w:val="19"/>
-          <w:szCs w:val="19"/>
-          <w:lang w:val="en-GB" w:eastAsia="en-GB" w:bidi="ar-SA"/>
-        </w:rPr>
-        <w:t>cases</w:t>
-      </w:r>
-      <w:r>
-        <w:rPr>
-          <w:rFonts w:ascii="Arial" w:eastAsia="Times New Roman" w:hAnsi="Arial"/>
-          <w:sz w:val="19"/>
-          <w:szCs w:val="19"/>
-          <w:lang w:val="en-GB" w:eastAsia="en-GB" w:bidi="ar-SA"/>
-        </w:rPr>
-        <w:t>; Fig X</w:t>
-      </w:r>
-      <w:bookmarkStart w:id="133" w:name="_GoBack"/>
-      <w:bookmarkEnd w:id="133"/>
-      <w:r>
-        <w:rPr>
-          <w:rFonts w:ascii="Arial" w:eastAsia="Times New Roman" w:hAnsi="Arial"/>
-          <w:sz w:val="19"/>
-          <w:szCs w:val="19"/>
-          <w:lang w:val="en-GB" w:eastAsia="en-GB" w:bidi="ar-SA"/>
-        </w:rPr>
-        <w:t>).</w:t>
+        <w:t xml:space="preserve"> of cases; Fig X).</w:t>
       </w:r>
     </w:p>
     <w:p>
@@ -6153,7 +6536,6 @@
           <w:szCs w:val="19"/>
           <w:lang w:val="en-GB" w:eastAsia="en-GB" w:bidi="ar-SA"/>
         </w:rPr>
-        <w:lastRenderedPageBreak/>
         <w:t>To determine whether the differences in</w:t>
       </w:r>
       <w:r>
@@ -7086,6 +7468,7 @@
           <w:sz w:val="19"/>
           <w:szCs w:val="19"/>
         </w:rPr>
+        <w:lastRenderedPageBreak/>
         <w:t>Need to be careful about interpretation here since there is seasonal variation in population size, leading to changes in sampled lifespan. Can I control for season/geography in regressions?</w:t>
       </w:r>
     </w:p>
@@ -7341,8 +7724,8 @@
         </w:rPr>
         <w:t>We can use the lifespan estimates from our analysis to estimate the fraction of mosquitoes that live beyond a certain age. In order to transmit a disease, a mosquito must live longer than the length of the intrinsic incubation period (the time taken for a pathogen ingested in one blood meal to be ready to be transmitted during a future feeding event). This is a lower bound as it does not include the waiting time to find a host after feeding or egg maturation. In Fig. 8, we plot the fraction of the mosquito population that pass this threshold using estimates from both MRR and dissection studies for vector</w:t>
       </w:r>
-      <w:bookmarkStart w:id="134" w:name="page8"/>
-      <w:bookmarkEnd w:id="134"/>
+      <w:bookmarkStart w:id="133" w:name="page8"/>
+      <w:bookmarkEnd w:id="133"/>
       <w:r>
         <w:rPr>
           <w:rFonts w:ascii="Arial" w:eastAsia="Arial" w:hAnsi="Arial"/>
@@ -7826,7 +8209,7 @@
         <w:spacing w:line="276" w:lineRule="auto"/>
         <w:ind w:right="-22"/>
         <w:rPr>
-          <w:del w:id="135" w:author="Ace North" w:date="2018-12-06T10:22:00Z"/>
+          <w:del w:id="134" w:author="Ace North" w:date="2018-12-06T10:22:00Z"/>
           <w:rFonts w:ascii="Arial" w:eastAsia="Arial" w:hAnsi="Arial"/>
           <w:sz w:val="19"/>
           <w:szCs w:val="19"/>
@@ -7860,7 +8243,16 @@
           <w:sz w:val="19"/>
           <w:szCs w:val="19"/>
         </w:rPr>
-        <w:t>nential performed at least as well as all other models. Overall, we estimated that there were 8 ‘+’ species, where age-dependent mortality fit the data better; 11 ‘?’ species where the evidence was mixed; and 14 species where constant mortality models perf</w:t>
+        <w:t xml:space="preserve">nential performed at least as well as all other models. Overall, we estimated that there were 8 ‘+’ species, where age-dependent mortality fit the data better; 11 ‘?’ species where the evidence was mixed; and 14 species where constant mortality models </w:t>
+      </w:r>
+      <w:r>
+        <w:rPr>
+          <w:rFonts w:ascii="Arial" w:eastAsia="Arial" w:hAnsi="Arial"/>
+          <w:sz w:val="19"/>
+          <w:szCs w:val="19"/>
+        </w:rPr>
+        <w:lastRenderedPageBreak/>
+        <w:t>perf</w:t>
       </w:r>
       <w:r>
         <w:rPr>
@@ -7895,7 +8287,7 @@
         </w:rPr>
         <w:t xml:space="preserve">cted over a longer period of time than the others, which may be why we </w:t>
       </w:r>
-      <w:ins w:id="136" w:author="Charles Godfray" w:date="2018-12-17T12:04:00Z">
+      <w:ins w:id="135" w:author="Charles Godfray" w:date="2018-12-17T12:04:00Z">
         <w:r>
           <w:rPr>
             <w:rFonts w:ascii="Arial" w:eastAsia="Arial" w:hAnsi="Arial"/>
@@ -8440,7 +8832,248 @@
           <w:sz w:val="19"/>
           <w:szCs w:val="19"/>
         </w:rPr>
-        <w:t xml:space="preserve"> is believed that, as a mosquito ages, it is harder for a dissector to locate representative ovarioles, likely biasing estimates of </w:t>
+        <w:t xml:space="preserve"> is believed that, as a mosquito ages, it is harder for a dissector to locate representative ovarioles, likely biasing estimates of lifespan downwards. Detinova’s method is simpler, so dissections can be carried out reliably and routinely by most field ent</w:t>
+      </w:r>
+      <w:r>
+        <w:rPr>
+          <w:rFonts w:ascii="Arial" w:eastAsia="Arial" w:hAnsi="Arial"/>
+          <w:sz w:val="19"/>
+          <w:szCs w:val="19"/>
+        </w:rPr>
+        <w:t>omologists, which partly explains its popularity. It is possible that Detinova’s parity estimate may be biased upwards due to the methods used to trap mosquitoes – typically, these aim to catch mosquitoes when they attempt to blood-feed – but, to our knowl</w:t>
+      </w:r>
+      <w:r>
+        <w:rPr>
+          <w:rFonts w:ascii="Arial" w:eastAsia="Arial" w:hAnsi="Arial"/>
+          <w:sz w:val="19"/>
+          <w:szCs w:val="19"/>
+        </w:rPr>
+        <w:t>edge, there are fewer concerns than with Polovodova’s method. This may explain why the estimates of lifespan derived from Detinova’s method typically exceed those from Polovodova’s.</w:t>
+      </w:r>
+    </w:p>
+    <w:p>
+      <w:pPr>
+        <w:spacing w:line="276" w:lineRule="auto"/>
+        <w:ind w:right="-22"/>
+        <w:rPr>
+          <w:rFonts w:ascii="Arial" w:eastAsia="Arial" w:hAnsi="Arial"/>
+          <w:sz w:val="19"/>
+          <w:szCs w:val="19"/>
+        </w:rPr>
+      </w:pPr>
+    </w:p>
+    <w:p>
+      <w:pPr>
+        <w:spacing w:line="276" w:lineRule="auto"/>
+        <w:ind w:right="-22"/>
+      </w:pPr>
+      <w:r>
+        <w:rPr>
+          <w:rFonts w:ascii="Arial" w:eastAsia="Arial" w:hAnsi="Arial"/>
+          <w:sz w:val="19"/>
+          <w:szCs w:val="19"/>
+        </w:rPr>
+        <w:t>The dissection methods also make further assumptions to estimate mosquito</w:t>
+      </w:r>
+      <w:r>
+        <w:rPr>
+          <w:rFonts w:ascii="Arial" w:eastAsia="Arial" w:hAnsi="Arial"/>
+          <w:sz w:val="19"/>
+          <w:szCs w:val="19"/>
+        </w:rPr>
+        <w:t xml:space="preserve"> lifespan. They assume: (i) the relationship between physiological and chronological age is known; (ii) the population being sampled is in equilibrium (recruitment matches mortality); and, (iii) individual mosquitoes can be randomly sampled from the popula</w:t>
+      </w:r>
+      <w:r>
+        <w:rPr>
+          <w:rFonts w:ascii="Arial" w:eastAsia="Arial" w:hAnsi="Arial"/>
+          <w:sz w:val="19"/>
+          <w:szCs w:val="19"/>
+        </w:rPr>
+        <w:t>tion. The exchange rate between physiological age and chronological age is the duration of gonotrophic cycles. Here, we carried out a literature search for published estimates of this duration, which was supplemented by anopheline data collected by the Mas</w:t>
+      </w:r>
+      <w:r>
+        <w:rPr>
+          <w:rFonts w:ascii="Arial" w:eastAsia="Arial" w:hAnsi="Arial"/>
+          <w:sz w:val="19"/>
+          <w:szCs w:val="19"/>
+        </w:rPr>
+        <w:t>sey et al. (2016) study. A range of methods are used to estimate gonotrophic cycle duration, including MRR studies and laboratory observation of field-caught specimens and their progeny. In our somewhat limited analysis of our literature-derived estimates,</w:t>
+      </w:r>
+      <w:r>
+        <w:rPr>
+          <w:rFonts w:ascii="Arial" w:eastAsia="Arial" w:hAnsi="Arial"/>
+          <w:sz w:val="19"/>
+          <w:szCs w:val="19"/>
+        </w:rPr>
+        <w:t xml:space="preserve"> we found evidence of variation in duration according to the experimental method used and suggest further study of this aspect of mosquito ecology may be fruitful. Without clear consensus in the literature as to which of the experimental approaches is most</w:t>
+      </w:r>
+      <w:r>
+        <w:rPr>
+          <w:rFonts w:ascii="Arial" w:eastAsia="Arial" w:hAnsi="Arial"/>
+          <w:sz w:val="19"/>
+          <w:szCs w:val="19"/>
+        </w:rPr>
+        <w:t xml:space="preserve"> reliable, we decided to pool all data in our analysis. From this, we were surprised to find that gonotrophic cycle duration appeared to differ substantially between genera, with </w:t>
+      </w:r>
+      <w:r>
+        <w:rPr>
+          <w:rFonts w:ascii="Arial" w:eastAsia="Arial" w:hAnsi="Arial"/>
+          <w:sz w:val="19"/>
+          <w:szCs w:val="19"/>
+        </w:rPr>
+        <w:t>culecine mosquitoes estimated to have longer cycles than aedines which, in tu</w:t>
+      </w:r>
+      <w:r>
+        <w:rPr>
+          <w:rFonts w:ascii="Arial" w:eastAsia="Arial" w:hAnsi="Arial"/>
+          <w:sz w:val="19"/>
+          <w:szCs w:val="19"/>
+        </w:rPr>
+        <w:t>rn, had longer cycles than anophelines. To our knowledge, this has not been reported elsewhere, and we used these gonotrophic cycle duration estimates to determine chronological age of mosquitoes. In respect to assumption (ii), any deviation from populatio</w:t>
+      </w:r>
+      <w:r>
+        <w:rPr>
+          <w:rFonts w:ascii="Arial" w:eastAsia="Arial" w:hAnsi="Arial"/>
+          <w:sz w:val="19"/>
+          <w:szCs w:val="19"/>
+        </w:rPr>
+        <w:t>n equilibrium could result in an over- or under-abundance of young mosquitoes being sampled. To mitigate against this risk, we pooled data across time at each collection location (sometimes with multiple collection locations per study site) but recognise t</w:t>
+      </w:r>
+      <w:r>
+        <w:rPr>
+          <w:rFonts w:ascii="Arial" w:eastAsia="Arial" w:hAnsi="Arial"/>
+          <w:sz w:val="19"/>
+          <w:szCs w:val="19"/>
+        </w:rPr>
+        <w:t xml:space="preserve">hat more bespoke analysis examining those sites with collections at many time-points could produce more accurate, inter-annual, lifespan estimates. </w:t>
+      </w:r>
+      <w:r>
+        <w:rPr>
+          <w:rFonts w:ascii="Arial" w:eastAsia="Arial" w:hAnsi="Arial"/>
+          <w:sz w:val="19"/>
+          <w:szCs w:val="19"/>
+        </w:rPr>
+        <w:t>Field entomologists have challenged assumption (iii) – that collection methods produce random samples from t</w:t>
+      </w:r>
+      <w:r>
+        <w:rPr>
+          <w:rFonts w:ascii="Arial" w:eastAsia="Arial" w:hAnsi="Arial"/>
+          <w:sz w:val="19"/>
+          <w:szCs w:val="19"/>
+        </w:rPr>
+        <w:t xml:space="preserve">he mosquito population, although there are conflicting opinions as to whether this results in a relative paucity (Gillies and Wilkes, </w:t>
+      </w:r>
+      <w:r>
+        <w:rPr>
+          <w:rStyle w:val="InternetLink"/>
+          <w:rFonts w:ascii="Arial" w:eastAsia="Arial" w:hAnsi="Arial"/>
+          <w:sz w:val="19"/>
+          <w:szCs w:val="19"/>
+        </w:rPr>
+        <w:t xml:space="preserve">1965) </w:t>
+      </w:r>
+      <w:r>
+        <w:rPr>
+          <w:rFonts w:ascii="Arial" w:eastAsia="Arial" w:hAnsi="Arial"/>
+          <w:sz w:val="19"/>
+          <w:szCs w:val="19"/>
+        </w:rPr>
+        <w:t xml:space="preserve">or abundance (Clements and Paterson, </w:t>
+      </w:r>
+      <w:r>
+        <w:rPr>
+          <w:rStyle w:val="InternetLink"/>
+          <w:rFonts w:ascii="Arial" w:eastAsia="Arial" w:hAnsi="Arial"/>
+          <w:sz w:val="19"/>
+          <w:szCs w:val="19"/>
+        </w:rPr>
+        <w:t xml:space="preserve">1981) </w:t>
+      </w:r>
+      <w:r>
+        <w:rPr>
+          <w:rFonts w:ascii="Arial" w:eastAsia="Arial" w:hAnsi="Arial"/>
+          <w:sz w:val="19"/>
+          <w:szCs w:val="19"/>
+        </w:rPr>
+        <w:t>of nulliparous individuals. In our analysis, we chose to remove those nul</w:t>
+      </w:r>
+      <w:r>
+        <w:rPr>
+          <w:rFonts w:ascii="Arial" w:eastAsia="Arial" w:hAnsi="Arial"/>
+          <w:sz w:val="19"/>
+          <w:szCs w:val="19"/>
+        </w:rPr>
+        <w:t>liparous counts where there was an obvious under-abundance relative to the uniparous count. However, it is possible that an analysis that accounted for different collection methods could produce more reliable estimates.</w:t>
+      </w:r>
+    </w:p>
+    <w:p>
+      <w:pPr>
+        <w:spacing w:line="276" w:lineRule="auto"/>
+        <w:ind w:right="-22"/>
+      </w:pPr>
+    </w:p>
+    <w:p>
+      <w:pPr>
+        <w:spacing w:line="276" w:lineRule="auto"/>
+        <w:ind w:right="-22"/>
+      </w:pPr>
+      <w:r>
+        <w:rPr>
+          <w:rFonts w:ascii="Arial" w:eastAsia="Arial" w:hAnsi="Arial"/>
+          <w:sz w:val="19"/>
+          <w:szCs w:val="19"/>
+        </w:rPr>
+        <w:t>Since our data span from well befor</w:t>
+      </w:r>
+      <w:r>
+        <w:rPr>
+          <w:rFonts w:ascii="Arial" w:eastAsia="Arial" w:hAnsi="Arial"/>
+          <w:sz w:val="19"/>
+          <w:szCs w:val="19"/>
+        </w:rPr>
+        <w:t>e the advent of widespread insecticidal bednets to present, it is possible that the populations more recently surveyed have artificially lower lifespans due to the killing effects of insecticides. Whilst neither the Guerra et al. (2014) datasets nor the da</w:t>
+      </w:r>
+      <w:r>
+        <w:rPr>
+          <w:rFonts w:ascii="Arial" w:eastAsia="Arial" w:hAnsi="Arial"/>
+          <w:sz w:val="19"/>
+          <w:szCs w:val="19"/>
+        </w:rPr>
+        <w:t>ta we collected ourselves noted whether vector control measures were in place at the time of experiment, the Massey et al. (2016) data include</w:t>
+      </w:r>
+      <w:r>
+        <w:rPr>
+          <w:rFonts w:ascii="Arial" w:eastAsia="Arial" w:hAnsi="Arial"/>
+          <w:sz w:val="19"/>
+          <w:szCs w:val="19"/>
+        </w:rPr>
+        <w:t>d</w:t>
+      </w:r>
+      <w:bookmarkStart w:id="136" w:name="_GoBack"/>
+      <w:bookmarkEnd w:id="136"/>
+      <w:r>
+        <w:rPr>
+          <w:rFonts w:ascii="Arial" w:eastAsia="Arial" w:hAnsi="Arial"/>
+          <w:sz w:val="19"/>
+          <w:szCs w:val="19"/>
+        </w:rPr>
+        <w:t xml:space="preserve"> this information. Using this, we estimated the impact on lifespan of indoor residual spraying (IRS) and insectic</w:t>
+      </w:r>
+      <w:r>
+        <w:rPr>
+          <w:rFonts w:ascii="Arial" w:eastAsia="Arial" w:hAnsi="Arial"/>
+          <w:sz w:val="19"/>
+          <w:szCs w:val="19"/>
+        </w:rPr>
+        <w:t>idal bednets (ITNs) for those species with sufficient observations and, unsurprisingly – given the success of these interventions (Bhatt et al., 2015) – found that both these interventions led to substantial reductions in lifespan. Since, however, the majo</w:t>
+      </w:r>
+      <w:r>
+        <w:rPr>
+          <w:rFonts w:ascii="Arial" w:eastAsia="Arial" w:hAnsi="Arial"/>
+          <w:sz w:val="19"/>
+          <w:szCs w:val="19"/>
+        </w:rPr>
+        <w:t xml:space="preserve">rity of our data were collected from before the year 2000 </w:t>
       </w:r>
       <w:r>
         <w:rPr>
@@ -8449,23 +9082,7 @@
           <w:szCs w:val="19"/>
         </w:rPr>
         <w:lastRenderedPageBreak/>
-        <w:t>lifespan downwards. Detinova’s method is simpler, so dissections can be carried out reliably and routinely by most field ent</w:t>
-      </w:r>
-      <w:r>
-        <w:rPr>
-          <w:rFonts w:ascii="Arial" w:eastAsia="Arial" w:hAnsi="Arial"/>
-          <w:sz w:val="19"/>
-          <w:szCs w:val="19"/>
-        </w:rPr>
-        <w:t>omologists, which partly explains its popularity. It is possible that Detinova’s parity estimate may be biased upwards due to the methods used to trap mosquitoes – typically, these aim to catch mosquitoes when they attempt to blood-feed – but, to our knowl</w:t>
-      </w:r>
-      <w:r>
-        <w:rPr>
-          <w:rFonts w:ascii="Arial" w:eastAsia="Arial" w:hAnsi="Arial"/>
-          <w:sz w:val="19"/>
-          <w:szCs w:val="19"/>
-        </w:rPr>
-        <w:t>edge, there are fewer concerns than with Polovodova’s method. This may explain why the estimates of lifespan derived from Detinova’s method typically exceed those from Polovodova’s.</w:t>
+        <w:t>(X% for MRR, Y% for Polovodova-dissection and Z% for Detinova-dissection), when pyrethroid insecticides began to be widely distributed, this should limit the impact on our estimates.</w:t>
       </w:r>
     </w:p>
     <w:p>
@@ -8490,213 +9107,6 @@
           <w:sz w:val="19"/>
           <w:szCs w:val="19"/>
         </w:rPr>
-        <w:t>The dissection methods also make further assumptions to estimate mosquito</w:t>
-      </w:r>
-      <w:r>
-        <w:rPr>
-          <w:rFonts w:ascii="Arial" w:eastAsia="Arial" w:hAnsi="Arial"/>
-          <w:sz w:val="19"/>
-          <w:szCs w:val="19"/>
-        </w:rPr>
-        <w:t xml:space="preserve"> lifespan. They assume: (i) the relationship between physiological and chronological age is known; (ii) the population being sampled is in equilibrium (recruitment matches mortality); and, (iii) individual mosquitoes can be randomly sampled from the popula</w:t>
-      </w:r>
-      <w:r>
-        <w:rPr>
-          <w:rFonts w:ascii="Arial" w:eastAsia="Arial" w:hAnsi="Arial"/>
-          <w:sz w:val="19"/>
-          <w:szCs w:val="19"/>
-        </w:rPr>
-        <w:t>tion. The exchange rate between physiological age and chronological age is the duration of gonotrophic cycles. Here, we carried out a literature search for published estimates of this duration, which was supplemented by anopheline data collected by the Mas</w:t>
-      </w:r>
-      <w:r>
-        <w:rPr>
-          <w:rFonts w:ascii="Arial" w:eastAsia="Arial" w:hAnsi="Arial"/>
-          <w:sz w:val="19"/>
-          <w:szCs w:val="19"/>
-        </w:rPr>
-        <w:t>sey et al. (2016) study. A range of methods are used to estimate gonotrophic cycle duration, including MRR studies and laboratory observation of field-caught specimens and their progeny. In our somewhat limited analysis of our literature-derived estimates,</w:t>
-      </w:r>
-      <w:r>
-        <w:rPr>
-          <w:rFonts w:ascii="Arial" w:eastAsia="Arial" w:hAnsi="Arial"/>
-          <w:sz w:val="19"/>
-          <w:szCs w:val="19"/>
-        </w:rPr>
-        <w:t xml:space="preserve"> we found evidence of variation in duration according to the experimental method used and suggest further study of this aspect of mosquito ecology may be fruitful. Without clear consensus in the literature as to which of the experimental approaches is most</w:t>
-      </w:r>
-      <w:r>
-        <w:rPr>
-          <w:rFonts w:ascii="Arial" w:eastAsia="Arial" w:hAnsi="Arial"/>
-          <w:sz w:val="19"/>
-          <w:szCs w:val="19"/>
-        </w:rPr>
-        <w:t xml:space="preserve"> reliable, we decided to pool all data in our analysis. From this, we were surprised to find that gonotrophic cycle duration appeared to differ substantially between genera, with </w:t>
-      </w:r>
-      <w:r>
-        <w:rPr>
-          <w:rFonts w:ascii="Arial" w:eastAsia="Arial" w:hAnsi="Arial"/>
-          <w:sz w:val="19"/>
-          <w:szCs w:val="19"/>
-        </w:rPr>
-        <w:t>culecine mosquitoes estimated to have longer cycles than aedines which, in tu</w:t>
-      </w:r>
-      <w:r>
-        <w:rPr>
-          <w:rFonts w:ascii="Arial" w:eastAsia="Arial" w:hAnsi="Arial"/>
-          <w:sz w:val="19"/>
-          <w:szCs w:val="19"/>
-        </w:rPr>
-        <w:t>rn, had longer cycles than anophelines. To our knowledge, this has not been reported elsewhere, and we used these gonotrophic cycle duration estimates to determine chronological age of mosquitoes. In respect to assumption (ii), any deviation from populatio</w:t>
-      </w:r>
-      <w:r>
-        <w:rPr>
-          <w:rFonts w:ascii="Arial" w:eastAsia="Arial" w:hAnsi="Arial"/>
-          <w:sz w:val="19"/>
-          <w:szCs w:val="19"/>
-        </w:rPr>
-        <w:t>n equilibrium could result in an over- or under-abundance of young mosquitoes being sampled. To mitigate against this risk, we pooled data across time at each collection location (sometimes with multiple collection locations per study site) but recognise t</w:t>
-      </w:r>
-      <w:r>
-        <w:rPr>
-          <w:rFonts w:ascii="Arial" w:eastAsia="Arial" w:hAnsi="Arial"/>
-          <w:sz w:val="19"/>
-          <w:szCs w:val="19"/>
-        </w:rPr>
-        <w:t xml:space="preserve">hat more bespoke analysis examining those sites with collections at many time-points could produce more accurate, inter-annual, lifespan estimates. </w:t>
-      </w:r>
-      <w:r>
-        <w:rPr>
-          <w:rFonts w:ascii="Arial" w:eastAsia="Arial" w:hAnsi="Arial"/>
-          <w:sz w:val="19"/>
-          <w:szCs w:val="19"/>
-        </w:rPr>
-        <w:t>Field entomologists have challenged assumption (iii) – that collection methods produce random samples from t</w:t>
-      </w:r>
-      <w:r>
-        <w:rPr>
-          <w:rFonts w:ascii="Arial" w:eastAsia="Arial" w:hAnsi="Arial"/>
-          <w:sz w:val="19"/>
-          <w:szCs w:val="19"/>
-        </w:rPr>
-        <w:t xml:space="preserve">he mosquito population, although there are conflicting opinions as to whether this results in a relative paucity (Gillies and Wilkes, </w:t>
-      </w:r>
-      <w:r>
-        <w:rPr>
-          <w:rStyle w:val="InternetLink"/>
-          <w:rFonts w:ascii="Arial" w:eastAsia="Arial" w:hAnsi="Arial"/>
-          <w:sz w:val="19"/>
-          <w:szCs w:val="19"/>
-        </w:rPr>
-        <w:t xml:space="preserve">1965) </w:t>
-      </w:r>
-      <w:r>
-        <w:rPr>
-          <w:rFonts w:ascii="Arial" w:eastAsia="Arial" w:hAnsi="Arial"/>
-          <w:sz w:val="19"/>
-          <w:szCs w:val="19"/>
-        </w:rPr>
-        <w:t xml:space="preserve">or abundance (Clements and Paterson, </w:t>
-      </w:r>
-      <w:r>
-        <w:rPr>
-          <w:rStyle w:val="InternetLink"/>
-          <w:rFonts w:ascii="Arial" w:eastAsia="Arial" w:hAnsi="Arial"/>
-          <w:sz w:val="19"/>
-          <w:szCs w:val="19"/>
-        </w:rPr>
-        <w:t xml:space="preserve">1981) </w:t>
-      </w:r>
-      <w:r>
-        <w:rPr>
-          <w:rFonts w:ascii="Arial" w:eastAsia="Arial" w:hAnsi="Arial"/>
-          <w:sz w:val="19"/>
-          <w:szCs w:val="19"/>
-        </w:rPr>
-        <w:t>of nulliparous individuals. In our analysis, we chose to remove those nul</w:t>
-      </w:r>
-      <w:r>
-        <w:rPr>
-          <w:rFonts w:ascii="Arial" w:eastAsia="Arial" w:hAnsi="Arial"/>
-          <w:sz w:val="19"/>
-          <w:szCs w:val="19"/>
-        </w:rPr>
-        <w:t>liparous counts where there was an obvious under-abundance relative to the uniparous count. However, it is possible that an analysis that accounted for different collection methods could produce more reliable estimates.</w:t>
-      </w:r>
-    </w:p>
-    <w:p>
-      <w:pPr>
-        <w:spacing w:line="276" w:lineRule="auto"/>
-        <w:ind w:right="-22"/>
-      </w:pPr>
-    </w:p>
-    <w:p>
-      <w:pPr>
-        <w:spacing w:line="276" w:lineRule="auto"/>
-        <w:ind w:right="-22"/>
-      </w:pPr>
-      <w:r>
-        <w:rPr>
-          <w:rFonts w:ascii="Arial" w:eastAsia="Arial" w:hAnsi="Arial"/>
-          <w:sz w:val="19"/>
-          <w:szCs w:val="19"/>
-        </w:rPr>
-        <w:t>Since our data span from well befor</w:t>
-      </w:r>
-      <w:r>
-        <w:rPr>
-          <w:rFonts w:ascii="Arial" w:eastAsia="Arial" w:hAnsi="Arial"/>
-          <w:sz w:val="19"/>
-          <w:szCs w:val="19"/>
-        </w:rPr>
-        <w:t>e the advent of widespread insecticidal bednets to present, it is possible that the populations more recently surveyed have artificially lower lifespans due to the killing effects of insecticides. Whilst neither the Guerra et al. (2014) datasets nor the da</w:t>
-      </w:r>
-      <w:r>
-        <w:rPr>
-          <w:rFonts w:ascii="Arial" w:eastAsia="Arial" w:hAnsi="Arial"/>
-          <w:sz w:val="19"/>
-          <w:szCs w:val="19"/>
-        </w:rPr>
-        <w:t>ta we collected ourselves noted whether vector control measures were in place at the time of experiment, the Massey et al. (2016) data includes this information. Using this, we estimated the impact on lifespan of indoor residual spraying (IRS) and insectic</w:t>
-      </w:r>
-      <w:r>
-        <w:rPr>
-          <w:rFonts w:ascii="Arial" w:eastAsia="Arial" w:hAnsi="Arial"/>
-          <w:sz w:val="19"/>
-          <w:szCs w:val="19"/>
-        </w:rPr>
-        <w:t>idal bednets (ITNs) for those species with sufficient observations and, unsurprisingly – given the success of these interventions (Bhatt et al., 2015) – found that both these interventions led to substantial reductions in lifespan. Since, however, the majo</w:t>
-      </w:r>
-      <w:r>
-        <w:rPr>
-          <w:rFonts w:ascii="Arial" w:eastAsia="Arial" w:hAnsi="Arial"/>
-          <w:sz w:val="19"/>
-          <w:szCs w:val="19"/>
-        </w:rPr>
-        <w:t>rity of our data were collected from before the year 2000 (X% for MRR, Y% for Polovodova-dissection and Z% for Detinova-dissection), when pyrethroid insecticides began to be widely distributed, this should limit the impact on our estimates.</w:t>
-      </w:r>
-    </w:p>
-    <w:p>
-      <w:pPr>
-        <w:spacing w:line="276" w:lineRule="auto"/>
-        <w:ind w:right="-22"/>
-        <w:rPr>
-          <w:rFonts w:ascii="Arial" w:eastAsia="Arial" w:hAnsi="Arial"/>
-          <w:sz w:val="19"/>
-          <w:szCs w:val="19"/>
-        </w:rPr>
-      </w:pPr>
-    </w:p>
-    <w:p>
-      <w:pPr>
-        <w:spacing w:line="276" w:lineRule="auto"/>
-        <w:ind w:right="-22"/>
-      </w:pPr>
-      <w:r>
-        <w:rPr>
-          <w:rFonts w:ascii="Arial" w:eastAsia="Arial" w:hAnsi="Arial"/>
-          <w:sz w:val="19"/>
-          <w:szCs w:val="19"/>
-        </w:rPr>
         <w:t>In benign labo</w:t>
       </w:r>
       <w:r>
@@ -8772,16 +9182,7 @@
           <w:sz w:val="19"/>
           <w:szCs w:val="19"/>
         </w:rPr>
-        <w:t xml:space="preserve"> median lifespan between 31 and 42 days (Dawes et al., 2009). These estimates are several multiples of the modal estimates from either of our analyses but without a gold standard method to measure mosquito </w:t>
-      </w:r>
-      <w:r>
-        <w:rPr>
-          <w:rFonts w:ascii="Arial" w:eastAsia="Arial" w:hAnsi="Arial"/>
-          <w:sz w:val="19"/>
-          <w:szCs w:val="19"/>
-        </w:rPr>
-        <w:lastRenderedPageBreak/>
-        <w:t>lifespan in the field, it is diﬃcult to quantify t</w:t>
+        <w:t xml:space="preserve"> median lifespan between 31 and 42 days (Dawes et al., 2009). These estimates are several multiples of the modal estimates from either of our analyses but without a gold standard method to measure mosquito lifespan in the field, it is diﬃcult to quantify t</w:t>
       </w:r>
       <w:r>
         <w:rPr>
@@ -9246,6 +9647,7 @@
           <w:sz w:val="19"/>
           <w:szCs w:val="19"/>
         </w:rPr>
+        <w:lastRenderedPageBreak/>
         <w:t xml:space="preserve">Our conclusion that mosquito senescence is apparent in only a minority of cases across both experimental approaches contrasts with evidence from some laboratory studies (Styer et al., </w:t>
       </w:r>
       <w:r>
@@ -9312,16 +9714,7 @@
           <w:sz w:val="19"/>
           <w:szCs w:val="19"/>
         </w:rPr>
-        <w:t xml:space="preserve">n for experiments included in our analysis was 10 days (Table SM2) this could </w:t>
-      </w:r>
-      <w:r>
-        <w:rPr>
-          <w:rFonts w:ascii="Arial" w:eastAsia="Arial" w:hAnsi="Arial"/>
-          <w:sz w:val="19"/>
-          <w:szCs w:val="19"/>
-        </w:rPr>
-        <w:lastRenderedPageBreak/>
-        <w:t>partly explain our failure to detect senescence at the species level. It is possible however that laboratory studies overstate the magnitude of senescence since colony mosquitoes</w:t>
+        <w:t>n for experiments included in our analysis was 10 days (Table SM2) this could partly explain our failure to detect senescence at the species level. It is possible however that laboratory studies overstate the magnitude of senescence since colony mosquitoes</w:t>
       </w:r>
       <w:r>
         <w:rPr>
@@ -9938,7 +10331,16 @@
           <w:sz w:val="19"/>
           <w:szCs w:val="19"/>
         </w:rPr>
-        <w:t>binomial sampling model with mean (</w:t>
+        <w:t xml:space="preserve">binomial sampling </w:t>
+      </w:r>
+      <w:r>
+        <w:rPr>
+          <w:rFonts w:ascii="Arial" w:eastAsia="Arial" w:hAnsi="Arial"/>
+          <w:sz w:val="19"/>
+          <w:szCs w:val="19"/>
+        </w:rPr>
+        <w:lastRenderedPageBreak/>
+        <w:t>model with mean (</w:t>
       </w:r>
       <w:r>
         <w:rPr>
@@ -10347,7 +10749,6 @@
             <w:rPr>
               <w:rFonts w:ascii="Cambria Math" w:hAnsi="Cambria Math"/>
             </w:rPr>
-            <w:lastRenderedPageBreak/>
             <m:t>S</m:t>
           </m:r>
           <m:d>
@@ -11008,7 +11409,16 @@
           <w:sz w:val="19"/>
           <w:szCs w:val="19"/>
         </w:rPr>
-        <w:t>located in literature databases using relevant keyword, citation and author searches, and by checking previous studies cited by the papers located (see SOM). The list of studies located with associated metadata is available as a Supplementary On</w:t>
+        <w:t xml:space="preserve">located in literature databases using relevant keyword, citation and author searches, and by checking previous studies cited by </w:t>
+      </w:r>
+      <w:r>
+        <w:rPr>
+          <w:rFonts w:ascii="Arial" w:eastAsia="Arial" w:hAnsi="Arial"/>
+          <w:sz w:val="19"/>
+          <w:szCs w:val="19"/>
+        </w:rPr>
+        <w:lastRenderedPageBreak/>
+        <w:t>the papers located (see SOM). The list of studies located with associated metadata is available as a Supplementary On</w:t>
       </w:r>
       <w:r>
         <w:rPr>
@@ -12166,7 +12576,16 @@
           <w:sz w:val="19"/>
           <w:szCs w:val="19"/>
         </w:rPr>
-        <w:t xml:space="preserve"> we treated </w:t>
+        <w:t xml:space="preserve"> </w:t>
+      </w:r>
+      <w:r>
+        <w:rPr>
+          <w:rFonts w:ascii="Arial" w:eastAsia="Arial" w:hAnsi="Arial"/>
+          <w:sz w:val="19"/>
+          <w:szCs w:val="19"/>
+        </w:rPr>
+        <w:lastRenderedPageBreak/>
+        <w:t xml:space="preserve">we treated </w:t>
       </w:r>
       <w:r>
         <w:rPr>
@@ -12443,7 +12862,6 @@
           <w:sz w:val="19"/>
           <w:szCs w:val="19"/>
         </w:rPr>
-        <w:lastRenderedPageBreak/>
         <w:t xml:space="preserve">The authors would </w:t>
       </w:r>
       <w:r>
@@ -13296,6 +13714,7 @@
           <w:sz w:val="19"/>
           <w:szCs w:val="19"/>
         </w:rPr>
+        <w:lastRenderedPageBreak/>
         <w:t>A. Gelman and D. B. Rubin</w:t>
       </w:r>
       <w:r>
@@ -13500,7 +13919,6 @@
           <w:sz w:val="19"/>
           <w:szCs w:val="19"/>
         </w:rPr>
-        <w:lastRenderedPageBreak/>
         <w:t xml:space="preserve">recapture of diﬀerent age cohorts”. </w:t>
       </w:r>
       <w:r>
@@ -14378,6 +14796,7 @@
           <w:sz w:val="19"/>
           <w:szCs w:val="19"/>
         </w:rPr>
+        <w:lastRenderedPageBreak/>
         <w:t xml:space="preserve">C. Murdock et al. “Complex eﬀects of temperature on mosquito immune function”. </w:t>
       </w:r>
       <w:r>
@@ -14558,16 +14977,7 @@
           <w:sz w:val="19"/>
           <w:szCs w:val="19"/>
         </w:rPr>
-        <w:t xml:space="preserve"> near Echua, Victoria, in the </w:t>
-      </w:r>
-      <w:r>
-        <w:rPr>
-          <w:rFonts w:ascii="Arial" w:eastAsia="Arial" w:hAnsi="Arial"/>
-          <w:sz w:val="19"/>
-          <w:szCs w:val="19"/>
-        </w:rPr>
-        <w:lastRenderedPageBreak/>
-        <w:t xml:space="preserve">Murray Valley of southeastern Austria 1979-1985”. </w:t>
+        <w:t xml:space="preserve"> near Echua, Victoria, in the Murray Valley of southeastern Austria 1979-1985”. </w:t>
       </w:r>
       <w:r>
         <w:rPr>
@@ -15187,14 +15597,14 @@
 <file path=word/commentsExtended.xml><?xml version="1.0" encoding="utf-8"?>
 <w15:commentsEx xmlns:wpc="http://schemas.microsoft.com/office/word/2010/wordprocessingCanvas" xmlns:cx="http://schemas.microsoft.com/office/drawing/2014/chartex" xmlns:cx1="http://schemas.microsoft.com/office/drawing/2015/9/8/chartex" xmlns:cx2="http://schemas.microsoft.com/office/drawing/2015/10/21/chartex" xmlns:cx3="http://schemas.microsoft.com/office/drawing/2016/5/9/chartex" xmlns:cx4="http://schemas.microsoft.com/office/drawing/2016/5/10/chartex" xmlns:cx5="http://schemas.microsoft.com/office/drawing/2016/5/11/chartex" xmlns:cx6="http://schemas.microsoft.com/office/drawing/2016/5/12/chartex" xmlns:cx7="http://schemas.microsoft.com/office/drawing/2016/5/13/chartex" xmlns:cx8="http://schemas.microsoft.com/office/drawing/2016/5/14/chartex" xmlns:mc="http://schemas.openxmlformats.org/markup-compatibility/2006" xmlns:aink="http://schemas.microsoft.com/office/drawing/2016/ink" xmlns:am3d="http://schemas.microsoft.com/office/drawing/2017/model3d" xmlns:o="urn:schemas-microsoft-com:office:office" xmlns:r="http://schemas.openxmlformats.org/officeDocument/2006/relationships" xmlns:m="http://schemas.openxmlformats.org/officeDocument/2006/math" xmlns:v="urn:schemas-microsoft-com:vml" xmlns:wp14="http://schemas.microsoft.com/office/word/2010/wordprocessingDrawing" xmlns:wp="http://schemas.openxmlformats.org/drawingml/2006/wordprocessingDrawing" xmlns:w10="urn:schemas-microsoft-com:office:word" xmlns:w="http://schemas.openxmlformats.org/wordprocessingml/2006/main" xmlns:w14="http://schemas.microsoft.com/office/word/2010/wordml" xmlns:w15="http://schemas.microsoft.com/office/word/2012/wordml" xmlns:w16cid="http://schemas.microsoft.com/office/word/2016/wordml/cid" xmlns:w16se="http://schemas.microsoft.com/office/word/2015/wordml/symex" xmlns:wpg="http://schemas.microsoft.com/office/word/2010/wordprocessingGroup" xmlns:wpi="http://schemas.microsoft.com/office/word/2010/wordprocessingInk" xmlns:wne="http://schemas.microsoft.com/office/word/2006/wordml" xmlns:wps="http://schemas.microsoft.com/office/word/2010/wordprocessingShape" mc:Ignorable="w14 w15 w16se w16cid wp14">
   <w15:commentEx w15:paraId="623B7560" w15:done="0"/>
-  <w15:commentEx w15:paraId="74B4067C" w15:done="0"/>
+  <w15:commentEx w15:paraId="5C0BE38D" w15:done="0"/>
 </w15:commentsEx>
 </file>
 
 <file path=word/commentsIds.xml><?xml version="1.0" encoding="utf-8"?>
 <w16cid:commentsIds xmlns:wpc="http://schemas.microsoft.com/office/word/2010/wordprocessingCanvas" xmlns:cx="http://schemas.microsoft.com/office/drawing/2014/chartex" xmlns:cx1="http://schemas.microsoft.com/office/drawing/2015/9/8/chartex" xmlns:cx2="http://schemas.microsoft.com/office/drawing/2015/10/21/chartex" xmlns:cx3="http://schemas.microsoft.com/office/drawing/2016/5/9/chartex" xmlns:cx4="http://schemas.microsoft.com/office/drawing/2016/5/10/chartex" xmlns:cx5="http://schemas.microsoft.com/office/drawing/2016/5/11/chartex" xmlns:cx6="http://schemas.microsoft.com/office/drawing/2016/5/12/chartex" xmlns:cx7="http://schemas.microsoft.com/office/drawing/2016/5/13/chartex" xmlns:cx8="http://schemas.microsoft.com/office/drawing/2016/5/14/chartex" xmlns:mc="http://schemas.openxmlformats.org/markup-compatibility/2006" xmlns:aink="http://schemas.microsoft.com/office/drawing/2016/ink" xmlns:am3d="http://schemas.microsoft.com/office/drawing/2017/model3d" xmlns:o="urn:schemas-microsoft-com:office:office" xmlns:r="http://schemas.openxmlformats.org/officeDocument/2006/relationships" xmlns:m="http://schemas.openxmlformats.org/officeDocument/2006/math" xmlns:v="urn:schemas-microsoft-com:vml" xmlns:wp14="http://schemas.microsoft.com/office/word/2010/wordprocessingDrawing" xmlns:wp="http://schemas.openxmlformats.org/drawingml/2006/wordprocessingDrawing" xmlns:w10="urn:schemas-microsoft-com:office:word" xmlns:w="http://schemas.openxmlformats.org/wordprocessingml/2006/main" xmlns:w14="http://schemas.microsoft.com/office/word/2010/wordml" xmlns:w15="http://schemas.microsoft.com/office/word/2012/wordml" xmlns:w16cid="http://schemas.microsoft.com/office/word/2016/wordml/cid" xmlns:w16se="http://schemas.microsoft.com/office/word/2015/wordml/symex" xmlns:wpg="http://schemas.microsoft.com/office/word/2010/wordprocessingGroup" xmlns:wpi="http://schemas.microsoft.com/office/word/2010/wordprocessingInk" xmlns:wne="http://schemas.microsoft.com/office/word/2006/wordml" xmlns:wps="http://schemas.microsoft.com/office/word/2010/wordprocessingShape" mc:Ignorable="w14 w15 w16se w16cid wp14">
   <w16cid:commentId w16cid:paraId="623B7560" w16cid:durableId="21DAE5F5"/>
-  <w16cid:commentId w16cid:paraId="74B4067C" w16cid:durableId="21DC138D"/>
+  <w16cid:commentId w16cid:paraId="5C0BE38D" w16cid:durableId="21DC138D"/>
 </w16cid:commentsIds>
 </file>
 

</xml_diff>